<commit_message>
Add new figure 2
</commit_message>
<xml_diff>
--- a/manuscript/higher_order_interactions_revision.docx
+++ b/manuscript/higher_order_interactions_revision.docx
@@ -988,8 +988,13 @@
       <w:r>
         <w:t xml:space="preserve">mutual </w:t>
       </w:r>
-      <w:r>
-        <w:t xml:space="preserve">invasibility </w:t>
+      <w:proofErr w:type="spellStart"/>
+      <w:r>
+        <w:t>invasibility</w:t>
+      </w:r>
+      <w:proofErr w:type="spellEnd"/>
+      <w:r>
+        <w:t xml:space="preserve"> </w:t>
       </w:r>
       <w:r>
         <w:t xml:space="preserve">criterion for determining the stability of </w:t>
@@ -1149,11 +1154,16 @@
         <w:t xml:space="preserve">can </w:t>
       </w:r>
       <w:r>
-        <w:t>now allow</w:t>
+        <w:t xml:space="preserve">now </w:t>
+      </w:r>
+      <w:proofErr w:type="spellStart"/>
+      <w:r>
+        <w:t>allow</w:t>
       </w:r>
       <w:r>
         <w:t>s</w:t>
       </w:r>
+      <w:proofErr w:type="spellEnd"/>
       <w:r>
         <w:t xml:space="preserve"> </w:t>
       </w:r>
@@ -1742,11 +1752,19 @@
       <w:r>
         <w:t xml:space="preserve">where the left-hand side is the per capita growth rate of the focal species </w:t>
       </w:r>
+      <w:proofErr w:type="spellStart"/>
       <w:r>
         <w:rPr>
           <w:i/>
         </w:rPr>
-        <w:t>i,</w:t>
+        <w:t>i</w:t>
+      </w:r>
+      <w:proofErr w:type="spellEnd"/>
+      <w:r>
+        <w:rPr>
+          <w:i/>
+        </w:rPr>
+        <w:t>,</w:t>
       </w:r>
       <w:r>
         <w:t xml:space="preserve"> and </w:t>
@@ -2160,6 +2178,7 @@
       <w:r>
         <w:t xml:space="preserve">where, </w:t>
       </w:r>
+      <w:proofErr w:type="spellStart"/>
       <w:r>
         <w:rPr>
           <w:i/>
@@ -2173,6 +2192,7 @@
         </w:rPr>
         <w:t>i</w:t>
       </w:r>
+      <w:proofErr w:type="spellEnd"/>
       <w:r>
         <w:t xml:space="preserve"> is the intrinsic rate</w:t>
       </w:r>
@@ -2194,12 +2214,14 @@
       <w:r>
         <w:t xml:space="preserve"> species </w:t>
       </w:r>
+      <w:proofErr w:type="spellStart"/>
       <w:r>
         <w:rPr>
           <w:i/>
         </w:rPr>
         <w:t>i</w:t>
       </w:r>
+      <w:proofErr w:type="spellEnd"/>
       <w:r>
         <w:t xml:space="preserve"> and </w:t>
       </w:r>
@@ -2279,12 +2301,14 @@
       <w:r>
         <w:t xml:space="preserve"> </w:t>
       </w:r>
+      <w:proofErr w:type="spellStart"/>
       <w:r>
         <w:rPr>
           <w:i/>
         </w:rPr>
         <w:t>i</w:t>
       </w:r>
+      <w:proofErr w:type="spellEnd"/>
       <w:r>
         <w:t xml:space="preserve"> and </w:t>
       </w:r>
@@ -2429,7 +2453,15 @@
       </w:r>
       <w:r>
         <w:lastRenderedPageBreak/>
-        <w:t xml:space="preserve">density </w:t>
+        <w:t>den</w:t>
+      </w:r>
+      <w:proofErr w:type="spellStart"/>
+      <w:r>
+        <w:t>sity</w:t>
+      </w:r>
+      <w:proofErr w:type="spellEnd"/>
+      <w:r>
+        <w:t xml:space="preserve"> </w:t>
       </w:r>
       <w:r>
         <w:fldChar w:fldCharType="begin"/>
@@ -6213,12 +6245,14 @@
       <w:r>
         <w:t xml:space="preserve"> on the focal species </w:t>
       </w:r>
+      <w:proofErr w:type="spellStart"/>
       <w:r>
         <w:rPr>
           <w:i/>
         </w:rPr>
         <w:t>i</w:t>
       </w:r>
+      <w:proofErr w:type="spellEnd"/>
       <w:r>
         <w:t xml:space="preserve"> </w:t>
       </w:r>
@@ -8158,8 +8192,6 @@
       <w:r>
         <w:t xml:space="preserve"> at the same densities</w:t>
       </w:r>
-      <w:commentRangeStart w:id="4"/>
-      <w:commentRangeEnd w:id="4"/>
       <w:r>
         <w:t>. This design allows us to</w:t>
       </w:r>
@@ -11237,12 +11269,14 @@
       <w:r>
         <w:t xml:space="preserve">biomass of species </w:t>
       </w:r>
+      <w:proofErr w:type="spellStart"/>
       <w:r>
         <w:rPr>
           <w:i/>
         </w:rPr>
         <w:t>i</w:t>
       </w:r>
+      <w:proofErr w:type="spellEnd"/>
       <w:r>
         <w:t xml:space="preserve"> </w:t>
       </w:r>
@@ -11549,8 +11583,8 @@
         <w:spacing w:after="202"/>
         <w:contextualSpacing/>
       </w:pPr>
-      <w:bookmarkStart w:id="5" w:name="response-surface-experiment"/>
-      <w:bookmarkEnd w:id="5"/>
+      <w:bookmarkStart w:id="4" w:name="response-surface-experiment"/>
+      <w:bookmarkEnd w:id="4"/>
       <w:r>
         <w:t xml:space="preserve">We chose parameters that </w:t>
       </w:r>
@@ -11733,8 +11767,8 @@
       <w:pPr>
         <w:pStyle w:val="Heading2"/>
       </w:pPr>
-      <w:bookmarkStart w:id="6" w:name="phenomenological-annual-plant-model"/>
-      <w:bookmarkEnd w:id="6"/>
+      <w:bookmarkStart w:id="5" w:name="phenomenological-annual-plant-model"/>
+      <w:bookmarkEnd w:id="5"/>
       <w:r>
         <w:t>Phenomenological annual plant model</w:t>
       </w:r>
@@ -12534,12 +12568,14 @@
       <w:r>
         <w:t xml:space="preserve">on the focal species </w:t>
       </w:r>
+      <w:proofErr w:type="spellStart"/>
       <w:r>
         <w:rPr>
           <w:i/>
         </w:rPr>
         <w:t>i</w:t>
       </w:r>
+      <w:proofErr w:type="spellEnd"/>
       <w:r>
         <w:t xml:space="preserve"> are </w:t>
       </w:r>
@@ -13183,12 +13219,14 @@
       <w:r>
         <w:t xml:space="preserve">species </w:t>
       </w:r>
+      <w:proofErr w:type="spellStart"/>
       <w:r>
         <w:rPr>
           <w:i/>
         </w:rPr>
         <w:t>i</w:t>
       </w:r>
+      <w:proofErr w:type="spellEnd"/>
       <w:r>
         <w:t xml:space="preserve"> competes with each </w:t>
       </w:r>
@@ -13401,12 +13439,14 @@
       <w:r>
         <w:t xml:space="preserve"> modelling function, </w:t>
       </w:r>
+      <w:proofErr w:type="spellStart"/>
       <w:r>
         <w:rPr>
           <w:rFonts w:ascii="Lucida Console" w:hAnsi="Lucida Console" w:cs="Arial"/>
         </w:rPr>
         <w:t>nls</w:t>
       </w:r>
+      <w:proofErr w:type="spellEnd"/>
       <w:r>
         <w:rPr>
           <w:rFonts w:ascii="Lucida Console" w:hAnsi="Lucida Console" w:cs="Arial"/>
@@ -13433,8 +13473,8 @@
       <w:pPr>
         <w:pStyle w:val="Heading"/>
       </w:pPr>
-      <w:bookmarkStart w:id="7" w:name="model-fits"/>
-      <w:bookmarkEnd w:id="7"/>
+      <w:bookmarkStart w:id="6" w:name="model-fits"/>
+      <w:bookmarkEnd w:id="6"/>
       <w:r>
         <w:t>Results</w:t>
       </w:r>
@@ -14750,7 +14790,15 @@
         <w:t xml:space="preserve"> </w:t>
       </w:r>
       <w:r>
-        <w:t xml:space="preserve">(e.g. Dybzinski and Tilman </w:t>
+        <w:t xml:space="preserve">(e.g. </w:t>
+      </w:r>
+      <w:proofErr w:type="spellStart"/>
+      <w:r>
+        <w:t>Dybzinski</w:t>
+      </w:r>
+      <w:proofErr w:type="spellEnd"/>
+      <w:r>
+        <w:t xml:space="preserve"> and Tilman </w:t>
       </w:r>
       <w:r>
         <w:fldChar w:fldCharType="begin"/>
@@ -14843,7 +14891,15 @@
         <w:t xml:space="preserve">. </w:t>
       </w:r>
       <w:r>
-        <w:t xml:space="preserve"> Thus most general ecological theories require confronting the problem of HOIs. </w:t>
+        <w:t xml:space="preserve"> </w:t>
+      </w:r>
+      <w:proofErr w:type="gramStart"/>
+      <w:r>
+        <w:t>Thus</w:t>
+      </w:r>
+      <w:proofErr w:type="gramEnd"/>
+      <w:r>
+        <w:t xml:space="preserve"> most general ecological theories require confronting the problem of HOIs. </w:t>
       </w:r>
     </w:p>
     <w:p>
@@ -15637,10 +15693,10 @@
       <w:pPr>
         <w:pStyle w:val="Heading"/>
       </w:pPr>
-      <w:bookmarkStart w:id="8" w:name="discussion"/>
-      <w:bookmarkStart w:id="9" w:name="conclusionssummary"/>
+      <w:bookmarkStart w:id="7" w:name="discussion"/>
+      <w:bookmarkStart w:id="8" w:name="conclusionssummary"/>
+      <w:bookmarkEnd w:id="7"/>
       <w:bookmarkEnd w:id="8"/>
-      <w:bookmarkEnd w:id="9"/>
       <w:r>
         <w:t>Conclusion</w:t>
       </w:r>
@@ -15702,7 +15758,15 @@
         <w:t xml:space="preserve">. </w:t>
       </w:r>
       <w:r>
-        <w:t xml:space="preserve">By simulating growth and resource competition in a virtual experiment, we </w:t>
+        <w:t xml:space="preserve">By </w:t>
+      </w:r>
+      <w:proofErr w:type="spellStart"/>
+      <w:r>
+        <w:t>simulating</w:t>
+      </w:r>
+      <w:proofErr w:type="spellEnd"/>
+      <w:r>
+        <w:t xml:space="preserve"> growth and resource competition in a virtual experiment, we </w:t>
       </w:r>
       <w:r>
         <w:t>outlin</w:t>
@@ -15763,8 +15827,8 @@
       <w:pPr>
         <w:pStyle w:val="Heading"/>
       </w:pPr>
-      <w:bookmarkStart w:id="10" w:name="acknowledgments"/>
-      <w:bookmarkEnd w:id="10"/>
+      <w:bookmarkStart w:id="9" w:name="acknowledgments"/>
+      <w:bookmarkEnd w:id="9"/>
       <w:r>
         <w:t>Acknowledgments</w:t>
       </w:r>
@@ -15773,14 +15837,27 @@
       <w:pPr>
         <w:ind w:firstLine="0"/>
       </w:pPr>
-      <w:bookmarkStart w:id="11" w:name="references"/>
-      <w:bookmarkEnd w:id="11"/>
-      <w:r>
-        <w:t xml:space="preserve">We wish to thank Joanna Shih for providing the botanical line drawings.  Gaurav Kandlikar, </w:t>
-      </w:r>
-      <w:r>
-        <w:t>Dr. Christopher Klausmeier</w:t>
-      </w:r>
+      <w:bookmarkStart w:id="10" w:name="references"/>
+      <w:bookmarkEnd w:id="10"/>
+      <w:r>
+        <w:t xml:space="preserve">We wish to thank Joanna Shih for providing the botanical line drawings.  Gaurav </w:t>
+      </w:r>
+      <w:proofErr w:type="spellStart"/>
+      <w:r>
+        <w:t>Kandlikar</w:t>
+      </w:r>
+      <w:proofErr w:type="spellEnd"/>
+      <w:r>
+        <w:t xml:space="preserve">, </w:t>
+      </w:r>
+      <w:r>
+        <w:t xml:space="preserve">Dr. Christopher </w:t>
+      </w:r>
+      <w:proofErr w:type="spellStart"/>
+      <w:r>
+        <w:t>Klausmeier</w:t>
+      </w:r>
+      <w:proofErr w:type="spellEnd"/>
       <w:r>
         <w:t xml:space="preserve"> and members of the Kraft and Levine lab provided valuable comments on earlier drafts of the manuscript. </w:t>
       </w:r>
@@ -16255,11 +16332,19 @@
       <w:r>
         <w:t xml:space="preserve">, or could be more complicated non-linear functions of density. In B, a model with interaction modification is shown: in </w:t>
       </w:r>
+      <w:proofErr w:type="spellStart"/>
       <w:r>
         <w:rPr>
           <w:i/>
         </w:rPr>
-        <w:t>i)</w:t>
+        <w:t>i</w:t>
+      </w:r>
+      <w:proofErr w:type="spellEnd"/>
+      <w:r>
+        <w:rPr>
+          <w:i/>
+        </w:rPr>
+        <w:t>)</w:t>
       </w:r>
       <w:r>
         <w:t xml:space="preserve"> the dashed arrow shows that the effect of three is modified by the density of two; in </w:t>
@@ -16382,14 +16467,15 @@
         <w:ind w:firstLine="0"/>
         <w:jc w:val="both"/>
       </w:pPr>
+      <w:bookmarkStart w:id="11" w:name="_GoBack"/>
       <w:r>
         <w:rPr>
           <w:noProof/>
         </w:rPr>
         <w:lastRenderedPageBreak/>
         <w:drawing>
-          <wp:inline distT="0" distB="0" distL="0" distR="0" wp14:anchorId="23D9F22A" wp14:editId="50A4EC63">
-            <wp:extent cx="5440680" cy="6117336"/>
+          <wp:inline distT="0" distB="0" distL="0" distR="0" wp14:anchorId="23D9F22A" wp14:editId="7644B483">
+            <wp:extent cx="5437632" cy="6117336"/>
             <wp:effectExtent l="0" t="0" r="0" b="4445"/>
             <wp:docPr id="15" name="Picture 15"/>
             <wp:cNvGraphicFramePr>
@@ -16417,7 +16503,7 @@
                   <pic:spPr>
                     <a:xfrm>
                       <a:off x="0" y="0"/>
-                      <a:ext cx="5440680" cy="6117336"/>
+                      <a:ext cx="5437632" cy="6117336"/>
                     </a:xfrm>
                     <a:prstGeom prst="rect">
                       <a:avLst/>
@@ -16429,6 +16515,7 @@
           </wp:inline>
         </w:drawing>
       </w:r>
+      <w:bookmarkEnd w:id="11"/>
     </w:p>
     <w:p>
       <w:pPr>
@@ -16437,14 +16524,27 @@
       <w:r>
         <w:t xml:space="preserve">Figure </w:t>
       </w:r>
-      <w:fldSimple w:instr=" SEQ Figure \* ARABIC ">
-        <w:r>
-          <w:rPr>
-            <w:noProof/>
-          </w:rPr>
-          <w:t>2</w:t>
-        </w:r>
-      </w:fldSimple>
+      <w:r>
+        <w:fldChar w:fldCharType="begin"/>
+      </w:r>
+      <w:r>
+        <w:instrText xml:space="preserve"> SEQ Figure \* ARABIC </w:instrText>
+      </w:r>
+      <w:r>
+        <w:fldChar w:fldCharType="separate"/>
+      </w:r>
+      <w:r>
+        <w:rPr>
+          <w:noProof/>
+        </w:rPr>
+        <w:t>2</w:t>
+      </w:r>
+      <w:r>
+        <w:rPr>
+          <w:noProof/>
+        </w:rPr>
+        <w:fldChar w:fldCharType="end"/>
+      </w:r>
       <w:r>
         <w:t xml:space="preserve"> Definition of higher order interactions illustrated by functional dependency diagrams. In each panel, we illustrate how a multi-competitor competition model is broken down into a set of univariate functions connected by addition or subtraction.  In A) a model is pairwise and does not have HOIs when there is only one path </w:t>
       </w:r>
@@ -16608,14 +16708,27 @@
       <w:r>
         <w:t xml:space="preserve">Figure </w:t>
       </w:r>
-      <w:fldSimple w:instr=" SEQ Figure \* ARABIC ">
-        <w:r>
-          <w:rPr>
-            <w:noProof/>
-          </w:rPr>
-          <w:t>3</w:t>
-        </w:r>
-      </w:fldSimple>
+      <w:r>
+        <w:fldChar w:fldCharType="begin"/>
+      </w:r>
+      <w:r>
+        <w:instrText xml:space="preserve"> SEQ Figure \* ARABIC </w:instrText>
+      </w:r>
+      <w:r>
+        <w:fldChar w:fldCharType="separate"/>
+      </w:r>
+      <w:r>
+        <w:rPr>
+          <w:noProof/>
+        </w:rPr>
+        <w:t>3</w:t>
+      </w:r>
+      <w:r>
+        <w:rPr>
+          <w:noProof/>
+        </w:rPr>
+        <w:fldChar w:fldCharType="end"/>
+      </w:r>
       <w:r>
         <w:t xml:space="preserve"> Schematic of orthogonal competition experiment required to detect higher order interactions.  Each square represents a separate study plot.  Competitor 1, (blue circles) and Competitor 2 (red circles) are grown in a gradient of increasing density alone and together.  A single individual of the focal species (line drawing) is grown in </w:t>
       </w:r>
@@ -19639,7 +19752,6 @@
         <w:ind w:firstLine="0"/>
         <w:jc w:val="both"/>
       </w:pPr>
-      <w:bookmarkStart w:id="12" w:name="_GoBack"/>
       <w:r>
         <w:rPr>
           <w:noProof/>
@@ -19686,7 +19798,6 @@
           </wp:inline>
         </w:drawing>
       </w:r>
-      <w:bookmarkEnd w:id="12"/>
     </w:p>
     <w:p>
       <w:pPr>
@@ -19695,14 +19806,27 @@
       <w:r>
         <w:t xml:space="preserve">Figure S </w:t>
       </w:r>
-      <w:fldSimple w:instr=" SEQ Figure_S \* ARABIC ">
-        <w:r>
-          <w:rPr>
-            <w:noProof/>
-          </w:rPr>
-          <w:t>1</w:t>
-        </w:r>
-      </w:fldSimple>
+      <w:r>
+        <w:fldChar w:fldCharType="begin"/>
+      </w:r>
+      <w:r>
+        <w:instrText xml:space="preserve"> SEQ Figure_S \* ARABIC </w:instrText>
+      </w:r>
+      <w:r>
+        <w:fldChar w:fldCharType="separate"/>
+      </w:r>
+      <w:r>
+        <w:rPr>
+          <w:noProof/>
+        </w:rPr>
+        <w:t>1</w:t>
+      </w:r>
+      <w:r>
+        <w:rPr>
+          <w:noProof/>
+        </w:rPr>
+        <w:fldChar w:fldCharType="end"/>
+      </w:r>
       <w:r>
         <w:t xml:space="preserve"> Diagram schematic of annual plant growth model used in simulation.  A) in the model each individual plant start as a seed, grows over the course of a single growing season.  Growth is a function of plant biomass, root surface area and soil resource availability.  B) Over time the soil resources are depleted and plant growth slows down.  Plants reach a maximum size when losses due to respiration and tissue senescence are greater than growth.  At this point the plants convert stored resources to seeds.  The number of seeds in the next growing season is determined as the total mass of seeds produced per species divided by the weight of a single seed. </w:t>
       </w:r>
@@ -23327,14 +23451,27 @@
       <w:r>
         <w:t xml:space="preserve">Figure A </w:t>
       </w:r>
-      <w:fldSimple w:instr=" SEQ Figure_A \* ARABIC ">
-        <w:r>
-          <w:rPr>
-            <w:noProof/>
-          </w:rPr>
-          <w:t>1</w:t>
-        </w:r>
-      </w:fldSimple>
+      <w:r>
+        <w:fldChar w:fldCharType="begin"/>
+      </w:r>
+      <w:r>
+        <w:instrText xml:space="preserve"> SEQ Figure_A \* ARABIC </w:instrText>
+      </w:r>
+      <w:r>
+        <w:fldChar w:fldCharType="separate"/>
+      </w:r>
+      <w:r>
+        <w:rPr>
+          <w:noProof/>
+        </w:rPr>
+        <w:t>1</w:t>
+      </w:r>
+      <w:r>
+        <w:rPr>
+          <w:noProof/>
+        </w:rPr>
+        <w:fldChar w:fldCharType="end"/>
+      </w:r>
       <w:r>
         <w:t xml:space="preserve">. Colored points show the value of functional traits, root density and tissue loss rate, for each of the three species in each of the five simulation scenarios (A-E).  Across the five scenarios, the differences between the early season and late season species’ root density and respiration rates were gradually decreased. The mid-season species’ traits were held constant. The black line indicates the trade-off between the root density and tissue respiration rate traits. </w:t>
       </w:r>
@@ -23451,7 +23588,15 @@
         </m:r>
       </m:oMath>
       <w:r>
-        <w:t xml:space="preserve"> coefficients to the average magnitude of the </w:t>
+        <w:t xml:space="preserve"> coefficients to the av</w:t>
+      </w:r>
+      <w:proofErr w:type="spellStart"/>
+      <w:r>
+        <w:t>erage</w:t>
+      </w:r>
+      <w:proofErr w:type="spellEnd"/>
+      <w:r>
+        <w:t xml:space="preserve"> magnitude of the </w:t>
       </w:r>
       <m:oMath>
         <m:r>
@@ -23479,7 +23624,15 @@
         </m:r>
       </m:oMath>
       <w:r>
-        <w:t xml:space="preserve"> ratio indicates stronger HOIs compared to pairwise interactions.  The x-axis quantifies the community-level trait difference as the standard deviation of the root density trait, </w:t>
+        <w:t xml:space="preserve"> ratio indicates stronger HOIs compared to pairwise interactions.  The x-axis quantifies the community-level trait difference as the standard deviation of the ro</w:t>
+      </w:r>
+      <w:proofErr w:type="spellStart"/>
+      <w:r>
+        <w:t>ot</w:t>
+      </w:r>
+      <w:proofErr w:type="spellEnd"/>
+      <w:r>
+        <w:t xml:space="preserve"> density trait, </w:t>
       </w:r>
       <w:r>
         <w:rPr>
@@ -26110,7 +26263,7 @@
 </file>
 
 <file path=customXml/itemProps1.xml><?xml version="1.0" encoding="utf-8"?>
-<ds:datastoreItem xmlns:ds="http://schemas.openxmlformats.org/officeDocument/2006/customXml" ds:itemID="{119C37B7-8B12-B44F-8E3F-A66AD64704C9}">
+<ds:datastoreItem xmlns:ds="http://schemas.openxmlformats.org/officeDocument/2006/customXml" ds:itemID="{B173088C-DCF8-6540-A867-221A62E9EE62}">
   <ds:schemaRefs>
     <ds:schemaRef ds:uri="http://schemas.openxmlformats.org/officeDocument/2006/bibliography"/>
   </ds:schemaRefs>

</xml_diff>

<commit_message>
Continue adding SET theory DEFINITION
</commit_message>
<xml_diff>
--- a/manuscript/higher_order_interactions_revision.docx
+++ b/manuscript/higher_order_interactions_revision.docx
@@ -455,7 +455,12 @@
         <w:t xml:space="preserve"> set of criteria for </w:t>
       </w:r>
       <w:r>
-        <w:t>testing whether a model has or does not have HOIs</w:t>
+        <w:t xml:space="preserve">testing whether a model </w:t>
+      </w:r>
+      <w:bookmarkStart w:id="1" w:name="_GoBack"/>
+      <w:bookmarkEnd w:id="1"/>
+      <w:r>
+        <w:t>has or does not have HOIs</w:t>
       </w:r>
       <w:r>
         <w:t xml:space="preserve">.  </w:t>
@@ -1647,13 +1652,7 @@
                   <w:rPr>
                     <w:rFonts w:ascii="Cambria Math" w:hAnsi="Cambria Math"/>
                   </w:rPr>
-                  <m:t>=</m:t>
-                </m:r>
-                <m:r>
-                  <w:rPr>
-                    <w:rFonts w:ascii="Cambria Math" w:hAnsi="Cambria Math"/>
-                  </w:rPr>
-                  <m:t>F</m:t>
+                  <m:t>=F</m:t>
                 </m:r>
                 <m:d>
                   <m:dPr>
@@ -2787,13 +2786,7 @@
                   <w:rPr>
                     <w:rFonts w:ascii="Cambria Math" w:hAnsi="Cambria Math"/>
                   </w:rPr>
-                  <m:t>=</m:t>
-                </m:r>
-                <m:r>
-                  <w:rPr>
-                    <w:rFonts w:ascii="Cambria Math" w:hAnsi="Cambria Math"/>
-                  </w:rPr>
-                  <m:t>F</m:t>
+                  <m:t>=F</m:t>
                 </m:r>
                 <m:d>
                   <m:dPr>
@@ -2993,13 +2986,7 @@
                           <w:rPr>
                             <w:rFonts w:ascii="Cambria Math" w:hAnsi="Cambria Math"/>
                           </w:rPr>
-                          <m:t>i</m:t>
-                        </m:r>
-                        <m:r>
-                          <w:rPr>
-                            <w:rFonts w:ascii="Cambria Math" w:hAnsi="Cambria Math"/>
-                          </w:rPr>
-                          <m:t>2</m:t>
+                          <m:t>i2</m:t>
                         </m:r>
                       </m:sub>
                     </m:sSub>
@@ -3137,13 +3124,7 @@
               <w:rPr>
                 <w:rFonts w:ascii="Cambria Math" w:hAnsi="Cambria Math"/>
               </w:rPr>
-              <m:t>i</m:t>
-            </m:r>
-            <m:r>
-              <w:rPr>
-                <w:rFonts w:ascii="Cambria Math" w:hAnsi="Cambria Math"/>
-              </w:rPr>
-              <m:t>1</m:t>
+              <m:t>i1</m:t>
             </m:r>
           </m:sub>
         </m:sSub>
@@ -3973,13 +3954,7 @@
                           <w:rPr>
                             <w:rFonts w:ascii="Cambria Math" w:hAnsi="Cambria Math"/>
                           </w:rPr>
-                          <m:t>i</m:t>
-                        </m:r>
-                        <m:r>
-                          <w:rPr>
-                            <w:rFonts w:ascii="Cambria Math" w:hAnsi="Cambria Math"/>
-                          </w:rPr>
-                          <m:t>2</m:t>
+                          <m:t>i2</m:t>
                         </m:r>
                       </m:sub>
                     </m:sSub>
@@ -4251,7 +4226,13 @@
         <w:t>While t</w:t>
       </w:r>
       <w:r>
-        <w:t>his verbal argument captures the essential</w:t>
+        <w:t>h</w:t>
+      </w:r>
+      <w:r>
+        <w:t>e section above</w:t>
+      </w:r>
+      <w:r>
+        <w:t xml:space="preserve"> captures the essential</w:t>
       </w:r>
       <w:r>
         <w:t xml:space="preserve"> </w:t>
@@ -4264,6 +4245,9 @@
       </w:r>
       <w:r>
         <w:t>interaction modification</w:t>
+      </w:r>
+      <w:r>
+        <w:t>s</w:t>
       </w:r>
       <w:r>
         <w:t xml:space="preserve"> </w:t>
@@ -4347,7 +4331,13 @@
         <w:t>rooted in their important implications for ecological theory</w:t>
       </w:r>
       <w:r>
-        <w:t xml:space="preserve"> and which can be applied to any model of any functional form</w:t>
+        <w:t xml:space="preserve"> and which can be applied to any </w:t>
+      </w:r>
+      <w:r>
+        <w:t>interaction model</w:t>
+      </w:r>
+      <w:r>
+        <w:t xml:space="preserve"> of any functional form</w:t>
       </w:r>
       <w:r>
         <w:t xml:space="preserve">. </w:t>
@@ -4402,13 +4392,7 @@
               <w:rPr>
                 <w:rFonts w:ascii="Cambria Math" w:hAnsi="Cambria Math"/>
               </w:rPr>
-              <m:t>,</m:t>
-            </m:r>
-            <m:r>
-              <w:rPr>
-                <w:rFonts w:ascii="Cambria Math" w:hAnsi="Cambria Math"/>
-              </w:rPr>
-              <m:t xml:space="preserve">… </m:t>
+              <m:t xml:space="preserve">,… </m:t>
             </m:r>
             <m:sSub>
               <m:sSubPr>
@@ -4440,28 +4424,29 @@
         </m:d>
       </m:oMath>
       <w:r>
-        <w:t xml:space="preserve"> be any </w:t>
-      </w:r>
-      <w:r>
-        <w:t>a</w:t>
-      </w:r>
-      <w:r>
-        <w:t>ny generic</w:t>
+        <w:t xml:space="preserve"> be a </w:t>
+      </w:r>
+      <w:r>
+        <w:t>generic</w:t>
       </w:r>
       <w:r>
         <w:t xml:space="preserve"> model of </w:t>
       </w:r>
       <w:r>
+        <w:t xml:space="preserve">density dependent </w:t>
+      </w:r>
+      <w:r>
         <w:t>competition</w:t>
       </w:r>
       <w:r>
         <w:t xml:space="preserve"> </w:t>
       </w:r>
-      <w:proofErr w:type="spellStart"/>
-      <w:r>
-        <w:t xml:space="preserve">for </w:t>
-      </w:r>
-      <w:proofErr w:type="spellEnd"/>
+      <w:r>
+        <w:t>for</w:t>
+      </w:r>
+      <w:r>
+        <w:t xml:space="preserve"> </w:t>
+      </w:r>
       <w:r>
         <w:rPr>
           <w:i/>
@@ -4479,7 +4464,7 @@
           <w:rPr>
             <w:rFonts w:ascii="Cambria Math" w:hAnsi="Cambria Math"/>
           </w:rPr>
-          <m:t>m &gt; 1</m:t>
+          <m:t>m&gt;1</m:t>
         </m:r>
       </m:oMath>
       <w:r>
@@ -4515,7 +4500,13 @@
         <w:t xml:space="preserve"> </w:t>
       </w:r>
       <w:r>
-        <w:t xml:space="preserve">in </w:t>
+        <w:t>in</w:t>
+      </w:r>
+      <w:r>
+        <w:t xml:space="preserve"> the function</w:t>
+      </w:r>
+      <w:r>
+        <w:t xml:space="preserve"> </w:t>
       </w:r>
       <w:r>
         <w:rPr>
@@ -4561,16 +4552,7 @@
               <w:rPr>
                 <w:rFonts w:ascii="Cambria Math" w:hAnsi="Cambria Math"/>
               </w:rPr>
-              <m:t>θ</m:t>
-            </m:r>
-            <m:r>
-              <m:rPr>
-                <m:scr m:val="double-struck"/>
-              </m:rPr>
-              <w:rPr>
-                <w:rFonts w:ascii="Cambria Math" w:hAnsi="Cambria Math"/>
-              </w:rPr>
-              <m:t xml:space="preserve">∈ R </m:t>
+              <m:t xml:space="preserve">θ </m:t>
             </m:r>
           </m:e>
         </m:d>
@@ -4662,13 +4644,28 @@
         <w:t xml:space="preserve">.  </w:t>
       </w:r>
       <w:r>
-        <w:t xml:space="preserve">Here parameters are defined as any </w:t>
+        <w:t>Here</w:t>
+      </w:r>
+      <w:r>
+        <w:t>, the term</w:t>
+      </w:r>
+      <w:r>
+        <w:t xml:space="preserve"> parameter</w:t>
+      </w:r>
+      <w:r>
+        <w:t xml:space="preserve"> refers to </w:t>
       </w:r>
       <w:r>
         <w:t xml:space="preserve">constants in the model that are </w:t>
       </w:r>
       <w:r>
-        <w:t xml:space="preserve">not the dependent variables in the model, i.e. the separate competitor population densities </w:t>
+        <w:t xml:space="preserve">not </w:t>
+      </w:r>
+      <w:r>
+        <w:t xml:space="preserve">themselves </w:t>
+      </w:r>
+      <w:r>
+        <w:t xml:space="preserve">dependent variables </w:t>
       </w:r>
       <w:r>
         <w:fldChar w:fldCharType="begin"/>
@@ -4720,6 +4717,11 @@
               </w:rPr>
               <m:t>Ψ</m:t>
             </m:r>
+            <m:ctrlPr>
+              <w:rPr>
+                <w:rFonts w:ascii="Cambria Math" w:hAnsi="Cambria Math"/>
+              </w:rPr>
+            </m:ctrlPr>
           </m:e>
           <m:sub>
             <m:r>
@@ -4815,16 +4817,7 @@
               <w:rPr>
                 <w:rFonts w:ascii="Cambria Math" w:hAnsi="Cambria Math"/>
               </w:rPr>
-              <m:t>ψ</m:t>
-            </m:r>
-            <m:r>
-              <m:rPr>
-                <m:scr m:val="double-struck"/>
-              </m:rPr>
-              <w:rPr>
-                <w:rFonts w:ascii="Cambria Math" w:hAnsi="Cambria Math"/>
-              </w:rPr>
-              <m:t xml:space="preserve">∈ R </m:t>
+              <m:t xml:space="preserve">ψ </m:t>
             </m:r>
           </m:e>
         </m:d>
@@ -4881,6 +4874,61 @@
         </m:r>
       </m:oMath>
       <w:r>
+        <w:t xml:space="preserve">, where </w:t>
+      </w:r>
+      <m:oMath>
+        <m:r>
+          <w:rPr>
+            <w:rFonts w:ascii="Cambria Math" w:hAnsi="Cambria Math"/>
+          </w:rPr>
+          <m:t>f(</m:t>
+        </m:r>
+        <m:sSub>
+          <m:sSubPr>
+            <m:ctrlPr>
+              <w:rPr>
+                <w:rFonts w:ascii="Cambria Math" w:hAnsi="Cambria Math"/>
+                <w:i/>
+              </w:rPr>
+            </m:ctrlPr>
+          </m:sSubPr>
+          <m:e>
+            <m:r>
+              <w:rPr>
+                <w:rFonts w:ascii="Cambria Math" w:hAnsi="Cambria Math"/>
+              </w:rPr>
+              <m:t>n</m:t>
+            </m:r>
+          </m:e>
+          <m:sub>
+            <m:r>
+              <w:rPr>
+                <w:rFonts w:ascii="Cambria Math" w:hAnsi="Cambria Math"/>
+              </w:rPr>
+              <m:t>j</m:t>
+            </m:r>
+          </m:sub>
+        </m:sSub>
+        <m:r>
+          <w:rPr>
+            <w:rFonts w:ascii="Cambria Math" w:hAnsi="Cambria Math"/>
+          </w:rPr>
+          <m:t>)</m:t>
+        </m:r>
+      </m:oMath>
+      <w:r>
+        <w:t xml:space="preserve"> is the single competitor function describing how the density of species</w:t>
+      </w:r>
+      <w:r>
+        <w:rPr>
+          <w:i/>
+        </w:rPr>
+        <w:t xml:space="preserve"> j</w:t>
+      </w:r>
+      <w:r>
+        <w:t xml:space="preserve"> affects the performance of the focal species</w:t>
+      </w:r>
+      <w:r>
         <w:t>.</w:t>
       </w:r>
       <w:r>
@@ -4896,12 +4944,130 @@
         <w:t xml:space="preserve">, we find </w:t>
       </w:r>
       <m:oMath>
+        <m:r>
+          <w:rPr>
+            <w:rFonts w:ascii="Cambria Math" w:hAnsi="Cambria Math"/>
+          </w:rPr>
+          <m:t>f(</m:t>
+        </m:r>
         <m:sSub>
           <m:sSubPr>
             <m:ctrlPr>
               <w:rPr>
                 <w:rFonts w:ascii="Cambria Math" w:hAnsi="Cambria Math"/>
                 <w:i/>
+              </w:rPr>
+            </m:ctrlPr>
+          </m:sSubPr>
+          <m:e>
+            <m:r>
+              <w:rPr>
+                <w:rFonts w:ascii="Cambria Math" w:hAnsi="Cambria Math"/>
+              </w:rPr>
+              <m:t>n</m:t>
+            </m:r>
+          </m:e>
+          <m:sub>
+            <m:r>
+              <w:rPr>
+                <w:rFonts w:ascii="Cambria Math" w:hAnsi="Cambria Math"/>
+              </w:rPr>
+              <m:t>j</m:t>
+            </m:r>
+          </m:sub>
+        </m:sSub>
+        <m:r>
+          <w:rPr>
+            <w:rFonts w:ascii="Cambria Math" w:hAnsi="Cambria Math"/>
+          </w:rPr>
+          <m:t>)</m:t>
+        </m:r>
+      </m:oMath>
+      <w:r>
+        <w:t xml:space="preserve"> by setting </w:t>
+      </w:r>
+      <w:r>
+        <w:t xml:space="preserve">the </w:t>
+      </w:r>
+      <w:r>
+        <w:t xml:space="preserve">densities </w:t>
+      </w:r>
+      <w:r>
+        <w:t xml:space="preserve">of all competitor species </w:t>
+      </w:r>
+      <w:r>
+        <w:t xml:space="preserve">except </w:t>
+      </w:r>
+      <w:r>
+        <w:rPr>
+          <w:i/>
+        </w:rPr>
+        <w:t>j</w:t>
+      </w:r>
+      <w:r>
+        <w:rPr>
+          <w:i/>
+        </w:rPr>
+        <w:t xml:space="preserve"> </w:t>
+      </w:r>
+      <w:r>
+        <w:t>to zero and</w:t>
+      </w:r>
+      <w:r>
+        <w:t xml:space="preserve"> removing any terms in the model that also become zero. </w:t>
+      </w:r>
+      <w:r>
+        <w:t xml:space="preserve">The remaining parameters in </w:t>
+      </w:r>
+      <m:oMath>
+        <m:r>
+          <w:rPr>
+            <w:rFonts w:ascii="Cambria Math" w:hAnsi="Cambria Math"/>
+          </w:rPr>
+          <m:t>f(</m:t>
+        </m:r>
+        <m:sSub>
+          <m:sSubPr>
+            <m:ctrlPr>
+              <w:rPr>
+                <w:rFonts w:ascii="Cambria Math" w:hAnsi="Cambria Math"/>
+                <w:i/>
+              </w:rPr>
+            </m:ctrlPr>
+          </m:sSubPr>
+          <m:e>
+            <m:r>
+              <w:rPr>
+                <w:rFonts w:ascii="Cambria Math" w:hAnsi="Cambria Math"/>
+              </w:rPr>
+              <m:t>n</m:t>
+            </m:r>
+          </m:e>
+          <m:sub>
+            <m:r>
+              <w:rPr>
+                <w:rFonts w:ascii="Cambria Math" w:hAnsi="Cambria Math"/>
+              </w:rPr>
+              <m:t>j</m:t>
+            </m:r>
+          </m:sub>
+        </m:sSub>
+        <m:r>
+          <w:rPr>
+            <w:rFonts w:ascii="Cambria Math" w:hAnsi="Cambria Math"/>
+          </w:rPr>
+          <m:t>)</m:t>
+        </m:r>
+      </m:oMath>
+      <w:r>
+        <w:t xml:space="preserve"> are those in </w:t>
+      </w:r>
+      <m:oMath>
+        <m:sSub>
+          <m:sSubPr>
+            <m:ctrlPr>
+              <w:rPr>
+                <w:rFonts w:ascii="Cambria Math" w:hAnsi="Cambria Math"/>
               </w:rPr>
             </m:ctrlPr>
           </m:sSubPr>
@@ -4915,14 +5081,12 @@
               </w:rPr>
               <m:t>Ψ</m:t>
             </m:r>
-            <m:ctrlPr>
-              <w:rPr>
-                <w:rFonts w:ascii="Cambria Math" w:hAnsi="Cambria Math"/>
-              </w:rPr>
-            </m:ctrlPr>
           </m:e>
           <m:sub>
             <m:r>
+              <m:rPr>
+                <m:sty m:val="p"/>
+              </m:rPr>
               <w:rPr>
                 <w:rFonts w:ascii="Cambria Math" w:hAnsi="Cambria Math"/>
               </w:rPr>
@@ -4930,54 +5094,18 @@
             </m:r>
           </m:sub>
         </m:sSub>
+        <m:r>
+          <w:rPr>
+            <w:rFonts w:ascii="Cambria Math" w:hAnsi="Cambria Math"/>
+          </w:rPr>
+          <m:t>.</m:t>
+        </m:r>
       </m:oMath>
       <w:r>
-        <w:t xml:space="preserve"> by setting </w:t>
-      </w:r>
-      <w:r>
-        <w:t xml:space="preserve">the </w:t>
-      </w:r>
-      <w:r>
-        <w:t xml:space="preserve">densities </w:t>
-      </w:r>
-      <w:r>
-        <w:t xml:space="preserve">of all competitor species </w:t>
-      </w:r>
-      <w:r>
-        <w:t xml:space="preserve">except </w:t>
-      </w:r>
-      <w:r>
-        <w:rPr>
-          <w:i/>
-        </w:rPr>
-        <w:t>j</w:t>
-      </w:r>
-      <w:r>
-        <w:rPr>
-          <w:i/>
-        </w:rPr>
-        <w:t xml:space="preserve"> </w:t>
-      </w:r>
-      <w:r>
-        <w:t>to zero and</w:t>
-      </w:r>
-      <w:r>
-        <w:t xml:space="preserve"> removing any terms in the model that also become zero. </w:t>
-      </w:r>
-      <w:r>
-        <w:t>Our definition applies to</w:t>
-      </w:r>
-      <w:r>
-        <w:t xml:space="preserve"> multi-competitor models</w:t>
-      </w:r>
-      <w:r>
-        <w:t xml:space="preserve"> where</w:t>
-      </w:r>
-      <w:r>
-        <w:t xml:space="preserve"> the set of parameters in</w:t>
-      </w:r>
-      <w:r>
-        <w:t xml:space="preserve"> </w:t>
+        <w:t xml:space="preserve"> Here we assume that </w:t>
+      </w:r>
+      <w:r>
+        <w:t xml:space="preserve">the set </w:t>
       </w:r>
       <m:oMath>
         <m:sSub>
@@ -5022,7 +5150,7 @@
         <w:t>is</w:t>
       </w:r>
       <w:r>
-        <w:t xml:space="preserve"> a subset of parameters in </w:t>
+        <w:t xml:space="preserve"> a subset of </w:t>
       </w:r>
       <m:oMath>
         <m:r>
@@ -5078,7 +5206,10 @@
         </m:r>
       </m:oMath>
       <w:r>
-        <w:t xml:space="preserve">.  </w:t>
+        <w:t>, and this will be true for most realistic competition models</w:t>
+      </w:r>
+      <w:r>
+        <w:t xml:space="preserve">. </w:t>
       </w:r>
       <w:r>
         <w:t>Let</w:t>
@@ -5116,10 +5247,10 @@
         <w:t xml:space="preserve">parameters found </w:t>
       </w:r>
       <w:r>
-        <w:t>in</w:t>
-      </w:r>
-      <w:r>
-        <w:t xml:space="preserve"> the </w:t>
+        <w:t>across the</w:t>
+      </w:r>
+      <w:r>
+        <w:t xml:space="preserve"> </w:t>
       </w:r>
       <w:r>
         <w:rPr>
@@ -5330,58 +5461,53 @@
         <w:t xml:space="preserve"> </w:t>
       </w:r>
       <w:r>
-        <w:t>If</w:t>
+        <w:t>A model is pairwise if</w:t>
       </w:r>
       <w:r>
         <w:t xml:space="preserve"> all </w:t>
       </w:r>
       <w:r>
-        <w:t>parameters in the multi-competitor function</w:t>
-      </w:r>
-      <w:r>
-        <w:t xml:space="preserve"> are in</w:t>
-      </w:r>
-      <w:r>
-        <w:t xml:space="preserve">cluded in the </w:t>
-      </w:r>
-      <w:r>
-        <w:t xml:space="preserve">set of </w:t>
-      </w:r>
-      <w:r>
         <w:t xml:space="preserve">parameters </w:t>
       </w:r>
       <w:r>
-        <w:t>found in</w:t>
-      </w:r>
-      <w:r>
-        <w:t xml:space="preserve"> the </w:t>
-      </w:r>
-      <w:r>
-        <w:rPr>
-          <w:i/>
-        </w:rPr>
-        <w:t>m</w:t>
+        <w:t>in</w:t>
       </w:r>
       <w:r>
         <w:t xml:space="preserve"> </w:t>
       </w:r>
-      <w:r>
-        <w:t xml:space="preserve">separate </w:t>
-      </w:r>
-      <w:r>
-        <w:t>single competitor functions</w:t>
-      </w:r>
-      <w:r>
-        <w:t xml:space="preserve">, </w:t>
-      </w:r>
-      <w:r>
-        <w:t>the model is pairwise, i.e.</w:t>
-      </w:r>
+      <m:oMath>
+        <m:r>
+          <m:rPr>
+            <m:sty m:val="p"/>
+          </m:rPr>
+          <w:rPr>
+            <w:rFonts w:ascii="Cambria Math" w:hAnsi="Cambria Math"/>
+          </w:rPr>
+          <m:t>Θ</m:t>
+        </m:r>
+      </m:oMath>
       <w:r>
         <w:t xml:space="preserve"> </w:t>
       </w:r>
       <w:r>
-        <w:t xml:space="preserve">if </w:t>
+        <w:t xml:space="preserve">are found in the set </w:t>
+      </w:r>
+      <m:oMath>
+        <m:r>
+          <m:rPr>
+            <m:sty m:val="p"/>
+          </m:rPr>
+          <w:rPr>
+            <w:rFonts w:ascii="Cambria Math" w:hAnsi="Cambria Math"/>
+          </w:rPr>
+          <m:t>Φ</m:t>
+        </m:r>
+      </m:oMath>
+      <w:r>
+        <w:t>, i.e.</w:t>
+      </w:r>
+      <w:r>
+        <w:t xml:space="preserve"> </w:t>
       </w:r>
       <m:oMath>
         <m:r>
@@ -5425,13 +5551,26 @@
         <w:rPr>
           <w:b/>
         </w:rPr>
-        <w:t>odels with HOIs are defined by having parameters in the multi-competitor</w:t>
+        <w:t xml:space="preserve">odels with HOIs are defined by having parameters in </w:t>
+      </w:r>
+      <w:r>
+        <w:rPr>
+          <w:b/>
+          <w:i/>
+        </w:rPr>
+        <w:t>F</w:t>
       </w:r>
       <w:r>
         <w:rPr>
           <w:b/>
         </w:rPr>
-        <w:t xml:space="preserve"> model that are not found among the parameters in the </w:t>
+        <w:t xml:space="preserve"> </w:t>
+      </w:r>
+      <w:r>
+        <w:rPr>
+          <w:b/>
+        </w:rPr>
+        <w:t xml:space="preserve">that are not found in the </w:t>
       </w:r>
       <w:r>
         <w:rPr>
@@ -5450,13 +5589,13 @@
         <w:rPr>
           <w:b/>
         </w:rPr>
-        <w:t xml:space="preserve">, i.e. </w:t>
+        <w:t>, or more precisely</w:t>
       </w:r>
       <w:r>
         <w:rPr>
           <w:b/>
         </w:rPr>
-        <w:t xml:space="preserve">HOIs are present when </w:t>
+        <w:t xml:space="preserve">, where </w:t>
       </w:r>
       <m:oMath>
         <m:r>
@@ -5467,15 +5606,6 @@
             <w:rFonts w:ascii="Cambria Math" w:hAnsi="Cambria Math"/>
           </w:rPr>
           <m:t>Θ</m:t>
-        </m:r>
-        <m:r>
-          <m:rPr>
-            <m:sty m:val="b"/>
-          </m:rPr>
-          <w:rPr>
-            <w:rFonts w:ascii="Cambria Math" w:hAnsi="Cambria Math"/>
-          </w:rPr>
-          <m:t xml:space="preserve"> </m:t>
         </m:r>
       </m:oMath>
       <w:r>
@@ -5499,7 +5629,7 @@
         <w:rPr>
           <w:b/>
         </w:rPr>
-        <w:t xml:space="preserve">, i.e. </w:t>
+        <w:t xml:space="preserve">, </w:t>
       </w:r>
       <m:oMath>
         <m:r>
@@ -5509,7 +5639,6 @@
           <w:rPr>
             <w:rFonts w:ascii="Cambria Math" w:hAnsi="Cambria Math"/>
           </w:rPr>
-          <w:lastRenderedPageBreak/>
           <m:t>Θ</m:t>
         </m:r>
         <m:r>
@@ -5550,13 +5679,7 @@
         <w:t xml:space="preserve"> </w:t>
       </w:r>
       <w:r>
-        <w:t>It follows, that</w:t>
-      </w:r>
-      <w:r>
-        <w:t xml:space="preserve"> any</w:t>
-      </w:r>
-      <w:r>
-        <w:t xml:space="preserve"> parameters</w:t>
+        <w:t>Finally, let</w:t>
       </w:r>
       <w:r>
         <w:t xml:space="preserve"> </w:t>
@@ -5576,7 +5699,11 @@
         <w:t xml:space="preserve"> </w:t>
       </w:r>
       <w:r>
-        <w:t xml:space="preserve">found in set </w:t>
+        <w:t xml:space="preserve">be the set of </w:t>
+      </w:r>
+      <w:r>
+        <w:lastRenderedPageBreak/>
+        <w:t xml:space="preserve">parameters in </w:t>
       </w:r>
       <m:oMath>
         <m:r>
@@ -5590,7 +5717,7 @@
         </m:r>
       </m:oMath>
       <w:r>
-        <w:t xml:space="preserve"> but not in set </w:t>
+        <w:t xml:space="preserve"> but not in </w:t>
       </w:r>
       <m:oMath>
         <m:r>
@@ -5600,45 +5727,7 @@
           <w:rPr>
             <w:rFonts w:ascii="Cambria Math" w:hAnsi="Cambria Math"/>
           </w:rPr>
-          <m:t>Φ</m:t>
-        </m:r>
-      </m:oMath>
-      <w:r>
-        <w:t xml:space="preserve"> are </w:t>
-      </w:r>
-      <w:r>
-        <w:t>specifically</w:t>
-      </w:r>
-      <w:r>
-        <w:t xml:space="preserve"> </w:t>
-      </w:r>
-      <w:r>
-        <w:t>those</w:t>
-      </w:r>
-      <w:r>
-        <w:t xml:space="preserve"> </w:t>
-      </w:r>
-      <w:r>
-        <w:t>which</w:t>
-      </w:r>
-      <w:r>
-        <w:t xml:space="preserve"> define the HOIs in the model</w:t>
-      </w:r>
-      <w:r>
-        <w:t>, i.e.</w:t>
-      </w:r>
-      <w:r>
-        <w:t xml:space="preserve"> </w:t>
-      </w:r>
-      <m:oMath>
-        <m:r>
-          <m:rPr>
-            <m:sty m:val="p"/>
-          </m:rPr>
-          <w:rPr>
-            <w:rFonts w:ascii="Cambria Math" w:hAnsi="Cambria Math"/>
-          </w:rPr>
-          <m:t>Β</m:t>
+          <m:t>Φ, Β</m:t>
         </m:r>
         <m:r>
           <w:rPr>
@@ -5675,7 +5764,27 @@
         <w:t xml:space="preserve">. </w:t>
       </w:r>
       <w:r>
-        <w:t xml:space="preserve">  </w:t>
+        <w:t xml:space="preserve"> </w:t>
+      </w:r>
+      <w:r>
+        <w:t xml:space="preserve">The parameters in </w:t>
+      </w:r>
+      <m:oMath>
+        <m:r>
+          <m:rPr>
+            <m:sty m:val="p"/>
+          </m:rPr>
+          <w:rPr>
+            <w:rFonts w:ascii="Cambria Math" w:hAnsi="Cambria Math"/>
+          </w:rPr>
+          <m:t>Β</m:t>
+        </m:r>
+      </m:oMath>
+      <w:r>
+        <w:t xml:space="preserve"> are those that define the HOI in the model.   </w:t>
+      </w:r>
+      <w:r>
+        <w:t xml:space="preserve"> </w:t>
       </w:r>
     </w:p>
     <w:p>
@@ -5684,7 +5793,10 @@
         <w:contextualSpacing/>
       </w:pPr>
       <w:r>
-        <w:t>As a more concrete illustration</w:t>
+        <w:t>As a concrete illustration</w:t>
+      </w:r>
+      <w:r>
+        <w:t xml:space="preserve"> of our definition</w:t>
       </w:r>
       <w:r>
         <w:t xml:space="preserve">, </w:t>
@@ -5696,16 +5808,7 @@
         <w:t xml:space="preserve"> the two competitor LV model </w:t>
       </w:r>
       <w:r>
-        <w:t xml:space="preserve">defined by </w:t>
-      </w:r>
-      <w:r>
-        <w:rPr>
-          <w:i/>
-        </w:rPr>
-        <w:t>F</w:t>
-      </w:r>
-      <w:r>
-        <w:t xml:space="preserve"> </w:t>
+        <w:t xml:space="preserve">defined </w:t>
       </w:r>
       <w:r>
         <w:t>in</w:t>
@@ -5849,16 +5952,7 @@
           <w:rPr>
             <w:rFonts w:ascii="Cambria Math" w:hAnsi="Cambria Math"/>
           </w:rPr>
-          <m:t>Φ</m:t>
-        </m:r>
-        <m:r>
-          <m:rPr>
-            <m:sty m:val="p"/>
-          </m:rPr>
-          <w:rPr>
-            <w:rFonts w:ascii="Cambria Math" w:hAnsi="Cambria Math"/>
-          </w:rPr>
-          <m:t>=</m:t>
+          <m:t>Φ=</m:t>
         </m:r>
         <m:nary>
           <m:naryPr>
@@ -6176,13 +6270,7 @@
           <w:rPr>
             <w:rFonts w:ascii="Cambria Math" w:hAnsi="Cambria Math"/>
           </w:rPr>
-          <m:t>,</m:t>
-        </m:r>
-        <m:r>
-          <w:rPr>
-            <w:rFonts w:ascii="Cambria Math" w:hAnsi="Cambria Math"/>
-          </w:rPr>
-          <m:t xml:space="preserve"> </m:t>
+          <m:t xml:space="preserve">, </m:t>
         </m:r>
         <m:sSub>
           <m:sSubPr>
@@ -6278,16 +6366,7 @@
           <w:rPr>
             <w:rFonts w:ascii="Cambria Math" w:hAnsi="Cambria Math"/>
           </w:rPr>
-          <m:t>Φ</m:t>
-        </m:r>
-        <m:r>
-          <m:rPr>
-            <m:sty m:val="p"/>
-          </m:rPr>
-          <w:rPr>
-            <w:rFonts w:ascii="Cambria Math" w:hAnsi="Cambria Math"/>
-          </w:rPr>
-          <m:t>=</m:t>
+          <m:t>Φ=</m:t>
         </m:r>
         <m:nary>
           <m:naryPr>
@@ -6472,25 +6551,7 @@
           <w:rPr>
             <w:rFonts w:ascii="Cambria Math" w:hAnsi="Cambria Math"/>
           </w:rPr>
-          <m:t>Θ</m:t>
-        </m:r>
-        <m:r>
-          <m:rPr>
-            <m:sty m:val="p"/>
-          </m:rPr>
-          <w:rPr>
-            <w:rFonts w:ascii="Cambria Math" w:hAnsi="Cambria Math"/>
-          </w:rPr>
-          <m:t>⊃</m:t>
-        </m:r>
-        <m:r>
-          <m:rPr>
-            <m:sty m:val="p"/>
-          </m:rPr>
-          <w:rPr>
-            <w:rFonts w:ascii="Cambria Math" w:hAnsi="Cambria Math"/>
-          </w:rPr>
-          <m:t>Φ</m:t>
+          <m:t>Θ⊃Φ</m:t>
         </m:r>
       </m:oMath>
       <w:r>
@@ -6646,6 +6707,9 @@
         </m:sSub>
       </m:oMath>
       <w:r>
+        <w:t xml:space="preserve"> </w:t>
+      </w:r>
+      <w:r>
         <w:t>define</w:t>
       </w:r>
       <w:r>
@@ -6661,231 +6725,67 @@
         <w:contextualSpacing/>
       </w:pPr>
       <w:r>
-        <w:t xml:space="preserve">With our definition we </w:t>
-      </w:r>
-      <w:r>
-        <w:t>provide practical criteria for determining whether a multi-</w:t>
-      </w:r>
-      <w:r>
-        <w:t xml:space="preserve">competitor </w:t>
-      </w:r>
-      <w:r>
-        <w:t>model—of any complexity or functional form—has HOIs.</w:t>
-      </w:r>
-      <w:r>
-        <w:t xml:space="preserve"> </w:t>
-      </w:r>
-      <w:r>
-        <w:t xml:space="preserve">In order to apply our definition, the </w:t>
-      </w:r>
-      <w:r>
-        <w:t xml:space="preserve">multispecies competition </w:t>
-      </w:r>
-      <w:r>
-        <w:t xml:space="preserve">function </w:t>
-      </w:r>
-      <w:r>
-        <w:t xml:space="preserve">is </w:t>
-      </w:r>
-      <w:r>
-        <w:t xml:space="preserve">decomposed into </w:t>
-      </w:r>
-      <w:r>
-        <w:t xml:space="preserve">a </w:t>
-      </w:r>
-      <w:r>
-        <w:t>dependency diagram link</w:t>
-      </w:r>
-      <w:bookmarkStart w:id="1" w:name="_GoBack"/>
-      <w:bookmarkEnd w:id="1"/>
-      <w:r>
-        <w:t xml:space="preserve">ing focal species performance </w:t>
-      </w:r>
-      <w:r>
-        <w:t>with</w:t>
-      </w:r>
-      <w:r>
-        <w:t xml:space="preserve"> </w:t>
-      </w:r>
-      <w:r>
-        <w:t>the density of each competitor species</w:t>
-      </w:r>
-      <w:r>
-        <w:t xml:space="preserve">, with </w:t>
-      </w:r>
-      <w:r>
-        <w:t>the rule that</w:t>
-      </w:r>
-      <w:r>
-        <w:t xml:space="preserve"> </w:t>
-      </w:r>
-      <w:r>
-        <w:t xml:space="preserve">each function </w:t>
-      </w:r>
-      <w:r>
-        <w:t xml:space="preserve">in the diagram </w:t>
-      </w:r>
-      <w:r>
-        <w:t xml:space="preserve">is univariate and the output of functions are only combined by </w:t>
-      </w:r>
-      <w:r>
-        <w:t>addition or multiplication (Figure 2).</w:t>
-      </w:r>
-      <w:r>
-        <w:t xml:space="preserve"> A</w:t>
-      </w:r>
-      <w:r>
-        <w:t xml:space="preserve"> </w:t>
-      </w:r>
-      <w:r>
-        <w:t xml:space="preserve">pairwise </w:t>
-      </w:r>
-      <w:r>
-        <w:t xml:space="preserve">model without HOIs </w:t>
-      </w:r>
-      <w:r>
-        <w:t xml:space="preserve">will have a </w:t>
-      </w:r>
-      <w:r>
-        <w:t xml:space="preserve">sparse structure such that there is only one path connecting </w:t>
-      </w:r>
-      <w:r>
-        <w:t xml:space="preserve">each </w:t>
-      </w:r>
-      <w:r>
-        <w:t>competitor</w:t>
-      </w:r>
-      <w:r>
-        <w:t>’s</w:t>
-      </w:r>
-      <w:r>
-        <w:t xml:space="preserve"> density to focal species performance (Figure 2A).</w:t>
+        <w:t>This abstract representation belies a simple empirical heuristic for determining  whether a model has HOIs: in order to parameterize a model with HOIs, the response of the focal species must be measured against density gradients of each competitor separately, as well as against varying</w:t>
+      </w:r>
+      <w:r>
+        <w:t xml:space="preserve"> combinations of</w:t>
+      </w:r>
+      <w:r>
+        <w:t xml:space="preserve"> competitor</w:t>
+      </w:r>
+      <w:r>
+        <w:t>s grown together</w:t>
+      </w:r>
+      <w:r>
+        <w:t xml:space="preserve"> (Figure 3)</w:t>
+      </w:r>
+      <w:r>
+        <w:t>.  This is a natural consequence of the above definition.  In essence</w:t>
+      </w:r>
+      <w:r>
+        <w:t>,</w:t>
+      </w:r>
+      <w:r>
+        <w:t xml:space="preserve"> a model with HOIs includes parameters that </w:t>
+      </w:r>
+      <w:r>
+        <w:t xml:space="preserve">an empiricist cannot measure when only a single competitor species is present. Note, however, this definition can only be applied after the form for the multi-competitor model </w:t>
       </w:r>
       <w:r>
         <w:rPr>
-          <w:b/>
+          <w:i/>
         </w:rPr>
-        <w:t xml:space="preserve"> </w:t>
+        <w:t>F</w:t>
+      </w:r>
+      <w:r>
+        <w:t xml:space="preserve"> has been decided on.  In other words, there is no way to determine whether there are HOIs among a set of </w:t>
       </w:r>
       <w:r>
         <w:rPr>
-          <w:b/>
+          <w:i/>
         </w:rPr>
-        <w:t xml:space="preserve"> </w:t>
+        <w:t>m</w:t>
+      </w:r>
+      <w:r>
+        <w:t xml:space="preserve"> competitors by examining the set of </w:t>
       </w:r>
       <w:r>
         <w:rPr>
-          <w:b/>
+          <w:i/>
         </w:rPr>
-        <w:t xml:space="preserve">By contrast, </w:t>
+        <w:t>m</w:t>
+      </w:r>
+      <w:r>
+        <w:t xml:space="preserve"> pairwise models, one for each competitor species </w:t>
       </w:r>
       <w:r>
         <w:rPr>
-          <w:b/>
+          <w:i/>
         </w:rPr>
-        <w:t>HOIs</w:t>
-      </w:r>
-      <w:r>
-        <w:rPr>
-          <w:b/>
-        </w:rPr>
-        <w:t xml:space="preserve"> </w:t>
-      </w:r>
-      <w:r>
-        <w:rPr>
-          <w:b/>
-        </w:rPr>
-        <w:t xml:space="preserve">occur when there are multiple paths from </w:t>
-      </w:r>
-      <w:r>
-        <w:rPr>
-          <w:b/>
-        </w:rPr>
-        <w:t xml:space="preserve">one </w:t>
-      </w:r>
-      <w:r>
-        <w:rPr>
-          <w:b/>
-        </w:rPr>
-        <w:t>competitor species</w:t>
-      </w:r>
-      <w:r>
-        <w:rPr>
-          <w:b/>
-        </w:rPr>
-        <w:t>’</w:t>
-      </w:r>
-      <w:r>
-        <w:rPr>
-          <w:b/>
-        </w:rPr>
-        <w:t xml:space="preserve"> density to focal </w:t>
-      </w:r>
-      <w:r>
-        <w:rPr>
-          <w:b/>
-        </w:rPr>
-        <w:t>species</w:t>
-      </w:r>
-      <w:r>
-        <w:rPr>
-          <w:b/>
-        </w:rPr>
-        <w:t xml:space="preserve"> performance</w:t>
-      </w:r>
-      <w:r>
-        <w:rPr>
-          <w:b/>
-        </w:rPr>
-        <w:t xml:space="preserve"> </w:t>
-      </w:r>
-      <w:r>
-        <w:rPr>
-          <w:b/>
-        </w:rPr>
-        <w:t>(Figure 2B)</w:t>
-      </w:r>
-      <w:r>
-        <w:rPr>
-          <w:b/>
-        </w:rPr>
+        <w:t>j</w:t>
+      </w:r>
+      <w:r>
         <w:t xml:space="preserve">. </w:t>
-      </w:r>
-      <w:r>
-        <w:t xml:space="preserve">The presence of more than one route of influence between competitors and the focal species is a fundamental property of </w:t>
-      </w:r>
-      <w:r>
-        <w:t>models with HOIs.</w:t>
-      </w:r>
-      <w:r>
-        <w:t xml:space="preserve">  </w:t>
-      </w:r>
-      <w:r>
-        <w:t>T</w:t>
-      </w:r>
-      <w:r>
-        <w:t xml:space="preserve">his </w:t>
-      </w:r>
-      <w:r>
-        <w:t>indicates</w:t>
-      </w:r>
-      <w:r>
-        <w:t xml:space="preserve"> that </w:t>
-      </w:r>
-      <w:r>
-        <w:t>the function describing focal species performance</w:t>
-      </w:r>
-      <w:r>
-        <w:t xml:space="preserve"> </w:t>
-      </w:r>
-      <w:r>
-        <w:t xml:space="preserve">is not reducible to </w:t>
-      </w:r>
-      <w:r>
-        <w:t xml:space="preserve">single species’ effects. </w:t>
-      </w:r>
-      <w:r>
-        <w:t xml:space="preserve"> </w:t>
       </w:r>
     </w:p>
     <w:p>
@@ -6893,14 +6793,7 @@
         <w:spacing w:after="202"/>
         <w:contextualSpacing/>
       </w:pPr>
-    </w:p>
-    <w:p>
-      <w:pPr>
-        <w:spacing w:after="202"/>
-        <w:contextualSpacing/>
-      </w:pPr>
-      <w:r>
-        <w:lastRenderedPageBreak/>
+      <w:r>
         <w:t>We refer to the type of HOIs captured by our definition above as</w:t>
       </w:r>
       <w:r>
@@ -7028,7 +6921,11 @@
         <w:t>,</w:t>
       </w:r>
       <w:r>
-        <w:t xml:space="preserve"> with respect to the density of a single competitor species, </w:t>
+        <w:t xml:space="preserve"> with respect to the </w:t>
+      </w:r>
+      <w:r>
+        <w:lastRenderedPageBreak/>
+        <w:t xml:space="preserve">density of a single competitor species, </w:t>
       </w:r>
       <m:oMath>
         <m:f>
@@ -7519,34 +7416,8 @@
                   <w:rPr>
                     <w:rFonts w:ascii="Cambria Math" w:hAnsi="Cambria Math"/>
                   </w:rPr>
-                  <m:t>=</m:t>
+                  <m:t>=F</m:t>
                 </m:r>
-                <m:sSub>
-                  <m:sSubPr>
-                    <m:ctrlPr>
-                      <w:rPr>
-                        <w:rFonts w:ascii="Cambria Math" w:hAnsi="Cambria Math"/>
-                        <w:i/>
-                      </w:rPr>
-                    </m:ctrlPr>
-                  </m:sSubPr>
-                  <m:e>
-                    <m:r>
-                      <w:rPr>
-                        <w:rFonts w:ascii="Cambria Math" w:hAnsi="Cambria Math"/>
-                      </w:rPr>
-                      <m:t>F</m:t>
-                    </m:r>
-                  </m:e>
-                  <m:sub>
-                    <m:r>
-                      <w:rPr>
-                        <w:rFonts w:ascii="Cambria Math" w:hAnsi="Cambria Math"/>
-                      </w:rPr>
-                      <m:t>i</m:t>
-                    </m:r>
-                  </m:sub>
-                </m:sSub>
                 <m:d>
                   <m:dPr>
                     <m:ctrlPr>
@@ -7557,15 +7428,64 @@
                     </m:ctrlPr>
                   </m:dPr>
                   <m:e>
+                    <m:sSub>
+                      <m:sSubPr>
+                        <m:ctrlPr>
+                          <w:rPr>
+                            <w:rFonts w:ascii="Cambria Math" w:hAnsi="Cambria Math"/>
+                            <w:i/>
+                          </w:rPr>
+                        </m:ctrlPr>
+                      </m:sSubPr>
+                      <m:e>
+                        <m:r>
+                          <w:rPr>
+                            <w:rFonts w:ascii="Cambria Math" w:hAnsi="Cambria Math"/>
+                          </w:rPr>
+                          <m:t>n</m:t>
+                        </m:r>
+                      </m:e>
+                      <m:sub>
+                        <m:r>
+                          <w:rPr>
+                            <w:rFonts w:ascii="Cambria Math" w:hAnsi="Cambria Math"/>
+                          </w:rPr>
+                          <m:t>1</m:t>
+                        </m:r>
+                      </m:sub>
+                    </m:sSub>
                     <m:r>
-                      <m:rPr>
-                        <m:sty m:val="b"/>
-                      </m:rPr>
                       <w:rPr>
                         <w:rFonts w:ascii="Cambria Math" w:hAnsi="Cambria Math"/>
                       </w:rPr>
-                      <m:t>n</m:t>
+                      <m:t>, …</m:t>
                     </m:r>
+                    <m:sSub>
+                      <m:sSubPr>
+                        <m:ctrlPr>
+                          <w:rPr>
+                            <w:rFonts w:ascii="Cambria Math" w:hAnsi="Cambria Math"/>
+                            <w:i/>
+                          </w:rPr>
+                        </m:ctrlPr>
+                      </m:sSubPr>
+                      <m:e>
+                        <m:r>
+                          <w:rPr>
+                            <w:rFonts w:ascii="Cambria Math" w:hAnsi="Cambria Math"/>
+                          </w:rPr>
+                          <m:t>n</m:t>
+                        </m:r>
+                      </m:e>
+                      <m:sub>
+                        <m:r>
+                          <w:rPr>
+                            <w:rFonts w:ascii="Cambria Math" w:hAnsi="Cambria Math"/>
+                          </w:rPr>
+                          <m:t>m</m:t>
+                        </m:r>
+                      </m:sub>
+                    </m:sSub>
                   </m:e>
                 </m:d>
                 <m:r>
@@ -7828,34 +7748,8 @@
               <w:rPr>
                 <w:rFonts w:ascii="Cambria Math" w:hAnsi="Cambria Math"/>
               </w:rPr>
-              <m:t>∂</m:t>
+              <m:t>∂F</m:t>
             </m:r>
-            <m:sSub>
-              <m:sSubPr>
-                <m:ctrlPr>
-                  <w:rPr>
-                    <w:rFonts w:ascii="Cambria Math" w:hAnsi="Cambria Math"/>
-                    <w:i/>
-                  </w:rPr>
-                </m:ctrlPr>
-              </m:sSubPr>
-              <m:e>
-                <m:r>
-                  <w:rPr>
-                    <w:rFonts w:ascii="Cambria Math" w:hAnsi="Cambria Math"/>
-                  </w:rPr>
-                  <m:t>F</m:t>
-                </m:r>
-              </m:e>
-              <m:sub>
-                <m:r>
-                  <w:rPr>
-                    <w:rFonts w:ascii="Cambria Math" w:hAnsi="Cambria Math"/>
-                  </w:rPr>
-                  <m:t>i</m:t>
-                </m:r>
-              </m:sub>
-            </m:sSub>
           </m:num>
           <m:den>
             <m:r>
@@ -8135,7 +8029,7 @@
         <w:t xml:space="preserve">. </w:t>
       </w:r>
       <w:r>
-        <w:t>A</w:t>
+        <w:t>However, a</w:t>
       </w:r>
       <w:r>
         <w:t>s in the LV model,</w:t>
@@ -8144,7 +8038,13 @@
         <w:t xml:space="preserve"> </w:t>
       </w:r>
       <w:r>
-        <w:t xml:space="preserve">there is no </w:t>
+        <w:t xml:space="preserve">there </w:t>
+      </w:r>
+      <w:r>
+        <w:t>are</w:t>
+      </w:r>
+      <w:r>
+        <w:t xml:space="preserve"> no </w:t>
       </w:r>
       <w:r>
         <w:t xml:space="preserve">hard </w:t>
@@ -8153,673 +8053,249 @@
         <w:t>HOI</w:t>
       </w:r>
       <w:r>
-        <w:t xml:space="preserve"> in this model because it can </w:t>
-      </w:r>
-      <w:r>
-        <w:t xml:space="preserve">be </w:t>
-      </w:r>
-      <w:r>
-        <w:t xml:space="preserve">represented by a </w:t>
-      </w:r>
-      <w:r>
-        <w:t xml:space="preserve">dependency </w:t>
-      </w:r>
-      <w:r>
-        <w:t xml:space="preserve">graph </w:t>
-      </w:r>
-      <w:r>
-        <w:t xml:space="preserve">in which </w:t>
-      </w:r>
-      <w:r>
-        <w:t xml:space="preserve">each competitor has only one route of </w:t>
-      </w:r>
-      <w:r>
-        <w:lastRenderedPageBreak/>
-        <w:t>influence on the</w:t>
-      </w:r>
-      <w:r>
-        <w:t xml:space="preserve"> focal species (Figure 2C)</w:t>
-      </w:r>
-      <w:r>
-        <w:t xml:space="preserve">.  </w:t>
-      </w:r>
-      <w:r>
-        <w:t xml:space="preserve">Likewise, following the approach outlined above, the model can be broken down into separate functions for each </w:t>
-      </w:r>
-      <w:r>
-        <w:t>competitor</w:t>
-      </w:r>
-      <w:r>
-        <w:t xml:space="preserve"> without loss of any parameters</w:t>
-      </w:r>
-      <w:r>
-        <w:t xml:space="preserve">.  For instance, for two competitors: </w:t>
-      </w:r>
-      <w:r>
-        <w:t xml:space="preserve">  </w:t>
+        <w:t>s</w:t>
+      </w:r>
+      <w:r>
+        <w:t xml:space="preserve"> in this model </w:t>
+      </w:r>
+      <w:r>
+        <w:t>by our definition because</w:t>
+      </w:r>
+      <w:r>
+        <w:t xml:space="preserve"> </w:t>
+      </w:r>
+      <w:r>
+        <w:t>all of the parameters in the multi-competitor model (</w:t>
+      </w:r>
+      <m:oMath>
+        <m:r>
+          <m:rPr>
+            <m:sty m:val="p"/>
+          </m:rPr>
+          <w:rPr>
+            <w:rFonts w:ascii="Cambria Math" w:hAnsi="Cambria Math"/>
+          </w:rPr>
+          <m:t>Θ)</m:t>
+        </m:r>
+      </m:oMath>
+      <w:r>
+        <w:t xml:space="preserve">, are also found in the </w:t>
+      </w:r>
+      <w:r>
+        <w:rPr>
+          <w:i/>
+        </w:rPr>
+        <w:t>m</w:t>
+      </w:r>
+      <w:r>
+        <w:t xml:space="preserve"> separate single competitor functions (</w:t>
+      </w:r>
+      <m:oMath>
+        <m:r>
+          <m:rPr>
+            <m:sty m:val="p"/>
+          </m:rPr>
+          <w:rPr>
+            <w:rFonts w:ascii="Cambria Math" w:hAnsi="Cambria Math"/>
+          </w:rPr>
+          <m:t>Φ</m:t>
+        </m:r>
+      </m:oMath>
+      <w:r>
+        <w:t xml:space="preserve">): </w:t>
+      </w:r>
+      <m:oMath>
+        <m:r>
+          <m:rPr>
+            <m:sty m:val="p"/>
+          </m:rPr>
+          <w:rPr>
+            <w:rFonts w:ascii="Cambria Math" w:hAnsi="Cambria Math"/>
+          </w:rPr>
+          <m:t>Θ=Φ</m:t>
+        </m:r>
+      </m:oMath>
+      <w:r>
+        <w:t xml:space="preserve">. </w:t>
+      </w:r>
+      <w:r>
+        <w:t xml:space="preserve">For instance, for </w:t>
+      </w:r>
+      <w:r>
+        <w:t xml:space="preserve">the model above </w:t>
+      </w:r>
+      <m:oMath>
+        <m:r>
+          <m:rPr>
+            <m:sty m:val="p"/>
+          </m:rPr>
+          <w:rPr>
+            <w:rFonts w:ascii="Cambria Math" w:hAnsi="Cambria Math"/>
+          </w:rPr>
+          <m:t>Θ</m:t>
+        </m:r>
+        <m:r>
+          <w:rPr>
+            <w:rFonts w:ascii="Cambria Math" w:hAnsi="Cambria Math"/>
+          </w:rPr>
+          <m:t>=</m:t>
+        </m:r>
+        <m:r>
+          <m:rPr>
+            <m:sty m:val="p"/>
+          </m:rPr>
+          <w:rPr>
+            <w:rFonts w:ascii="Cambria Math" w:hAnsi="Cambria Math"/>
+          </w:rPr>
+          <m:t>Φ</m:t>
+        </m:r>
+        <m:r>
+          <w:rPr>
+            <w:rFonts w:ascii="Cambria Math" w:hAnsi="Cambria Math"/>
+          </w:rPr>
+          <m:t xml:space="preserve">= </m:t>
+        </m:r>
+        <m:d>
+          <m:dPr>
+            <m:begChr m:val="{"/>
+            <m:endChr m:val="}"/>
+            <m:ctrlPr>
+              <w:rPr>
+                <w:rFonts w:ascii="Cambria Math" w:hAnsi="Cambria Math"/>
+                <w:i/>
+              </w:rPr>
+            </m:ctrlPr>
+          </m:dPr>
+          <m:e>
+            <m:sSub>
+              <m:sSubPr>
+                <m:ctrlPr>
+                  <w:rPr>
+                    <w:rFonts w:ascii="Cambria Math" w:hAnsi="Cambria Math"/>
+                    <w:i/>
+                  </w:rPr>
+                </m:ctrlPr>
+              </m:sSubPr>
+              <m:e>
+                <m:r>
+                  <w:rPr>
+                    <w:rFonts w:ascii="Cambria Math" w:hAnsi="Cambria Math"/>
+                  </w:rPr>
+                  <m:t>α</m:t>
+                </m:r>
+              </m:e>
+              <m:sub>
+                <m:r>
+                  <w:rPr>
+                    <w:rFonts w:ascii="Cambria Math" w:hAnsi="Cambria Math"/>
+                  </w:rPr>
+                  <m:t>i1</m:t>
+                </m:r>
+              </m:sub>
+            </m:sSub>
+            <m:r>
+              <w:rPr>
+                <w:rFonts w:ascii="Cambria Math" w:hAnsi="Cambria Math"/>
+              </w:rPr>
+              <m:t xml:space="preserve">,… </m:t>
+            </m:r>
+            <m:sSub>
+              <m:sSubPr>
+                <m:ctrlPr>
+                  <w:rPr>
+                    <w:rFonts w:ascii="Cambria Math" w:hAnsi="Cambria Math"/>
+                    <w:i/>
+                  </w:rPr>
+                </m:ctrlPr>
+              </m:sSubPr>
+              <m:e>
+                <m:r>
+                  <w:rPr>
+                    <w:rFonts w:ascii="Cambria Math" w:hAnsi="Cambria Math"/>
+                  </w:rPr>
+                  <m:t>α</m:t>
+                </m:r>
+              </m:e>
+              <m:sub>
+                <m:r>
+                  <w:rPr>
+                    <w:rFonts w:ascii="Cambria Math" w:hAnsi="Cambria Math"/>
+                  </w:rPr>
+                  <m:t>im</m:t>
+                </m:r>
+              </m:sub>
+            </m:sSub>
+            <m:r>
+              <w:rPr>
+                <w:rFonts w:ascii="Cambria Math" w:hAnsi="Cambria Math"/>
+              </w:rPr>
+              <m:t xml:space="preserve">, </m:t>
+            </m:r>
+            <m:sSub>
+              <m:sSubPr>
+                <m:ctrlPr>
+                  <w:rPr>
+                    <w:rFonts w:ascii="Cambria Math" w:hAnsi="Cambria Math"/>
+                    <w:i/>
+                  </w:rPr>
+                </m:ctrlPr>
+              </m:sSubPr>
+              <m:e>
+                <m:r>
+                  <w:rPr>
+                    <w:rFonts w:ascii="Cambria Math" w:hAnsi="Cambria Math"/>
+                  </w:rPr>
+                  <m:t>λ</m:t>
+                </m:r>
+              </m:e>
+              <m:sub>
+                <m:r>
+                  <w:rPr>
+                    <w:rFonts w:ascii="Cambria Math" w:hAnsi="Cambria Math"/>
+                  </w:rPr>
+                  <m:t>i</m:t>
+                </m:r>
+              </m:sub>
+            </m:sSub>
+            <m:r>
+              <w:rPr>
+                <w:rFonts w:ascii="Cambria Math" w:hAnsi="Cambria Math"/>
+              </w:rPr>
+              <m:t xml:space="preserve">, </m:t>
+            </m:r>
+            <m:sSub>
+              <m:sSubPr>
+                <m:ctrlPr>
+                  <w:rPr>
+                    <w:rFonts w:ascii="Cambria Math" w:hAnsi="Cambria Math"/>
+                    <w:i/>
+                  </w:rPr>
+                </m:ctrlPr>
+              </m:sSubPr>
+              <m:e>
+                <m:r>
+                  <w:rPr>
+                    <w:rFonts w:ascii="Cambria Math" w:hAnsi="Cambria Math"/>
+                  </w:rPr>
+                  <m:t>τ</m:t>
+                </m:r>
+              </m:e>
+              <m:sub>
+                <m:r>
+                  <w:rPr>
+                    <w:rFonts w:ascii="Cambria Math" w:hAnsi="Cambria Math"/>
+                  </w:rPr>
+                  <m:t>i</m:t>
+                </m:r>
+              </m:sub>
+            </m:sSub>
+          </m:e>
+        </m:d>
+      </m:oMath>
+      <w:r>
+        <w:t xml:space="preserve"> and the model does not have HOIs.  </w:t>
       </w:r>
     </w:p>
-    <w:tbl>
-      <w:tblPr>
-        <w:tblStyle w:val="TableGrid"/>
-        <w:tblW w:w="0" w:type="auto"/>
-        <w:tblBorders>
-          <w:top w:val="none" w:sz="0" w:space="0" w:color="auto"/>
-          <w:left w:val="none" w:sz="0" w:space="0" w:color="auto"/>
-          <w:bottom w:val="none" w:sz="0" w:space="0" w:color="auto"/>
-          <w:right w:val="none" w:sz="0" w:space="0" w:color="auto"/>
-          <w:insideH w:val="none" w:sz="0" w:space="0" w:color="auto"/>
-          <w:insideV w:val="none" w:sz="0" w:space="0" w:color="auto"/>
-        </w:tblBorders>
-        <w:tblLook w:val="04A0" w:firstRow="1" w:lastRow="0" w:firstColumn="1" w:lastColumn="0" w:noHBand="0" w:noVBand="1"/>
-      </w:tblPr>
-      <w:tblGrid>
-        <w:gridCol w:w="900"/>
-        <w:gridCol w:w="7010"/>
-        <w:gridCol w:w="730"/>
-      </w:tblGrid>
-      <w:tr>
-        <w:trPr>
-          <w:trHeight w:val="503"/>
-        </w:trPr>
-        <w:tc>
-          <w:tcPr>
-            <w:tcW w:w="900" w:type="dxa"/>
-            <w:vAlign w:val="center"/>
-          </w:tcPr>
-          <w:p>
-            <w:pPr>
-              <w:spacing w:after="202"/>
-              <w:ind w:firstLine="0"/>
-              <w:contextualSpacing/>
-              <w:jc w:val="center"/>
-            </w:pPr>
-          </w:p>
-        </w:tc>
-        <w:tc>
-          <w:tcPr>
-            <w:tcW w:w="7010" w:type="dxa"/>
-            <w:vAlign w:val="center"/>
-          </w:tcPr>
-          <w:p>
-            <w:pPr>
-              <w:spacing w:after="202"/>
-              <w:ind w:firstLine="0"/>
-              <w:contextualSpacing/>
-              <w:jc w:val="center"/>
-            </w:pPr>
-            <m:oMath>
-              <m:f>
-                <m:fPr>
-                  <m:ctrlPr>
-                    <w:rPr>
-                      <w:rFonts w:ascii="Cambria Math" w:hAnsi="Cambria Math"/>
-                      <w:i/>
-                    </w:rPr>
-                  </m:ctrlPr>
-                </m:fPr>
-                <m:num>
-                  <m:sSub>
-                    <m:sSubPr>
-                      <m:ctrlPr>
-                        <w:rPr>
-                          <w:rFonts w:ascii="Cambria Math" w:hAnsi="Cambria Math"/>
-                          <w:i/>
-                        </w:rPr>
-                      </m:ctrlPr>
-                    </m:sSubPr>
-                    <m:e>
-                      <m:r>
-                        <w:rPr>
-                          <w:rFonts w:ascii="Cambria Math" w:hAnsi="Cambria Math"/>
-                        </w:rPr>
-                        <m:t>n</m:t>
-                      </m:r>
-                    </m:e>
-                    <m:sub>
-                      <m:r>
-                        <w:rPr>
-                          <w:rFonts w:ascii="Cambria Math" w:hAnsi="Cambria Math"/>
-                        </w:rPr>
-                        <m:t>1</m:t>
-                      </m:r>
-                    </m:sub>
-                  </m:sSub>
-                  <m:d>
-                    <m:dPr>
-                      <m:ctrlPr>
-                        <w:rPr>
-                          <w:rFonts w:ascii="Cambria Math" w:hAnsi="Cambria Math"/>
-                          <w:i/>
-                        </w:rPr>
-                      </m:ctrlPr>
-                    </m:dPr>
-                    <m:e>
-                      <m:r>
-                        <w:rPr>
-                          <w:rFonts w:ascii="Cambria Math" w:hAnsi="Cambria Math"/>
-                        </w:rPr>
-                        <m:t>t+1</m:t>
-                      </m:r>
-                    </m:e>
-                  </m:d>
-                </m:num>
-                <m:den>
-                  <m:sSub>
-                    <m:sSubPr>
-                      <m:ctrlPr>
-                        <w:rPr>
-                          <w:rFonts w:ascii="Cambria Math" w:hAnsi="Cambria Math"/>
-                          <w:i/>
-                        </w:rPr>
-                      </m:ctrlPr>
-                    </m:sSubPr>
-                    <m:e>
-                      <m:r>
-                        <w:rPr>
-                          <w:rFonts w:ascii="Cambria Math" w:hAnsi="Cambria Math"/>
-                        </w:rPr>
-                        <m:t>n</m:t>
-                      </m:r>
-                    </m:e>
-                    <m:sub>
-                      <m:r>
-                        <w:rPr>
-                          <w:rFonts w:ascii="Cambria Math" w:hAnsi="Cambria Math"/>
-                        </w:rPr>
-                        <m:t>1</m:t>
-                      </m:r>
-                    </m:sub>
-                  </m:sSub>
-                  <m:r>
-                    <w:rPr>
-                      <w:rFonts w:ascii="Cambria Math" w:hAnsi="Cambria Math"/>
-                    </w:rPr>
-                    <m:t>(t)</m:t>
-                  </m:r>
-                </m:den>
-              </m:f>
-              <m:r>
-                <w:rPr>
-                  <w:rFonts w:ascii="Cambria Math" w:hAnsi="Cambria Math"/>
-                </w:rPr>
-                <m:t>=</m:t>
-              </m:r>
-              <m:sSub>
-                <m:sSubPr>
-                  <m:ctrlPr>
-                    <w:rPr>
-                      <w:rFonts w:ascii="Cambria Math" w:hAnsi="Cambria Math"/>
-                      <w:i/>
-                    </w:rPr>
-                  </m:ctrlPr>
-                </m:sSubPr>
-                <m:e>
-                  <m:r>
-                    <w:rPr>
-                      <w:rFonts w:ascii="Cambria Math" w:hAnsi="Cambria Math"/>
-                    </w:rPr>
-                    <m:t>λ</m:t>
-                  </m:r>
-                </m:e>
-                <m:sub>
-                  <m:r>
-                    <w:rPr>
-                      <w:rFonts w:ascii="Cambria Math" w:hAnsi="Cambria Math"/>
-                    </w:rPr>
-                    <m:t>1</m:t>
-                  </m:r>
-                </m:sub>
-              </m:sSub>
-              <m:sSup>
-                <m:sSupPr>
-                  <m:ctrlPr>
-                    <w:rPr>
-                      <w:rFonts w:ascii="Cambria Math" w:hAnsi="Cambria Math"/>
-                      <w:i/>
-                    </w:rPr>
-                  </m:ctrlPr>
-                </m:sSupPr>
-                <m:e>
-                  <m:d>
-                    <m:dPr>
-                      <m:ctrlPr>
-                        <w:rPr>
-                          <w:rFonts w:ascii="Cambria Math" w:hAnsi="Cambria Math"/>
-                          <w:i/>
-                        </w:rPr>
-                      </m:ctrlPr>
-                    </m:dPr>
-                    <m:e>
-                      <m:r>
-                        <w:rPr>
-                          <w:rFonts w:ascii="Cambria Math" w:hAnsi="Cambria Math"/>
-                        </w:rPr>
-                        <m:t>1+</m:t>
-                      </m:r>
-                      <m:sSub>
-                        <m:sSubPr>
-                          <m:ctrlPr>
-                            <w:rPr>
-                              <w:rFonts w:ascii="Cambria Math" w:hAnsi="Cambria Math"/>
-                              <w:i/>
-                            </w:rPr>
-                          </m:ctrlPr>
-                        </m:sSubPr>
-                        <m:e>
-                          <m:r>
-                            <w:rPr>
-                              <w:rFonts w:ascii="Cambria Math" w:hAnsi="Cambria Math"/>
-                            </w:rPr>
-                            <m:t>α</m:t>
-                          </m:r>
-                        </m:e>
-                        <m:sub>
-                          <m:r>
-                            <w:rPr>
-                              <w:rFonts w:ascii="Cambria Math" w:hAnsi="Cambria Math"/>
-                            </w:rPr>
-                            <m:t>12</m:t>
-                          </m:r>
-                        </m:sub>
-                      </m:sSub>
-                      <m:sSub>
-                        <m:sSubPr>
-                          <m:ctrlPr>
-                            <w:rPr>
-                              <w:rFonts w:ascii="Cambria Math" w:hAnsi="Cambria Math"/>
-                              <w:i/>
-                            </w:rPr>
-                          </m:ctrlPr>
-                        </m:sSubPr>
-                        <m:e>
-                          <m:r>
-                            <w:rPr>
-                              <w:rFonts w:ascii="Cambria Math" w:hAnsi="Cambria Math"/>
-                            </w:rPr>
-                            <m:t>n</m:t>
-                          </m:r>
-                        </m:e>
-                        <m:sub>
-                          <m:r>
-                            <w:rPr>
-                              <w:rFonts w:ascii="Cambria Math" w:hAnsi="Cambria Math"/>
-                            </w:rPr>
-                            <m:t>2</m:t>
-                          </m:r>
-                        </m:sub>
-                      </m:sSub>
-                    </m:e>
-                  </m:d>
-                </m:e>
-                <m:sup>
-                  <m:r>
-                    <w:rPr>
-                      <w:rFonts w:ascii="Cambria Math" w:hAnsi="Cambria Math"/>
-                    </w:rPr>
-                    <m:t>-</m:t>
-                  </m:r>
-                  <m:sSub>
-                    <m:sSubPr>
-                      <m:ctrlPr>
-                        <w:rPr>
-                          <w:rFonts w:ascii="Cambria Math" w:hAnsi="Cambria Math"/>
-                          <w:i/>
-                        </w:rPr>
-                      </m:ctrlPr>
-                    </m:sSubPr>
-                    <m:e>
-                      <m:r>
-                        <w:rPr>
-                          <w:rFonts w:ascii="Cambria Math" w:hAnsi="Cambria Math"/>
-                        </w:rPr>
-                        <m:t>τ</m:t>
-                      </m:r>
-                    </m:e>
-                    <m:sub>
-                      <m:r>
-                        <w:rPr>
-                          <w:rFonts w:ascii="Cambria Math" w:hAnsi="Cambria Math"/>
-                        </w:rPr>
-                        <m:t>1</m:t>
-                      </m:r>
-                    </m:sub>
-                  </m:sSub>
-                </m:sup>
-              </m:sSup>
-              <m:r>
-                <w:rPr>
-                  <w:rFonts w:ascii="Cambria Math" w:hAnsi="Cambria Math"/>
-                </w:rPr>
-                <m:t>,</m:t>
-              </m:r>
-            </m:oMath>
-            <w:r>
-              <w:t xml:space="preserve"> </w:t>
-            </w:r>
-            <w:r>
-              <w:t xml:space="preserve">effect of </w:t>
-            </w:r>
-            <w:r>
-              <w:t>competitor two</w:t>
-            </w:r>
-          </w:p>
-          <w:p>
-            <w:pPr>
-              <w:spacing w:after="202"/>
-              <w:ind w:firstLine="0"/>
-              <w:contextualSpacing/>
-              <w:jc w:val="center"/>
-            </w:pPr>
-            <m:oMath>
-              <m:f>
-                <m:fPr>
-                  <m:ctrlPr>
-                    <w:rPr>
-                      <w:rFonts w:ascii="Cambria Math" w:hAnsi="Cambria Math"/>
-                      <w:i/>
-                    </w:rPr>
-                  </m:ctrlPr>
-                </m:fPr>
-                <m:num>
-                  <m:sSub>
-                    <m:sSubPr>
-                      <m:ctrlPr>
-                        <w:rPr>
-                          <w:rFonts w:ascii="Cambria Math" w:hAnsi="Cambria Math"/>
-                          <w:i/>
-                        </w:rPr>
-                      </m:ctrlPr>
-                    </m:sSubPr>
-                    <m:e>
-                      <m:r>
-                        <w:rPr>
-                          <w:rFonts w:ascii="Cambria Math" w:hAnsi="Cambria Math"/>
-                        </w:rPr>
-                        <m:t>n</m:t>
-                      </m:r>
-                    </m:e>
-                    <m:sub>
-                      <m:r>
-                        <w:rPr>
-                          <w:rFonts w:ascii="Cambria Math" w:hAnsi="Cambria Math"/>
-                        </w:rPr>
-                        <m:t>1</m:t>
-                      </m:r>
-                    </m:sub>
-                  </m:sSub>
-                  <m:d>
-                    <m:dPr>
-                      <m:ctrlPr>
-                        <w:rPr>
-                          <w:rFonts w:ascii="Cambria Math" w:hAnsi="Cambria Math"/>
-                          <w:i/>
-                        </w:rPr>
-                      </m:ctrlPr>
-                    </m:dPr>
-                    <m:e>
-                      <m:r>
-                        <w:rPr>
-                          <w:rFonts w:ascii="Cambria Math" w:hAnsi="Cambria Math"/>
-                        </w:rPr>
-                        <m:t>t+1</m:t>
-                      </m:r>
-                    </m:e>
-                  </m:d>
-                </m:num>
-                <m:den>
-                  <m:sSub>
-                    <m:sSubPr>
-                      <m:ctrlPr>
-                        <w:rPr>
-                          <w:rFonts w:ascii="Cambria Math" w:hAnsi="Cambria Math"/>
-                          <w:i/>
-                        </w:rPr>
-                      </m:ctrlPr>
-                    </m:sSubPr>
-                    <m:e>
-                      <m:r>
-                        <w:rPr>
-                          <w:rFonts w:ascii="Cambria Math" w:hAnsi="Cambria Math"/>
-                        </w:rPr>
-                        <m:t>n</m:t>
-                      </m:r>
-                    </m:e>
-                    <m:sub>
-                      <m:r>
-                        <w:rPr>
-                          <w:rFonts w:ascii="Cambria Math" w:hAnsi="Cambria Math"/>
-                        </w:rPr>
-                        <m:t>1</m:t>
-                      </m:r>
-                    </m:sub>
-                  </m:sSub>
-                  <m:r>
-                    <w:rPr>
-                      <w:rFonts w:ascii="Cambria Math" w:hAnsi="Cambria Math"/>
-                    </w:rPr>
-                    <m:t>(t)</m:t>
-                  </m:r>
-                </m:den>
-              </m:f>
-              <m:r>
-                <w:rPr>
-                  <w:rFonts w:ascii="Cambria Math" w:hAnsi="Cambria Math"/>
-                </w:rPr>
-                <m:t>=</m:t>
-              </m:r>
-              <m:sSub>
-                <m:sSubPr>
-                  <m:ctrlPr>
-                    <w:rPr>
-                      <w:rFonts w:ascii="Cambria Math" w:hAnsi="Cambria Math"/>
-                      <w:i/>
-                    </w:rPr>
-                  </m:ctrlPr>
-                </m:sSubPr>
-                <m:e>
-                  <m:r>
-                    <w:rPr>
-                      <w:rFonts w:ascii="Cambria Math" w:hAnsi="Cambria Math"/>
-                    </w:rPr>
-                    <m:t>λ</m:t>
-                  </m:r>
-                </m:e>
-                <m:sub>
-                  <m:r>
-                    <w:rPr>
-                      <w:rFonts w:ascii="Cambria Math" w:hAnsi="Cambria Math"/>
-                    </w:rPr>
-                    <m:t>1</m:t>
-                  </m:r>
-                </m:sub>
-              </m:sSub>
-              <m:sSup>
-                <m:sSupPr>
-                  <m:ctrlPr>
-                    <w:rPr>
-                      <w:rFonts w:ascii="Cambria Math" w:hAnsi="Cambria Math"/>
-                      <w:i/>
-                    </w:rPr>
-                  </m:ctrlPr>
-                </m:sSupPr>
-                <m:e>
-                  <m:d>
-                    <m:dPr>
-                      <m:ctrlPr>
-                        <w:rPr>
-                          <w:rFonts w:ascii="Cambria Math" w:hAnsi="Cambria Math"/>
-                          <w:i/>
-                        </w:rPr>
-                      </m:ctrlPr>
-                    </m:dPr>
-                    <m:e>
-                      <m:r>
-                        <w:rPr>
-                          <w:rFonts w:ascii="Cambria Math" w:hAnsi="Cambria Math"/>
-                        </w:rPr>
-                        <m:t xml:space="preserve">1+ </m:t>
-                      </m:r>
-                      <m:sSub>
-                        <m:sSubPr>
-                          <m:ctrlPr>
-                            <w:rPr>
-                              <w:rFonts w:ascii="Cambria Math" w:hAnsi="Cambria Math"/>
-                              <w:i/>
-                            </w:rPr>
-                          </m:ctrlPr>
-                        </m:sSubPr>
-                        <m:e>
-                          <m:r>
-                            <w:rPr>
-                              <w:rFonts w:ascii="Cambria Math" w:hAnsi="Cambria Math"/>
-                            </w:rPr>
-                            <m:t>α</m:t>
-                          </m:r>
-                        </m:e>
-                        <m:sub>
-                          <m:r>
-                            <w:rPr>
-                              <w:rFonts w:ascii="Cambria Math" w:hAnsi="Cambria Math"/>
-                            </w:rPr>
-                            <m:t>13</m:t>
-                          </m:r>
-                        </m:sub>
-                      </m:sSub>
-                      <m:sSub>
-                        <m:sSubPr>
-                          <m:ctrlPr>
-                            <w:rPr>
-                              <w:rFonts w:ascii="Cambria Math" w:hAnsi="Cambria Math"/>
-                              <w:i/>
-                            </w:rPr>
-                          </m:ctrlPr>
-                        </m:sSubPr>
-                        <m:e>
-                          <m:r>
-                            <w:rPr>
-                              <w:rFonts w:ascii="Cambria Math" w:hAnsi="Cambria Math"/>
-                            </w:rPr>
-                            <m:t>n</m:t>
-                          </m:r>
-                        </m:e>
-                        <m:sub>
-                          <m:r>
-                            <w:rPr>
-                              <w:rFonts w:ascii="Cambria Math" w:hAnsi="Cambria Math"/>
-                            </w:rPr>
-                            <m:t>3</m:t>
-                          </m:r>
-                        </m:sub>
-                      </m:sSub>
-                    </m:e>
-                  </m:d>
-                </m:e>
-                <m:sup>
-                  <m:r>
-                    <m:rPr>
-                      <m:lit/>
-                    </m:rPr>
-                    <w:rPr>
-                      <w:rFonts w:ascii="Cambria Math" w:hAnsi="Cambria Math"/>
-                    </w:rPr>
-                    <m:t>-</m:t>
-                  </m:r>
-                  <m:sSub>
-                    <m:sSubPr>
-                      <m:ctrlPr>
-                        <w:rPr>
-                          <w:rFonts w:ascii="Cambria Math" w:hAnsi="Cambria Math"/>
-                          <w:i/>
-                        </w:rPr>
-                      </m:ctrlPr>
-                    </m:sSubPr>
-                    <m:e>
-                      <m:r>
-                        <w:rPr>
-                          <w:rFonts w:ascii="Cambria Math" w:hAnsi="Cambria Math"/>
-                        </w:rPr>
-                        <m:t>τ</m:t>
-                      </m:r>
-                    </m:e>
-                    <m:sub>
-                      <m:r>
-                        <w:rPr>
-                          <w:rFonts w:ascii="Cambria Math" w:hAnsi="Cambria Math"/>
-                        </w:rPr>
-                        <m:t>1</m:t>
-                      </m:r>
-                    </m:sub>
-                  </m:sSub>
-                </m:sup>
-              </m:sSup>
-            </m:oMath>
-            <w:r>
-              <w:t xml:space="preserve">, </w:t>
-            </w:r>
-            <w:r>
-              <w:t xml:space="preserve">effect of </w:t>
-            </w:r>
-            <w:r>
-              <w:t>competitor three.</w:t>
-            </w:r>
-            <w:r>
-              <w:t xml:space="preserve"> </w:t>
-            </w:r>
-          </w:p>
-        </w:tc>
-        <w:tc>
-          <w:tcPr>
-            <w:tcW w:w="730" w:type="dxa"/>
-            <w:vAlign w:val="center"/>
-          </w:tcPr>
-          <w:p>
-            <w:pPr>
-              <w:spacing w:after="202"/>
-              <w:ind w:firstLine="0"/>
-              <w:contextualSpacing/>
-              <w:jc w:val="center"/>
-            </w:pPr>
-            <w:r>
-              <w:t>(</w:t>
-            </w:r>
-            <w:r>
-              <w:rPr>
-                <w:noProof/>
-              </w:rPr>
-              <w:fldChar w:fldCharType="begin"/>
-            </w:r>
-            <w:r>
-              <w:rPr>
-                <w:noProof/>
-              </w:rPr>
-              <w:instrText xml:space="preserve"> SEQ eq \* MERGEFORMAT </w:instrText>
-            </w:r>
-            <w:r>
-              <w:rPr>
-                <w:noProof/>
-              </w:rPr>
-              <w:fldChar w:fldCharType="separate"/>
-            </w:r>
-            <w:r>
-              <w:rPr>
-                <w:noProof/>
-              </w:rPr>
-              <w:t>7</w:t>
-            </w:r>
-            <w:r>
-              <w:rPr>
-                <w:noProof/>
-              </w:rPr>
-              <w:fldChar w:fldCharType="end"/>
-            </w:r>
-            <w:r>
-              <w:t>)</w:t>
-            </w:r>
-          </w:p>
-        </w:tc>
-      </w:tr>
-    </w:tbl>
     <w:p>
       <w:pPr>
         <w:pStyle w:val="Heading2"/>
@@ -8843,6 +8319,7 @@
         <w:contextualSpacing/>
       </w:pPr>
       <w:r>
+        <w:lastRenderedPageBreak/>
         <w:t>S</w:t>
       </w:r>
       <w:r>
@@ -8969,19 +8446,31 @@
         <w:t>. HOIs indicate a qualitative change in the way competitor</w:t>
       </w:r>
       <w:r>
-        <w:t>’s</w:t>
-      </w:r>
-      <w:r>
-        <w:t xml:space="preserve"> affects a focal species when additional competitor species are present.  </w:t>
-      </w:r>
-      <w:r>
-        <w:t xml:space="preserve">Non-linear density dependence (i.e. a soft HOI) </w:t>
-      </w:r>
-      <w:r>
-        <w:t>may</w:t>
-      </w:r>
-      <w:r>
-        <w:t xml:space="preserve"> not have the same interpretation</w:t>
+        <w:t>s</w:t>
+      </w:r>
+      <w:r>
+        <w:t xml:space="preserve"> affect a focal species when additional competitor species are present.  </w:t>
+      </w:r>
+      <w:r>
+        <w:t>Non-linear density dependence</w:t>
+      </w:r>
+      <w:r>
+        <w:t xml:space="preserve">, </w:t>
+      </w:r>
+      <w:r>
+        <w:t>soft HOI</w:t>
+      </w:r>
+      <w:r>
+        <w:t>s,</w:t>
+      </w:r>
+      <w:r>
+        <w:t xml:space="preserve"> </w:t>
+      </w:r>
+      <w:r>
+        <w:t xml:space="preserve">does not always </w:t>
+      </w:r>
+      <w:r>
+        <w:t>have the same interpretation</w:t>
       </w:r>
       <w:r>
         <w:t xml:space="preserve">. For instance, </w:t>
@@ -8993,7 +8482,13 @@
         <w:t xml:space="preserve">over discrete time intervals </w:t>
       </w:r>
       <w:r>
-        <w:t xml:space="preserve">may be non-linear </w:t>
+        <w:t>may be non</w:t>
+      </w:r>
+      <w:r>
+        <w:t>-</w:t>
+      </w:r>
+      <w:r>
+        <w:t xml:space="preserve">linear </w:t>
       </w:r>
       <w:r>
         <w:t>when the interaction between competitors is linear in continuous time</w:t>
@@ -9074,11 +8569,7 @@
         <w:t>Hassel</w:t>
       </w:r>
       <w:r>
-        <w:t xml:space="preserve"> </w:t>
-      </w:r>
-      <w:r>
-        <w:lastRenderedPageBreak/>
-        <w:t xml:space="preserve">model, the </w:t>
+        <w:t xml:space="preserve"> model, the </w:t>
       </w:r>
       <w:r>
         <w:t>lifetime competitive e</w:t>
@@ -9151,6 +8642,37 @@
       </w:r>
       <w:r>
         <w:t xml:space="preserve">.  </w:t>
+      </w:r>
+      <w:r>
+        <w:t xml:space="preserve">This qualitative, or functional change in the nature of competition can be defined mathematically as the difference between the set </w:t>
+      </w:r>
+      <m:oMath>
+        <m:r>
+          <m:rPr>
+            <m:sty m:val="p"/>
+          </m:rPr>
+          <w:rPr>
+            <w:rFonts w:ascii="Cambria Math" w:hAnsi="Cambria Math"/>
+          </w:rPr>
+          <m:t>Θ</m:t>
+        </m:r>
+      </m:oMath>
+      <w:r>
+        <w:t xml:space="preserve"> and the set </w:t>
+      </w:r>
+      <m:oMath>
+        <m:r>
+          <m:rPr>
+            <m:sty m:val="p"/>
+          </m:rPr>
+          <w:rPr>
+            <w:rFonts w:ascii="Cambria Math" w:hAnsi="Cambria Math"/>
+          </w:rPr>
+          <m:t xml:space="preserve">Φ defined above. </m:t>
+        </m:r>
+      </m:oMath>
+      <w:r>
+        <w:t xml:space="preserve"> </w:t>
       </w:r>
     </w:p>
     <w:p>
@@ -9159,6 +8681,7 @@
         <w:contextualSpacing/>
       </w:pPr>
       <w:r>
+        <w:lastRenderedPageBreak/>
         <w:t xml:space="preserve">Adler and Morris (1994) provide </w:t>
       </w:r>
       <w:r>
@@ -9339,13 +8862,19 @@
         <w:t xml:space="preserve">By contrast, hard HOIs as we define them </w:t>
       </w:r>
       <w:r>
-        <w:t>introduce a new functional dependency</w:t>
-      </w:r>
-      <w:r>
-        <w:t xml:space="preserve"> </w:t>
-      </w:r>
-      <w:r>
-        <w:t xml:space="preserve">between competitors that only occurs when more than one competitor is present (Figure 2B). </w:t>
+        <w:t xml:space="preserve">introduce a new </w:t>
+      </w:r>
+      <w:r>
+        <w:t xml:space="preserve">parameters, a new functional dependency, </w:t>
+      </w:r>
+      <w:r>
+        <w:t xml:space="preserve">between competitors that only </w:t>
+      </w:r>
+      <w:r>
+        <w:t xml:space="preserve">kicks in </w:t>
+      </w:r>
+      <w:r>
+        <w:t xml:space="preserve">when more than one competitor is present. </w:t>
       </w:r>
     </w:p>
     <w:p>
@@ -9396,11 +8925,7 @@
         <w:t xml:space="preserve">defined HOIs as </w:t>
       </w:r>
       <w:r>
-        <w:t xml:space="preserve">any higher order terms of competitor </w:t>
-      </w:r>
-      <w:r>
-        <w:lastRenderedPageBreak/>
-        <w:t>density</w:t>
+        <w:t>any higher order terms of competitor density</w:t>
       </w:r>
       <w:r>
         <w:t xml:space="preserve">, including single </w:t>
@@ -9573,7 +9098,11 @@
         <w:t xml:space="preserve">generally </w:t>
       </w:r>
       <w:r>
-        <w:t xml:space="preserve">be interpreted as examples of </w:t>
+        <w:t xml:space="preserve">be interpreted as </w:t>
+      </w:r>
+      <w:r>
+        <w:lastRenderedPageBreak/>
+        <w:t xml:space="preserve">examples of </w:t>
       </w:r>
       <w:r>
         <w:rPr>
@@ -9636,13 +9165,10 @@
         <w:t xml:space="preserve">ense </w:t>
       </w:r>
       <w:r>
-        <w:t xml:space="preserve">in the context of a linear </w:t>
-      </w:r>
-      <w:r>
-        <w:t xml:space="preserve">LV competition </w:t>
-      </w:r>
-      <w:r>
-        <w:t>model</w:t>
+        <w:t xml:space="preserve">in the context of a </w:t>
+      </w:r>
+      <w:r>
+        <w:t>model where density dependence is strictly linear</w:t>
       </w:r>
       <w:r>
         <w:t>.</w:t>
@@ -9691,6 +9217,9 @@
       </w:r>
       <w:r>
         <w:t xml:space="preserve"> modification</w:t>
+      </w:r>
+      <w:r>
+        <w:t>s</w:t>
       </w:r>
       <w:r>
         <w:t>;</w:t>
@@ -9780,19 +9309,16 @@
         <w:t xml:space="preserve"> our definition would not. </w:t>
       </w:r>
       <w:r>
-        <w:t>We believe our definition is more general, b</w:t>
-      </w:r>
-      <w:r>
-        <w:t xml:space="preserve">ecause </w:t>
-      </w:r>
-      <w:r>
-        <w:t xml:space="preserve">it </w:t>
+        <w:t xml:space="preserve">We believe our definition is more general, it </w:t>
       </w:r>
       <w:r>
         <w:t>does not depend on the number of competitor species present</w:t>
       </w:r>
       <w:r>
-        <w:t xml:space="preserve">. </w:t>
+        <w:t xml:space="preserve"> and it can be more directly related to the traditional verbal definitions that ecologists use when discussing HOIs. </w:t>
+      </w:r>
+      <w:r>
+        <w:t xml:space="preserve"> </w:t>
       </w:r>
     </w:p>
     <w:p>
@@ -9816,7 +9342,7 @@
         <w:t xml:space="preserve"> paper</w:t>
       </w:r>
       <w:r>
-        <w:t xml:space="preserve">, </w:t>
+        <w:t xml:space="preserve"> </w:t>
       </w:r>
       <w:r>
         <w:t xml:space="preserve">we </w:t>
@@ -9867,56 +9393,56 @@
         <w:t xml:space="preserve">growth </w:t>
       </w:r>
       <w:r>
-        <w:t xml:space="preserve">model to </w:t>
+        <w:t>model to simulate</w:t>
+      </w:r>
+      <w:r>
+        <w:t xml:space="preserve"> a</w:t>
+      </w:r>
+      <w:r>
+        <w:t xml:space="preserve"> virtual</w:t>
+      </w:r>
+      <w:r>
+        <w:t xml:space="preserve"> competition </w:t>
+      </w:r>
+      <w:r>
+        <w:t xml:space="preserve">experiment </w:t>
+      </w:r>
+      <w:r>
+        <w:t>among three annual plant species</w:t>
+      </w:r>
+      <w:r>
+        <w:t xml:space="preserve"> (Figure 3)</w:t>
+      </w:r>
+      <w:r>
+        <w:t>. We then fit species’ responses to interspecific competition using</w:t>
+      </w:r>
+      <w:r>
+        <w:t xml:space="preserve"> </w:t>
+      </w:r>
+      <w:r>
+        <w:t>phenomenological competition models</w:t>
+      </w:r>
+      <w:r>
+        <w:t xml:space="preserve"> with </w:t>
+      </w:r>
+      <w:r>
+        <w:t>and</w:t>
+      </w:r>
+      <w:r>
+        <w:t xml:space="preserve"> without HOIs</w:t>
+      </w:r>
+      <w:r>
+        <w:t xml:space="preserve"> and</w:t>
+      </w:r>
+      <w:r>
+        <w:t xml:space="preserve"> evaluate which species’ responses </w:t>
+      </w:r>
+      <w:r>
+        <w:t xml:space="preserve">are </w:t>
       </w:r>
       <w:r>
         <w:lastRenderedPageBreak/>
-        <w:t>simulate</w:t>
-      </w:r>
-      <w:r>
-        <w:t xml:space="preserve"> a</w:t>
-      </w:r>
-      <w:r>
-        <w:t xml:space="preserve"> virtual</w:t>
-      </w:r>
-      <w:r>
-        <w:t xml:space="preserve"> competition </w:t>
-      </w:r>
-      <w:r>
-        <w:t xml:space="preserve">experiment </w:t>
-      </w:r>
-      <w:r>
-        <w:t>among three annual plant species</w:t>
-      </w:r>
-      <w:r>
-        <w:t xml:space="preserve"> (Figure 3)</w:t>
-      </w:r>
-      <w:r>
-        <w:t>. We then fit species’ responses to interspecific competition using</w:t>
-      </w:r>
-      <w:r>
-        <w:t xml:space="preserve"> </w:t>
-      </w:r>
-      <w:r>
-        <w:t>phenomenological competition models</w:t>
-      </w:r>
-      <w:r>
-        <w:t xml:space="preserve"> with </w:t>
-      </w:r>
-      <w:r>
-        <w:t>and</w:t>
-      </w:r>
-      <w:r>
-        <w:t xml:space="preserve"> without HOIs</w:t>
-      </w:r>
-      <w:r>
-        <w:t xml:space="preserve"> and</w:t>
-      </w:r>
-      <w:r>
-        <w:t xml:space="preserve"> evaluate which species’ responses </w:t>
-      </w:r>
-      <w:r>
-        <w:t>are best fit by</w:t>
+        <w:t>best fit by</w:t>
       </w:r>
       <w:r>
         <w:t xml:space="preserve"> competition </w:t>
@@ -10065,11 +9591,7 @@
         <w:t>. This design allows us to</w:t>
       </w:r>
       <w:r>
-        <w:t xml:space="preserve"> fit non-linear functions </w:t>
-      </w:r>
-      <w:r>
-        <w:lastRenderedPageBreak/>
-        <w:t>to the interaction between each pair of species and test for any HOIs when more than two competitors are present together</w:t>
+        <w:t xml:space="preserve"> fit non-linear functions to the interaction between each pair of species and test for any HOIs when more than two competitors are present together</w:t>
       </w:r>
       <w:r>
         <w:t xml:space="preserve">. </w:t>
@@ -10081,6 +9603,7 @@
         <w:contextualSpacing/>
       </w:pPr>
       <w:r>
+        <w:lastRenderedPageBreak/>
         <w:t>We developed a mechanistic growth and resource competition model</w:t>
       </w:r>
       <w:r>
@@ -10944,7 +10467,6 @@
         <w:t xml:space="preserve">. The rate of resource conductance </w:t>
       </w:r>
       <w:r>
-        <w:lastRenderedPageBreak/>
         <w:t>into the roots is</w:t>
       </w:r>
       <w:r>
@@ -10977,6 +10499,7 @@
         <w:t xml:space="preserve">. </w:t>
       </w:r>
       <w:r>
+        <w:lastRenderedPageBreak/>
         <w:t xml:space="preserve">We simulate a Mediterranean climate by setting initial resource availability </w:t>
       </w:r>
       <w:r>
@@ -17717,7 +17240,7 @@
       <w:bookmarkStart w:id="11" w:name="references"/>
       <w:bookmarkEnd w:id="11"/>
       <w:r>
-        <w:t xml:space="preserve">We wish to thank Joanna Shih for providing the botanical line drawings.  Gaurav </w:t>
+        <w:t xml:space="preserve">We wish to thank Joanna Shih for providing the botanical line drawings. Gaurav </w:t>
       </w:r>
       <w:proofErr w:type="spellStart"/>
       <w:r>
@@ -17728,7 +17251,10 @@
         <w:t xml:space="preserve">, </w:t>
       </w:r>
       <w:r>
-        <w:t xml:space="preserve">Dr. Christopher </w:t>
+        <w:t xml:space="preserve">Theo Gibbs, </w:t>
+      </w:r>
+      <w:r>
+        <w:t xml:space="preserve">Chris </w:t>
       </w:r>
       <w:proofErr w:type="spellStart"/>
       <w:r>
@@ -17736,7 +17262,16 @@
       </w:r>
       <w:proofErr w:type="spellEnd"/>
       <w:r>
-        <w:t xml:space="preserve"> and members of the Kraft and Levine lab provided valuable comments on earlier drafts of the manuscript. </w:t>
+        <w:t xml:space="preserve">, two anonymous reviewers </w:t>
+      </w:r>
+      <w:r>
+        <w:t>and members of the Kraft and Levine lab provided valuable comments on earlier drafts of th</w:t>
+      </w:r>
+      <w:r>
+        <w:t>is</w:t>
+      </w:r>
+      <w:r>
+        <w:t xml:space="preserve"> manuscript. </w:t>
       </w:r>
       <w:r>
         <w:br w:type="page"/>
@@ -17784,31 +17319,7 @@
         <w:pStyle w:val="Bibliography"/>
       </w:pPr>
       <w:r>
-        <w:t xml:space="preserve">Aronson, J., J. </w:t>
-      </w:r>
-      <w:proofErr w:type="spellStart"/>
-      <w:r>
-        <w:t>Kigel</w:t>
-      </w:r>
-      <w:proofErr w:type="spellEnd"/>
-      <w:r>
-        <w:t xml:space="preserve">, A. </w:t>
-      </w:r>
-      <w:proofErr w:type="spellStart"/>
-      <w:r>
-        <w:t>Shmida</w:t>
-      </w:r>
-      <w:proofErr w:type="spellEnd"/>
-      <w:r>
-        <w:t xml:space="preserve">, and J. Klein. 1992. Adaptive phenology of desert and Mediterranean populations of annual plants grown with and without water stress. </w:t>
-      </w:r>
-      <w:proofErr w:type="spellStart"/>
-      <w:r>
-        <w:t>Oecologia</w:t>
-      </w:r>
-      <w:proofErr w:type="spellEnd"/>
-      <w:r>
-        <w:t xml:space="preserve"> 89:17–26.</w:t>
+        <w:t>Aronson, J., J. Kigel, A. Shmida, and J. Klein. 1992. Adaptive phenology of desert and Mediterranean populations of annual plants grown with and without water stress. Oecologia 89:17–26.</w:t>
       </w:r>
     </w:p>
     <w:p>
@@ -17824,31 +17335,7 @@
         <w:pStyle w:val="Bibliography"/>
       </w:pPr>
       <w:r>
-        <w:t xml:space="preserve">Bennett, J. A., K. </w:t>
-      </w:r>
-      <w:proofErr w:type="spellStart"/>
-      <w:r>
-        <w:t>Riibak</w:t>
-      </w:r>
-      <w:proofErr w:type="spellEnd"/>
-      <w:r>
-        <w:t xml:space="preserve">, R. </w:t>
-      </w:r>
-      <w:proofErr w:type="spellStart"/>
-      <w:r>
-        <w:t>Tamme</w:t>
-      </w:r>
-      <w:proofErr w:type="spellEnd"/>
-      <w:r>
-        <w:t xml:space="preserve">, R. J. Lewis, and M. </w:t>
-      </w:r>
-      <w:proofErr w:type="spellStart"/>
-      <w:r>
-        <w:t>Pärtel</w:t>
-      </w:r>
-      <w:proofErr w:type="spellEnd"/>
-      <w:r>
-        <w:t>. 2016. The reciprocal relationship between competition and intraspecific trait variation. Journal of Ecology 104:1410–1420.</w:t>
+        <w:t>Bennett, J. A., K. Riibak, R. Tamme, R. J. Lewis, and M. Pärtel. 2016. The reciprocal relationship between competition and intraspecific trait variation. Journal of Ecology 104:1410–1420.</w:t>
       </w:r>
     </w:p>
     <w:p>
@@ -17863,37 +17350,8 @@
       <w:pPr>
         <w:pStyle w:val="Bibliography"/>
       </w:pPr>
-      <w:proofErr w:type="spellStart"/>
-      <w:r>
-        <w:t>Birouste</w:t>
-      </w:r>
-      <w:proofErr w:type="spellEnd"/>
-      <w:r>
-        <w:t>, M., E. Zamora-</w:t>
-      </w:r>
-      <w:proofErr w:type="spellStart"/>
-      <w:r>
-        <w:t>Ledezma</w:t>
-      </w:r>
-      <w:proofErr w:type="spellEnd"/>
-      <w:r>
-        <w:t xml:space="preserve">, C. </w:t>
-      </w:r>
-      <w:proofErr w:type="spellStart"/>
-      <w:r>
-        <w:t>Bossard</w:t>
-      </w:r>
-      <w:proofErr w:type="spellEnd"/>
-      <w:r>
-        <w:t xml:space="preserve">, I. M. Pérez-Ramos, and C. </w:t>
-      </w:r>
-      <w:proofErr w:type="spellStart"/>
-      <w:r>
-        <w:t>Roumet</w:t>
-      </w:r>
-      <w:proofErr w:type="spellEnd"/>
-      <w:r>
-        <w:t>. 2014. Measurement of fine root tissue density: a comparison of three methods reveals the potential of root dry matter content. Plant and Soil 374:299–313.</w:t>
+      <w:r>
+        <w:t>Birouste, M., E. Zamora-Ledezma, C. Bossard, I. M. Pérez-Ramos, and C. Roumet. 2014. Measurement of fine root tissue density: a comparison of three methods reveals the potential of root dry matter content. Plant and Soil 374:299–313.</w:t>
       </w:r>
     </w:p>
     <w:p>
@@ -17926,100 +17384,15 @@
         <w:pStyle w:val="Bibliography"/>
       </w:pPr>
       <w:r>
-        <w:t xml:space="preserve">Conti, L., S. Block, M. </w:t>
-      </w:r>
-      <w:proofErr w:type="spellStart"/>
-      <w:r>
-        <w:t>Parepa</w:t>
-      </w:r>
-      <w:proofErr w:type="spellEnd"/>
-      <w:r>
-        <w:t xml:space="preserve">, T. </w:t>
-      </w:r>
-      <w:proofErr w:type="spellStart"/>
-      <w:r>
-        <w:t>Münkemüller</w:t>
-      </w:r>
-      <w:proofErr w:type="spellEnd"/>
-      <w:r>
-        <w:t xml:space="preserve">, W. </w:t>
-      </w:r>
-      <w:proofErr w:type="spellStart"/>
-      <w:r>
-        <w:t>Thuiller</w:t>
-      </w:r>
-      <w:proofErr w:type="spellEnd"/>
-      <w:r>
-        <w:t xml:space="preserve">, A. T. R. Acosta, M. van </w:t>
-      </w:r>
-      <w:proofErr w:type="spellStart"/>
-      <w:r>
-        <w:t>Kleunen</w:t>
-      </w:r>
-      <w:proofErr w:type="spellEnd"/>
-      <w:r>
-        <w:t xml:space="preserve">, S. </w:t>
-      </w:r>
-      <w:proofErr w:type="spellStart"/>
-      <w:r>
-        <w:t>Dullinger</w:t>
-      </w:r>
-      <w:proofErr w:type="spellEnd"/>
-      <w:r>
-        <w:t xml:space="preserve">, F. </w:t>
-      </w:r>
-      <w:proofErr w:type="spellStart"/>
-      <w:r>
-        <w:t>Essl</w:t>
-      </w:r>
-      <w:proofErr w:type="spellEnd"/>
-      <w:r>
-        <w:t xml:space="preserve">, I. </w:t>
-      </w:r>
-      <w:proofErr w:type="spellStart"/>
-      <w:r>
-        <w:t>Dullinger</w:t>
-      </w:r>
-      <w:proofErr w:type="spellEnd"/>
-      <w:r>
-        <w:t xml:space="preserve">, D. Moser, G. </w:t>
-      </w:r>
-      <w:proofErr w:type="spellStart"/>
-      <w:r>
-        <w:t>Klonner</w:t>
-      </w:r>
-      <w:proofErr w:type="spellEnd"/>
-      <w:r>
-        <w:t xml:space="preserve">, O. </w:t>
-      </w:r>
-      <w:proofErr w:type="spellStart"/>
-      <w:r>
-        <w:t>Bossdorf</w:t>
-      </w:r>
-      <w:proofErr w:type="spellEnd"/>
-      <w:r>
-        <w:t xml:space="preserve">, and M. </w:t>
-      </w:r>
-      <w:proofErr w:type="spellStart"/>
-      <w:r>
-        <w:t>Carboni</w:t>
-      </w:r>
-      <w:proofErr w:type="spellEnd"/>
-      <w:r>
-        <w:t>. 2018. Functional trait differences and trait plasticity mediate biotic resistance to potential plant invaders. Journal of Ecology 106:1607–1620.</w:t>
+        <w:t>Conti, L., S. Block, M. Parepa, T. Münkemüller, W. Thuiller, A. T. R. Acosta, M. van Kleunen, S. Dullinger, F. Essl, I. Dullinger, D. Moser, G. Klonner, O. Bossdorf, and M. Carboni. 2018. Functional trait differences and trait plasticity mediate biotic resistance to potential plant invaders. Journal of Ecology 106:1607–1620.</w:t>
       </w:r>
     </w:p>
     <w:p>
       <w:pPr>
         <w:pStyle w:val="Bibliography"/>
       </w:pPr>
-      <w:proofErr w:type="spellStart"/>
-      <w:r>
-        <w:t>Dybzinski</w:t>
-      </w:r>
-      <w:proofErr w:type="spellEnd"/>
-      <w:r>
-        <w:t>, R., and D. Tilman. 2007. Resource Use Patterns Predict Long</w:t>
+      <w:r>
+        <w:t>Dybzinski, R., and D. Tilman. 2007. Resource Use Patterns Predict Long</w:t>
       </w:r>
       <w:r>
         <w:rPr>
@@ -18044,31 +17417,7 @@
         <w:pStyle w:val="Bibliography"/>
       </w:pPr>
       <w:r>
-        <w:t xml:space="preserve">Grilli, J., G. </w:t>
-      </w:r>
-      <w:proofErr w:type="spellStart"/>
-      <w:r>
-        <w:t>Barabás</w:t>
-      </w:r>
-      <w:proofErr w:type="spellEnd"/>
-      <w:r>
-        <w:t xml:space="preserve">, M. J. </w:t>
-      </w:r>
-      <w:proofErr w:type="spellStart"/>
-      <w:r>
-        <w:t>Michalska</w:t>
-      </w:r>
-      <w:proofErr w:type="spellEnd"/>
-      <w:r>
-        <w:t xml:space="preserve">-Smith, and S. </w:t>
-      </w:r>
-      <w:proofErr w:type="spellStart"/>
-      <w:r>
-        <w:t>Allesina</w:t>
-      </w:r>
-      <w:proofErr w:type="spellEnd"/>
-      <w:r>
-        <w:t>. 2017. Higher-order interactions stabilize dynamics in competitive network models. Nature 548:210–213.</w:t>
+        <w:t>Grilli, J., G. Barabás, M. J. Michalska-Smith, and S. Allesina. 2017. Higher-order interactions stabilize dynamics in competitive network models. Nature 548:210–213.</w:t>
       </w:r>
     </w:p>
     <w:p>
@@ -18076,31 +17425,7 @@
         <w:pStyle w:val="Bibliography"/>
       </w:pPr>
       <w:r>
-        <w:t xml:space="preserve">Hairston, N. G., J. D. Allan, R. K. Colwell, D. J. </w:t>
-      </w:r>
-      <w:proofErr w:type="spellStart"/>
-      <w:r>
-        <w:t>Futuyma</w:t>
-      </w:r>
-      <w:proofErr w:type="spellEnd"/>
-      <w:r>
-        <w:t xml:space="preserve">, J. Howell, M. D. </w:t>
-      </w:r>
-      <w:proofErr w:type="spellStart"/>
-      <w:r>
-        <w:t>Lubin</w:t>
-      </w:r>
-      <w:proofErr w:type="spellEnd"/>
-      <w:r>
-        <w:t xml:space="preserve">, J. Mathias, and J. H. </w:t>
-      </w:r>
-      <w:proofErr w:type="spellStart"/>
-      <w:r>
-        <w:t>Vandermeer</w:t>
-      </w:r>
-      <w:proofErr w:type="spellEnd"/>
-      <w:r>
-        <w:t>. 1968. The Relationship between Species Diversity and Stability: An Experimental Approach with Protozoa and Bacteria. Ecology 49:1091–1101.</w:t>
+        <w:t>Hairston, N. G., J. D. Allan, R. K. Colwell, D. J. Futuyma, J. Howell, M. D. Lubin, J. Mathias, and J. H. Vandermeer. 1968. The Relationship between Species Diversity and Stability: An Experimental Approach with Protozoa and Bacteria. Ecology 49:1091–1101.</w:t>
       </w:r>
     </w:p>
     <w:p>
@@ -18108,28 +17433,15 @@
         <w:pStyle w:val="Bibliography"/>
       </w:pPr>
       <w:r>
-        <w:t xml:space="preserve">Hassell, M. P., and H. N. </w:t>
-      </w:r>
-      <w:proofErr w:type="spellStart"/>
-      <w:r>
-        <w:t>Comins</w:t>
-      </w:r>
-      <w:proofErr w:type="spellEnd"/>
-      <w:r>
-        <w:t>. 1976. Discrete time models for two-species competition. Theoretical Population Biology 9:202–221.</w:t>
+        <w:t>Hassell, M. P., and H. N. Comins. 1976. Discrete time models for two-species competition. Theoretical Population Biology 9:202–221.</w:t>
       </w:r>
     </w:p>
     <w:p>
       <w:pPr>
         <w:pStyle w:val="Bibliography"/>
       </w:pPr>
-      <w:proofErr w:type="spellStart"/>
-      <w:r>
-        <w:t>Kooijman</w:t>
-      </w:r>
-      <w:proofErr w:type="spellEnd"/>
-      <w:r>
-        <w:t>, S. A. L. M. 1986. Energy budgets can explain body size relations. Journal of Theoretical Biology 121:269–282.</w:t>
+      <w:r>
+        <w:t>Kooijman, S. A. L. M. 1986. Energy budgets can explain body size relations. Journal of Theoretical Biology 121:269–282.</w:t>
       </w:r>
     </w:p>
     <w:p>
@@ -18138,23 +17450,7 @@
       </w:pPr>
       <w:r>
         <w:lastRenderedPageBreak/>
-        <w:t xml:space="preserve">Letten, A. D., P.-J. </w:t>
-      </w:r>
-      <w:proofErr w:type="spellStart"/>
-      <w:r>
-        <w:t>Ke</w:t>
-      </w:r>
-      <w:proofErr w:type="spellEnd"/>
-      <w:r>
-        <w:t xml:space="preserve">, and T. </w:t>
-      </w:r>
-      <w:proofErr w:type="spellStart"/>
-      <w:r>
-        <w:t>Fukami</w:t>
-      </w:r>
-      <w:proofErr w:type="spellEnd"/>
-      <w:r>
-        <w:t>. 2017. Linking modern coexistence theory and contemporary niche theory. Ecological Monographs 87:161–177.</w:t>
+        <w:t>Letten, A. D., P.-J. Ke, and T. Fukami. 2017. Linking modern coexistence theory and contemporary niche theory. Ecological Monographs 87:161–177.</w:t>
       </w:r>
     </w:p>
     <w:p>
@@ -18170,23 +17466,7 @@
         <w:pStyle w:val="Bibliography"/>
       </w:pPr>
       <w:r>
-        <w:t xml:space="preserve">Levine, J. M., J. </w:t>
-      </w:r>
-      <w:proofErr w:type="spellStart"/>
-      <w:r>
-        <w:t>Bascompte</w:t>
-      </w:r>
-      <w:proofErr w:type="spellEnd"/>
-      <w:r>
-        <w:t xml:space="preserve">, P. B. Adler, and S. </w:t>
-      </w:r>
-      <w:proofErr w:type="spellStart"/>
-      <w:r>
-        <w:t>Allesina</w:t>
-      </w:r>
-      <w:proofErr w:type="spellEnd"/>
-      <w:r>
-        <w:t>. 2017. Beyond pairwise mechanisms of species coexistence in complex communities. Nature 546:56–64.</w:t>
+        <w:t>Levine, J. M., J. Bascompte, P. B. Adler, and S. Allesina. 2017. Beyond pairwise mechanisms of species coexistence in complex communities. Nature 546:56–64.</w:t>
       </w:r>
     </w:p>
     <w:p>
@@ -18201,29 +17481,8 @@
       <w:pPr>
         <w:pStyle w:val="Bibliography"/>
       </w:pPr>
-      <w:proofErr w:type="spellStart"/>
-      <w:r>
-        <w:t>Meszéna</w:t>
-      </w:r>
-      <w:proofErr w:type="spellEnd"/>
-      <w:r>
-        <w:t xml:space="preserve">, G., M. </w:t>
-      </w:r>
-      <w:proofErr w:type="spellStart"/>
-      <w:r>
-        <w:t>Gyllenberg</w:t>
-      </w:r>
-      <w:proofErr w:type="spellEnd"/>
-      <w:r>
-        <w:t xml:space="preserve">, L. </w:t>
-      </w:r>
-      <w:proofErr w:type="spellStart"/>
-      <w:r>
-        <w:t>Pásztor</w:t>
-      </w:r>
-      <w:proofErr w:type="spellEnd"/>
-      <w:r>
-        <w:t>, and J. A. J. Metz. 2006. Competitive exclusion and limiting similarity: A unified theory. Theoretical Population Biology 69:68–87.</w:t>
+      <w:r>
+        <w:t>Meszéna, G., M. Gyllenberg, L. Pásztor, and J. A. J. Metz. 2006. Competitive exclusion and limiting similarity: A unified theory. Theoretical Population Biology 69:68–87.</w:t>
       </w:r>
     </w:p>
     <w:p>
@@ -18246,21 +17505,8 @@
       <w:pPr>
         <w:pStyle w:val="Bibliography"/>
       </w:pPr>
-      <w:proofErr w:type="spellStart"/>
-      <w:r>
-        <w:t>O’Dwyer</w:t>
-      </w:r>
-      <w:proofErr w:type="spellEnd"/>
-      <w:r>
-        <w:t>, J. P. 2018. Whence Lotka-</w:t>
-      </w:r>
-      <w:proofErr w:type="gramStart"/>
-      <w:r>
-        <w:t>Volterra?:</w:t>
-      </w:r>
-      <w:proofErr w:type="gramEnd"/>
-      <w:r>
-        <w:t xml:space="preserve"> Conservation laws and integrable systems in ecology. Theoretical Ecology.</w:t>
+      <w:r>
+        <w:t>O’Dwyer, J. P. 2018. Whence Lotka-Volterra?: Conservation laws and integrable systems in ecology. Theoretical Ecology.</w:t>
       </w:r>
     </w:p>
     <w:p>
@@ -18292,50 +17538,16 @@
       <w:pPr>
         <w:pStyle w:val="Bibliography"/>
       </w:pPr>
-      <w:proofErr w:type="spellStart"/>
-      <w:r>
-        <w:t>Tjoelker</w:t>
-      </w:r>
-      <w:proofErr w:type="spellEnd"/>
-      <w:r>
-        <w:t xml:space="preserve">, M. G., J. M. </w:t>
-      </w:r>
-      <w:proofErr w:type="spellStart"/>
-      <w:r>
-        <w:t>Craine</w:t>
-      </w:r>
-      <w:proofErr w:type="spellEnd"/>
-      <w:r>
-        <w:t xml:space="preserve">, D. </w:t>
-      </w:r>
-      <w:proofErr w:type="spellStart"/>
-      <w:r>
-        <w:t>Wedin</w:t>
-      </w:r>
-      <w:proofErr w:type="spellEnd"/>
-      <w:r>
-        <w:t xml:space="preserve">, P. B. Reich, and D. Tilman. 2005. Linking leaf and root trait syndromes among 39 grassland and savannah species. New </w:t>
-      </w:r>
-      <w:proofErr w:type="spellStart"/>
-      <w:r>
-        <w:t>Phytologist</w:t>
-      </w:r>
-      <w:proofErr w:type="spellEnd"/>
-      <w:r>
-        <w:t xml:space="preserve"> 167:493–508.</w:t>
+      <w:r>
+        <w:t>Tjoelker, M. G., J. M. Craine, D. Wedin, P. B. Reich, and D. Tilman. 2005. Linking leaf and root trait syndromes among 39 grassland and savannah species. New Phytologist 167:493–508.</w:t>
       </w:r>
     </w:p>
     <w:p>
       <w:pPr>
         <w:pStyle w:val="Bibliography"/>
       </w:pPr>
-      <w:proofErr w:type="spellStart"/>
-      <w:r>
-        <w:t>Vandermeer</w:t>
-      </w:r>
-      <w:proofErr w:type="spellEnd"/>
-      <w:r>
-        <w:t>, J. H. 1969. The Competitive Structure of Communities: An Experimental Approach with Protozoa. Ecology 50:362–371.</w:t>
+      <w:r>
+        <w:t>Vandermeer, J. H. 1969. The Competitive Structure of Communities: An Experimental Approach with Protozoa. Ecology 50:362–371.</w:t>
       </w:r>
     </w:p>
     <w:p>
@@ -18681,169 +17893,6 @@
         </w:rPr>
         <w:lastRenderedPageBreak/>
         <w:drawing>
-          <wp:inline distT="0" distB="0" distL="0" distR="0" wp14:anchorId="23D9F22A" wp14:editId="7644B483">
-            <wp:extent cx="5437632" cy="6117336"/>
-            <wp:effectExtent l="0" t="0" r="0" b="4445"/>
-            <wp:docPr id="15" name="Picture 15"/>
-            <wp:cNvGraphicFramePr>
-              <a:graphicFrameLocks xmlns:a="http://schemas.openxmlformats.org/drawingml/2006/main" noChangeAspect="1"/>
-            </wp:cNvGraphicFramePr>
-            <a:graphic xmlns:a="http://schemas.openxmlformats.org/drawingml/2006/main">
-              <a:graphicData uri="http://schemas.openxmlformats.org/drawingml/2006/picture">
-                <pic:pic xmlns:pic="http://schemas.openxmlformats.org/drawingml/2006/picture">
-                  <pic:nvPicPr>
-                    <pic:cNvPr id="10" name="flow_diagram_definition.png"/>
-                    <pic:cNvPicPr/>
-                  </pic:nvPicPr>
-                  <pic:blipFill>
-                    <a:blip r:embed="rId9">
-                      <a:extLst>
-                        <a:ext uri="{28A0092B-C50C-407E-A947-70E740481C1C}">
-                          <a14:useLocalDpi xmlns:a14="http://schemas.microsoft.com/office/drawing/2010/main" val="0"/>
-                        </a:ext>
-                      </a:extLst>
-                    </a:blip>
-                    <a:stretch>
-                      <a:fillRect/>
-                    </a:stretch>
-                  </pic:blipFill>
-                  <pic:spPr>
-                    <a:xfrm>
-                      <a:off x="0" y="0"/>
-                      <a:ext cx="5437632" cy="6117336"/>
-                    </a:xfrm>
-                    <a:prstGeom prst="rect">
-                      <a:avLst/>
-                    </a:prstGeom>
-                  </pic:spPr>
-                </pic:pic>
-              </a:graphicData>
-            </a:graphic>
-          </wp:inline>
-        </w:drawing>
-      </w:r>
-    </w:p>
-    <w:p>
-      <w:pPr>
-        <w:pStyle w:val="Caption"/>
-      </w:pPr>
-      <w:r>
-        <w:t xml:space="preserve">Figure </w:t>
-      </w:r>
-      <w:fldSimple w:instr=" SEQ Figure \* ARABIC ">
-        <w:r>
-          <w:rPr>
-            <w:noProof/>
-          </w:rPr>
-          <w:t>2</w:t>
-        </w:r>
-      </w:fldSimple>
-      <w:r>
-        <w:t xml:space="preserve"> Definition of higher order interactions illustrated by functional dependency diagrams. In each panel, we illustrate how a multi-competitor competition model is broken down into a set of univariate functions connected by addition or subtraction.  In A) a model is pairwise and does not have HOIs when there is only one path </w:t>
-      </w:r>
-      <w:r>
-        <w:lastRenderedPageBreak/>
-        <w:t xml:space="preserve">between competitor species’ density and the focal species’ performance.  Following the blue arrows from the bottom of the diagram, the densities of each competitor, </w:t>
-      </w:r>
-      <w:r>
-        <w:rPr>
-          <w:i/>
-        </w:rPr>
-        <w:t>N</w:t>
-      </w:r>
-      <w:r>
-        <w:rPr>
-          <w:i/>
-          <w:vertAlign w:val="subscript"/>
-        </w:rPr>
-        <w:t>2</w:t>
-      </w:r>
-      <w:r>
-        <w:t xml:space="preserve"> and </w:t>
-      </w:r>
-      <w:r>
-        <w:rPr>
-          <w:i/>
-        </w:rPr>
-        <w:t>N</w:t>
-      </w:r>
-      <w:r>
-        <w:rPr>
-          <w:i/>
-          <w:vertAlign w:val="subscript"/>
-        </w:rPr>
-        <w:t>3</w:t>
-      </w:r>
-      <w:r>
-        <w:t xml:space="preserve">, are inputs for functions </w:t>
-      </w:r>
-      <w:r>
-        <w:rPr>
-          <w:i/>
-        </w:rPr>
-        <w:t>g</w:t>
-      </w:r>
-      <w:r>
-        <w:t xml:space="preserve"> and </w:t>
-      </w:r>
-      <w:r>
-        <w:rPr>
-          <w:i/>
-        </w:rPr>
-        <w:t>h</w:t>
-      </w:r>
-      <w:r>
-        <w:t xml:space="preserve">. The outputs of these functions are combined by addition and their sum is the input for the function, </w:t>
-      </w:r>
-      <w:r>
-        <w:rPr>
-          <w:i/>
-        </w:rPr>
-        <w:t>f</w:t>
-      </w:r>
-      <w:r>
-        <w:t xml:space="preserve">, which returns </w:t>
-      </w:r>
-      <w:r>
-        <w:rPr>
-          <w:i/>
-        </w:rPr>
-        <w:t>y</w:t>
-      </w:r>
-      <w:r>
-        <w:t>, the population growth rate of the focal species.  By contrast, B) shows a model with HOIs, defined by the fact that there are multiple paths connecting the competitor species’ densities to the focal species’ performance.  When competitor species have more than one effect depending on the density of another competitor, this is an HOI. In C) a</w:t>
-      </w:r>
-      <w:r>
-        <w:t xml:space="preserve">n </w:t>
-      </w:r>
-      <w:r>
-        <w:t>example of a non-linear, but still pairwise, model is shown.  In D) a</w:t>
-      </w:r>
-      <w:r>
-        <w:t xml:space="preserve">n </w:t>
-      </w:r>
-      <w:r>
-        <w:t xml:space="preserve">example of a model with HOIs between competitors. The multi-competitor model involves more than one path from competitor’s densities to the focal species. </w:t>
-      </w:r>
-    </w:p>
-    <w:p>
-      <w:pPr>
-        <w:pStyle w:val="Caption"/>
-      </w:pPr>
-    </w:p>
-    <w:p>
-      <w:pPr>
-        <w:keepNext/>
-        <w:spacing w:line="276" w:lineRule="auto"/>
-        <w:ind w:firstLine="0"/>
-        <w:jc w:val="both"/>
-      </w:pPr>
-      <w:r>
-        <w:rPr>
-          <w:noProof/>
-        </w:rPr>
-        <w:lastRenderedPageBreak/>
-        <w:drawing>
           <wp:inline distT="0" distB="0" distL="0" distR="0" wp14:anchorId="62CDB4F4" wp14:editId="7EDC90E3">
             <wp:extent cx="5449824" cy="5888736"/>
             <wp:effectExtent l="0" t="0" r="0" b="4445"/>
@@ -18859,7 +17908,7 @@
                     <pic:cNvPicPr/>
                   </pic:nvPicPr>
                   <pic:blipFill rotWithShape="1">
-                    <a:blip r:embed="rId10">
+                    <a:blip r:embed="rId9">
                       <a:extLst>
                         <a:ext uri="{28A0092B-C50C-407E-A947-70E740481C1C}">
                           <a14:useLocalDpi xmlns:a14="http://schemas.microsoft.com/office/drawing/2010/main" val="0"/>
@@ -18901,14 +17950,27 @@
       <w:r>
         <w:t xml:space="preserve">Figure </w:t>
       </w:r>
-      <w:fldSimple w:instr=" SEQ Figure \* ARABIC ">
-        <w:r>
-          <w:rPr>
-            <w:noProof/>
-          </w:rPr>
-          <w:t>3</w:t>
-        </w:r>
-      </w:fldSimple>
+      <w:r>
+        <w:fldChar w:fldCharType="begin"/>
+      </w:r>
+      <w:r>
+        <w:instrText xml:space="preserve"> SEQ Figure \* ARABIC </w:instrText>
+      </w:r>
+      <w:r>
+        <w:fldChar w:fldCharType="separate"/>
+      </w:r>
+      <w:r>
+        <w:rPr>
+          <w:noProof/>
+        </w:rPr>
+        <w:t>2</w:t>
+      </w:r>
+      <w:r>
+        <w:rPr>
+          <w:noProof/>
+        </w:rPr>
+        <w:fldChar w:fldCharType="end"/>
+      </w:r>
       <w:r>
         <w:t xml:space="preserve"> Schematic of orthogonal competition experiment required to detect higher order interactions.  Each square represents a separate study plot.  Competitor 1, (blue circles) and Competitor 2 (red circles) are grown in a gradient of increasing density alone and together.  A single individual of the focal species (line drawing) is grown in </w:t>
       </w:r>
@@ -18951,7 +18013,7 @@
                     </pic:cNvPicPr>
                   </pic:nvPicPr>
                   <pic:blipFill>
-                    <a:blip r:embed="rId11" cstate="print">
+                    <a:blip r:embed="rId10" cstate="print">
                       <a:extLst>
                         <a:ext uri="{28A0092B-C50C-407E-A947-70E740481C1C}">
                           <a14:useLocalDpi xmlns:a14="http://schemas.microsoft.com/office/drawing/2010/main" val="0"/>
@@ -19007,7 +18069,7 @@
         <w:rPr>
           <w:noProof/>
         </w:rPr>
-        <w:t>4</w:t>
+        <w:t>3</w:t>
       </w:r>
       <w:r>
         <w:rPr>
@@ -19047,7 +18109,7 @@
                     </pic:cNvPicPr>
                   </pic:nvPicPr>
                   <pic:blipFill>
-                    <a:blip r:embed="rId12" cstate="print">
+                    <a:blip r:embed="rId11" cstate="print">
                       <a:extLst>
                         <a:ext uri="{28A0092B-C50C-407E-A947-70E740481C1C}">
                           <a14:useLocalDpi xmlns:a14="http://schemas.microsoft.com/office/drawing/2010/main" val="0"/>
@@ -19103,7 +18165,7 @@
         <w:rPr>
           <w:noProof/>
         </w:rPr>
-        <w:t>5</w:t>
+        <w:t>4</w:t>
       </w:r>
       <w:r>
         <w:rPr>
@@ -19143,7 +18205,7 @@
                     <pic:cNvPicPr/>
                   </pic:nvPicPr>
                   <pic:blipFill>
-                    <a:blip r:embed="rId13" cstate="print">
+                    <a:blip r:embed="rId12" cstate="print">
                       <a:extLst>
                         <a:ext uri="{28A0092B-C50C-407E-A947-70E740481C1C}">
                           <a14:useLocalDpi xmlns:a14="http://schemas.microsoft.com/office/drawing/2010/main" val="0"/>
@@ -19199,7 +18261,7 @@
         <w:rPr>
           <w:noProof/>
         </w:rPr>
-        <w:t>6</w:t>
+        <w:t>5</w:t>
       </w:r>
       <w:r>
         <w:rPr>
@@ -19251,7 +18313,7 @@
                     <pic:cNvPicPr/>
                   </pic:nvPicPr>
                   <pic:blipFill>
-                    <a:blip r:embed="rId14" cstate="print">
+                    <a:blip r:embed="rId13" cstate="print">
                       <a:extLst>
                         <a:ext uri="{28A0092B-C50C-407E-A947-70E740481C1C}">
                           <a14:useLocalDpi xmlns:a14="http://schemas.microsoft.com/office/drawing/2010/main" val="0"/>
@@ -19307,7 +18369,7 @@
         <w:rPr>
           <w:noProof/>
         </w:rPr>
-        <w:t>7</w:t>
+        <w:t>6</w:t>
       </w:r>
       <w:r>
         <w:rPr>
@@ -21952,7 +21014,7 @@
                     <pic:cNvPicPr/>
                   </pic:nvPicPr>
                   <pic:blipFill>
-                    <a:blip r:embed="rId15">
+                    <a:blip r:embed="rId14">
                       <a:extLst>
                         <a:ext uri="{28A0092B-C50C-407E-A947-70E740481C1C}">
                           <a14:useLocalDpi xmlns:a14="http://schemas.microsoft.com/office/drawing/2010/main" val="0"/>
@@ -21986,14 +21048,27 @@
       <w:r>
         <w:t xml:space="preserve">Figure S </w:t>
       </w:r>
-      <w:fldSimple w:instr=" SEQ Figure_S \* ARABIC ">
-        <w:r>
-          <w:rPr>
-            <w:noProof/>
-          </w:rPr>
-          <w:t>1</w:t>
-        </w:r>
-      </w:fldSimple>
+      <w:r>
+        <w:fldChar w:fldCharType="begin"/>
+      </w:r>
+      <w:r>
+        <w:instrText xml:space="preserve"> SEQ Figure_S \* ARABIC </w:instrText>
+      </w:r>
+      <w:r>
+        <w:fldChar w:fldCharType="separate"/>
+      </w:r>
+      <w:r>
+        <w:rPr>
+          <w:noProof/>
+        </w:rPr>
+        <w:t>1</w:t>
+      </w:r>
+      <w:r>
+        <w:rPr>
+          <w:noProof/>
+        </w:rPr>
+        <w:fldChar w:fldCharType="end"/>
+      </w:r>
       <w:r>
         <w:t xml:space="preserve"> Diagram schematic of annual plant growth model used in simulation.  A) in the model each individual plant start as a seed, grows over the course of a single growing season.  Growth is a function of plant biomass, root surface area and soil resource availability.  B) Over time the soil resources are depleted and plant growth slows down.  Plants reach a maximum size when losses due to respiration and tissue senescence are greater than growth.  At this point the plants convert stored resources to seeds.  The number of seeds in the next growing season is determined as the total mass of seeds produced per species divided by the weight of a single seed. </w:t>
       </w:r>
@@ -22031,7 +21106,7 @@
                     <pic:cNvPicPr/>
                   </pic:nvPicPr>
                   <pic:blipFill>
-                    <a:blip r:embed="rId16" cstate="print">
+                    <a:blip r:embed="rId15" cstate="print">
                       <a:extLst>
                         <a:ext uri="{28A0092B-C50C-407E-A947-70E740481C1C}">
                           <a14:useLocalDpi xmlns:a14="http://schemas.microsoft.com/office/drawing/2010/main" val="0"/>
@@ -25584,7 +24659,7 @@
                     <pic:cNvPicPr/>
                   </pic:nvPicPr>
                   <pic:blipFill>
-                    <a:blip r:embed="rId17" cstate="print">
+                    <a:blip r:embed="rId16" cstate="print">
                       <a:extLst>
                         <a:ext uri="{28A0092B-C50C-407E-A947-70E740481C1C}">
                           <a14:useLocalDpi xmlns:a14="http://schemas.microsoft.com/office/drawing/2010/main" val="0"/>
@@ -25618,14 +24693,27 @@
       <w:r>
         <w:t xml:space="preserve">Figure A </w:t>
       </w:r>
-      <w:fldSimple w:instr=" SEQ Figure_A \* ARABIC ">
-        <w:r>
-          <w:rPr>
-            <w:noProof/>
-          </w:rPr>
-          <w:t>1</w:t>
-        </w:r>
-      </w:fldSimple>
+      <w:r>
+        <w:fldChar w:fldCharType="begin"/>
+      </w:r>
+      <w:r>
+        <w:instrText xml:space="preserve"> SEQ Figure_A \* ARABIC </w:instrText>
+      </w:r>
+      <w:r>
+        <w:fldChar w:fldCharType="separate"/>
+      </w:r>
+      <w:r>
+        <w:rPr>
+          <w:noProof/>
+        </w:rPr>
+        <w:t>1</w:t>
+      </w:r>
+      <w:r>
+        <w:rPr>
+          <w:noProof/>
+        </w:rPr>
+        <w:fldChar w:fldCharType="end"/>
+      </w:r>
       <w:r>
         <w:t xml:space="preserve">. Colored points show the value of functional traits, root density and tissue loss rate, for each of the three species in each of the five simulation scenarios (A-E).  Across the five scenarios, the differences between the early season and late season species’ root density and respiration rates were gradually decreased. The mid-season species’ traits were held constant. The black line indicates the trade-off between the root density and tissue respiration rate traits. </w:t>
       </w:r>
@@ -25663,7 +24751,7 @@
                     <pic:cNvPicPr/>
                   </pic:nvPicPr>
                   <pic:blipFill>
-                    <a:blip r:embed="rId18" cstate="print">
+                    <a:blip r:embed="rId17" cstate="print">
                       <a:extLst>
                         <a:ext uri="{28A0092B-C50C-407E-A947-70E740481C1C}">
                           <a14:useLocalDpi xmlns:a14="http://schemas.microsoft.com/office/drawing/2010/main" val="0"/>
@@ -25790,7 +24878,7 @@
       </w:pPr>
     </w:p>
     <w:sectPr>
-      <w:footerReference w:type="default" r:id="rId19"/>
+      <w:footerReference w:type="default" r:id="rId18"/>
       <w:pgSz w:w="12240" w:h="15840"/>
       <w:pgMar w:top="1440" w:right="1800" w:bottom="2004" w:left="1800" w:header="0" w:footer="1440" w:gutter="0"/>
       <w:lnNumType w:countBy="1" w:distance="283" w:restart="continuous"/>
@@ -28401,7 +27489,7 @@
 </file>
 
 <file path=customXml/itemProps1.xml><?xml version="1.0" encoding="utf-8"?>
-<ds:datastoreItem xmlns:ds="http://schemas.openxmlformats.org/officeDocument/2006/customXml" ds:itemID="{6F4FBFD3-7A65-4D40-97A6-CB1FB55030F0}">
+<ds:datastoreItem xmlns:ds="http://schemas.openxmlformats.org/officeDocument/2006/customXml" ds:itemID="{A76721B2-7ABD-D447-A313-3C52AB637D45}">
   <ds:schemaRefs>
     <ds:schemaRef ds:uri="http://schemas.openxmlformats.org/officeDocument/2006/bibliography"/>
   </ds:schemaRefs>

</xml_diff>

<commit_message>
Update with figures generated after "setseed"
</commit_message>
<xml_diff>
--- a/manuscript/higher_order_interactions_revision.docx
+++ b/manuscript/higher_order_interactions_revision.docx
@@ -7175,15 +7175,7 @@
         <w:rPr>
           <w:i/>
         </w:rPr>
-        <w:t xml:space="preserve">In essence, a model with HOIs includes parameters that </w:t>
-      </w:r>
-      <w:bookmarkStart w:id="1" w:name="_GoBack"/>
-      <w:bookmarkEnd w:id="1"/>
-      <w:r>
-        <w:rPr>
-          <w:i/>
-        </w:rPr>
-        <w:t xml:space="preserve">an empiricist cannot measure when only a single competitor species is present. </w:t>
+        <w:t xml:space="preserve">In essence, a model with HOIs includes parameters that an empiricist cannot measure when only a single competitor species is present. </w:t>
       </w:r>
       <w:r>
         <w:t>Note,</w:t>
@@ -9964,12 +9956,12 @@
       <w:pPr>
         <w:pStyle w:val="Heading"/>
       </w:pPr>
-      <w:bookmarkStart w:id="2" w:name="defining-higher-order-interactions"/>
-      <w:bookmarkStart w:id="3" w:name="hois-arrising-from-cycles-of-pairwise-co"/>
-      <w:bookmarkStart w:id="4" w:name="hois-in-a-mechanistic-resource-competiti"/>
+      <w:bookmarkStart w:id="1" w:name="defining-higher-order-interactions"/>
+      <w:bookmarkStart w:id="2" w:name="hois-arrising-from-cycles-of-pairwise-co"/>
+      <w:bookmarkStart w:id="3" w:name="hois-in-a-mechanistic-resource-competiti"/>
+      <w:bookmarkEnd w:id="1"/>
       <w:bookmarkEnd w:id="2"/>
       <w:bookmarkEnd w:id="3"/>
-      <w:bookmarkEnd w:id="4"/>
       <w:r>
         <w:t>Simulating a Higher Order Competition Experiment</w:t>
       </w:r>
@@ -13650,8 +13642,8 @@
         <w:spacing w:after="202"/>
         <w:contextualSpacing/>
       </w:pPr>
-      <w:bookmarkStart w:id="5" w:name="response-surface-experiment"/>
-      <w:bookmarkEnd w:id="5"/>
+      <w:bookmarkStart w:id="4" w:name="response-surface-experiment"/>
+      <w:bookmarkEnd w:id="4"/>
       <w:r>
         <w:t xml:space="preserve">We chose parameters that </w:t>
       </w:r>
@@ -13841,8 +13833,8 @@
       <w:pPr>
         <w:pStyle w:val="Heading2"/>
       </w:pPr>
-      <w:bookmarkStart w:id="6" w:name="phenomenological-annual-plant-model"/>
-      <w:bookmarkEnd w:id="6"/>
+      <w:bookmarkStart w:id="5" w:name="phenomenological-annual-plant-model"/>
+      <w:bookmarkEnd w:id="5"/>
       <w:r>
         <w:t>Phenomenological annual plant model</w:t>
       </w:r>
@@ -15609,8 +15601,8 @@
       <w:pPr>
         <w:pStyle w:val="Heading"/>
       </w:pPr>
-      <w:bookmarkStart w:id="7" w:name="model-fits"/>
-      <w:bookmarkEnd w:id="7"/>
+      <w:bookmarkStart w:id="6" w:name="model-fits"/>
+      <w:bookmarkEnd w:id="6"/>
       <w:r>
         <w:t>Results</w:t>
       </w:r>
@@ -15638,17 +15630,33 @@
       <w:r>
         <w:t>data accurately (</w:t>
       </w:r>
-      <w:fldSimple w:instr=" REF _Ref25593310 ">
-        <w:r>
-          <w:t xml:space="preserve">Figure </w:t>
-        </w:r>
-        <w:r>
-          <w:rPr>
-            <w:noProof/>
-          </w:rPr>
-          <w:t>4</w:t>
-        </w:r>
-      </w:fldSimple>
+      <w:r>
+        <w:fldChar w:fldCharType="begin"/>
+      </w:r>
+      <w:r>
+        <w:instrText xml:space="preserve"> REF _Ref25593</w:instrText>
+      </w:r>
+      <w:r>
+        <w:instrText xml:space="preserve">310 </w:instrText>
+      </w:r>
+      <w:r>
+        <w:fldChar w:fldCharType="separate"/>
+      </w:r>
+      <w:r>
+        <w:t xml:space="preserve">Figure </w:t>
+      </w:r>
+      <w:r>
+        <w:rPr>
+          <w:noProof/>
+        </w:rPr>
+        <w:t>4</w:t>
+      </w:r>
+      <w:r>
+        <w:rPr>
+          <w:noProof/>
+        </w:rPr>
+        <w:fldChar w:fldCharType="end"/>
+      </w:r>
       <w:r>
         <w:t xml:space="preserve">). </w:t>
       </w:r>
@@ -15922,17 +15930,30 @@
       <w:r>
         <w:t xml:space="preserve"> (</w:t>
       </w:r>
-      <w:fldSimple w:instr=" REF _Ref25593663 ">
-        <w:r>
-          <w:t xml:space="preserve">Figure </w:t>
-        </w:r>
-        <w:r>
-          <w:rPr>
-            <w:noProof/>
-          </w:rPr>
-          <w:t>6</w:t>
-        </w:r>
-      </w:fldSimple>
+      <w:r>
+        <w:fldChar w:fldCharType="begin"/>
+      </w:r>
+      <w:r>
+        <w:instrText xml:space="preserve"> REF _Ref25593663 </w:instrText>
+      </w:r>
+      <w:r>
+        <w:fldChar w:fldCharType="separate"/>
+      </w:r>
+      <w:r>
+        <w:t xml:space="preserve">Figure </w:t>
+      </w:r>
+      <w:r>
+        <w:rPr>
+          <w:noProof/>
+        </w:rPr>
+        <w:t>6</w:t>
+      </w:r>
+      <w:r>
+        <w:rPr>
+          <w:noProof/>
+        </w:rPr>
+        <w:fldChar w:fldCharType="end"/>
+      </w:r>
       <w:r>
         <w:t xml:space="preserve">). </w:t>
       </w:r>
@@ -18357,10 +18378,10 @@
       <w:pPr>
         <w:pStyle w:val="Heading"/>
       </w:pPr>
-      <w:bookmarkStart w:id="8" w:name="discussion"/>
-      <w:bookmarkStart w:id="9" w:name="conclusionssummary"/>
+      <w:bookmarkStart w:id="7" w:name="discussion"/>
+      <w:bookmarkStart w:id="8" w:name="conclusionssummary"/>
+      <w:bookmarkEnd w:id="7"/>
       <w:bookmarkEnd w:id="8"/>
-      <w:bookmarkEnd w:id="9"/>
       <w:r>
         <w:t>Conclusion</w:t>
       </w:r>
@@ -18487,8 +18508,8 @@
       <w:pPr>
         <w:pStyle w:val="Heading"/>
       </w:pPr>
-      <w:bookmarkStart w:id="10" w:name="acknowledgments"/>
-      <w:bookmarkEnd w:id="10"/>
+      <w:bookmarkStart w:id="9" w:name="acknowledgments"/>
+      <w:bookmarkEnd w:id="9"/>
       <w:r>
         <w:t>Acknowledgments</w:t>
       </w:r>
@@ -18497,8 +18518,8 @@
       <w:pPr>
         <w:ind w:firstLine="0"/>
       </w:pPr>
-      <w:bookmarkStart w:id="11" w:name="references"/>
-      <w:bookmarkEnd w:id="11"/>
+      <w:bookmarkStart w:id="10" w:name="references"/>
+      <w:bookmarkEnd w:id="10"/>
       <w:r>
         <w:t xml:space="preserve">We wish to thank Joanna Shih for providing the botanical line drawings. Gaurav Kandlikar, </w:t>
       </w:r>
@@ -18885,7 +18906,7 @@
       <w:pPr>
         <w:pStyle w:val="Caption"/>
       </w:pPr>
-      <w:bookmarkStart w:id="12" w:name="_Ref25593121"/>
+      <w:bookmarkStart w:id="11" w:name="_Ref25593121"/>
       <w:r>
         <w:t xml:space="preserve">Figure </w:t>
       </w:r>
@@ -18925,7 +18946,7 @@
         </w:rPr>
         <w:fldChar w:fldCharType="end"/>
       </w:r>
-      <w:bookmarkEnd w:id="12"/>
+      <w:bookmarkEnd w:id="11"/>
       <w:r>
         <w:t xml:space="preserve">. </w:t>
       </w:r>
@@ -19252,7 +19273,7 @@
         <w:pStyle w:val="Caption"/>
         <w:jc w:val="both"/>
       </w:pPr>
-      <w:bookmarkStart w:id="13" w:name="_Ref25593206"/>
+      <w:bookmarkStart w:id="12" w:name="_Ref25593206"/>
       <w:r>
         <w:t xml:space="preserve">Figure </w:t>
       </w:r>
@@ -19277,7 +19298,7 @@
         </w:rPr>
         <w:fldChar w:fldCharType="end"/>
       </w:r>
-      <w:bookmarkEnd w:id="13"/>
+      <w:bookmarkEnd w:id="12"/>
       <w:r>
         <w:t xml:space="preserve"> Schematic of orthogonal competition experiment required to detect higher order interactions.</w:t>
       </w:r>
@@ -19369,7 +19390,7 @@
       <w:pPr>
         <w:pStyle w:val="figcaption"/>
       </w:pPr>
-      <w:bookmarkStart w:id="14" w:name="_Ref25593216"/>
+      <w:bookmarkStart w:id="13" w:name="_Ref25593216"/>
       <w:r>
         <w:t xml:space="preserve">Figure </w:t>
       </w:r>
@@ -19403,7 +19424,7 @@
         </w:rPr>
         <w:fldChar w:fldCharType="end"/>
       </w:r>
-      <w:bookmarkEnd w:id="14"/>
+      <w:bookmarkEnd w:id="13"/>
       <w:r>
         <w:t>. Example time course of A) annual plant growth and B) resource concentration during a single simulated growing season.</w:t>
       </w:r>
@@ -19437,9 +19458,9 @@
         </w:rPr>
         <w:lastRenderedPageBreak/>
         <w:drawing>
-          <wp:inline distT="0" distB="0" distL="0" distR="0" wp14:anchorId="4265D8CC" wp14:editId="583AD483">
-            <wp:extent cx="5012072" cy="3132545"/>
-            <wp:effectExtent l="0" t="0" r="4445" b="4445"/>
+          <wp:inline distT="0" distB="0" distL="0" distR="0" wp14:anchorId="4265D8CC" wp14:editId="0C398138">
+            <wp:extent cx="5303520" cy="3132455"/>
+            <wp:effectExtent l="0" t="0" r="5080" b="4445"/>
             <wp:docPr id="18" name="Image3"/>
             <wp:cNvGraphicFramePr>
               <a:graphicFrameLocks xmlns:a="http://schemas.openxmlformats.org/drawingml/2006/main" noChangeAspect="1"/>
@@ -19468,7 +19489,7 @@
                   <pic:spPr bwMode="auto">
                     <a:xfrm>
                       <a:off x="0" y="0"/>
-                      <a:ext cx="5012072" cy="3132545"/>
+                      <a:ext cx="5303672" cy="3132545"/>
                     </a:xfrm>
                     <a:prstGeom prst="rect">
                       <a:avLst/>
@@ -19485,7 +19506,7 @@
       <w:pPr>
         <w:pStyle w:val="Caption"/>
       </w:pPr>
-      <w:bookmarkStart w:id="15" w:name="_Ref25593310"/>
+      <w:bookmarkStart w:id="14" w:name="_Ref25593310"/>
       <w:r>
         <w:t xml:space="preserve">Figure </w:t>
       </w:r>
@@ -19519,7 +19540,7 @@
         </w:rPr>
         <w:fldChar w:fldCharType="end"/>
       </w:r>
-      <w:bookmarkEnd w:id="15"/>
+      <w:bookmarkEnd w:id="14"/>
       <w:r>
         <w:t xml:space="preserve">. Simulated per capita seed production of the A) early, B) middle and C) late season species in response to a single competitor species at a time. Competitor density is shown on the x-axis. Colors and shapes indicate the identity of the competitor species. Open circles show the per capita seed production of each focal species in the absence of any competitors. The solid line shows the fit of the Hassel model. </w:t>
       </w:r>
@@ -19537,8 +19558,8 @@
         </w:rPr>
         <w:lastRenderedPageBreak/>
         <w:drawing>
-          <wp:inline distT="0" distB="0" distL="0" distR="0" wp14:anchorId="63F78D97" wp14:editId="2AFFB831">
-            <wp:extent cx="5147179" cy="3216986"/>
+          <wp:inline distT="0" distB="0" distL="0" distR="0" wp14:anchorId="63F78D97" wp14:editId="318327D0">
+            <wp:extent cx="5147177" cy="3216986"/>
             <wp:effectExtent l="0" t="0" r="0" b="0"/>
             <wp:docPr id="19" name="Picture 19"/>
             <wp:cNvGraphicFramePr>
@@ -19566,7 +19587,7 @@
                   <pic:spPr>
                     <a:xfrm>
                       <a:off x="0" y="0"/>
-                      <a:ext cx="5147179" cy="3216986"/>
+                      <a:ext cx="5147177" cy="3216986"/>
                     </a:xfrm>
                     <a:prstGeom prst="rect">
                       <a:avLst/>
@@ -19583,7 +19604,7 @@
       <w:pPr>
         <w:pStyle w:val="Caption"/>
       </w:pPr>
-      <w:bookmarkStart w:id="16" w:name="_Ref25593653"/>
+      <w:bookmarkStart w:id="15" w:name="_Ref25593653"/>
       <w:r>
         <w:t xml:space="preserve">Figure </w:t>
       </w:r>
@@ -19617,21 +19638,56 @@
         </w:rPr>
         <w:fldChar w:fldCharType="end"/>
       </w:r>
+      <w:bookmarkEnd w:id="15"/>
+      <w:r>
+        <w:t>. Comparison of the Hassel, multiplicative (</w:t>
+      </w:r>
+      <w:r>
+        <w:t>‘</w:t>
+      </w:r>
+      <w:r>
+        <w:t>model</w:t>
+      </w:r>
+      <w:r>
+        <w:t xml:space="preserve"> 2</w:t>
+      </w:r>
+      <w:r>
+        <w:t>’</w:t>
+      </w:r>
+      <w:r>
+        <w:t>), and HOI models fit to each focal species. The y-axis shows the simulated per capita seed production of the focal species. The x-axis shows the per capita seed production predicted by the phenomenological model.</w:t>
+      </w:r>
+      <w:r>
+        <w:t xml:space="preserve"> </w:t>
+      </w:r>
+      <w:r>
+        <w:t>The top row, A-C, shows the prediction for the</w:t>
+      </w:r>
+      <w:r>
+        <w:t xml:space="preserve"> pairwise</w:t>
+      </w:r>
+      <w:r>
+        <w:t xml:space="preserve"> Hassel model</w:t>
+      </w:r>
+      <w:r>
+        <w:t xml:space="preserve"> (eq. [5])</w:t>
+      </w:r>
+      <w:r>
+        <w:t>; the middle row, D-F, shows the prediction from the multiplicative model</w:t>
+      </w:r>
+      <w:r>
+        <w:t xml:space="preserve"> (eq. [11])</w:t>
+      </w:r>
+      <w:r>
+        <w:t>; and the bottom row, G-I, shows the prediction from the HOI model</w:t>
+      </w:r>
+      <w:r>
+        <w:t xml:space="preserve"> (eq. [10])</w:t>
+      </w:r>
+      <w:bookmarkStart w:id="16" w:name="_GoBack"/>
       <w:bookmarkEnd w:id="16"/>
       <w:r>
-        <w:t>. Comparison of the Hassel, multiplicative (</w:t>
-      </w:r>
-      <w:r>
-        <w:t>model</w:t>
-      </w:r>
-      <w:r>
-        <w:t xml:space="preserve"> 2), and HOI models fit to each focal species. The y-axis shows the simulated per capita seed production of the focal species. The x-axis shows the per capita seed production predicted by the phenomenological model.</w:t>
-      </w:r>
-      <w:r>
-        <w:t xml:space="preserve"> </w:t>
-      </w:r>
-      <w:r>
-        <w:t>The top row, A-C, shows the prediction for the Hassel model; the middle row, D-F, shows the prediction from the multiplicative model; and the bottom row, G-I, shows the prediction from the HOI model.</w:t>
+        <w:t>.</w:t>
       </w:r>
       <w:r>
         <w:t xml:space="preserve"> </w:t>
@@ -19659,8 +19715,8 @@
         </w:rPr>
         <w:lastRenderedPageBreak/>
         <w:drawing>
-          <wp:inline distT="0" distB="0" distL="0" distR="0" wp14:anchorId="2F49FD94" wp14:editId="4491DF12">
-            <wp:extent cx="5068843" cy="3168026"/>
+          <wp:inline distT="0" distB="0" distL="0" distR="0" wp14:anchorId="2F49FD94" wp14:editId="5C6E2729">
+            <wp:extent cx="5068841" cy="3168026"/>
             <wp:effectExtent l="0" t="0" r="0" b="0"/>
             <wp:docPr id="20" name="Picture 20"/>
             <wp:cNvGraphicFramePr>
@@ -19688,7 +19744,7 @@
                   <pic:spPr>
                     <a:xfrm>
                       <a:off x="0" y="0"/>
-                      <a:ext cx="5068843" cy="3168026"/>
+                      <a:ext cx="5068841" cy="3168026"/>
                     </a:xfrm>
                     <a:prstGeom prst="rect">
                       <a:avLst/>
@@ -22528,9 +22584,9 @@
           <w:noProof/>
         </w:rPr>
         <w:drawing>
-          <wp:inline distT="0" distB="0" distL="0" distR="0" wp14:anchorId="40FFB72E" wp14:editId="2D233DE6">
-            <wp:extent cx="5015990" cy="3134994"/>
-            <wp:effectExtent l="0" t="0" r="635" b="2540"/>
+          <wp:inline distT="0" distB="0" distL="0" distR="0" wp14:anchorId="40FFB72E" wp14:editId="1FE9D121">
+            <wp:extent cx="5455920" cy="3134360"/>
+            <wp:effectExtent l="0" t="0" r="5080" b="2540"/>
             <wp:docPr id="22" name="Picture 22"/>
             <wp:cNvGraphicFramePr>
               <a:graphicFrameLocks xmlns:a="http://schemas.openxmlformats.org/drawingml/2006/main" noChangeAspect="1"/>
@@ -22557,7 +22613,7 @@
                   <pic:spPr>
                     <a:xfrm>
                       <a:off x="0" y="0"/>
-                      <a:ext cx="5015990" cy="3134994"/>
+                      <a:ext cx="5457027" cy="3134996"/>
                     </a:xfrm>
                     <a:prstGeom prst="rect">
                       <a:avLst/>
@@ -26235,9 +26291,9 @@
         </w:rPr>
         <w:lastRenderedPageBreak/>
         <w:drawing>
-          <wp:inline distT="0" distB="0" distL="0" distR="0" wp14:anchorId="5742B0DB" wp14:editId="69ACDA62">
-            <wp:extent cx="5532120" cy="2770632"/>
-            <wp:effectExtent l="0" t="0" r="5080" b="0"/>
+          <wp:inline distT="0" distB="0" distL="0" distR="0" wp14:anchorId="5742B0DB" wp14:editId="168DC041">
+            <wp:extent cx="5532120" cy="2766060"/>
+            <wp:effectExtent l="0" t="0" r="5080" b="2540"/>
             <wp:docPr id="24" name="Picture 24"/>
             <wp:cNvGraphicFramePr>
               <a:graphicFrameLocks xmlns:a="http://schemas.openxmlformats.org/drawingml/2006/main" noChangeAspect="1"/>
@@ -26264,7 +26320,7 @@
                   <pic:spPr>
                     <a:xfrm>
                       <a:off x="0" y="0"/>
-                      <a:ext cx="5532120" cy="2770632"/>
+                      <a:ext cx="5532120" cy="2766060"/>
                     </a:xfrm>
                     <a:prstGeom prst="rect">
                       <a:avLst/>
@@ -29037,7 +29093,7 @@
 </file>
 
 <file path=customXml/itemProps1.xml><?xml version="1.0" encoding="utf-8"?>
-<ds:datastoreItem xmlns:ds="http://schemas.openxmlformats.org/officeDocument/2006/customXml" ds:itemID="{C02BBE4D-4592-AE41-AFD3-7F98A5BF7DE9}">
+<ds:datastoreItem xmlns:ds="http://schemas.openxmlformats.org/officeDocument/2006/customXml" ds:itemID="{AAF61E43-B556-674D-8397-7ED88356424D}">
   <ds:schemaRefs>
     <ds:schemaRef ds:uri="http://schemas.openxmlformats.org/officeDocument/2006/bibliography"/>
   </ds:schemaRefs>

</xml_diff>

<commit_message>
Add response to reviewers and edit manuscript slightly
</commit_message>
<xml_diff>
--- a/manuscript/higher_order_interactions_revision.docx
+++ b/manuscript/higher_order_interactions_revision.docx
@@ -533,10 +533,16 @@
         <w:t xml:space="preserve">. </w:t>
       </w:r>
       <w:r>
-        <w:t xml:space="preserve">We then fit a </w:t>
-      </w:r>
-      <w:r>
-        <w:t xml:space="preserve">phenomenological competition model to </w:t>
+        <w:t xml:space="preserve">We then fit </w:t>
+      </w:r>
+      <w:r>
+        <w:t>phenomenological competition model</w:t>
+      </w:r>
+      <w:r>
+        <w:t>s</w:t>
+      </w:r>
+      <w:r>
+        <w:t xml:space="preserve"> to </w:t>
       </w:r>
       <w:r>
         <w:t xml:space="preserve">the </w:t>
@@ -557,7 +563,13 @@
         <w:t xml:space="preserve">and </w:t>
       </w:r>
       <w:r>
-        <w:t>use it to test</w:t>
+        <w:t xml:space="preserve">use </w:t>
+      </w:r>
+      <w:r>
+        <w:t>these</w:t>
+      </w:r>
+      <w:r>
+        <w:t xml:space="preserve"> to test</w:t>
       </w:r>
       <w:r>
         <w:t xml:space="preserve"> for the presence of HOIs</w:t>
@@ -1921,7 +1933,7 @@
         <w:t xml:space="preserve">. </w:t>
       </w:r>
       <w:r>
-        <w:t xml:space="preserve">An analogous, equation holds for population growth rate </w:t>
+        <w:t xml:space="preserve">An analogous equation holds for population growth rate </w:t>
       </w:r>
       <w:r>
         <w:t>over</w:t>
@@ -1930,13 +1942,7 @@
         <w:t xml:space="preserve"> discrete time</w:t>
       </w:r>
       <w:r>
-        <w:t xml:space="preserve"> intervals </w:t>
-      </w:r>
-      <w:r>
-        <w:rPr>
-          <w:i/>
-        </w:rPr>
-        <w:t>t</w:t>
+        <w:t xml:space="preserve"> intervals</w:t>
       </w:r>
       <w:r>
         <w:t>:</w:t>
@@ -2737,30 +2743,17 @@
       <w:r>
         <w:t>(</w:t>
       </w:r>
-      <w:r>
-        <w:fldChar w:fldCharType="begin"/>
-      </w:r>
-      <w:r>
-        <w:instrText xml:space="preserve"> REF _Ref25593121 </w:instrText>
-      </w:r>
-      <w:r>
-        <w:fldChar w:fldCharType="separate"/>
-      </w:r>
-      <w:r>
-        <w:t xml:space="preserve">Figure </w:t>
-      </w:r>
-      <w:r>
-        <w:rPr>
-          <w:noProof/>
-        </w:rPr>
-        <w:t>1</w:t>
-      </w:r>
-      <w:r>
-        <w:rPr>
-          <w:noProof/>
-        </w:rPr>
-        <w:fldChar w:fldCharType="end"/>
-      </w:r>
+      <w:fldSimple w:instr=" REF _Ref25593121 ">
+        <w:r>
+          <w:t xml:space="preserve">Figure </w:t>
+        </w:r>
+        <w:r>
+          <w:rPr>
+            <w:noProof/>
+          </w:rPr>
+          <w:t>1</w:t>
+        </w:r>
+      </w:fldSimple>
       <w:r>
         <w:t>A)</w:t>
       </w:r>
@@ -3499,79 +3492,15 @@
         <w:t>the</w:t>
       </w:r>
       <w:r>
-        <w:t xml:space="preserve"> function </w:t>
+        <w:t xml:space="preserve"> </w:t>
+      </w:r>
+      <w:r>
+        <w:t>expression</w:t>
+      </w:r>
+      <w:r>
+        <w:t xml:space="preserve"> </w:t>
       </w:r>
       <m:oMath>
-        <m:sSub>
-          <m:sSubPr>
-            <m:ctrlPr>
-              <w:rPr>
-                <w:rFonts w:ascii="Cambria Math" w:hAnsi="Cambria Math"/>
-                <w:i/>
-              </w:rPr>
-            </m:ctrlPr>
-          </m:sSubPr>
-          <m:e>
-            <m:r>
-              <w:rPr>
-                <w:rFonts w:ascii="Cambria Math" w:hAnsi="Cambria Math"/>
-              </w:rPr>
-              <m:t>g</m:t>
-            </m:r>
-          </m:e>
-          <m:sub>
-            <m:r>
-              <w:rPr>
-                <w:rFonts w:ascii="Cambria Math" w:hAnsi="Cambria Math"/>
-              </w:rPr>
-              <m:t>i1</m:t>
-            </m:r>
-          </m:sub>
-        </m:sSub>
-        <m:d>
-          <m:dPr>
-            <m:ctrlPr>
-              <w:rPr>
-                <w:rFonts w:ascii="Cambria Math" w:hAnsi="Cambria Math"/>
-                <w:i/>
-              </w:rPr>
-            </m:ctrlPr>
-          </m:dPr>
-          <m:e>
-            <m:sSub>
-              <m:sSubPr>
-                <m:ctrlPr>
-                  <w:rPr>
-                    <w:rFonts w:ascii="Cambria Math" w:hAnsi="Cambria Math"/>
-                    <w:i/>
-                  </w:rPr>
-                </m:ctrlPr>
-              </m:sSubPr>
-              <m:e>
-                <m:r>
-                  <w:rPr>
-                    <w:rFonts w:ascii="Cambria Math" w:hAnsi="Cambria Math"/>
-                  </w:rPr>
-                  <m:t>n</m:t>
-                </m:r>
-              </m:e>
-              <m:sub>
-                <m:r>
-                  <w:rPr>
-                    <w:rFonts w:ascii="Cambria Math" w:hAnsi="Cambria Math"/>
-                  </w:rPr>
-                  <m:t>2</m:t>
-                </m:r>
-              </m:sub>
-            </m:sSub>
-          </m:e>
-        </m:d>
-        <m:r>
-          <w:rPr>
-            <w:rFonts w:ascii="Cambria Math" w:hAnsi="Cambria Math"/>
-          </w:rPr>
-          <m:t>=</m:t>
-        </m:r>
         <m:sSub>
           <m:sSubPr>
             <m:ctrlPr>
@@ -3706,20 +3635,39 @@
         <w:t xml:space="preserve">nother </w:t>
       </w:r>
       <w:r>
-        <w:t xml:space="preserve">competitor, </w:t>
-      </w:r>
-      <w:r>
-        <w:rPr>
-          <w:i/>
-        </w:rPr>
-        <w:t>n</w:t>
-      </w:r>
-      <w:r>
-        <w:rPr>
-          <w:vertAlign w:val="subscript"/>
-        </w:rPr>
-        <w:t>2</w:t>
-      </w:r>
+        <w:t>competitor,</w:t>
+      </w:r>
+      <w:r>
+        <w:t xml:space="preserve"> </w:t>
+      </w:r>
+      <m:oMath>
+        <m:sSub>
+          <m:sSubPr>
+            <m:ctrlPr>
+              <w:rPr>
+                <w:rFonts w:ascii="Cambria Math" w:hAnsi="Cambria Math"/>
+                <w:i/>
+              </w:rPr>
+            </m:ctrlPr>
+          </m:sSubPr>
+          <m:e>
+            <m:r>
+              <w:rPr>
+                <w:rFonts w:ascii="Cambria Math" w:hAnsi="Cambria Math"/>
+              </w:rPr>
+              <m:t>n</m:t>
+            </m:r>
+          </m:e>
+          <m:sub>
+            <m:r>
+              <w:rPr>
+                <w:rFonts w:ascii="Cambria Math" w:hAnsi="Cambria Math"/>
+              </w:rPr>
+              <m:t>2</m:t>
+            </m:r>
+          </m:sub>
+        </m:sSub>
+      </m:oMath>
       <w:r>
         <w:t>.</w:t>
       </w:r>
@@ -3796,30 +3744,17 @@
       <w:r>
         <w:t>(</w:t>
       </w:r>
-      <w:r>
-        <w:fldChar w:fldCharType="begin"/>
-      </w:r>
-      <w:r>
-        <w:instrText xml:space="preserve"> REF _Ref25593121 </w:instrText>
-      </w:r>
-      <w:r>
-        <w:fldChar w:fldCharType="separate"/>
-      </w:r>
-      <w:r>
-        <w:t xml:space="preserve">Figure </w:t>
-      </w:r>
-      <w:r>
-        <w:rPr>
-          <w:noProof/>
-        </w:rPr>
-        <w:t>1</w:t>
-      </w:r>
-      <w:r>
-        <w:rPr>
-          <w:noProof/>
-        </w:rPr>
-        <w:fldChar w:fldCharType="end"/>
-      </w:r>
+      <w:fldSimple w:instr=" REF _Ref25593121 ">
+        <w:r>
+          <w:t xml:space="preserve">Figure </w:t>
+        </w:r>
+        <w:r>
+          <w:rPr>
+            <w:noProof/>
+          </w:rPr>
+          <w:t>1</w:t>
+        </w:r>
+      </w:fldSimple>
       <w:r>
         <w:t>B</w:t>
       </w:r>
@@ -4596,30 +4531,17 @@
       <w:r>
         <w:t>(</w:t>
       </w:r>
-      <w:r>
-        <w:fldChar w:fldCharType="begin"/>
-      </w:r>
-      <w:r>
-        <w:instrText xml:space="preserve"> REF _Ref25593121 </w:instrText>
-      </w:r>
-      <w:r>
-        <w:fldChar w:fldCharType="separate"/>
-      </w:r>
-      <w:r>
-        <w:t xml:space="preserve">Figure </w:t>
-      </w:r>
-      <w:r>
-        <w:rPr>
-          <w:noProof/>
-        </w:rPr>
-        <w:t>1</w:t>
-      </w:r>
-      <w:r>
-        <w:rPr>
-          <w:noProof/>
-        </w:rPr>
-        <w:fldChar w:fldCharType="end"/>
-      </w:r>
+      <w:fldSimple w:instr=" REF _Ref25593121 ">
+        <w:r>
+          <w:t xml:space="preserve">Figure </w:t>
+        </w:r>
+        <w:r>
+          <w:rPr>
+            <w:noProof/>
+          </w:rPr>
+          <w:t>1</w:t>
+        </w:r>
+      </w:fldSimple>
       <w:r>
         <w:t>B</w:t>
       </w:r>
@@ -4699,7 +4621,7 @@
         <w:fldChar w:fldCharType="begin"/>
       </w:r>
       <w:r>
-        <w:instrText xml:space="preserve"> ADDIN ZOTERO_ITEM CSL_CITATION {"citationID":"a5Xi4DJD","properties":{"formattedCitation":"(Hairston et al. 1968, Billick and Case 1994, Grilli et al. 2017, Letten and Stouffer 2019)","plainCitation":"(Hairston et al. 1968, Billick and Case 1994, Grilli et al. 2017, Letten and Stouffer 2019)","noteIndex":0},"citationItems":[{"id":7766,"uris":["http://zotero.org/users/688880/items/ZRANFIUV"],"uri":["http://zotero.org/users/688880/items/ZRANFIUV"],"itemData":{"id":7766,"type":"article-journal","title":"The Relationship between Species Diversity and Stability: An Experimental Approach with Protozoa and Bacteria","container-title":"Ecology","page":"1091-1101","volume":"49","issue":"6","source":"JSTOR","archive":"JSTOR","abstract":"[Small experimental communities of bacteria and Protozoa were designed to test the widely held hypothesis that higher species diversity brings about greater stability. Three species of bacteria, three species of Paramecium and two species of protozoan predators, Didinium and Woodruffia, were used. The communities were maintained by regular additions of the appropriate combinations of species of bacteria. Stability was measured as persistence of all species and as a tendency to maintain evenness of the species abundance distribution. The measures were in essential agreement. Stability at the Paramecium trophic level was increased by increasing diversity at the bacterium level, but three species of Paramecium were less stable than two. An important finding was that one pair of Paramecium species consistently showed greater stability without the third species than with it. This finding indicates that there were significant second-order effects, with two species having an interaction that was detrimental to the third species. We conclude that much more experimental and observational work is necessary before the nature of any functional relationship between diversity and stability can be claimed with confidence.]","DOI":"10.2307/1934492","ISSN":"0012-9658","title-short":"The Relationship between Species Diversity and Stability","author":[{"family":"Hairston","given":"N. G."},{"family":"Allan","given":"J. D."},{"family":"Colwell","given":"R. K."},{"family":"Futuyma","given":"D. J."},{"family":"Howell","given":"J."},{"family":"Lubin","given":"M. D."},{"family":"Mathias","given":"J."},{"family":"Vandermeer","given":"J. H."}],"issued":{"date-parts":[["1968"]]}}},{"id":2192,"uris":["http://zotero.org/users/688880/items/MGR8XNWN"],"uri":["http://zotero.org/users/688880/items/MGR8XNWN"],"itemData":{"id":2192,"type":"article-journal","title":"Higher Order Interactions in Ecological Communities: What Are They and How Can They be Detected?","container-title":"Ecology","page":"1530-1543","volume":"75","issue":"6","source":"JSTOR","abstract":"The detection and significance of higher order interactions (HOIs) between species has been a matter of debate and experimentation in community ecology for several decades. HOIs are considered potentially significant because their presence is assumed to mean that the dynamic behavior of a full community of species is unpredictable based on observations of interactions between subsets of the species within the community. Despite such attention, the causal mechanisms that produce HOIs have been inadequately discussed. We discuss three different usages of the term HOIs and provide insight as to why HOIs might be found within a given community. HOIs may be detected for three reasons: inappropriate assumptions made concerning species interactions that influence statistical tests, unmeasured parameters and variables, and interaction modifications (i.e., a functional change in the interaction of two species caused by a third species. This confusion concerning the defining attributes of HOIs has made their detection problematic. While the statistical tests being used in the ecological experiments to detect HOIs are described in detail in most papers, the dynamic models underlying these tests are often not made explicit. Additionally, we demonstrate the equivalency of three different statistical tests: the Case and Bender (1981) test, analysis of variance, and a multiplicative test (Wootton 1994). However, the choice of a response variable (i.e., population densities, population growth rates, per-capita growth rates, etc.) and different data transformations applied to these response variables alter the underlying dynamics model that is being tested. The result is that the statistical test applied does not always perform the intended comparison but instead tests a different and sometimes unjustified or even inappropriate dynamic model. Finally, we review the relationship between indirect effects and HOIs. Whereas some researchers have lumped HOIs and indirect effects, we argue that the two represent completely unique and separate phenomena. Additionally, indirect effects can complicate detection of HOIs, and we review several methods by which to separate the two processes.","DOI":"10.2307/1939614","ISSN":"0012-9658","title-short":"Higher Order Interactions in Ecological Communities","journalAbbreviation":"Ecology","author":[{"family":"Billick","given":"Ian"},{"family":"Case","given":"Ted J."}],"issued":{"date-parts":[["1994"]]}}},{"id":14,"uris":["http://zotero.org/users/688880/items/CB4MYUDW"],"uri":["http://zotero.org/users/688880/items/CB4MYUDW"],"itemData":{"id":14,"type":"article-journal","title":"Higher-order interactions stabilize dynamics in competitive network models","container-title":"Nature","page":"210-213","volume":"548","issue":"7666","source":"www.nature.com","abstract":"Ecologists have long sought a way to explain how the remarkable biodiversity observed in nature is maintained. On the one hand, simple models of interacting competitors cannot produce the stable persistence of very large ecological communities1,2,3,4,5. On the other hand, neutral models6,7,8,9, in which species do not interact and diversity is maintained by immigration and speciation, yield unrealistically small fluctuations in population abundance10, and a strong positive correlation between a species’ abundance and its age11, contrary to empirical evidence. Models allowing for the robust persistence of large communities of interacting competitors are lacking. Here we show that very diverse communities could persist thanks to the stabilizing role of higher-order interactions12,13, in which the presence of a species influences the interaction between other species. Although higher-order interactions have been studied for decades14,15,16, their role in shaping ecological communities is still unclear5. The inclusion of higher-order interactions in competitive network models stabilizes dynamics, making species coexistence robust to the perturbation of both population abundance and parameter values. We show that higher-order interactions have strong effects in models of closed ecological communities, as well as of open communities in which new species are constantly introduced. In our framework, higher-order interactions are completely defined by pairwise interactions, facilitating empirical parameterization and validation of our models.","DOI":"10.1038/nature23273","ISSN":"1476-4687","language":"en","author":[{"family":"Grilli","given":"Jacopo"},{"family":"Barabás","given":"György"},{"family":"Michalska-Smith","given":"Matthew J."},{"family":"Allesina","given":"Stefano"}],"issued":{"date-parts":[["2017",8]]}}},{"id":8006,"uris":["http://zotero.org/users/688880/items/NQV2QXX3"],"uri":["http://zotero.org/users/688880/items/NQV2QXX3"],"itemData":{"id":8006,"type":"article-journal","title":"The mechanistic basis for higher-order interactions and non-additivity in competitive communities","container-title":"Ecology Letters","page":"423-436","volume":"22","issue":"3","source":"Wiley Online Library","abstract":"Motivated by both analytical tractability and empirical practicality, community ecologists have long treated the species pair as the fundamental unit of study. This notwithstanding, the challenge of understanding more complex systems has repeatedly generated interest in the role of so-called higher-order interactions (HOIs) imposed by species beyond the focal pair. Here we argue that HOIs – defined as non-additive effects of density on per capita growth – are best interpreted as emergent properties of phenomenological models (e.g. Lotka–Volterra competition) rather than as distinct ‘ecological processes’ in their own right. Using simulations of consumer-resource models, we explore the mechanisms and system properties that give rise to HOIs in observational data. We demonstrate that HOIs emerge under all but the most restrictive of assumptions, and that incorporating non-additivity into phenomenological models improves the quantitative and qualitative accuracy of model predictions. Notably, we also observe that HOIs derive primarily from mechanisms and system properties that apply equally to single-species or pairwise systems as they do to more diverse communities. Consequently, there exists a strong mandate for further recognition of non-additive effects in both theoretical and empirical research.","DOI":"10.1111/ele.13211","ISSN":"1461-0248","language":"en","author":[{"family":"Letten","given":"Andrew D."},{"family":"Stouffer","given":"Daniel B."}],"issued":{"date-parts":[["2019"]]}}}],"schema":"https://github.com/citation-style-language/schema/raw/master/csl-citation.json"} </w:instrText>
+        <w:instrText xml:space="preserve"> ADDIN ZOTERO_ITEM CSL_CITATION {"citationID":"e8BweaAW","properties":{"formattedCitation":"(Hairston et al. 1968, Pomerantz 1981, Billick and Case 1994, Grilli et al. 2017, Letten and Stouffer 2019)","plainCitation":"(Hairston et al. 1968, Pomerantz 1981, Billick and Case 1994, Grilli et al. 2017, Letten and Stouffer 2019)","noteIndex":0},"citationItems":[{"id":7766,"uris":["http://zotero.org/users/688880/items/ZRANFIUV"],"uri":["http://zotero.org/users/688880/items/ZRANFIUV"],"itemData":{"id":7766,"type":"article-journal","title":"The Relationship between Species Diversity and Stability: An Experimental Approach with Protozoa and Bacteria","container-title":"Ecology","page":"1091-1101","volume":"49","issue":"6","source":"JSTOR","archive":"JSTOR","abstract":"[Small experimental communities of bacteria and Protozoa were designed to test the widely held hypothesis that higher species diversity brings about greater stability. Three species of bacteria, three species of Paramecium and two species of protozoan predators, Didinium and Woodruffia, were used. The communities were maintained by regular additions of the appropriate combinations of species of bacteria. Stability was measured as persistence of all species and as a tendency to maintain evenness of the species abundance distribution. The measures were in essential agreement. Stability at the Paramecium trophic level was increased by increasing diversity at the bacterium level, but three species of Paramecium were less stable than two. An important finding was that one pair of Paramecium species consistently showed greater stability without the third species than with it. This finding indicates that there were significant second-order effects, with two species having an interaction that was detrimental to the third species. We conclude that much more experimental and observational work is necessary before the nature of any functional relationship between diversity and stability can be claimed with confidence.]","DOI":"10.2307/1934492","ISSN":"0012-9658","title-short":"The Relationship between Species Diversity and Stability","author":[{"family":"Hairston","given":"N. G."},{"family":"Allan","given":"J. D."},{"family":"Colwell","given":"R. K."},{"family":"Futuyma","given":"D. J."},{"family":"Howell","given":"J."},{"family":"Lubin","given":"M. D."},{"family":"Mathias","given":"J."},{"family":"Vandermeer","given":"J. H."}],"issued":{"date-parts":[["1968"]]}}},{"id":7570,"uris":["http://zotero.org/users/688880/items/VKXVZVR4"],"uri":["http://zotero.org/users/688880/items/VKXVZVR4"],"itemData":{"id":7570,"type":"article-journal","title":"Do \"Higher Order Interactions\" in Competition Systems Really Exist?","container-title":"The American Naturalist","page":"583-591","volume":"117","issue":"4","source":"JSTOR","ISSN":"0003-0147","author":[{"family":"Pomerantz","given":"Mark J."}],"issued":{"date-parts":[["1981"]]}}},{"id":2192,"uris":["http://zotero.org/users/688880/items/MGR8XNWN"],"uri":["http://zotero.org/users/688880/items/MGR8XNWN"],"itemData":{"id":2192,"type":"article-journal","title":"Higher Order Interactions in Ecological Communities: What Are They and How Can They be Detected?","container-title":"Ecology","page":"1530-1543","volume":"75","issue":"6","source":"JSTOR","abstract":"The detection and significance of higher order interactions (HOIs) between species has been a matter of debate and experimentation in community ecology for several decades. HOIs are considered potentially significant because their presence is assumed to mean that the dynamic behavior of a full community of species is unpredictable based on observations of interactions between subsets of the species within the community. Despite such attention, the causal mechanisms that produce HOIs have been inadequately discussed. We discuss three different usages of the term HOIs and provide insight as to why HOIs might be found within a given community. HOIs may be detected for three reasons: inappropriate assumptions made concerning species interactions that influence statistical tests, unmeasured parameters and variables, and interaction modifications (i.e., a functional change in the interaction of two species caused by a third species. This confusion concerning the defining attributes of HOIs has made their detection problematic. While the statistical tests being used in the ecological experiments to detect HOIs are described in detail in most papers, the dynamic models underlying these tests are often not made explicit. Additionally, we demonstrate the equivalency of three different statistical tests: the Case and Bender (1981) test, analysis of variance, and a multiplicative test (Wootton 1994). However, the choice of a response variable (i.e., population densities, population growth rates, per-capita growth rates, etc.) and different data transformations applied to these response variables alter the underlying dynamics model that is being tested. The result is that the statistical test applied does not always perform the intended comparison but instead tests a different and sometimes unjustified or even inappropriate dynamic model. Finally, we review the relationship between indirect effects and HOIs. Whereas some researchers have lumped HOIs and indirect effects, we argue that the two represent completely unique and separate phenomena. Additionally, indirect effects can complicate detection of HOIs, and we review several methods by which to separate the two processes.","DOI":"10.2307/1939614","ISSN":"0012-9658","title-short":"Higher Order Interactions in Ecological Communities","journalAbbreviation":"Ecology","author":[{"family":"Billick","given":"Ian"},{"family":"Case","given":"Ted J."}],"issued":{"date-parts":[["1994"]]}}},{"id":14,"uris":["http://zotero.org/users/688880/items/CB4MYUDW"],"uri":["http://zotero.org/users/688880/items/CB4MYUDW"],"itemData":{"id":14,"type":"article-journal","title":"Higher-order interactions stabilize dynamics in competitive network models","container-title":"Nature","page":"210-213","volume":"548","issue":"7666","source":"www.nature.com","abstract":"Ecologists have long sought a way to explain how the remarkable biodiversity observed in nature is maintained. On the one hand, simple models of interacting competitors cannot produce the stable persistence of very large ecological communities1,2,3,4,5. On the other hand, neutral models6,7,8,9, in which species do not interact and diversity is maintained by immigration and speciation, yield unrealistically small fluctuations in population abundance10, and a strong positive correlation between a species’ abundance and its age11, contrary to empirical evidence. Models allowing for the robust persistence of large communities of interacting competitors are lacking. Here we show that very diverse communities could persist thanks to the stabilizing role of higher-order interactions12,13, in which the presence of a species influences the interaction between other species. Although higher-order interactions have been studied for decades14,15,16, their role in shaping ecological communities is still unclear5. The inclusion of higher-order interactions in competitive network models stabilizes dynamics, making species coexistence robust to the perturbation of both population abundance and parameter values. We show that higher-order interactions have strong effects in models of closed ecological communities, as well as of open communities in which new species are constantly introduced. In our framework, higher-order interactions are completely defined by pairwise interactions, facilitating empirical parameterization and validation of our models.","DOI":"10.1038/nature23273","ISSN":"1476-4687","language":"en","author":[{"family":"Grilli","given":"Jacopo"},{"family":"Barabás","given":"György"},{"family":"Michalska-Smith","given":"Matthew J."},{"family":"Allesina","given":"Stefano"}],"issued":{"date-parts":[["2017",8]]}}},{"id":8006,"uris":["http://zotero.org/users/688880/items/NQV2QXX3"],"uri":["http://zotero.org/users/688880/items/NQV2QXX3"],"itemData":{"id":8006,"type":"article-journal","title":"The mechanistic basis for higher-order interactions and non-additivity in competitive communities","container-title":"Ecology Letters","page":"423-436","volume":"22","issue":"3","source":"Wiley Online Library","abstract":"Motivated by both analytical tractability and empirical practicality, community ecologists have long treated the species pair as the fundamental unit of study. This notwithstanding, the challenge of understanding more complex systems has repeatedly generated interest in the role of so-called higher-order interactions (HOIs) imposed by species beyond the focal pair. Here we argue that HOIs – defined as non-additive effects of density on per capita growth – are best interpreted as emergent properties of phenomenological models (e.g. Lotka–Volterra competition) rather than as distinct ‘ecological processes’ in their own right. Using simulations of consumer-resource models, we explore the mechanisms and system properties that give rise to HOIs in observational data. We demonstrate that HOIs emerge under all but the most restrictive of assumptions, and that incorporating non-additivity into phenomenological models improves the quantitative and qualitative accuracy of model predictions. Notably, we also observe that HOIs derive primarily from mechanisms and system properties that apply equally to single-species or pairwise systems as they do to more diverse communities. Consequently, there exists a strong mandate for further recognition of non-additive effects in both theoretical and empirical research.","DOI":"10.1111/ele.13211","ISSN":"1461-0248","language":"en","author":[{"family":"Letten","given":"Andrew D."},{"family":"Stouffer","given":"Daniel B."}],"issued":{"date-parts":[["2019"]]}}}],"schema":"https://github.com/citation-style-language/schema/raw/master/csl-citation.json"} </w:instrText>
       </w:r>
       <w:r>
         <w:fldChar w:fldCharType="separate"/>
@@ -4708,7 +4630,7 @@
         <w:rPr>
           <w:noProof/>
         </w:rPr>
-        <w:t>(Hairston et al. 1968, Billick and Case 1994, Grilli et al. 2017, Letten and Stouffer 2019)</w:t>
+        <w:t>(Hairston et al. 1968, Pomerantz 1981, Billick and Case 1994, Grilli et al. 2017, Letten and Stouffer 2019)</w:t>
       </w:r>
       <w:r>
         <w:fldChar w:fldCharType="end"/>
@@ -5874,7 +5796,11 @@
         </m:r>
       </m:oMath>
       <w:r>
-        <w:t xml:space="preserve">A model is pairwise if all parameters in </w:t>
+        <w:t xml:space="preserve">A model is pairwise if </w:t>
+      </w:r>
+      <w:r>
+        <w:lastRenderedPageBreak/>
+        <w:t xml:space="preserve">all parameters in </w:t>
       </w:r>
       <m:oMath>
         <m:r>
@@ -5949,14 +5875,7 @@
         <w:rPr>
           <w:b/>
         </w:rPr>
-        <w:t xml:space="preserve">odels with HOIs </w:t>
-      </w:r>
-      <w:r>
-        <w:rPr>
-          <w:b/>
-        </w:rPr>
-        <w:lastRenderedPageBreak/>
-        <w:t xml:space="preserve">are defined by having parameters in </w:t>
+        <w:t xml:space="preserve">odels with HOIs are defined by having parameters in </w:t>
       </w:r>
       <w:r>
         <w:rPr>
@@ -7135,30 +7054,17 @@
       <w:r>
         <w:t>This abstract representation belies a simple empirical heuristic for determining whether a model has HOIs: in order to parameterize a model with HOIs, the response of the focal species must be measured against density gradients of each competitor separately, as well as against varying combinations of competitors grown together (</w:t>
       </w:r>
-      <w:r>
-        <w:fldChar w:fldCharType="begin"/>
-      </w:r>
-      <w:r>
-        <w:instrText xml:space="preserve"> REF _Ref25593206 </w:instrText>
-      </w:r>
-      <w:r>
-        <w:fldChar w:fldCharType="separate"/>
-      </w:r>
-      <w:r>
-        <w:t xml:space="preserve">Figure </w:t>
-      </w:r>
-      <w:r>
-        <w:rPr>
-          <w:noProof/>
-        </w:rPr>
-        <w:t>2</w:t>
-      </w:r>
-      <w:r>
-        <w:rPr>
-          <w:noProof/>
-        </w:rPr>
-        <w:fldChar w:fldCharType="end"/>
-      </w:r>
+      <w:fldSimple w:instr=" REF _Ref25593206 ">
+        <w:r>
+          <w:t xml:space="preserve">Figure </w:t>
+        </w:r>
+        <w:r>
+          <w:rPr>
+            <w:noProof/>
+          </w:rPr>
+          <w:t>2</w:t>
+        </w:r>
+      </w:fldSimple>
       <w:r>
         <w:t>).</w:t>
       </w:r>
@@ -7175,10 +7081,86 @@
         <w:rPr>
           <w:i/>
         </w:rPr>
-        <w:t xml:space="preserve">In essence, a model with HOIs includes parameters that an empiricist cannot measure when only a single competitor species is present. </w:t>
-      </w:r>
-      <w:r>
-        <w:t>Note,</w:t>
+        <w:t>In essence, a model with HOIs includes parameters that an empiricist cannot measure when a</w:t>
+      </w:r>
+      <w:r>
+        <w:rPr>
+          <w:i/>
+        </w:rPr>
+        <w:t xml:space="preserve"> focal individual is being affected by</w:t>
+      </w:r>
+      <w:r>
+        <w:rPr>
+          <w:i/>
+        </w:rPr>
+        <w:t xml:space="preserve"> </w:t>
+      </w:r>
+      <w:r>
+        <w:rPr>
+          <w:i/>
+        </w:rPr>
+        <w:t xml:space="preserve">only a </w:t>
+      </w:r>
+      <w:r>
+        <w:rPr>
+          <w:i/>
+        </w:rPr>
+        <w:t>single competitor species</w:t>
+      </w:r>
+      <w:r>
+        <w:rPr>
+          <w:i/>
+        </w:rPr>
+        <w:t xml:space="preserve"> </w:t>
+      </w:r>
+      <w:r>
+        <w:rPr>
+          <w:i/>
+        </w:rPr>
+        <w:fldChar w:fldCharType="begin"/>
+      </w:r>
+      <w:r>
+        <w:rPr>
+          <w:i/>
+        </w:rPr>
+        <w:instrText xml:space="preserve"> ADDIN ZOTERO_ITEM CSL_CITATION {"citationID":"Hy2k7FzA","properties":{"formattedCitation":"(Pomerantz 1981)","plainCitation":"(Pomerantz 1981)","noteIndex":0},"citationItems":[{"id":7570,"uris":["http://zotero.org/users/688880/items/VKXVZVR4"],"uri":["http://zotero.org/users/688880/items/VKXVZVR4"],"itemData":{"id":7570,"type":"article-journal","title":"Do \"Higher Order Interactions\" in Competition Systems Really Exist?","container-title":"The American Naturalist","page":"583-591","volume":"117","issue":"4","source":"JSTOR","ISSN":"0003-0147","author":[{"family":"Pomerantz","given":"Mark J."}],"issued":{"date-parts":[["1981"]]}}}],"schema":"https://github.com/citation-style-language/schema/raw/master/csl-citation.json"} </w:instrText>
+      </w:r>
+      <w:r>
+        <w:rPr>
+          <w:i/>
+        </w:rPr>
+        <w:fldChar w:fldCharType="separate"/>
+      </w:r>
+      <w:r>
+        <w:rPr>
+          <w:i/>
+          <w:noProof/>
+        </w:rPr>
+        <w:t>(Pomerantz 1981)</w:t>
+      </w:r>
+      <w:r>
+        <w:rPr>
+          <w:i/>
+        </w:rPr>
+        <w:fldChar w:fldCharType="end"/>
+      </w:r>
+      <w:r>
+        <w:rPr>
+          <w:i/>
+        </w:rPr>
+        <w:t>.</w:t>
+      </w:r>
+      <w:r>
+        <w:rPr>
+          <w:i/>
+        </w:rPr>
+        <w:t xml:space="preserve"> </w:t>
+      </w:r>
+      <w:r>
+        <w:t>N</w:t>
+      </w:r>
+      <w:r>
+        <w:t>ote,</w:t>
       </w:r>
       <w:r>
         <w:t xml:space="preserve"> however, </w:t>
@@ -7288,6 +7270,7 @@
         <w:contextualSpacing/>
       </w:pPr>
       <w:r>
+        <w:lastRenderedPageBreak/>
         <w:t xml:space="preserve">We refer to the type of HOIs captured by our definition above as </w:t>
       </w:r>
       <w:r>
@@ -7315,11 +7298,7 @@
         <w:t>linear</w:t>
       </w:r>
       <w:r>
-        <w:t xml:space="preserve"> density dependence which </w:t>
-      </w:r>
-      <w:r>
-        <w:lastRenderedPageBreak/>
-        <w:t xml:space="preserve">produces what we term </w:t>
+        <w:t xml:space="preserve"> density dependence which produces what we term </w:t>
       </w:r>
       <w:r>
         <w:rPr>
@@ -8346,7 +8325,11 @@
         <w:t>i</w:t>
       </w:r>
       <w:r>
-        <w:t xml:space="preserve"> is a function of the density of all other competitor species. However, as in the LV model, there are no hard HOIs in this model by our definition because all of the parameters in the multi-competitor model are also found in the </w:t>
+        <w:t xml:space="preserve"> is a function of the density of all other competitor species. However, as in the LV model, there are no hard HOIs in this model by our definition because all of the parameters in the multi-competitor model are also found in </w:t>
+      </w:r>
+      <w:r>
+        <w:lastRenderedPageBreak/>
+        <w:t xml:space="preserve">the </w:t>
       </w:r>
       <w:r>
         <w:rPr>
@@ -8554,14 +8537,25 @@
         <w:pStyle w:val="Heading2"/>
       </w:pPr>
       <w:r>
-        <w:lastRenderedPageBreak/>
-        <w:t xml:space="preserve">Why distinguish </w:t>
+        <w:t>Why distinguish</w:t>
+      </w:r>
+      <w:r>
+        <w:t xml:space="preserve"> hard</w:t>
+      </w:r>
+      <w:r>
+        <w:t xml:space="preserve"> </w:t>
       </w:r>
       <w:r>
         <w:t>HOIs</w:t>
       </w:r>
       <w:r>
-        <w:t xml:space="preserve"> and non-linear density dependence?</w:t>
+        <w:t xml:space="preserve"> and non-linear density dependence</w:t>
+      </w:r>
+      <w:r>
+        <w:t xml:space="preserve"> (soft HOIs)</w:t>
+      </w:r>
+      <w:r>
+        <w:t>?</w:t>
       </w:r>
       <w:r>
         <w:t xml:space="preserve"> </w:t>
@@ -8573,10 +8567,10 @@
         <w:contextualSpacing/>
       </w:pPr>
       <w:r>
-        <w:t>S</w:t>
-      </w:r>
-      <w:r>
-        <w:t>oft HOIs</w:t>
+        <w:t>Hard</w:t>
+      </w:r>
+      <w:r>
+        <w:t xml:space="preserve"> HOIs</w:t>
       </w:r>
       <w:r>
         <w:t xml:space="preserve"> </w:t>
@@ -8585,7 +8579,7 @@
         <w:t xml:space="preserve">and </w:t>
       </w:r>
       <w:r>
-        <w:t>hard</w:t>
+        <w:t>soft</w:t>
       </w:r>
       <w:r>
         <w:t xml:space="preserve"> HOIs</w:t>
@@ -8717,7 +8711,13 @@
         <w:t>s</w:t>
       </w:r>
       <w:r>
-        <w:t xml:space="preserve"> affect a focal species when additional competitor species are present. </w:t>
+        <w:t xml:space="preserve"> affect a focal species when </w:t>
+      </w:r>
+      <w:r>
+        <w:t>other</w:t>
+      </w:r>
+      <w:r>
+        <w:t xml:space="preserve"> competitor species are present. </w:t>
       </w:r>
       <w:r>
         <w:t>Non-linear density dependence</w:t>
@@ -8888,6 +8888,7 @@
         <w:rPr>
           <w:i/>
         </w:rPr>
+        <w:lastRenderedPageBreak/>
         <w:t>qualitative</w:t>
       </w:r>
       <w:r>
@@ -8921,11 +8922,7 @@
         <w:t>In models with hard HOIs, the</w:t>
       </w:r>
       <w:r>
-        <w:t xml:space="preserve"> qualitative, or functional change in the nature of </w:t>
-      </w:r>
-      <w:r>
-        <w:lastRenderedPageBreak/>
-        <w:t xml:space="preserve">competition can be defined mathematically </w:t>
+        <w:t xml:space="preserve"> qualitative, or functional change in the nature of competition can be defined mathematically </w:t>
       </w:r>
       <w:r>
         <w:t xml:space="preserve">by the introduction of parameters in </w:t>
@@ -9315,7 +9312,11 @@
         <w:t xml:space="preserve"> </w:t>
       </w:r>
       <w:r>
-        <w:t>Our definition, does not count these as HOIs, and this agrees</w:t>
+        <w:t xml:space="preserve">Our definition, does not count these as </w:t>
+      </w:r>
+      <w:r>
+        <w:lastRenderedPageBreak/>
+        <w:t>HOIs, and this agrees</w:t>
       </w:r>
       <w:r>
         <w:t xml:space="preserve"> with</w:t>
@@ -9369,14 +9370,7 @@
         <w:rPr>
           <w:noProof/>
         </w:rPr>
-        <w:t xml:space="preserve">(Hairston et al. 1968, </w:t>
-      </w:r>
-      <w:r>
-        <w:rPr>
-          <w:noProof/>
-        </w:rPr>
-        <w:lastRenderedPageBreak/>
-        <w:t>Vandermeer 1969, Neill 1974, Morin et al. 1988)</w:t>
+        <w:t>(Hairston et al. 1968, Vandermeer 1969, Neill 1974, Morin et al. 1988)</w:t>
       </w:r>
       <w:r>
         <w:fldChar w:fldCharType="end"/>
@@ -9795,6 +9789,7 @@
         <w:contextualSpacing/>
       </w:pPr>
       <w:r>
+        <w:lastRenderedPageBreak/>
         <w:t xml:space="preserve">In the </w:t>
       </w:r>
       <w:r>
@@ -9861,11 +9856,7 @@
         <w:t xml:space="preserve">growth </w:t>
       </w:r>
       <w:r>
-        <w:t xml:space="preserve">model to </w:t>
-      </w:r>
-      <w:r>
-        <w:lastRenderedPageBreak/>
-        <w:t>simulate</w:t>
+        <w:t>model to simulate</w:t>
       </w:r>
       <w:r>
         <w:t xml:space="preserve"> a</w:t>
@@ -9885,30 +9876,17 @@
       <w:r>
         <w:t xml:space="preserve"> (</w:t>
       </w:r>
-      <w:r>
-        <w:fldChar w:fldCharType="begin"/>
-      </w:r>
-      <w:r>
-        <w:instrText xml:space="preserve"> REF _Ref25593216 </w:instrText>
-      </w:r>
-      <w:r>
-        <w:fldChar w:fldCharType="separate"/>
-      </w:r>
-      <w:r>
-        <w:t xml:space="preserve">Figure </w:t>
-      </w:r>
-      <w:r>
-        <w:rPr>
-          <w:noProof/>
-        </w:rPr>
-        <w:t>3</w:t>
-      </w:r>
-      <w:r>
-        <w:rPr>
-          <w:noProof/>
-        </w:rPr>
-        <w:fldChar w:fldCharType="end"/>
-      </w:r>
+      <w:fldSimple w:instr=" REF _Ref25593216 ">
+        <w:r>
+          <w:t xml:space="preserve">Figure </w:t>
+        </w:r>
+        <w:r>
+          <w:rPr>
+            <w:noProof/>
+          </w:rPr>
+          <w:t>3</w:t>
+        </w:r>
+      </w:fldSimple>
       <w:r>
         <w:t>)</w:t>
       </w:r>
@@ -10061,30 +10039,17 @@
       <w:r>
         <w:t xml:space="preserve"> (</w:t>
       </w:r>
-      <w:r>
-        <w:fldChar w:fldCharType="begin"/>
-      </w:r>
-      <w:r>
-        <w:instrText xml:space="preserve"> REF _Ref25593206 </w:instrText>
-      </w:r>
-      <w:r>
-        <w:fldChar w:fldCharType="separate"/>
-      </w:r>
-      <w:r>
-        <w:t xml:space="preserve">Figure </w:t>
-      </w:r>
-      <w:r>
-        <w:rPr>
-          <w:noProof/>
-        </w:rPr>
-        <w:t>2</w:t>
-      </w:r>
-      <w:r>
-        <w:rPr>
-          <w:noProof/>
-        </w:rPr>
-        <w:fldChar w:fldCharType="end"/>
-      </w:r>
+      <w:fldSimple w:instr=" REF _Ref25593206 ">
+        <w:r>
+          <w:t xml:space="preserve">Figure </w:t>
+        </w:r>
+        <w:r>
+          <w:rPr>
+            <w:noProof/>
+          </w:rPr>
+          <w:t>2</w:t>
+        </w:r>
+      </w:fldSimple>
       <w:r>
         <w:t>)</w:t>
       </w:r>
@@ -10101,7 +10066,11 @@
         <w:t xml:space="preserve">plots with </w:t>
       </w:r>
       <w:r>
-        <w:t xml:space="preserve">densities of 0, 1, 2, 3, 4, 9, 16, 25 or 36 individuals of each other competitor species, including intraspecific competition. </w:t>
+        <w:t xml:space="preserve">densities of 0, 1, 2, 3, 4, 9, 16, 25 or 36 individuals of each </w:t>
+      </w:r>
+      <w:r>
+        <w:lastRenderedPageBreak/>
+        <w:t xml:space="preserve">other competitor species, including intraspecific competition. </w:t>
       </w:r>
       <w:r>
         <w:t>We</w:t>
@@ -10128,11 +10097,7 @@
         <w:t>. This design allows us to</w:t>
       </w:r>
       <w:r>
-        <w:t xml:space="preserve"> fit non-linear functions </w:t>
-      </w:r>
-      <w:r>
-        <w:lastRenderedPageBreak/>
-        <w:t>to the interaction between each pair of species and test for any HOIs when more than two competitors are present together</w:t>
+        <w:t xml:space="preserve"> fit non-linear functions to the interaction between each pair of species and test for any HOIs when more than two competitors are present together</w:t>
       </w:r>
       <w:r>
         <w:t xml:space="preserve">. </w:t>
@@ -10170,30 +10135,17 @@
       <w:r>
         <w:t xml:space="preserve"> (</w:t>
       </w:r>
-      <w:r>
-        <w:fldChar w:fldCharType="begin"/>
-      </w:r>
-      <w:r>
-        <w:instrText xml:space="preserve"> REF _Ref25593266 </w:instrText>
-      </w:r>
-      <w:r>
-        <w:fldChar w:fldCharType="separate"/>
-      </w:r>
-      <w:r>
-        <w:t xml:space="preserve">Figure S </w:t>
-      </w:r>
-      <w:r>
-        <w:rPr>
-          <w:noProof/>
-        </w:rPr>
-        <w:t>1</w:t>
-      </w:r>
-      <w:r>
-        <w:rPr>
-          <w:noProof/>
-        </w:rPr>
-        <w:fldChar w:fldCharType="end"/>
-      </w:r>
+      <w:fldSimple w:instr=" REF _Ref25593266 ">
+        <w:r>
+          <w:t xml:space="preserve">Figure S </w:t>
+        </w:r>
+        <w:r>
+          <w:rPr>
+            <w:noProof/>
+          </w:rPr>
+          <w:t>1</w:t>
+        </w:r>
+      </w:fldSimple>
       <w:r>
         <w:t>)</w:t>
       </w:r>
@@ -10371,30 +10323,17 @@
       <w:r>
         <w:t xml:space="preserve"> (</w:t>
       </w:r>
-      <w:r>
-        <w:fldChar w:fldCharType="begin"/>
-      </w:r>
-      <w:r>
-        <w:instrText xml:space="preserve"> REF _Ref25593216 </w:instrText>
-      </w:r>
-      <w:r>
-        <w:fldChar w:fldCharType="separate"/>
-      </w:r>
-      <w:r>
-        <w:t xml:space="preserve">Figure </w:t>
-      </w:r>
-      <w:r>
-        <w:rPr>
-          <w:noProof/>
-        </w:rPr>
-        <w:t>3</w:t>
-      </w:r>
-      <w:r>
-        <w:rPr>
-          <w:noProof/>
-        </w:rPr>
-        <w:fldChar w:fldCharType="end"/>
-      </w:r>
+      <w:fldSimple w:instr=" REF _Ref25593216 ">
+        <w:r>
+          <w:t xml:space="preserve">Figure </w:t>
+        </w:r>
+        <w:r>
+          <w:rPr>
+            <w:noProof/>
+          </w:rPr>
+          <w:t>3</w:t>
+        </w:r>
+      </w:fldSimple>
       <w:r>
         <w:t>)</w:t>
       </w:r>
@@ -10687,7 +10626,7 @@
                       <w:rPr>
                         <w:rFonts w:ascii="Cambria Math" w:hAnsi="Cambria Math"/>
                       </w:rPr>
-                      <m:t>f</m:t>
+                      <m:t>h</m:t>
                     </m:r>
                     <m:d>
                       <m:dPr>
@@ -10823,6 +10762,20 @@
         </m:r>
       </m:oMath>
       <w:r>
+        <w:t xml:space="preserve"> (</w:t>
+      </w:r>
+      <m:oMath>
+        <m:r>
+          <w:rPr>
+            <w:rFonts w:ascii="Cambria Math" w:hAnsi="Cambria Math"/>
+          </w:rPr>
+          <m:t>u</m:t>
+        </m:r>
+      </m:oMath>
+      <w:r>
+        <w:t xml:space="preserve"> being day within the growing season)</w:t>
+      </w:r>
+      <w:r>
         <w:t xml:space="preserve">, </w:t>
       </w:r>
       <m:oMath>
@@ -10870,6 +10823,7 @@
         <w:t xml:space="preserve"> </w:t>
       </w:r>
       <w:r>
+        <w:lastRenderedPageBreak/>
         <w:t xml:space="preserve">rates of </w:t>
       </w:r>
       <w:r>
@@ -11046,7 +11000,6 @@
         <w:t xml:space="preserve">the </w:t>
       </w:r>
       <w:r>
-        <w:lastRenderedPageBreak/>
         <w:t xml:space="preserve">rate of resource </w:t>
       </w:r>
       <w:r>
@@ -11084,7 +11037,13 @@
           <w:rPr>
             <w:rFonts w:ascii="Cambria Math" w:hAnsi="Cambria Math"/>
           </w:rPr>
-          <m:t>f(R)</m:t>
+          <m:t>h</m:t>
+        </m:r>
+        <m:r>
+          <w:rPr>
+            <w:rFonts w:ascii="Cambria Math" w:hAnsi="Cambria Math"/>
+          </w:rPr>
+          <m:t>(R)</m:t>
         </m:r>
       </m:oMath>
       <w:r>
@@ -11218,9 +11177,9 @@
         <w:tblLook w:val="04A0" w:firstRow="1" w:lastRow="0" w:firstColumn="1" w:lastColumn="0" w:noHBand="0" w:noVBand="1"/>
       </w:tblPr>
       <w:tblGrid>
-        <w:gridCol w:w="869"/>
-        <w:gridCol w:w="7050"/>
-        <w:gridCol w:w="721"/>
+        <w:gridCol w:w="861"/>
+        <w:gridCol w:w="7061"/>
+        <w:gridCol w:w="718"/>
       </w:tblGrid>
       <w:tr>
         <w:trPr>
@@ -11509,7 +11468,19 @@
                           <w:rPr>
                             <w:rFonts w:ascii="Cambria Math" w:hAnsi="Cambria Math"/>
                           </w:rPr>
-                          <m:t>, &amp;</m:t>
+                          <m:t xml:space="preserve">, </m:t>
+                        </m:r>
+                        <m:r>
+                          <w:rPr>
+                            <w:rFonts w:ascii="Cambria Math" w:hAnsi="Cambria Math"/>
+                          </w:rPr>
+                          <m:t xml:space="preserve"> </m:t>
+                        </m:r>
+                        <m:r>
+                          <w:rPr>
+                            <w:rFonts w:ascii="Cambria Math" w:hAnsi="Cambria Math"/>
+                          </w:rPr>
+                          <m:t>&amp;</m:t>
                         </m:r>
                         <m:sSub>
                           <m:sSubPr>
@@ -11605,7 +11576,7 @@
                           <w:rPr>
                             <w:rFonts w:ascii="Cambria Math" w:hAnsi="Cambria Math"/>
                           </w:rPr>
-                          <m:t>f</m:t>
+                          <m:t>h</m:t>
                         </m:r>
                         <m:d>
                           <m:dPr>
@@ -11688,7 +11659,19 @@
                           <w:rPr>
                             <w:rFonts w:ascii="Cambria Math" w:hAnsi="Cambria Math"/>
                           </w:rPr>
-                          <m:t>0, &amp;</m:t>
+                          <m:t xml:space="preserve">0, </m:t>
+                        </m:r>
+                        <m:r>
+                          <w:rPr>
+                            <w:rFonts w:ascii="Cambria Math" w:hAnsi="Cambria Math"/>
+                          </w:rPr>
+                          <m:t xml:space="preserve"> </m:t>
+                        </m:r>
+                        <m:r>
+                          <w:rPr>
+                            <w:rFonts w:ascii="Cambria Math" w:hAnsi="Cambria Math"/>
+                          </w:rPr>
+                          <m:t>&amp;</m:t>
                         </m:r>
                         <m:sSub>
                           <m:sSubPr>
@@ -11784,7 +11767,7 @@
                           <w:rPr>
                             <w:rFonts w:ascii="Cambria Math" w:hAnsi="Cambria Math"/>
                           </w:rPr>
-                          <m:t>f</m:t>
+                          <m:t>h</m:t>
                         </m:r>
                         <m:d>
                           <m:dPr>
@@ -12040,7 +12023,13 @@
         <w:t>)</w:t>
       </w:r>
       <w:r>
-        <w:t xml:space="preserve">. Per capita biomass of each species, </w:t>
+        <w:t xml:space="preserve">. </w:t>
+      </w:r>
+      <w:r>
+        <w:t>Biomass per individual plant</w:t>
+      </w:r>
+      <w:r>
+        <w:t xml:space="preserve">, </w:t>
       </w:r>
       <w:r>
         <w:rPr>
@@ -12062,13 +12051,7 @@
         <w:t>is converted into root surface area</w:t>
       </w:r>
       <w:r>
-        <w:t xml:space="preserve"> for each individual</w:t>
-      </w:r>
-      <w:r>
-        <w:t xml:space="preserve"> </w:t>
-      </w:r>
-      <w:r>
-        <w:t xml:space="preserve">plant </w:t>
+        <w:t xml:space="preserve"> for each individual </w:t>
       </w:r>
       <w:r>
         <w:t xml:space="preserve">via the function </w:t>
@@ -12337,7 +12320,16 @@
         <w:fldChar w:fldCharType="end"/>
       </w:r>
       <w:r>
-        <w:t xml:space="preserve"> for a similar function applied to protists</w:t>
+        <w:t xml:space="preserve"> for a </w:t>
+      </w:r>
+      <w:r>
+        <w:t>conceptually similar approach</w:t>
+      </w:r>
+      <w:r>
+        <w:t xml:space="preserve"> to protist</w:t>
+      </w:r>
+      <w:r>
+        <w:t>s</w:t>
       </w:r>
       <w:r>
         <w:t>)</w:t>
@@ -12418,7 +12410,7 @@
                   <w:rPr>
                     <w:rFonts w:ascii="Cambria Math" w:hAnsi="Cambria Math"/>
                   </w:rPr>
-                  <m:t>f</m:t>
+                  <m:t>h</m:t>
                 </m:r>
                 <m:d>
                   <m:dPr>
@@ -12565,6 +12557,7 @@
         <w:contextualSpacing/>
       </w:pPr>
       <w:r>
+        <w:lastRenderedPageBreak/>
         <w:tab/>
       </w:r>
       <w:r>
@@ -12581,6 +12574,9 @@
       </w:r>
       <w:r>
         <w:t>in</w:t>
+      </w:r>
+      <w:r>
+        <w:t xml:space="preserve"> total population</w:t>
       </w:r>
       <w:r>
         <w:t xml:space="preserve"> biomass, </w:t>
@@ -12812,7 +12808,6 @@
         <w:t xml:space="preserve"> </w:t>
       </w:r>
       <w:r>
-        <w:lastRenderedPageBreak/>
         <w:t xml:space="preserve">where </w:t>
       </w:r>
       <m:oMath>
@@ -13346,30 +13341,17 @@
       <w:r>
         <w:t>resource uptake (</w:t>
       </w:r>
-      <w:r>
-        <w:fldChar w:fldCharType="begin"/>
-      </w:r>
-      <w:r>
-        <w:instrText xml:space="preserve"> REF _Ref25593290 </w:instrText>
-      </w:r>
-      <w:r>
-        <w:fldChar w:fldCharType="separate"/>
-      </w:r>
-      <w:r>
-        <w:t xml:space="preserve">Table S </w:t>
-      </w:r>
-      <w:r>
-        <w:rPr>
-          <w:noProof/>
-        </w:rPr>
-        <w:t>1</w:t>
-      </w:r>
-      <w:r>
-        <w:rPr>
-          <w:noProof/>
-        </w:rPr>
-        <w:fldChar w:fldCharType="end"/>
-      </w:r>
+      <w:fldSimple w:instr=" REF _Ref25593290 ">
+        <w:r>
+          <w:t xml:space="preserve">Table S </w:t>
+        </w:r>
+        <w:r>
+          <w:rPr>
+            <w:noProof/>
+          </w:rPr>
+          <w:t>1</w:t>
+        </w:r>
+      </w:fldSimple>
       <w:r>
         <w:t xml:space="preserve">). This difference leads to </w:t>
       </w:r>
@@ -13391,30 +13373,17 @@
       <w:r>
         <w:t>(</w:t>
       </w:r>
-      <w:r>
-        <w:fldChar w:fldCharType="begin"/>
-      </w:r>
-      <w:r>
-        <w:instrText xml:space="preserve"> REF _Ref25593216 </w:instrText>
-      </w:r>
-      <w:r>
-        <w:fldChar w:fldCharType="separate"/>
-      </w:r>
-      <w:r>
-        <w:t xml:space="preserve">Figure </w:t>
-      </w:r>
-      <w:r>
-        <w:rPr>
-          <w:noProof/>
-        </w:rPr>
-        <w:t>3</w:t>
-      </w:r>
-      <w:r>
-        <w:rPr>
-          <w:noProof/>
-        </w:rPr>
-        <w:fldChar w:fldCharType="end"/>
-      </w:r>
+      <w:fldSimple w:instr=" REF _Ref25593216 ">
+        <w:r>
+          <w:t xml:space="preserve">Figure </w:t>
+        </w:r>
+        <w:r>
+          <w:rPr>
+            <w:noProof/>
+          </w:rPr>
+          <w:t>3</w:t>
+        </w:r>
+      </w:fldSimple>
       <w:r>
         <w:t>)</w:t>
       </w:r>
@@ -13586,7 +13555,11 @@
         <w:t xml:space="preserve"> </w:t>
       </w:r>
       <w:r>
-        <w:t>Thus, we refer to the three species in our simulations</w:t>
+        <w:t xml:space="preserve">Thus, we refer to the three species in our </w:t>
+      </w:r>
+      <w:r>
+        <w:lastRenderedPageBreak/>
+        <w:t>simulations</w:t>
       </w:r>
       <w:r>
         <w:t xml:space="preserve"> as</w:t>
@@ -13606,30 +13579,17 @@
       <w:r>
         <w:t>(</w:t>
       </w:r>
-      <w:r>
-        <w:fldChar w:fldCharType="begin"/>
-      </w:r>
-      <w:r>
-        <w:instrText xml:space="preserve"> REF _Ref25593216 </w:instrText>
-      </w:r>
-      <w:r>
-        <w:fldChar w:fldCharType="separate"/>
-      </w:r>
-      <w:r>
-        <w:t xml:space="preserve">Figure </w:t>
-      </w:r>
-      <w:r>
-        <w:rPr>
-          <w:noProof/>
-        </w:rPr>
-        <w:t>3</w:t>
-      </w:r>
-      <w:r>
-        <w:rPr>
-          <w:noProof/>
-        </w:rPr>
-        <w:fldChar w:fldCharType="end"/>
-      </w:r>
+      <w:fldSimple w:instr=" REF _Ref25593216 ">
+        <w:r>
+          <w:t xml:space="preserve">Figure </w:t>
+        </w:r>
+        <w:r>
+          <w:rPr>
+            <w:noProof/>
+          </w:rPr>
+          <w:t>3</w:t>
+        </w:r>
+      </w:fldSimple>
       <w:r>
         <w:t xml:space="preserve">). </w:t>
       </w:r>
@@ -13716,30 +13676,17 @@
       <w:r>
         <w:t xml:space="preserve"> the supporting information (</w:t>
       </w:r>
-      <w:r>
-        <w:fldChar w:fldCharType="begin"/>
-      </w:r>
-      <w:r>
-        <w:instrText xml:space="preserve"> REF _Ref25593290 </w:instrText>
-      </w:r>
-      <w:r>
-        <w:fldChar w:fldCharType="separate"/>
-      </w:r>
-      <w:r>
-        <w:t xml:space="preserve">Table S </w:t>
-      </w:r>
-      <w:r>
-        <w:rPr>
-          <w:noProof/>
-        </w:rPr>
-        <w:t>1</w:t>
-      </w:r>
-      <w:r>
-        <w:rPr>
-          <w:noProof/>
-        </w:rPr>
-        <w:fldChar w:fldCharType="end"/>
-      </w:r>
+      <w:fldSimple w:instr=" REF _Ref25593290 ">
+        <w:r>
+          <w:t xml:space="preserve">Table S </w:t>
+        </w:r>
+        <w:r>
+          <w:rPr>
+            <w:noProof/>
+          </w:rPr>
+          <w:t>1</w:t>
+        </w:r>
+      </w:fldSimple>
       <w:r>
         <w:t xml:space="preserve">). </w:t>
       </w:r>
@@ -13750,11 +13697,7 @@
         <w:t>d</w:t>
       </w:r>
       <w:r>
-        <w:t xml:space="preserve"> growth and resource dynamics by </w:t>
-      </w:r>
-      <w:r>
-        <w:lastRenderedPageBreak/>
-        <w:t>solving</w:t>
+        <w:t xml:space="preserve"> growth and resource dynamics by solving</w:t>
       </w:r>
       <w:r>
         <w:t xml:space="preserve"> equations</w:t>
@@ -14820,6 +14763,7 @@
         <w:contextualSpacing/>
       </w:pPr>
       <w:r>
+        <w:lastRenderedPageBreak/>
         <w:tab/>
         <w:t>Finally, we also considered a pairwise multiplicative</w:t>
       </w:r>
@@ -15352,11 +15296,7 @@
         <w:t>in isolation</w:t>
       </w:r>
       <w:r>
-        <w:t xml:space="preserve">. However, when there are two or more competitors the denominator </w:t>
-      </w:r>
-      <w:r>
-        <w:lastRenderedPageBreak/>
-        <w:t>becomes a polynomial with multiplicative terms of competitor density.</w:t>
+        <w:t>. However, when there are two or more competitors the denominator becomes a polynomial with multiplicative terms of competitor density.</w:t>
       </w:r>
       <w:r>
         <w:t xml:space="preserve"> </w:t>
@@ -15630,33 +15570,17 @@
       <w:r>
         <w:t>data accurately (</w:t>
       </w:r>
-      <w:r>
-        <w:fldChar w:fldCharType="begin"/>
-      </w:r>
-      <w:r>
-        <w:instrText xml:space="preserve"> REF _Ref25593</w:instrText>
-      </w:r>
-      <w:r>
-        <w:instrText xml:space="preserve">310 </w:instrText>
-      </w:r>
-      <w:r>
-        <w:fldChar w:fldCharType="separate"/>
-      </w:r>
-      <w:r>
-        <w:t xml:space="preserve">Figure </w:t>
-      </w:r>
-      <w:r>
-        <w:rPr>
-          <w:noProof/>
-        </w:rPr>
-        <w:t>4</w:t>
-      </w:r>
-      <w:r>
-        <w:rPr>
-          <w:noProof/>
-        </w:rPr>
-        <w:fldChar w:fldCharType="end"/>
-      </w:r>
+      <w:fldSimple w:instr=" REF _Ref25593310 ">
+        <w:r>
+          <w:t xml:space="preserve">Figure </w:t>
+        </w:r>
+        <w:r>
+          <w:rPr>
+            <w:noProof/>
+          </w:rPr>
+          <w:t>4</w:t>
+        </w:r>
+      </w:fldSimple>
       <w:r>
         <w:t xml:space="preserve">). </w:t>
       </w:r>
@@ -15664,35 +15588,22 @@
         <w:t>Next, w</w:t>
       </w:r>
       <w:r>
-        <w:t xml:space="preserve">e compared the three phenomenological models fit to the full range of competitor densities </w:t>
+        <w:t xml:space="preserve">e compared the three models fit to the full range of competitor densities </w:t>
       </w:r>
       <w:r>
         <w:t>(</w:t>
       </w:r>
-      <w:r>
-        <w:fldChar w:fldCharType="begin"/>
-      </w:r>
-      <w:r>
-        <w:instrText xml:space="preserve"> REF _Ref25593653 </w:instrText>
-      </w:r>
-      <w:r>
-        <w:fldChar w:fldCharType="separate"/>
-      </w:r>
-      <w:r>
-        <w:t xml:space="preserve">Figure </w:t>
-      </w:r>
-      <w:r>
-        <w:rPr>
-          <w:noProof/>
-        </w:rPr>
-        <w:t>5</w:t>
-      </w:r>
-      <w:r>
-        <w:rPr>
-          <w:noProof/>
-        </w:rPr>
-        <w:fldChar w:fldCharType="end"/>
-      </w:r>
+      <w:fldSimple w:instr=" REF _Ref25593653 ">
+        <w:r>
+          <w:t xml:space="preserve">Figure </w:t>
+        </w:r>
+        <w:r>
+          <w:rPr>
+            <w:noProof/>
+          </w:rPr>
+          <w:t>5</w:t>
+        </w:r>
+      </w:fldSimple>
       <w:r>
         <w:t>)</w:t>
       </w:r>
@@ -15706,35 +15617,26 @@
         <w:t xml:space="preserve">For the early season species, the Hassel model </w:t>
       </w:r>
       <w:r>
-        <w:t xml:space="preserve">with and without </w:t>
+        <w:t xml:space="preserve">with and </w:t>
+      </w:r>
+      <w:r>
+        <w:lastRenderedPageBreak/>
+        <w:t xml:space="preserve">without </w:t>
       </w:r>
       <w:r>
         <w:t>the HOI showed more or less equivalent fits to the data with only a slight decrease in RMSE for the HOI model (</w:t>
       </w:r>
-      <w:r>
-        <w:fldChar w:fldCharType="begin"/>
-      </w:r>
-      <w:r>
-        <w:instrText xml:space="preserve"> REF _Ref25593653 </w:instrText>
-      </w:r>
-      <w:r>
-        <w:fldChar w:fldCharType="separate"/>
-      </w:r>
-      <w:r>
-        <w:t xml:space="preserve">Figure </w:t>
-      </w:r>
-      <w:r>
-        <w:rPr>
-          <w:noProof/>
-        </w:rPr>
-        <w:t>5</w:t>
-      </w:r>
-      <w:r>
-        <w:rPr>
-          <w:noProof/>
-        </w:rPr>
-        <w:fldChar w:fldCharType="end"/>
-      </w:r>
+      <w:fldSimple w:instr=" REF _Ref25593653 ">
+        <w:r>
+          <w:t xml:space="preserve">Figure </w:t>
+        </w:r>
+        <w:r>
+          <w:rPr>
+            <w:noProof/>
+          </w:rPr>
+          <w:t>5</w:t>
+        </w:r>
+      </w:fldSimple>
       <w:r>
         <w:t>A&amp;G).</w:t>
       </w:r>
@@ -15756,30 +15658,17 @@
       <w:r>
         <w:t>Hassel model (</w:t>
       </w:r>
-      <w:r>
-        <w:fldChar w:fldCharType="begin"/>
-      </w:r>
-      <w:r>
-        <w:instrText xml:space="preserve"> REF _Ref25593653 </w:instrText>
-      </w:r>
-      <w:r>
-        <w:fldChar w:fldCharType="separate"/>
-      </w:r>
-      <w:r>
-        <w:t xml:space="preserve">Figure </w:t>
-      </w:r>
-      <w:r>
-        <w:rPr>
-          <w:noProof/>
-        </w:rPr>
-        <w:t>5</w:t>
-      </w:r>
-      <w:r>
-        <w:rPr>
-          <w:noProof/>
-        </w:rPr>
-        <w:fldChar w:fldCharType="end"/>
-      </w:r>
+      <w:fldSimple w:instr=" REF _Ref25593653 ">
+        <w:r>
+          <w:t xml:space="preserve">Figure </w:t>
+        </w:r>
+        <w:r>
+          <w:rPr>
+            <w:noProof/>
+          </w:rPr>
+          <w:t>5</w:t>
+        </w:r>
+      </w:fldSimple>
       <w:r>
         <w:t xml:space="preserve"> B-I</w:t>
       </w:r>
@@ -15805,11 +15694,7 @@
         <w:t xml:space="preserve">to fit the per capita seed output of the mid and late-season species can be seen </w:t>
       </w:r>
       <w:r>
-        <w:t xml:space="preserve">by plotting the observed </w:t>
-      </w:r>
-      <w:r>
-        <w:lastRenderedPageBreak/>
-        <w:t xml:space="preserve">and per capita seed production against </w:t>
+        <w:t xml:space="preserve">by plotting the observed and per capita seed production against </w:t>
       </w:r>
       <w:r>
         <w:t>two competitor densities at once</w:t>
@@ -15817,30 +15702,17 @@
       <w:r>
         <w:t xml:space="preserve"> (</w:t>
       </w:r>
-      <w:r>
-        <w:fldChar w:fldCharType="begin"/>
-      </w:r>
-      <w:r>
-        <w:instrText xml:space="preserve"> REF _Ref25593718 </w:instrText>
-      </w:r>
-      <w:r>
-        <w:fldChar w:fldCharType="separate"/>
-      </w:r>
-      <w:r>
-        <w:t xml:space="preserve">Figure S </w:t>
-      </w:r>
-      <w:r>
-        <w:rPr>
-          <w:noProof/>
-        </w:rPr>
-        <w:t>2</w:t>
-      </w:r>
-      <w:r>
-        <w:rPr>
-          <w:noProof/>
-        </w:rPr>
-        <w:fldChar w:fldCharType="end"/>
-      </w:r>
+      <w:fldSimple w:instr=" REF _Ref25593718 ">
+        <w:r>
+          <w:t xml:space="preserve">Figure S </w:t>
+        </w:r>
+        <w:r>
+          <w:rPr>
+            <w:noProof/>
+          </w:rPr>
+          <w:t>2</w:t>
+        </w:r>
+      </w:fldSimple>
       <w:r>
         <w:t>).</w:t>
       </w:r>
@@ -15930,30 +15802,17 @@
       <w:r>
         <w:t xml:space="preserve"> (</w:t>
       </w:r>
-      <w:r>
-        <w:fldChar w:fldCharType="begin"/>
-      </w:r>
-      <w:r>
-        <w:instrText xml:space="preserve"> REF _Ref25593663 </w:instrText>
-      </w:r>
-      <w:r>
-        <w:fldChar w:fldCharType="separate"/>
-      </w:r>
-      <w:r>
-        <w:t xml:space="preserve">Figure </w:t>
-      </w:r>
-      <w:r>
-        <w:rPr>
-          <w:noProof/>
-        </w:rPr>
-        <w:t>6</w:t>
-      </w:r>
-      <w:r>
-        <w:rPr>
-          <w:noProof/>
-        </w:rPr>
-        <w:fldChar w:fldCharType="end"/>
-      </w:r>
+      <w:fldSimple w:instr=" REF _Ref25593663 ">
+        <w:r>
+          <w:t xml:space="preserve">Figure </w:t>
+        </w:r>
+        <w:r>
+          <w:rPr>
+            <w:noProof/>
+          </w:rPr>
+          <w:t>6</w:t>
+        </w:r>
+      </w:fldSimple>
       <w:r>
         <w:t xml:space="preserve">). </w:t>
       </w:r>
@@ -15984,30 +15843,17 @@
       <w:r>
         <w:t>the early season species (</w:t>
       </w:r>
-      <w:r>
-        <w:fldChar w:fldCharType="begin"/>
-      </w:r>
-      <w:r>
-        <w:instrText xml:space="preserve"> REF _Ref25593663 </w:instrText>
-      </w:r>
-      <w:r>
-        <w:fldChar w:fldCharType="separate"/>
-      </w:r>
-      <w:r>
-        <w:t xml:space="preserve">Figure </w:t>
-      </w:r>
-      <w:r>
-        <w:rPr>
-          <w:noProof/>
-        </w:rPr>
-        <w:t>6</w:t>
-      </w:r>
-      <w:r>
-        <w:rPr>
-          <w:noProof/>
-        </w:rPr>
-        <w:fldChar w:fldCharType="end"/>
-      </w:r>
+      <w:fldSimple w:instr=" REF _Ref25593663 ">
+        <w:r>
+          <w:t xml:space="preserve">Figure </w:t>
+        </w:r>
+        <w:r>
+          <w:rPr>
+            <w:noProof/>
+          </w:rPr>
+          <w:t>6</w:t>
+        </w:r>
+      </w:fldSimple>
       <w:r>
         <w:t>).</w:t>
       </w:r>
@@ -16059,30 +15905,17 @@
       <w:r>
         <w:t>model (</w:t>
       </w:r>
-      <w:r>
-        <w:fldChar w:fldCharType="begin"/>
-      </w:r>
-      <w:r>
-        <w:instrText xml:space="preserve"> REF _Ref25593653 </w:instrText>
-      </w:r>
-      <w:r>
-        <w:fldChar w:fldCharType="separate"/>
-      </w:r>
-      <w:r>
-        <w:t xml:space="preserve">Figure </w:t>
-      </w:r>
-      <w:r>
-        <w:rPr>
-          <w:noProof/>
-        </w:rPr>
-        <w:t>5</w:t>
-      </w:r>
-      <w:r>
-        <w:rPr>
-          <w:noProof/>
-        </w:rPr>
-        <w:fldChar w:fldCharType="end"/>
-      </w:r>
+      <w:fldSimple w:instr=" REF _Ref25593653 ">
+        <w:r>
+          <w:t xml:space="preserve">Figure </w:t>
+        </w:r>
+        <w:r>
+          <w:rPr>
+            <w:noProof/>
+          </w:rPr>
+          <w:t>5</w:t>
+        </w:r>
+      </w:fldSimple>
       <w:r>
         <w:t>).</w:t>
       </w:r>
@@ -16125,30 +15958,17 @@
       <w:r>
         <w:t xml:space="preserve"> (</w:t>
       </w:r>
-      <w:r>
-        <w:fldChar w:fldCharType="begin"/>
-      </w:r>
-      <w:r>
-        <w:instrText xml:space="preserve"> REF _Ref25593663 </w:instrText>
-      </w:r>
-      <w:r>
-        <w:fldChar w:fldCharType="separate"/>
-      </w:r>
-      <w:r>
-        <w:t xml:space="preserve">Figure </w:t>
-      </w:r>
-      <w:r>
-        <w:rPr>
-          <w:noProof/>
-        </w:rPr>
-        <w:t>6</w:t>
-      </w:r>
-      <w:r>
-        <w:rPr>
-          <w:noProof/>
-        </w:rPr>
-        <w:fldChar w:fldCharType="end"/>
-      </w:r>
+      <w:fldSimple w:instr=" REF _Ref25593663 ">
+        <w:r>
+          <w:t xml:space="preserve">Figure </w:t>
+        </w:r>
+        <w:r>
+          <w:rPr>
+            <w:noProof/>
+          </w:rPr>
+          <w:t>6</w:t>
+        </w:r>
+      </w:fldSimple>
       <w:r>
         <w:t>)</w:t>
       </w:r>
@@ -16230,30 +16050,17 @@
       <w:r>
         <w:t>on the late-season species (</w:t>
       </w:r>
-      <w:r>
-        <w:fldChar w:fldCharType="begin"/>
-      </w:r>
-      <w:r>
-        <w:instrText xml:space="preserve"> REF _Ref25593663 </w:instrText>
-      </w:r>
-      <w:r>
-        <w:fldChar w:fldCharType="separate"/>
-      </w:r>
-      <w:r>
-        <w:t xml:space="preserve">Figure </w:t>
-      </w:r>
-      <w:r>
-        <w:rPr>
-          <w:noProof/>
-        </w:rPr>
-        <w:t>6</w:t>
-      </w:r>
-      <w:r>
-        <w:rPr>
-          <w:noProof/>
-        </w:rPr>
-        <w:fldChar w:fldCharType="end"/>
-      </w:r>
+      <w:fldSimple w:instr=" REF _Ref25593663 ">
+        <w:r>
+          <w:t xml:space="preserve">Figure </w:t>
+        </w:r>
+        <w:r>
+          <w:rPr>
+            <w:noProof/>
+          </w:rPr>
+          <w:t>6</w:t>
+        </w:r>
+      </w:fldSimple>
       <w:r>
         <w:t>F</w:t>
       </w:r>
@@ -16284,30 +16091,17 @@
       <w:r>
         <w:t xml:space="preserve"> (</w:t>
       </w:r>
-      <w:r>
-        <w:fldChar w:fldCharType="begin"/>
-      </w:r>
-      <w:r>
-        <w:instrText xml:space="preserve"> REF _Ref25593663 </w:instrText>
-      </w:r>
-      <w:r>
-        <w:fldChar w:fldCharType="separate"/>
-      </w:r>
-      <w:r>
-        <w:t xml:space="preserve">Figure </w:t>
-      </w:r>
-      <w:r>
-        <w:rPr>
-          <w:noProof/>
-        </w:rPr>
-        <w:t>6</w:t>
-      </w:r>
-      <w:r>
-        <w:rPr>
-          <w:noProof/>
-        </w:rPr>
-        <w:fldChar w:fldCharType="end"/>
-      </w:r>
+      <w:fldSimple w:instr=" REF _Ref25593663 ">
+        <w:r>
+          <w:t xml:space="preserve">Figure </w:t>
+        </w:r>
+        <w:r>
+          <w:rPr>
+            <w:noProof/>
+          </w:rPr>
+          <w:t>6</w:t>
+        </w:r>
+      </w:fldSimple>
       <w:r>
         <w:t>E).</w:t>
       </w:r>
@@ -16327,32 +16121,23 @@
         <w:t xml:space="preserve">pairwise interaction </w:t>
       </w:r>
       <w:r>
-        <w:t>Hassel model fit the data nearly as well as the HOI model (</w:t>
-      </w:r>
-      <w:r>
-        <w:fldChar w:fldCharType="begin"/>
-      </w:r>
-      <w:r>
-        <w:instrText xml:space="preserve"> REF _Ref25593653 </w:instrText>
-      </w:r>
-      <w:r>
-        <w:fldChar w:fldCharType="separate"/>
-      </w:r>
-      <w:r>
-        <w:t xml:space="preserve">Figure </w:t>
-      </w:r>
-      <w:r>
-        <w:rPr>
-          <w:noProof/>
-        </w:rPr>
-        <w:t>5</w:t>
-      </w:r>
-      <w:r>
-        <w:rPr>
-          <w:noProof/>
-        </w:rPr>
-        <w:fldChar w:fldCharType="end"/>
-      </w:r>
+        <w:t xml:space="preserve">Hassel model fit the data nearly as well as the HOI </w:t>
+      </w:r>
+      <w:r>
+        <w:lastRenderedPageBreak/>
+        <w:t>model (</w:t>
+      </w:r>
+      <w:fldSimple w:instr=" REF _Ref25593653 ">
+        <w:r>
+          <w:t xml:space="preserve">Figure </w:t>
+        </w:r>
+        <w:r>
+          <w:rPr>
+            <w:noProof/>
+          </w:rPr>
+          <w:t>5</w:t>
+        </w:r>
+      </w:fldSimple>
       <w:r>
         <w:t>A&amp;G</w:t>
       </w:r>
@@ -16368,30 +16153,17 @@
       <w:r>
         <w:t xml:space="preserve"> HOI coefficients were small (</w:t>
       </w:r>
-      <w:r>
-        <w:fldChar w:fldCharType="begin"/>
-      </w:r>
-      <w:r>
-        <w:instrText xml:space="preserve"> REF _Ref25593663 </w:instrText>
-      </w:r>
-      <w:r>
-        <w:fldChar w:fldCharType="separate"/>
-      </w:r>
-      <w:r>
-        <w:t xml:space="preserve">Figure </w:t>
-      </w:r>
-      <w:r>
-        <w:rPr>
-          <w:noProof/>
-        </w:rPr>
-        <w:t>6</w:t>
-      </w:r>
-      <w:r>
-        <w:rPr>
-          <w:noProof/>
-        </w:rPr>
-        <w:fldChar w:fldCharType="end"/>
-      </w:r>
+      <w:fldSimple w:instr=" REF _Ref25593663 ">
+        <w:r>
+          <w:t xml:space="preserve">Figure </w:t>
+        </w:r>
+        <w:r>
+          <w:rPr>
+            <w:noProof/>
+          </w:rPr>
+          <w:t>6</w:t>
+        </w:r>
+      </w:fldSimple>
       <w:r>
         <w:t>D</w:t>
       </w:r>
@@ -16422,30 +16194,17 @@
       <w:r>
         <w:t>grow, they draw down resource concentrations (</w:t>
       </w:r>
-      <w:r>
-        <w:fldChar w:fldCharType="begin"/>
-      </w:r>
-      <w:r>
-        <w:instrText xml:space="preserve"> REF _Ref25593266 </w:instrText>
-      </w:r>
-      <w:r>
-        <w:fldChar w:fldCharType="separate"/>
-      </w:r>
-      <w:r>
-        <w:t xml:space="preserve">Figure S </w:t>
-      </w:r>
-      <w:r>
-        <w:rPr>
-          <w:noProof/>
-        </w:rPr>
-        <w:t>1</w:t>
-      </w:r>
-      <w:r>
-        <w:rPr>
-          <w:noProof/>
-        </w:rPr>
-        <w:fldChar w:fldCharType="end"/>
-      </w:r>
+      <w:fldSimple w:instr=" REF _Ref25593266 ">
+        <w:r>
+          <w:t xml:space="preserve">Figure S </w:t>
+        </w:r>
+        <w:r>
+          <w:rPr>
+            <w:noProof/>
+          </w:rPr>
+          <w:t>1</w:t>
+        </w:r>
+      </w:fldSimple>
       <w:r>
         <w:t>)</w:t>
       </w:r>
@@ -16456,11 +16215,7 @@
         <w:t xml:space="preserve">acquisition </w:t>
       </w:r>
       <w:r>
-        <w:t xml:space="preserve">into </w:t>
-      </w:r>
-      <w:r>
-        <w:lastRenderedPageBreak/>
-        <w:t>the roots</w:t>
+        <w:t>into the roots</w:t>
       </w:r>
       <w:r>
         <w:t xml:space="preserve"> by</w:t>
@@ -16540,30 +16295,17 @@
       <w:r>
         <w:t>(</w:t>
       </w:r>
-      <w:r>
-        <w:fldChar w:fldCharType="begin"/>
-      </w:r>
-      <w:r>
-        <w:instrText xml:space="preserve"> REF _Ref25593216 </w:instrText>
-      </w:r>
-      <w:r>
-        <w:fldChar w:fldCharType="separate"/>
-      </w:r>
-      <w:r>
-        <w:t xml:space="preserve">Figure </w:t>
-      </w:r>
-      <w:r>
-        <w:rPr>
-          <w:noProof/>
-        </w:rPr>
-        <w:t>3</w:t>
-      </w:r>
-      <w:r>
-        <w:rPr>
-          <w:noProof/>
-        </w:rPr>
-        <w:fldChar w:fldCharType="end"/>
-      </w:r>
+      <w:fldSimple w:instr=" REF _Ref25593216 ">
+        <w:r>
+          <w:t xml:space="preserve">Figure </w:t>
+        </w:r>
+        <w:r>
+          <w:rPr>
+            <w:noProof/>
+          </w:rPr>
+          <w:t>3</w:t>
+        </w:r>
+      </w:fldSimple>
       <w:r>
         <w:t>A—blue line</w:t>
       </w:r>
@@ -16576,30 +16318,17 @@
       <w:r>
         <w:t>In contrast, the mid-season species has a stronger effect on the early season species because it grows faster during the same period (</w:t>
       </w:r>
-      <w:r>
-        <w:fldChar w:fldCharType="begin"/>
-      </w:r>
-      <w:r>
-        <w:instrText xml:space="preserve"> REF _Ref25593216 </w:instrText>
-      </w:r>
-      <w:r>
-        <w:fldChar w:fldCharType="separate"/>
-      </w:r>
-      <w:r>
-        <w:t xml:space="preserve">Figure </w:t>
-      </w:r>
-      <w:r>
-        <w:rPr>
-          <w:noProof/>
-        </w:rPr>
-        <w:t>3</w:t>
-      </w:r>
-      <w:r>
-        <w:rPr>
-          <w:noProof/>
-        </w:rPr>
-        <w:fldChar w:fldCharType="end"/>
-      </w:r>
+      <w:fldSimple w:instr=" REF _Ref25593216 ">
+        <w:r>
+          <w:t xml:space="preserve">Figure </w:t>
+        </w:r>
+        <w:r>
+          <w:rPr>
+            <w:noProof/>
+          </w:rPr>
+          <w:t>3</w:t>
+        </w:r>
+      </w:fldSimple>
       <w:r>
         <w:t>—red line</w:t>
       </w:r>
@@ -16630,30 +16359,17 @@
       <w:r>
         <w:t xml:space="preserve"> (</w:t>
       </w:r>
-      <w:r>
-        <w:fldChar w:fldCharType="begin"/>
-      </w:r>
-      <w:r>
-        <w:instrText xml:space="preserve"> REF _Ref25593216 </w:instrText>
-      </w:r>
-      <w:r>
-        <w:fldChar w:fldCharType="separate"/>
-      </w:r>
-      <w:r>
-        <w:t xml:space="preserve">Figure </w:t>
-      </w:r>
-      <w:r>
-        <w:rPr>
-          <w:noProof/>
-        </w:rPr>
-        <w:t>3</w:t>
-      </w:r>
-      <w:r>
-        <w:rPr>
-          <w:noProof/>
-        </w:rPr>
-        <w:fldChar w:fldCharType="end"/>
-      </w:r>
+      <w:fldSimple w:instr=" REF _Ref25593216 ">
+        <w:r>
+          <w:t xml:space="preserve">Figure </w:t>
+        </w:r>
+        <w:r>
+          <w:rPr>
+            <w:noProof/>
+          </w:rPr>
+          <w:t>3</w:t>
+        </w:r>
+      </w:fldSimple>
       <w:r>
         <w:t>—black line</w:t>
       </w:r>
@@ -16747,30 +16463,17 @@
       <w:r>
         <w:t xml:space="preserve"> (</w:t>
       </w:r>
-      <w:r>
-        <w:fldChar w:fldCharType="begin"/>
-      </w:r>
-      <w:r>
-        <w:instrText xml:space="preserve"> REF _Ref25593216 </w:instrText>
-      </w:r>
-      <w:r>
-        <w:fldChar w:fldCharType="separate"/>
-      </w:r>
-      <w:r>
-        <w:t xml:space="preserve">Figure </w:t>
-      </w:r>
-      <w:r>
-        <w:rPr>
-          <w:noProof/>
-        </w:rPr>
-        <w:t>3</w:t>
-      </w:r>
-      <w:r>
-        <w:rPr>
-          <w:noProof/>
-        </w:rPr>
-        <w:fldChar w:fldCharType="end"/>
-      </w:r>
+      <w:fldSimple w:instr=" REF _Ref25593216 ">
+        <w:r>
+          <w:t xml:space="preserve">Figure </w:t>
+        </w:r>
+        <w:r>
+          <w:rPr>
+            <w:noProof/>
+          </w:rPr>
+          <w:t>3</w:t>
+        </w:r>
+      </w:fldSimple>
       <w:r>
         <w:t>)</w:t>
       </w:r>
@@ -16781,6 +16484,7 @@
         <w:t xml:space="preserve">his is reflected in the HOI coefficients </w:t>
       </w:r>
       <w:r>
+        <w:lastRenderedPageBreak/>
         <w:t xml:space="preserve">that magnify competition </w:t>
       </w:r>
       <w:r>
@@ -16789,30 +16493,17 @@
       <w:r>
         <w:t>(</w:t>
       </w:r>
-      <w:r>
-        <w:fldChar w:fldCharType="begin"/>
-      </w:r>
-      <w:r>
-        <w:instrText xml:space="preserve"> REF _Ref25593663 </w:instrText>
-      </w:r>
-      <w:r>
-        <w:fldChar w:fldCharType="separate"/>
-      </w:r>
-      <w:r>
-        <w:t xml:space="preserve">Figure </w:t>
-      </w:r>
-      <w:r>
-        <w:rPr>
-          <w:noProof/>
-        </w:rPr>
-        <w:t>6</w:t>
-      </w:r>
-      <w:r>
-        <w:rPr>
-          <w:noProof/>
-        </w:rPr>
-        <w:fldChar w:fldCharType="end"/>
-      </w:r>
+      <w:fldSimple w:instr=" REF _Ref25593663 ">
+        <w:r>
+          <w:t xml:space="preserve">Figure </w:t>
+        </w:r>
+        <w:r>
+          <w:rPr>
+            <w:noProof/>
+          </w:rPr>
+          <w:t>6</w:t>
+        </w:r>
+      </w:fldSimple>
       <w:r>
         <w:t>E&amp;F</w:t>
       </w:r>
@@ -16876,30 +16567,17 @@
       <w:r>
         <w:t>(</w:t>
       </w:r>
-      <w:r>
-        <w:fldChar w:fldCharType="begin"/>
-      </w:r>
-      <w:r>
-        <w:instrText xml:space="preserve"> REF _Ref25593663 </w:instrText>
-      </w:r>
-      <w:r>
-        <w:fldChar w:fldCharType="separate"/>
-      </w:r>
-      <w:r>
-        <w:t xml:space="preserve">Figure </w:t>
-      </w:r>
-      <w:r>
-        <w:rPr>
-          <w:noProof/>
-        </w:rPr>
-        <w:t>6</w:t>
-      </w:r>
-      <w:r>
-        <w:rPr>
-          <w:noProof/>
-        </w:rPr>
-        <w:fldChar w:fldCharType="end"/>
-      </w:r>
+      <w:fldSimple w:instr=" REF _Ref25593663 ">
+        <w:r>
+          <w:t xml:space="preserve">Figure </w:t>
+        </w:r>
+        <w:r>
+          <w:rPr>
+            <w:noProof/>
+          </w:rPr>
+          <w:t>6</w:t>
+        </w:r>
+      </w:fldSimple>
       <w:r>
         <w:t>D</w:t>
       </w:r>
@@ -16919,7 +16597,6 @@
         <w:contextualSpacing/>
       </w:pPr>
       <w:r>
-        <w:lastRenderedPageBreak/>
         <w:t xml:space="preserve">While the </w:t>
       </w:r>
       <w:r>
@@ -17218,6 +16895,7 @@
         <w:rPr>
           <w:i/>
         </w:rPr>
+        <w:lastRenderedPageBreak/>
         <w:t>The phenomenological nature of HOIs</w:t>
       </w:r>
     </w:p>
@@ -17278,14 +16956,7 @@
         <w:rPr>
           <w:noProof/>
         </w:rPr>
-        <w:t xml:space="preserve">(Chesson </w:t>
-      </w:r>
-      <w:r>
-        <w:rPr>
-          <w:noProof/>
-        </w:rPr>
-        <w:lastRenderedPageBreak/>
-        <w:t>2000)</w:t>
+        <w:t>(Chesson 2000)</w:t>
       </w:r>
       <w:r>
         <w:fldChar w:fldCharType="end"/>
@@ -17345,7 +17016,10 @@
         <w:t xml:space="preserve"> </w:t>
       </w:r>
       <w:r>
-        <w:t xml:space="preserve">phenomenological models. However, </w:t>
+        <w:t>such</w:t>
+      </w:r>
+      <w:r>
+        <w:t xml:space="preserve"> models. However, </w:t>
       </w:r>
       <w:r>
         <w:t>any</w:t>
@@ -17609,7 +17283,11 @@
         <w:t>directly from the resource dynamics</w:t>
       </w:r>
       <w:r>
-        <w:t xml:space="preserve"> more difficult, perhaps impossible </w:t>
+        <w:t xml:space="preserve"> more difficult, </w:t>
+      </w:r>
+      <w:r>
+        <w:lastRenderedPageBreak/>
+        <w:t xml:space="preserve">perhaps impossible </w:t>
       </w:r>
       <w:r>
         <w:fldChar w:fldCharType="begin"/>
@@ -17663,14 +17341,19 @@
         <w:t xml:space="preserve">ur work </w:t>
       </w:r>
       <w:r>
-        <w:lastRenderedPageBreak/>
         <w:t>clarifies the</w:t>
       </w:r>
       <w:r>
         <w:t xml:space="preserve"> </w:t>
       </w:r>
       <w:r>
-        <w:t xml:space="preserve">what it means to fit phenomenological with and without HOIs to multi-competitor settings. </w:t>
+        <w:t xml:space="preserve">what it means to fit </w:t>
+      </w:r>
+      <w:r>
+        <w:t xml:space="preserve">models </w:t>
+      </w:r>
+      <w:r>
+        <w:t xml:space="preserve">with and without HOIs to multi-competitor settings. </w:t>
       </w:r>
     </w:p>
     <w:p>
@@ -17965,6 +17648,7 @@
         <w:contextualSpacing/>
       </w:pPr>
       <w:r>
+        <w:lastRenderedPageBreak/>
         <w:t xml:space="preserve">One </w:t>
       </w:r>
       <w:r>
@@ -18025,11 +17709,7 @@
         <w:t xml:space="preserve"> </w:t>
       </w:r>
       <w:r>
-        <w:t xml:space="preserve">found that as species became </w:t>
-      </w:r>
-      <w:r>
-        <w:lastRenderedPageBreak/>
-        <w:t xml:space="preserve">more </w:t>
+        <w:t xml:space="preserve">found that as species became more </w:t>
       </w:r>
       <w:r>
         <w:t xml:space="preserve">similar </w:t>
@@ -18151,30 +17831,17 @@
       <w:r>
         <w:t xml:space="preserve"> (</w:t>
       </w:r>
-      <w:r>
-        <w:fldChar w:fldCharType="begin"/>
-      </w:r>
-      <w:r>
-        <w:instrText xml:space="preserve"> REF _Ref25593216 </w:instrText>
-      </w:r>
-      <w:r>
-        <w:fldChar w:fldCharType="separate"/>
-      </w:r>
-      <w:r>
-        <w:t xml:space="preserve">Figure </w:t>
-      </w:r>
-      <w:r>
-        <w:rPr>
-          <w:noProof/>
-        </w:rPr>
-        <w:t>3</w:t>
-      </w:r>
-      <w:r>
-        <w:rPr>
-          <w:noProof/>
-        </w:rPr>
-        <w:fldChar w:fldCharType="end"/>
-      </w:r>
+      <w:fldSimple w:instr=" REF _Ref25593216 ">
+        <w:r>
+          <w:t xml:space="preserve">Figure </w:t>
+        </w:r>
+        <w:r>
+          <w:rPr>
+            <w:noProof/>
+          </w:rPr>
+          <w:t>3</w:t>
+        </w:r>
+      </w:fldSimple>
       <w:r>
         <w:t>)</w:t>
       </w:r>
@@ -18431,6 +18098,7 @@
         <w:t xml:space="preserve">that will be useful as ecologists </w:t>
       </w:r>
       <w:r>
+        <w:lastRenderedPageBreak/>
         <w:t>seek</w:t>
       </w:r>
       <w:r>
@@ -18470,11 +18138,7 @@
         <w:t xml:space="preserve">simulation </w:t>
       </w:r>
       <w:r>
-        <w:t xml:space="preserve">also sheds light on the environmental conditions and </w:t>
-      </w:r>
-      <w:r>
-        <w:lastRenderedPageBreak/>
-        <w:t xml:space="preserve">life-history traits that may be more likely to generate HOIs. </w:t>
+        <w:t xml:space="preserve">also sheds light on the environmental conditions and life-history traits that may be more likely to generate HOIs. </w:t>
       </w:r>
       <w:r>
         <w:t xml:space="preserve">While we believe that HOIs should be common in nature this does not mean that they will be strong enough to detect statistically. Our work suggests that environments in which resource availability </w:t>
@@ -18584,7 +18248,31 @@
         <w:pStyle w:val="Bibliography"/>
       </w:pPr>
       <w:r>
-        <w:t>Aronson, J., J. Kigel, A. Shmida, and J. Klein. 1992. Adaptive phenology of desert and Mediterranean populations of annual plants grown with and without water stress. Oecologia 89:17–26.</w:t>
+        <w:t xml:space="preserve">Aronson, J., J. </w:t>
+      </w:r>
+      <w:proofErr w:type="spellStart"/>
+      <w:r>
+        <w:t>Kigel</w:t>
+      </w:r>
+      <w:proofErr w:type="spellEnd"/>
+      <w:r>
+        <w:t xml:space="preserve">, A. </w:t>
+      </w:r>
+      <w:proofErr w:type="spellStart"/>
+      <w:r>
+        <w:t>Shmida</w:t>
+      </w:r>
+      <w:proofErr w:type="spellEnd"/>
+      <w:r>
+        <w:t xml:space="preserve">, and J. Klein. 1992. Adaptive phenology of desert and Mediterranean populations of annual plants grown with and without water stress. </w:t>
+      </w:r>
+      <w:proofErr w:type="spellStart"/>
+      <w:r>
+        <w:t>Oecologia</w:t>
+      </w:r>
+      <w:proofErr w:type="spellEnd"/>
+      <w:r>
+        <w:t xml:space="preserve"> 89:17–26.</w:t>
       </w:r>
     </w:p>
     <w:p>
@@ -18600,7 +18288,31 @@
         <w:pStyle w:val="Bibliography"/>
       </w:pPr>
       <w:r>
-        <w:t>Bennett, J. A., K. Riibak, R. Tamme, R. J. Lewis, and M. Pärtel. 2016. The reciprocal relationship between competition and intraspecific trait variation. Journal of Ecology 104:1410–1420.</w:t>
+        <w:t xml:space="preserve">Bennett, J. A., K. </w:t>
+      </w:r>
+      <w:proofErr w:type="spellStart"/>
+      <w:r>
+        <w:t>Riibak</w:t>
+      </w:r>
+      <w:proofErr w:type="spellEnd"/>
+      <w:r>
+        <w:t xml:space="preserve">, R. </w:t>
+      </w:r>
+      <w:proofErr w:type="spellStart"/>
+      <w:r>
+        <w:t>Tamme</w:t>
+      </w:r>
+      <w:proofErr w:type="spellEnd"/>
+      <w:r>
+        <w:t xml:space="preserve">, R. J. Lewis, and M. </w:t>
+      </w:r>
+      <w:proofErr w:type="spellStart"/>
+      <w:r>
+        <w:t>Pärtel</w:t>
+      </w:r>
+      <w:proofErr w:type="spellEnd"/>
+      <w:r>
+        <w:t>. 2016. The reciprocal relationship between competition and intraspecific trait variation. Journal of Ecology 104:1410–1420.</w:t>
       </w:r>
     </w:p>
     <w:p>
@@ -18615,8 +18327,37 @@
       <w:pPr>
         <w:pStyle w:val="Bibliography"/>
       </w:pPr>
-      <w:r>
-        <w:t>Birouste, M., E. Zamora-Ledezma, C. Bossard, I. M. Pérez-Ramos, and C. Roumet. 2014. Measurement of fine root tissue density: a comparison of three methods reveals the potential of root dry matter content. Plant and Soil 374:299–313.</w:t>
+      <w:proofErr w:type="spellStart"/>
+      <w:r>
+        <w:t>Birouste</w:t>
+      </w:r>
+      <w:proofErr w:type="spellEnd"/>
+      <w:r>
+        <w:t>, M., E. Zamora-</w:t>
+      </w:r>
+      <w:proofErr w:type="spellStart"/>
+      <w:r>
+        <w:t>Ledezma</w:t>
+      </w:r>
+      <w:proofErr w:type="spellEnd"/>
+      <w:r>
+        <w:t xml:space="preserve">, C. </w:t>
+      </w:r>
+      <w:proofErr w:type="spellStart"/>
+      <w:r>
+        <w:t>Bossard</w:t>
+      </w:r>
+      <w:proofErr w:type="spellEnd"/>
+      <w:r>
+        <w:t xml:space="preserve">, I. M. Pérez-Ramos, and C. </w:t>
+      </w:r>
+      <w:proofErr w:type="spellStart"/>
+      <w:r>
+        <w:t>Roumet</w:t>
+      </w:r>
+      <w:proofErr w:type="spellEnd"/>
+      <w:r>
+        <w:t>. 2014. Measurement of fine root tissue density: a comparison of three methods reveals the potential of root dry matter content. Plant and Soil 374:299–313.</w:t>
       </w:r>
     </w:p>
     <w:p>
@@ -18649,15 +18390,100 @@
         <w:pStyle w:val="Bibliography"/>
       </w:pPr>
       <w:r>
-        <w:t>Conti, L., S. Block, M. Parepa, T. Münkemüller, W. Thuiller, A. T. R. Acosta, M. van Kleunen, S. Dullinger, F. Essl, I. Dullinger, D. Moser, G. Klonner, O. Bossdorf, and M. Carboni. 2018. Functional trait differences and trait plasticity mediate biotic resistance to potential plant invaders. Journal of Ecology 106:1607–1620.</w:t>
+        <w:t xml:space="preserve">Conti, L., S. Block, M. </w:t>
+      </w:r>
+      <w:proofErr w:type="spellStart"/>
+      <w:r>
+        <w:t>Parepa</w:t>
+      </w:r>
+      <w:proofErr w:type="spellEnd"/>
+      <w:r>
+        <w:t xml:space="preserve">, T. </w:t>
+      </w:r>
+      <w:proofErr w:type="spellStart"/>
+      <w:r>
+        <w:t>Münkemüller</w:t>
+      </w:r>
+      <w:proofErr w:type="spellEnd"/>
+      <w:r>
+        <w:t xml:space="preserve">, W. </w:t>
+      </w:r>
+      <w:proofErr w:type="spellStart"/>
+      <w:r>
+        <w:t>Thuiller</w:t>
+      </w:r>
+      <w:proofErr w:type="spellEnd"/>
+      <w:r>
+        <w:t xml:space="preserve">, A. T. R. Acosta, M. van </w:t>
+      </w:r>
+      <w:proofErr w:type="spellStart"/>
+      <w:r>
+        <w:t>Kleunen</w:t>
+      </w:r>
+      <w:proofErr w:type="spellEnd"/>
+      <w:r>
+        <w:t xml:space="preserve">, S. </w:t>
+      </w:r>
+      <w:proofErr w:type="spellStart"/>
+      <w:r>
+        <w:t>Dullinger</w:t>
+      </w:r>
+      <w:proofErr w:type="spellEnd"/>
+      <w:r>
+        <w:t xml:space="preserve">, F. </w:t>
+      </w:r>
+      <w:proofErr w:type="spellStart"/>
+      <w:r>
+        <w:t>Essl</w:t>
+      </w:r>
+      <w:proofErr w:type="spellEnd"/>
+      <w:r>
+        <w:t xml:space="preserve">, I. </w:t>
+      </w:r>
+      <w:proofErr w:type="spellStart"/>
+      <w:r>
+        <w:t>Dullinger</w:t>
+      </w:r>
+      <w:proofErr w:type="spellEnd"/>
+      <w:r>
+        <w:t xml:space="preserve">, D. Moser, G. </w:t>
+      </w:r>
+      <w:proofErr w:type="spellStart"/>
+      <w:r>
+        <w:t>Klonner</w:t>
+      </w:r>
+      <w:proofErr w:type="spellEnd"/>
+      <w:r>
+        <w:t xml:space="preserve">, O. </w:t>
+      </w:r>
+      <w:proofErr w:type="spellStart"/>
+      <w:r>
+        <w:t>Bossdorf</w:t>
+      </w:r>
+      <w:proofErr w:type="spellEnd"/>
+      <w:r>
+        <w:t xml:space="preserve">, and M. </w:t>
+      </w:r>
+      <w:proofErr w:type="spellStart"/>
+      <w:r>
+        <w:t>Carboni</w:t>
+      </w:r>
+      <w:proofErr w:type="spellEnd"/>
+      <w:r>
+        <w:t>. 2018. Functional trait differences and trait plasticity mediate biotic resistance to potential plant invaders. Journal of Ecology 106:1607–1620.</w:t>
       </w:r>
     </w:p>
     <w:p>
       <w:pPr>
         <w:pStyle w:val="Bibliography"/>
       </w:pPr>
-      <w:r>
-        <w:t>Dybzinski, R., and D. Tilman. 2007. Resource Use Patterns Predict Long</w:t>
+      <w:proofErr w:type="spellStart"/>
+      <w:r>
+        <w:t>Dybzinski</w:t>
+      </w:r>
+      <w:proofErr w:type="spellEnd"/>
+      <w:r>
+        <w:t>, R., and D. Tilman. 2007. Resource Use Patterns Predict Long</w:t>
       </w:r>
       <w:r>
         <w:rPr>
@@ -18682,7 +18508,31 @@
         <w:pStyle w:val="Bibliography"/>
       </w:pPr>
       <w:r>
-        <w:t>Grilli, J., G. Barabás, M. J. Michalska-Smith, and S. Allesina. 2017. Higher-order interactions stabilize dynamics in competitive network models. Nature 548:210–213.</w:t>
+        <w:t xml:space="preserve">Grilli, J., G. </w:t>
+      </w:r>
+      <w:proofErr w:type="spellStart"/>
+      <w:r>
+        <w:t>Barabás</w:t>
+      </w:r>
+      <w:proofErr w:type="spellEnd"/>
+      <w:r>
+        <w:t xml:space="preserve">, M. J. </w:t>
+      </w:r>
+      <w:proofErr w:type="spellStart"/>
+      <w:r>
+        <w:t>Michalska</w:t>
+      </w:r>
+      <w:proofErr w:type="spellEnd"/>
+      <w:r>
+        <w:t xml:space="preserve">-Smith, and S. </w:t>
+      </w:r>
+      <w:proofErr w:type="spellStart"/>
+      <w:r>
+        <w:t>Allesina</w:t>
+      </w:r>
+      <w:proofErr w:type="spellEnd"/>
+      <w:r>
+        <w:t>. 2017. Higher-order interactions stabilize dynamics in competitive network models. Nature 548:210–213.</w:t>
       </w:r>
     </w:p>
     <w:p>
@@ -18690,7 +18540,31 @@
         <w:pStyle w:val="Bibliography"/>
       </w:pPr>
       <w:r>
-        <w:t>Hairston, N. G., J. D. Allan, R. K. Colwell, D. J. Futuyma, J. Howell, M. D. Lubin, J. Mathias, and J. H. Vandermeer. 1968. The Relationship between Species Diversity and Stability: An Experimental Approach with Protozoa and Bacteria. Ecology 49:1091–1101.</w:t>
+        <w:t xml:space="preserve">Hairston, N. G., J. D. Allan, R. K. Colwell, D. J. </w:t>
+      </w:r>
+      <w:proofErr w:type="spellStart"/>
+      <w:r>
+        <w:t>Futuyma</w:t>
+      </w:r>
+      <w:proofErr w:type="spellEnd"/>
+      <w:r>
+        <w:t xml:space="preserve">, J. Howell, M. D. </w:t>
+      </w:r>
+      <w:proofErr w:type="spellStart"/>
+      <w:r>
+        <w:t>Lubin</w:t>
+      </w:r>
+      <w:proofErr w:type="spellEnd"/>
+      <w:r>
+        <w:t xml:space="preserve">, J. Mathias, and J. H. </w:t>
+      </w:r>
+      <w:proofErr w:type="spellStart"/>
+      <w:r>
+        <w:t>Vandermeer</w:t>
+      </w:r>
+      <w:proofErr w:type="spellEnd"/>
+      <w:r>
+        <w:t>. 1968. The Relationship between Species Diversity and Stability: An Experimental Approach with Protozoa and Bacteria. Ecology 49:1091–1101.</w:t>
       </w:r>
     </w:p>
     <w:p>
@@ -18698,7 +18572,15 @@
         <w:pStyle w:val="Bibliography"/>
       </w:pPr>
       <w:r>
-        <w:t>Hassell, M. P., and H. N. Comins. 1976. Discrete time models for two-species competition. Theoretical Population Biology 9:202–221.</w:t>
+        <w:t xml:space="preserve">Hassell, M. P., and H. N. </w:t>
+      </w:r>
+      <w:proofErr w:type="spellStart"/>
+      <w:r>
+        <w:t>Comins</w:t>
+      </w:r>
+      <w:proofErr w:type="spellEnd"/>
+      <w:r>
+        <w:t>. 1976. Discrete time models for two-species competition. Theoretical Population Biology 9:202–221.</w:t>
       </w:r>
     </w:p>
     <w:p>
@@ -18713,9 +18595,14 @@
       <w:pPr>
         <w:pStyle w:val="Bibliography"/>
       </w:pPr>
+      <w:proofErr w:type="spellStart"/>
       <w:r>
         <w:lastRenderedPageBreak/>
-        <w:t>Kooijman, S. A. L. M. 1986. Energy budgets can explain body size relations. Journal of Theoretical Biology 121:269–282.</w:t>
+        <w:t>Kooijman</w:t>
+      </w:r>
+      <w:proofErr w:type="spellEnd"/>
+      <w:r>
+        <w:t>, S. A. L. M. 1986. Energy budgets can explain body size relations. Journal of Theoretical Biology 121:269–282.</w:t>
       </w:r>
     </w:p>
     <w:p>
@@ -18723,7 +18610,23 @@
         <w:pStyle w:val="Bibliography"/>
       </w:pPr>
       <w:r>
-        <w:t>Letten, A. D., P.-J. Ke, and T. Fukami. 2017. Linking modern coexistence theory and contemporary niche theory. Ecological Monographs 87:161–177.</w:t>
+        <w:t xml:space="preserve">Letten, A. D., P.-J. </w:t>
+      </w:r>
+      <w:proofErr w:type="spellStart"/>
+      <w:r>
+        <w:t>Ke</w:t>
+      </w:r>
+      <w:proofErr w:type="spellEnd"/>
+      <w:r>
+        <w:t xml:space="preserve">, and T. </w:t>
+      </w:r>
+      <w:proofErr w:type="spellStart"/>
+      <w:r>
+        <w:t>Fukami</w:t>
+      </w:r>
+      <w:proofErr w:type="spellEnd"/>
+      <w:r>
+        <w:t>. 2017. Linking modern coexistence theory and contemporary niche theory. Ecological Monographs 87:161–177.</w:t>
       </w:r>
     </w:p>
     <w:p>
@@ -18739,7 +18642,23 @@
         <w:pStyle w:val="Bibliography"/>
       </w:pPr>
       <w:r>
-        <w:t>Levine, J. M., J. Bascompte, P. B. Adler, and S. Allesina. 2017. Beyond pairwise mechanisms of species coexistence in complex communities. Nature 546:56–64.</w:t>
+        <w:t xml:space="preserve">Levine, J. M., J. </w:t>
+      </w:r>
+      <w:proofErr w:type="spellStart"/>
+      <w:r>
+        <w:t>Bascompte</w:t>
+      </w:r>
+      <w:proofErr w:type="spellEnd"/>
+      <w:r>
+        <w:t xml:space="preserve">, P. B. Adler, and S. </w:t>
+      </w:r>
+      <w:proofErr w:type="spellStart"/>
+      <w:r>
+        <w:t>Allesina</w:t>
+      </w:r>
+      <w:proofErr w:type="spellEnd"/>
+      <w:r>
+        <w:t>. 2017. Beyond pairwise mechanisms of species coexistence in complex communities. Nature 546:56–64.</w:t>
       </w:r>
     </w:p>
     <w:p>
@@ -18754,8 +18673,29 @@
       <w:pPr>
         <w:pStyle w:val="Bibliography"/>
       </w:pPr>
-      <w:r>
-        <w:t>Meszéna, G., M. Gyllenberg, L. Pásztor, and J. A. J. Metz. 2006. Competitive exclusion and limiting similarity: A unified theory. Theoretical Population Biology 69:68–87.</w:t>
+      <w:proofErr w:type="spellStart"/>
+      <w:r>
+        <w:t>Meszéna</w:t>
+      </w:r>
+      <w:proofErr w:type="spellEnd"/>
+      <w:r>
+        <w:t xml:space="preserve">, G., M. </w:t>
+      </w:r>
+      <w:proofErr w:type="spellStart"/>
+      <w:r>
+        <w:t>Gyllenberg</w:t>
+      </w:r>
+      <w:proofErr w:type="spellEnd"/>
+      <w:r>
+        <w:t xml:space="preserve">, L. </w:t>
+      </w:r>
+      <w:proofErr w:type="spellStart"/>
+      <w:r>
+        <w:t>Pásztor</w:t>
+      </w:r>
+      <w:proofErr w:type="spellEnd"/>
+      <w:r>
+        <w:t>, and J. A. J. Metz. 2006. Competitive exclusion and limiting similarity: A unified theory. Theoretical Population Biology 69:68–87.</w:t>
       </w:r>
     </w:p>
     <w:p>
@@ -18778,8 +18718,21 @@
       <w:pPr>
         <w:pStyle w:val="Bibliography"/>
       </w:pPr>
-      <w:r>
-        <w:t>O’Dwyer, J. P. 2018. Whence Lotka-Volterra?: Conservation laws and integrable systems in ecology. Theoretical Ecology.</w:t>
+      <w:proofErr w:type="spellStart"/>
+      <w:r>
+        <w:t>O’Dwyer</w:t>
+      </w:r>
+      <w:proofErr w:type="spellEnd"/>
+      <w:r>
+        <w:t>, J. P. 2018. Whence Lotka-</w:t>
+      </w:r>
+      <w:proofErr w:type="gramStart"/>
+      <w:r>
+        <w:t>Volterra?:</w:t>
+      </w:r>
+      <w:proofErr w:type="gramEnd"/>
+      <w:r>
+        <w:t xml:space="preserve"> Conservation laws and integrable systems in ecology. Theoretical Ecology.</w:t>
       </w:r>
     </w:p>
     <w:p>
@@ -18811,16 +18764,50 @@
       <w:pPr>
         <w:pStyle w:val="Bibliography"/>
       </w:pPr>
-      <w:r>
-        <w:t>Tjoelker, M. G., J. M. Craine, D. Wedin, P. B. Reich, and D. Tilman. 2005. Linking leaf and root trait syndromes among 39 grassland and savannah species. New Phytologist 167:493–508.</w:t>
+      <w:proofErr w:type="spellStart"/>
+      <w:r>
+        <w:t>Tjoelker</w:t>
+      </w:r>
+      <w:proofErr w:type="spellEnd"/>
+      <w:r>
+        <w:t xml:space="preserve">, M. G., J. M. </w:t>
+      </w:r>
+      <w:proofErr w:type="spellStart"/>
+      <w:r>
+        <w:t>Craine</w:t>
+      </w:r>
+      <w:proofErr w:type="spellEnd"/>
+      <w:r>
+        <w:t xml:space="preserve">, D. </w:t>
+      </w:r>
+      <w:proofErr w:type="spellStart"/>
+      <w:r>
+        <w:t>Wedin</w:t>
+      </w:r>
+      <w:proofErr w:type="spellEnd"/>
+      <w:r>
+        <w:t xml:space="preserve">, P. B. Reich, and D. Tilman. 2005. Linking leaf and root trait syndromes among 39 grassland and savannah species. New </w:t>
+      </w:r>
+      <w:proofErr w:type="spellStart"/>
+      <w:r>
+        <w:t>Phytologist</w:t>
+      </w:r>
+      <w:proofErr w:type="spellEnd"/>
+      <w:r>
+        <w:t xml:space="preserve"> 167:493–508.</w:t>
       </w:r>
     </w:p>
     <w:p>
       <w:pPr>
         <w:pStyle w:val="Bibliography"/>
       </w:pPr>
-      <w:r>
-        <w:t>Vandermeer, J. H. 1969. The Competitive Structure of Communities: An Experimental Approach with Protozoa. Ecology 50:362–371.</w:t>
+      <w:proofErr w:type="spellStart"/>
+      <w:r>
+        <w:t>Vandermeer</w:t>
+      </w:r>
+      <w:proofErr w:type="spellEnd"/>
+      <w:r>
+        <w:t>, J. H. 1969. The Competitive Structure of Communities: An Experimental Approach with Protozoa. Ecology 50:362–371.</w:t>
       </w:r>
     </w:p>
     <w:p>
@@ -19277,27 +19264,14 @@
       <w:r>
         <w:t xml:space="preserve">Figure </w:t>
       </w:r>
-      <w:r>
-        <w:fldChar w:fldCharType="begin"/>
-      </w:r>
-      <w:r>
-        <w:instrText xml:space="preserve"> SEQ Figure \* ARABIC </w:instrText>
-      </w:r>
-      <w:r>
-        <w:fldChar w:fldCharType="separate"/>
-      </w:r>
-      <w:r>
-        <w:rPr>
-          <w:noProof/>
-        </w:rPr>
-        <w:t>2</w:t>
-      </w:r>
-      <w:r>
-        <w:rPr>
-          <w:noProof/>
-        </w:rPr>
-        <w:fldChar w:fldCharType="end"/>
-      </w:r>
+      <w:fldSimple w:instr=" SEQ Figure \* ARABIC ">
+        <w:r>
+          <w:rPr>
+            <w:noProof/>
+          </w:rPr>
+          <w:t>2</w:t>
+        </w:r>
+      </w:fldSimple>
       <w:bookmarkEnd w:id="12"/>
       <w:r>
         <w:t xml:space="preserve"> Schematic of orthogonal competition experiment required to detect higher order interactions.</w:t>
@@ -19684,8 +19658,6 @@
       <w:r>
         <w:t xml:space="preserve"> (eq. [10])</w:t>
       </w:r>
-      <w:bookmarkStart w:id="16" w:name="_GoBack"/>
-      <w:bookmarkEnd w:id="16"/>
       <w:r>
         <w:t>.</w:t>
       </w:r>
@@ -19761,7 +19733,7 @@
       <w:pPr>
         <w:pStyle w:val="Caption"/>
       </w:pPr>
-      <w:bookmarkStart w:id="17" w:name="_Ref25593663"/>
+      <w:bookmarkStart w:id="16" w:name="_Ref25593663"/>
       <w:r>
         <w:t xml:space="preserve">Figure </w:t>
       </w:r>
@@ -19795,7 +19767,7 @@
         </w:rPr>
         <w:fldChar w:fldCharType="end"/>
       </w:r>
-      <w:bookmarkEnd w:id="17"/>
+      <w:bookmarkEnd w:id="16"/>
       <w:r>
         <w:t>. Interaction coefficients for each of focal species from the HOI model.</w:t>
       </w:r>
@@ -19832,7 +19804,7 @@
         <w:pStyle w:val="Caption"/>
         <w:keepNext/>
       </w:pPr>
-      <w:bookmarkStart w:id="18" w:name="_Ref25593290"/>
+      <w:bookmarkStart w:id="17" w:name="_Ref25593290"/>
       <w:r>
         <w:t xml:space="preserve">Table S </w:t>
       </w:r>
@@ -19866,7 +19838,7 @@
         </w:rPr>
         <w:fldChar w:fldCharType="end"/>
       </w:r>
-      <w:bookmarkEnd w:id="18"/>
+      <w:bookmarkEnd w:id="17"/>
       <w:r>
         <w:t xml:space="preserve"> </w:t>
       </w:r>
@@ -22454,9 +22426,9 @@
           <w:noProof/>
         </w:rPr>
         <w:drawing>
-          <wp:inline distT="0" distB="0" distL="0" distR="0" wp14:anchorId="2B279A3F" wp14:editId="0ED68A70">
-            <wp:extent cx="5504688" cy="3099816"/>
-            <wp:effectExtent l="0" t="0" r="0" b="0"/>
+          <wp:inline distT="0" distB="0" distL="0" distR="0" wp14:anchorId="2B279A3F" wp14:editId="1D37C9FC">
+            <wp:extent cx="5504688" cy="3096387"/>
+            <wp:effectExtent l="0" t="0" r="0" b="2540"/>
             <wp:docPr id="21" name="Picture 21"/>
             <wp:cNvGraphicFramePr>
               <a:graphicFrameLocks xmlns:a="http://schemas.openxmlformats.org/drawingml/2006/main" noChangeAspect="1"/>
@@ -22483,7 +22455,7 @@
                   <pic:spPr>
                     <a:xfrm>
                       <a:off x="0" y="0"/>
-                      <a:ext cx="5504688" cy="3099816"/>
+                      <a:ext cx="5504688" cy="3096387"/>
                     </a:xfrm>
                     <a:prstGeom prst="rect">
                       <a:avLst/>
@@ -22500,40 +22472,32 @@
       <w:pPr>
         <w:pStyle w:val="Caption"/>
       </w:pPr>
-      <w:bookmarkStart w:id="19" w:name="_Ref25593266"/>
+      <w:bookmarkStart w:id="18" w:name="_Ref25593266"/>
       <w:r>
         <w:t xml:space="preserve">Figure S </w:t>
       </w:r>
-      <w:r>
-        <w:fldChar w:fldCharType="begin"/>
-      </w:r>
-      <w:r>
-        <w:instrText xml:space="preserve"> SEQ Figure_S \* ARABIC </w:instrText>
-      </w:r>
-      <w:r>
-        <w:fldChar w:fldCharType="separate"/>
-      </w:r>
-      <w:r>
-        <w:rPr>
-          <w:noProof/>
-        </w:rPr>
-        <w:t>1</w:t>
-      </w:r>
-      <w:r>
-        <w:rPr>
-          <w:noProof/>
-        </w:rPr>
-        <w:fldChar w:fldCharType="end"/>
-      </w:r>
+      <w:fldSimple w:instr=" SEQ Figure_S \* ARABIC ">
+        <w:r>
+          <w:rPr>
+            <w:noProof/>
+          </w:rPr>
+          <w:t>1</w:t>
+        </w:r>
+      </w:fldSimple>
+      <w:bookmarkEnd w:id="18"/>
+      <w:r>
+        <w:t xml:space="preserve"> Diagram schematic of annual plant growth model used in simulation.</w:t>
+      </w:r>
+      <w:r>
+        <w:t xml:space="preserve"> </w:t>
+      </w:r>
+      <w:r>
+        <w:t>A) in the model each individual plant start as a seed</w:t>
+      </w:r>
+      <w:bookmarkStart w:id="19" w:name="_GoBack"/>
       <w:bookmarkEnd w:id="19"/>
       <w:r>
-        <w:t xml:space="preserve"> Diagram schematic of annual plant growth model used in simulation.</w:t>
-      </w:r>
-      <w:r>
-        <w:t xml:space="preserve"> </w:t>
-      </w:r>
-      <w:r>
-        <w:t>A) in the model each individual plant start as a seed, grows over the course of a single growing season.</w:t>
+        <w:t>, grows over the course of a single growing season.</w:t>
       </w:r>
       <w:r>
         <w:t xml:space="preserve"> </w:t>
@@ -26242,27 +26206,14 @@
       <w:r>
         <w:t xml:space="preserve">Figure A </w:t>
       </w:r>
-      <w:r>
-        <w:fldChar w:fldCharType="begin"/>
-      </w:r>
-      <w:r>
-        <w:instrText xml:space="preserve"> SEQ Figure_A \* ARABIC </w:instrText>
-      </w:r>
-      <w:r>
-        <w:fldChar w:fldCharType="separate"/>
-      </w:r>
-      <w:r>
-        <w:rPr>
-          <w:noProof/>
-        </w:rPr>
-        <w:t>1</w:t>
-      </w:r>
-      <w:r>
-        <w:rPr>
-          <w:noProof/>
-        </w:rPr>
-        <w:fldChar w:fldCharType="end"/>
-      </w:r>
+      <w:fldSimple w:instr=" SEQ Figure_A \* ARABIC ">
+        <w:r>
+          <w:rPr>
+            <w:noProof/>
+          </w:rPr>
+          <w:t>1</w:t>
+        </w:r>
+      </w:fldSimple>
       <w:r>
         <w:t>. Colored points show the value of functional traits, root density and tissue loss rate, for each of the three species in each of the five simulation scenarios (A-E).</w:t>
       </w:r>
@@ -29093,7 +29044,7 @@
 </file>
 
 <file path=customXml/itemProps1.xml><?xml version="1.0" encoding="utf-8"?>
-<ds:datastoreItem xmlns:ds="http://schemas.openxmlformats.org/officeDocument/2006/customXml" ds:itemID="{AAF61E43-B556-674D-8397-7ED88356424D}">
+<ds:datastoreItem xmlns:ds="http://schemas.openxmlformats.org/officeDocument/2006/customXml" ds:itemID="{DDF2CF2E-5826-494C-AC12-AE774335425F}">
   <ds:schemaRefs>
     <ds:schemaRef ds:uri="http://schemas.openxmlformats.org/officeDocument/2006/bibliography"/>
   </ds:schemaRefs>

</xml_diff>

<commit_message>
Add Jonathan's revisions to cover letter and manuscript
</commit_message>
<xml_diff>
--- a/manuscript/higher_order_interactions_revision.docx
+++ b/manuscript/higher_order_interactions_revision.docx
@@ -479,22 +479,16 @@
         <w:t xml:space="preserve"> </w:t>
       </w:r>
       <w:r>
-        <w:t xml:space="preserve">We compare our definition to </w:t>
-      </w:r>
-      <w:r>
-        <w:t xml:space="preserve">those </w:t>
-      </w:r>
-      <w:r>
-        <w:t xml:space="preserve">used </w:t>
-      </w:r>
-      <w:r>
-        <w:t xml:space="preserve">by ecologists </w:t>
-      </w:r>
-      <w:r>
-        <w:t xml:space="preserve">in the </w:t>
-      </w:r>
-      <w:r>
-        <w:t>past</w:t>
+        <w:t>We</w:t>
+      </w:r>
+      <w:r>
+        <w:t xml:space="preserve"> also provide thorough discussion of how our definition compares with other </w:t>
+      </w:r>
+      <w:r>
+        <w:t>definition</w:t>
+      </w:r>
+      <w:r>
+        <w:t>s in the literature</w:t>
       </w:r>
       <w:r>
         <w:t xml:space="preserve">. </w:t>
@@ -512,7 +506,12 @@
         <w:t xml:space="preserve"> </w:t>
       </w:r>
       <w:r>
-        <w:t xml:space="preserve">To do this we simulate </w:t>
+        <w:t xml:space="preserve">To do this we </w:t>
+      </w:r>
+      <w:bookmarkStart w:id="1" w:name="_GoBack"/>
+      <w:bookmarkEnd w:id="1"/>
+      <w:r>
+        <w:t xml:space="preserve">simulate </w:t>
       </w:r>
       <w:r>
         <w:t xml:space="preserve">resource competition between </w:t>
@@ -2743,17 +2742,30 @@
       <w:r>
         <w:t>(</w:t>
       </w:r>
-      <w:fldSimple w:instr=" REF _Ref25593121 ">
-        <w:r>
-          <w:t xml:space="preserve">Figure </w:t>
-        </w:r>
-        <w:r>
-          <w:rPr>
-            <w:noProof/>
-          </w:rPr>
-          <w:t>1</w:t>
-        </w:r>
-      </w:fldSimple>
+      <w:r>
+        <w:fldChar w:fldCharType="begin"/>
+      </w:r>
+      <w:r>
+        <w:instrText xml:space="preserve"> REF _Ref25593121 </w:instrText>
+      </w:r>
+      <w:r>
+        <w:fldChar w:fldCharType="separate"/>
+      </w:r>
+      <w:r>
+        <w:t xml:space="preserve">Figure </w:t>
+      </w:r>
+      <w:r>
+        <w:rPr>
+          <w:noProof/>
+        </w:rPr>
+        <w:t>1</w:t>
+      </w:r>
+      <w:r>
+        <w:rPr>
+          <w:noProof/>
+        </w:rPr>
+        <w:fldChar w:fldCharType="end"/>
+      </w:r>
       <w:r>
         <w:t>A)</w:t>
       </w:r>
@@ -3744,17 +3756,30 @@
       <w:r>
         <w:t>(</w:t>
       </w:r>
-      <w:fldSimple w:instr=" REF _Ref25593121 ">
-        <w:r>
-          <w:t xml:space="preserve">Figure </w:t>
-        </w:r>
-        <w:r>
-          <w:rPr>
-            <w:noProof/>
-          </w:rPr>
-          <w:t>1</w:t>
-        </w:r>
-      </w:fldSimple>
+      <w:r>
+        <w:fldChar w:fldCharType="begin"/>
+      </w:r>
+      <w:r>
+        <w:instrText xml:space="preserve"> REF _Ref25593121 </w:instrText>
+      </w:r>
+      <w:r>
+        <w:fldChar w:fldCharType="separate"/>
+      </w:r>
+      <w:r>
+        <w:t xml:space="preserve">Figure </w:t>
+      </w:r>
+      <w:r>
+        <w:rPr>
+          <w:noProof/>
+        </w:rPr>
+        <w:t>1</w:t>
+      </w:r>
+      <w:r>
+        <w:rPr>
+          <w:noProof/>
+        </w:rPr>
+        <w:fldChar w:fldCharType="end"/>
+      </w:r>
       <w:r>
         <w:t>B</w:t>
       </w:r>
@@ -4531,17 +4556,30 @@
       <w:r>
         <w:t>(</w:t>
       </w:r>
-      <w:fldSimple w:instr=" REF _Ref25593121 ">
-        <w:r>
-          <w:t xml:space="preserve">Figure </w:t>
-        </w:r>
-        <w:r>
-          <w:rPr>
-            <w:noProof/>
-          </w:rPr>
-          <w:t>1</w:t>
-        </w:r>
-      </w:fldSimple>
+      <w:r>
+        <w:fldChar w:fldCharType="begin"/>
+      </w:r>
+      <w:r>
+        <w:instrText xml:space="preserve"> REF _Ref25593121 </w:instrText>
+      </w:r>
+      <w:r>
+        <w:fldChar w:fldCharType="separate"/>
+      </w:r>
+      <w:r>
+        <w:t xml:space="preserve">Figure </w:t>
+      </w:r>
+      <w:r>
+        <w:rPr>
+          <w:noProof/>
+        </w:rPr>
+        <w:t>1</w:t>
+      </w:r>
+      <w:r>
+        <w:rPr>
+          <w:noProof/>
+        </w:rPr>
+        <w:fldChar w:fldCharType="end"/>
+      </w:r>
       <w:r>
         <w:t>B</w:t>
       </w:r>
@@ -4764,19 +4802,21 @@
         <w:t>m</w:t>
       </w:r>
       <w:r>
-        <w:t xml:space="preserve"> competitor species on the per capita growth of one of the </w:t>
-      </w:r>
+        <w:t xml:space="preserve"> competitor species on the per capita growth of species</w:t>
+      </w:r>
+      <w:r>
+        <w:t xml:space="preserve"> </w:t>
+      </w:r>
+      <w:proofErr w:type="spellStart"/>
       <w:r>
         <w:rPr>
           <w:i/>
         </w:rPr>
-        <w:t>m</w:t>
-      </w:r>
-      <w:r>
-        <w:t xml:space="preserve"> </w:t>
-      </w:r>
-      <w:r>
-        <w:t xml:space="preserve">species, where </w:t>
+        <w:t>i</w:t>
+      </w:r>
+      <w:proofErr w:type="spellEnd"/>
+      <w:r>
+        <w:t xml:space="preserve">, where </w:t>
       </w:r>
       <m:oMath>
         <m:r>
@@ -4801,26 +4841,10 @@
         </m:r>
       </m:oMath>
       <w:r>
-        <w:t xml:space="preserve"> be the set of all parameters in the function </w:t>
-      </w:r>
-      <w:r>
-        <w:rPr>
-          <w:i/>
-        </w:rPr>
-        <w:t>F</w:t>
-      </w:r>
-      <w:r>
-        <w:rPr>
-          <w:i/>
-          <w:vertAlign w:val="subscript"/>
-        </w:rPr>
-        <w:t>i</w:t>
-      </w:r>
-      <w:r>
-        <w:rPr>
-          <w:i/>
-        </w:rPr>
-        <w:t xml:space="preserve"> </w:t>
+        <w:t xml:space="preserve"> be the set of all parameters in the</w:t>
+      </w:r>
+      <w:r>
+        <w:t xml:space="preserve"> model</w:t>
       </w:r>
       <w:r>
         <w:t xml:space="preserve">, </w:t>
@@ -4865,8 +4889,34 @@
           <w:rPr>
             <w:rFonts w:ascii="Cambria Math" w:hAnsi="Cambria Math"/>
           </w:rPr>
-          <m:t xml:space="preserve"> F</m:t>
+          <m:t xml:space="preserve"> </m:t>
         </m:r>
+        <m:sSub>
+          <m:sSubPr>
+            <m:ctrlPr>
+              <w:rPr>
+                <w:rFonts w:ascii="Cambria Math" w:hAnsi="Cambria Math"/>
+                <w:i/>
+              </w:rPr>
+            </m:ctrlPr>
+          </m:sSubPr>
+          <m:e>
+            <m:r>
+              <w:rPr>
+                <w:rFonts w:ascii="Cambria Math" w:hAnsi="Cambria Math"/>
+              </w:rPr>
+              <m:t>F</m:t>
+            </m:r>
+          </m:e>
+          <m:sub>
+            <m:r>
+              <w:rPr>
+                <w:rFonts w:ascii="Cambria Math" w:hAnsi="Cambria Math"/>
+              </w:rPr>
+              <m:t>i</m:t>
+            </m:r>
+          </m:sub>
+        </m:sSub>
         <m:d>
           <m:dPr>
             <m:endChr m:val="|"/>
@@ -4949,19 +4999,19 @@
         <w:t>.</w:t>
       </w:r>
       <w:r>
-        <w:t xml:space="preserve"> </w:t>
-      </w:r>
-      <w:r>
-        <w:t xml:space="preserve">Here, the term parameter refers to constants in </w:t>
+        <w:t xml:space="preserve"> Here</w:t>
+      </w:r>
+      <w:r>
+        <w:t xml:space="preserve">, the term parameter refers to constants in </w:t>
       </w:r>
       <w:r>
         <w:t xml:space="preserve">a model </w:t>
       </w:r>
       <w:r>
-        <w:t>that are not themselves dependent variables</w:t>
-      </w:r>
-      <w:r>
-        <w:t>, in this case population densities are the only dependent variables</w:t>
+        <w:t>that are not themselves dependent variable</w:t>
+      </w:r>
+      <w:r>
+        <w:t>s</w:t>
       </w:r>
       <w:r>
         <w:t xml:space="preserve"> </w:t>
@@ -4985,49 +5035,10 @@
         <w:fldChar w:fldCharType="end"/>
       </w:r>
       <w:r>
-        <w:t xml:space="preserve">. Let </w:t>
-      </w:r>
-      <m:oMath>
-        <m:sSub>
-          <m:sSubPr>
-            <m:ctrlPr>
-              <w:rPr>
-                <w:rFonts w:ascii="Cambria Math" w:hAnsi="Cambria Math"/>
-                <w:i/>
-              </w:rPr>
-            </m:ctrlPr>
-          </m:sSubPr>
-          <m:e>
-            <m:r>
-              <m:rPr>
-                <m:sty m:val="p"/>
-              </m:rPr>
-              <w:rPr>
-                <w:rFonts w:ascii="Cambria Math" w:hAnsi="Cambria Math"/>
-              </w:rPr>
-              <m:t>Ψ</m:t>
-            </m:r>
-            <m:ctrlPr>
-              <w:rPr>
-                <w:rFonts w:ascii="Cambria Math" w:hAnsi="Cambria Math"/>
-              </w:rPr>
-            </m:ctrlPr>
-          </m:e>
-          <m:sub>
-            <m:r>
-              <w:rPr>
-                <w:rFonts w:ascii="Cambria Math" w:hAnsi="Cambria Math"/>
-              </w:rPr>
-              <m:t>j</m:t>
-            </m:r>
-          </m:sub>
-        </m:sSub>
-      </m:oMath>
-      <w:r>
-        <w:t xml:space="preserve"> be the set of parameters in the single-competitor </w:t>
-      </w:r>
-      <w:r>
-        <w:t xml:space="preserve">model </w:t>
+        <w:t xml:space="preserve">. </w:t>
+      </w:r>
+      <w:r>
+        <w:t xml:space="preserve">Let </w:t>
       </w:r>
       <m:oMath>
         <m:sSub>
@@ -5096,7 +5107,343 @@
         </m:r>
       </m:oMath>
       <w:r>
-        <w:t xml:space="preserve">; </w:t>
+        <w:t xml:space="preserve"> </w:t>
+      </w:r>
+      <w:r>
+        <w:t>be a model describing</w:t>
+      </w:r>
+      <w:r>
+        <w:t xml:space="preserve"> the response of the focal species to competition from a single competitor species, </w:t>
+      </w:r>
+      <w:r>
+        <w:rPr>
+          <w:i/>
+        </w:rPr>
+        <w:t>j</w:t>
+      </w:r>
+      <w:r>
+        <w:t xml:space="preserve">, where </w:t>
+      </w:r>
+      <w:r>
+        <w:rPr>
+          <w:i/>
+        </w:rPr>
+        <w:t>j</w:t>
+      </w:r>
+      <w:r>
+        <w:t xml:space="preserve"> is one of the competitor species included in </w:t>
+      </w:r>
+      <m:oMath>
+        <m:sSub>
+          <m:sSubPr>
+            <m:ctrlPr>
+              <w:rPr>
+                <w:rFonts w:ascii="Cambria Math" w:hAnsi="Cambria Math"/>
+                <w:i/>
+              </w:rPr>
+            </m:ctrlPr>
+          </m:sSubPr>
+          <m:e>
+            <m:r>
+              <w:rPr>
+                <w:rFonts w:ascii="Cambria Math" w:hAnsi="Cambria Math"/>
+              </w:rPr>
+              <m:t>F</m:t>
+            </m:r>
+          </m:e>
+          <m:sub>
+            <m:r>
+              <w:rPr>
+                <w:rFonts w:ascii="Cambria Math" w:hAnsi="Cambria Math"/>
+              </w:rPr>
+              <m:t>i</m:t>
+            </m:r>
+          </m:sub>
+        </m:sSub>
+        <m:d>
+          <m:dPr>
+            <m:ctrlPr>
+              <w:rPr>
+                <w:rFonts w:ascii="Cambria Math" w:hAnsi="Cambria Math"/>
+                <w:i/>
+              </w:rPr>
+            </m:ctrlPr>
+          </m:dPr>
+          <m:e>
+            <m:sSub>
+              <m:sSubPr>
+                <m:ctrlPr>
+                  <w:rPr>
+                    <w:rFonts w:ascii="Cambria Math" w:hAnsi="Cambria Math"/>
+                    <w:i/>
+                  </w:rPr>
+                </m:ctrlPr>
+              </m:sSubPr>
+              <m:e>
+                <m:r>
+                  <w:rPr>
+                    <w:rFonts w:ascii="Cambria Math" w:hAnsi="Cambria Math"/>
+                  </w:rPr>
+                  <m:t>n</m:t>
+                </m:r>
+              </m:e>
+              <m:sub>
+                <m:r>
+                  <w:rPr>
+                    <w:rFonts w:ascii="Cambria Math" w:hAnsi="Cambria Math"/>
+                  </w:rPr>
+                  <m:t>1</m:t>
+                </m:r>
+              </m:sub>
+            </m:sSub>
+            <m:r>
+              <w:rPr>
+                <w:rFonts w:ascii="Cambria Math" w:hAnsi="Cambria Math"/>
+              </w:rPr>
+              <m:t xml:space="preserve">,… </m:t>
+            </m:r>
+            <m:sSub>
+              <m:sSubPr>
+                <m:ctrlPr>
+                  <w:rPr>
+                    <w:rFonts w:ascii="Cambria Math" w:hAnsi="Cambria Math"/>
+                    <w:i/>
+                  </w:rPr>
+                </m:ctrlPr>
+              </m:sSubPr>
+              <m:e>
+                <m:r>
+                  <w:rPr>
+                    <w:rFonts w:ascii="Cambria Math" w:hAnsi="Cambria Math"/>
+                  </w:rPr>
+                  <m:t>n</m:t>
+                </m:r>
+              </m:e>
+              <m:sub>
+                <m:r>
+                  <w:rPr>
+                    <w:rFonts w:ascii="Cambria Math" w:hAnsi="Cambria Math"/>
+                  </w:rPr>
+                  <m:t>m</m:t>
+                </m:r>
+              </m:sub>
+            </m:sSub>
+          </m:e>
+        </m:d>
+      </m:oMath>
+      <w:r>
+        <w:t xml:space="preserve">. For any model </w:t>
+      </w:r>
+      <w:r>
+        <w:rPr>
+          <w:i/>
+        </w:rPr>
+        <w:t>F</w:t>
+      </w:r>
+      <w:r>
+        <w:rPr>
+          <w:i/>
+          <w:vertAlign w:val="subscript"/>
+        </w:rPr>
+        <w:t>i</w:t>
+      </w:r>
+      <w:r>
+        <w:t xml:space="preserve">, </w:t>
+      </w:r>
+      <w:r>
+        <w:t xml:space="preserve">we find </w:t>
+      </w:r>
+      <m:oMath>
+        <m:sSub>
+          <m:sSubPr>
+            <m:ctrlPr>
+              <w:rPr>
+                <w:rFonts w:ascii="Cambria Math" w:hAnsi="Cambria Math"/>
+                <w:i/>
+              </w:rPr>
+            </m:ctrlPr>
+          </m:sSubPr>
+          <m:e>
+            <m:r>
+              <w:rPr>
+                <w:rFonts w:ascii="Cambria Math" w:hAnsi="Cambria Math"/>
+              </w:rPr>
+              <m:t>f</m:t>
+            </m:r>
+          </m:e>
+          <m:sub>
+            <m:r>
+              <w:rPr>
+                <w:rFonts w:ascii="Cambria Math" w:hAnsi="Cambria Math"/>
+              </w:rPr>
+              <m:t>ij</m:t>
+            </m:r>
+          </m:sub>
+        </m:sSub>
+        <m:r>
+          <w:rPr>
+            <w:rFonts w:ascii="Cambria Math" w:hAnsi="Cambria Math"/>
+          </w:rPr>
+          <m:t>(</m:t>
+        </m:r>
+        <m:sSub>
+          <m:sSubPr>
+            <m:ctrlPr>
+              <w:rPr>
+                <w:rFonts w:ascii="Cambria Math" w:hAnsi="Cambria Math"/>
+                <w:i/>
+              </w:rPr>
+            </m:ctrlPr>
+          </m:sSubPr>
+          <m:e>
+            <m:r>
+              <w:rPr>
+                <w:rFonts w:ascii="Cambria Math" w:hAnsi="Cambria Math"/>
+              </w:rPr>
+              <m:t>n</m:t>
+            </m:r>
+          </m:e>
+          <m:sub>
+            <m:r>
+              <w:rPr>
+                <w:rFonts w:ascii="Cambria Math" w:hAnsi="Cambria Math"/>
+              </w:rPr>
+              <m:t>j</m:t>
+            </m:r>
+          </m:sub>
+        </m:sSub>
+        <m:r>
+          <w:rPr>
+            <w:rFonts w:ascii="Cambria Math" w:hAnsi="Cambria Math"/>
+          </w:rPr>
+          <m:t>)</m:t>
+        </m:r>
+      </m:oMath>
+      <w:r>
+        <w:t xml:space="preserve"> by setting the densities of all competitors except </w:t>
+      </w:r>
+      <w:r>
+        <w:rPr>
+          <w:i/>
+        </w:rPr>
+        <w:t>j</w:t>
+      </w:r>
+      <w:r>
+        <w:t xml:space="preserve"> to zero and simplifying the model. </w:t>
+      </w:r>
+      <w:r>
+        <w:t>Next, l</w:t>
+      </w:r>
+      <w:r>
+        <w:t xml:space="preserve">et </w:t>
+      </w:r>
+      <m:oMath>
+        <m:sSub>
+          <m:sSubPr>
+            <m:ctrlPr>
+              <w:rPr>
+                <w:rFonts w:ascii="Cambria Math" w:hAnsi="Cambria Math"/>
+                <w:i/>
+              </w:rPr>
+            </m:ctrlPr>
+          </m:sSubPr>
+          <m:e>
+            <m:r>
+              <m:rPr>
+                <m:sty m:val="p"/>
+              </m:rPr>
+              <w:rPr>
+                <w:rFonts w:ascii="Cambria Math" w:hAnsi="Cambria Math"/>
+              </w:rPr>
+              <m:t>Ψ</m:t>
+            </m:r>
+            <m:ctrlPr>
+              <w:rPr>
+                <w:rFonts w:ascii="Cambria Math" w:hAnsi="Cambria Math"/>
+              </w:rPr>
+            </m:ctrlPr>
+          </m:e>
+          <m:sub>
+            <m:r>
+              <w:rPr>
+                <w:rFonts w:ascii="Cambria Math" w:hAnsi="Cambria Math"/>
+              </w:rPr>
+              <m:t>j</m:t>
+            </m:r>
+          </m:sub>
+        </m:sSub>
+      </m:oMath>
+      <w:r>
+        <w:t xml:space="preserve"> be the set of parameters in </w:t>
+      </w:r>
+      <m:oMath>
+        <m:sSub>
+          <m:sSubPr>
+            <m:ctrlPr>
+              <w:rPr>
+                <w:rFonts w:ascii="Cambria Math" w:hAnsi="Cambria Math"/>
+                <w:i/>
+              </w:rPr>
+            </m:ctrlPr>
+          </m:sSubPr>
+          <m:e>
+            <m:r>
+              <w:rPr>
+                <w:rFonts w:ascii="Cambria Math" w:hAnsi="Cambria Math"/>
+              </w:rPr>
+              <m:t>f</m:t>
+            </m:r>
+          </m:e>
+          <m:sub>
+            <m:r>
+              <w:rPr>
+                <w:rFonts w:ascii="Cambria Math" w:hAnsi="Cambria Math"/>
+              </w:rPr>
+              <m:t>ij</m:t>
+            </m:r>
+          </m:sub>
+        </m:sSub>
+        <m:r>
+          <w:rPr>
+            <w:rFonts w:ascii="Cambria Math" w:hAnsi="Cambria Math"/>
+          </w:rPr>
+          <m:t>(</m:t>
+        </m:r>
+        <m:sSub>
+          <m:sSubPr>
+            <m:ctrlPr>
+              <w:rPr>
+                <w:rFonts w:ascii="Cambria Math" w:hAnsi="Cambria Math"/>
+                <w:i/>
+              </w:rPr>
+            </m:ctrlPr>
+          </m:sSubPr>
+          <m:e>
+            <m:r>
+              <w:rPr>
+                <w:rFonts w:ascii="Cambria Math" w:hAnsi="Cambria Math"/>
+              </w:rPr>
+              <m:t>n</m:t>
+            </m:r>
+          </m:e>
+          <m:sub>
+            <m:r>
+              <w:rPr>
+                <w:rFonts w:ascii="Cambria Math" w:hAnsi="Cambria Math"/>
+              </w:rPr>
+              <m:t>j</m:t>
+            </m:r>
+          </m:sub>
+        </m:sSub>
+        <m:r>
+          <w:rPr>
+            <w:rFonts w:ascii="Cambria Math" w:hAnsi="Cambria Math"/>
+          </w:rPr>
+          <m:t>)</m:t>
+        </m:r>
+      </m:oMath>
+      <w:r>
+        <w:t xml:space="preserve">, </w:t>
       </w:r>
       <m:oMath>
         <m:sSub>
@@ -5235,197 +5582,22 @@
         </m:r>
       </m:oMath>
       <w:r>
-        <w:t xml:space="preserve">. For any model </w:t>
-      </w:r>
-      <w:r>
-        <w:rPr>
-          <w:i/>
-        </w:rPr>
-        <w:t>F</w:t>
-      </w:r>
-      <w:r>
-        <w:rPr>
-          <w:i/>
-          <w:vertAlign w:val="subscript"/>
-        </w:rPr>
-        <w:t>i</w:t>
-      </w:r>
-      <w:r>
-        <w:t xml:space="preserve"> </w:t>
-      </w:r>
-      <w:r>
-        <w:t xml:space="preserve">we find </w:t>
-      </w:r>
-      <m:oMath>
-        <m:sSub>
-          <m:sSubPr>
-            <m:ctrlPr>
-              <w:rPr>
-                <w:rFonts w:ascii="Cambria Math" w:hAnsi="Cambria Math"/>
-                <w:i/>
-              </w:rPr>
-            </m:ctrlPr>
-          </m:sSubPr>
-          <m:e>
-            <m:r>
-              <w:rPr>
-                <w:rFonts w:ascii="Cambria Math" w:hAnsi="Cambria Math"/>
-              </w:rPr>
-              <m:t>f</m:t>
-            </m:r>
-          </m:e>
-          <m:sub>
-            <m:r>
-              <w:rPr>
-                <w:rFonts w:ascii="Cambria Math" w:hAnsi="Cambria Math"/>
-              </w:rPr>
-              <m:t>ij</m:t>
-            </m:r>
-          </m:sub>
-        </m:sSub>
-        <m:r>
-          <w:rPr>
-            <w:rFonts w:ascii="Cambria Math" w:hAnsi="Cambria Math"/>
-          </w:rPr>
-          <m:t>(</m:t>
-        </m:r>
-        <m:sSub>
-          <m:sSubPr>
-            <m:ctrlPr>
-              <w:rPr>
-                <w:rFonts w:ascii="Cambria Math" w:hAnsi="Cambria Math"/>
-                <w:i/>
-              </w:rPr>
-            </m:ctrlPr>
-          </m:sSubPr>
-          <m:e>
-            <m:r>
-              <w:rPr>
-                <w:rFonts w:ascii="Cambria Math" w:hAnsi="Cambria Math"/>
-              </w:rPr>
-              <m:t>n</m:t>
-            </m:r>
-          </m:e>
-          <m:sub>
-            <m:r>
-              <w:rPr>
-                <w:rFonts w:ascii="Cambria Math" w:hAnsi="Cambria Math"/>
-              </w:rPr>
-              <m:t>j</m:t>
-            </m:r>
-          </m:sub>
-        </m:sSub>
-        <m:r>
-          <w:rPr>
-            <w:rFonts w:ascii="Cambria Math" w:hAnsi="Cambria Math"/>
-          </w:rPr>
-          <m:t>)</m:t>
-        </m:r>
-      </m:oMath>
-      <w:r>
-        <w:t xml:space="preserve"> by </w:t>
-      </w:r>
-      <w:r>
-        <w:t>setting the densit</w:t>
-      </w:r>
-      <w:r>
-        <w:t>ies</w:t>
-      </w:r>
-      <w:r>
-        <w:t xml:space="preserve"> of all competitor</w:t>
-      </w:r>
-      <w:r>
-        <w:t xml:space="preserve">s </w:t>
-      </w:r>
-      <w:r>
-        <w:t xml:space="preserve">except </w:t>
-      </w:r>
-      <w:r>
-        <w:rPr>
-          <w:i/>
-        </w:rPr>
-        <w:t>j</w:t>
-      </w:r>
-      <w:r>
-        <w:t xml:space="preserve"> to zero and removing any terms that become zero </w:t>
-      </w:r>
-      <w:r>
-        <w:t xml:space="preserve">and or </w:t>
-      </w:r>
-      <w:r>
-        <w:t>any coefficients that become one</w:t>
-      </w:r>
-      <w:r>
-        <w:t xml:space="preserve">. The remaining parameters in </w:t>
-      </w:r>
-      <m:oMath>
-        <m:sSub>
-          <m:sSubPr>
-            <m:ctrlPr>
-              <w:rPr>
-                <w:rFonts w:ascii="Cambria Math" w:hAnsi="Cambria Math"/>
-                <w:i/>
-              </w:rPr>
-            </m:ctrlPr>
-          </m:sSubPr>
-          <m:e>
-            <m:r>
-              <w:rPr>
-                <w:rFonts w:ascii="Cambria Math" w:hAnsi="Cambria Math"/>
-              </w:rPr>
-              <m:t>f</m:t>
-            </m:r>
-          </m:e>
-          <m:sub>
-            <m:r>
-              <w:rPr>
-                <w:rFonts w:ascii="Cambria Math" w:hAnsi="Cambria Math"/>
-              </w:rPr>
-              <m:t>ij</m:t>
-            </m:r>
-          </m:sub>
-        </m:sSub>
-        <m:r>
-          <w:rPr>
-            <w:rFonts w:ascii="Cambria Math" w:hAnsi="Cambria Math"/>
-          </w:rPr>
-          <m:t>(</m:t>
-        </m:r>
-        <m:sSub>
-          <m:sSubPr>
-            <m:ctrlPr>
-              <w:rPr>
-                <w:rFonts w:ascii="Cambria Math" w:hAnsi="Cambria Math"/>
-                <w:i/>
-              </w:rPr>
-            </m:ctrlPr>
-          </m:sSubPr>
-          <m:e>
-            <m:r>
-              <w:rPr>
-                <w:rFonts w:ascii="Cambria Math" w:hAnsi="Cambria Math"/>
-              </w:rPr>
-              <m:t>n</m:t>
-            </m:r>
-          </m:e>
-          <m:sub>
-            <m:r>
-              <w:rPr>
-                <w:rFonts w:ascii="Cambria Math" w:hAnsi="Cambria Math"/>
-              </w:rPr>
-              <m:t>j</m:t>
-            </m:r>
-          </m:sub>
-        </m:sSub>
-        <m:r>
-          <w:rPr>
-            <w:rFonts w:ascii="Cambria Math" w:hAnsi="Cambria Math"/>
-          </w:rPr>
-          <m:t>)</m:t>
-        </m:r>
-      </m:oMath>
-      <w:r>
-        <w:t xml:space="preserve"> are those in </w:t>
+        <w:t>.</w:t>
+      </w:r>
+      <w:r>
+        <w:t xml:space="preserve"> For most </w:t>
+      </w:r>
+      <w:r>
+        <w:t xml:space="preserve">realistic </w:t>
+      </w:r>
+      <w:r>
+        <w:t>competition models</w:t>
+      </w:r>
+      <w:r>
+        <w:t xml:space="preserve"> the parameters in</w:t>
+      </w:r>
+      <w:r>
+        <w:t xml:space="preserve"> </w:t>
       </w:r>
       <m:oMath>
         <m:sSub>
@@ -5459,60 +5631,9 @@
             </m:r>
           </m:sub>
         </m:sSub>
-        <m:r>
-          <w:rPr>
-            <w:rFonts w:ascii="Cambria Math" w:hAnsi="Cambria Math"/>
-          </w:rPr>
-          <m:t>.</m:t>
-        </m:r>
       </m:oMath>
       <w:r>
-        <w:t xml:space="preserve"> For most realistic competition models, </w:t>
-      </w:r>
-      <m:oMath>
-        <m:sSub>
-          <m:sSubPr>
-            <m:ctrlPr>
-              <w:rPr>
-                <w:rFonts w:ascii="Cambria Math" w:hAnsi="Cambria Math"/>
-                <w:i/>
-              </w:rPr>
-            </m:ctrlPr>
-          </m:sSubPr>
-          <m:e>
-            <m:r>
-              <m:rPr>
-                <m:sty m:val="p"/>
-              </m:rPr>
-              <w:rPr>
-                <w:rFonts w:ascii="Cambria Math" w:hAnsi="Cambria Math"/>
-              </w:rPr>
-              <m:t>Ψ</m:t>
-            </m:r>
-            <m:ctrlPr>
-              <w:rPr>
-                <w:rFonts w:ascii="Cambria Math" w:hAnsi="Cambria Math"/>
-              </w:rPr>
-            </m:ctrlPr>
-          </m:e>
-          <m:sub>
-            <m:r>
-              <w:rPr>
-                <w:rFonts w:ascii="Cambria Math" w:hAnsi="Cambria Math"/>
-              </w:rPr>
-              <m:t>j</m:t>
-            </m:r>
-          </m:sub>
-        </m:sSub>
-      </m:oMath>
-      <w:r>
-        <w:t xml:space="preserve"> </w:t>
-      </w:r>
-      <w:r>
-        <w:t>will be</w:t>
-      </w:r>
-      <w:r>
-        <w:t xml:space="preserve"> a subset of </w:t>
+        <w:t xml:space="preserve"> will be a subset of those in </w:t>
       </w:r>
       <m:oMath>
         <m:r>
@@ -5526,10 +5647,7 @@
         </m:r>
       </m:oMath>
       <w:r>
-        <w:t>,</w:t>
-      </w:r>
-      <w:r>
-        <w:t xml:space="preserve"> </w:t>
+        <w:t xml:space="preserve">, i.e. </w:t>
       </w:r>
       <m:oMath>
         <m:sSub>
@@ -5567,7 +5685,16 @@
           <w:rPr>
             <w:rFonts w:ascii="Cambria Math" w:hAnsi="Cambria Math"/>
           </w:rPr>
-          <m:t>⊆θ</m:t>
+          <m:t>⊆</m:t>
+        </m:r>
+        <m:r>
+          <m:rPr>
+            <m:sty m:val="p"/>
+          </m:rPr>
+          <w:rPr>
+            <w:rFonts w:ascii="Cambria Math" w:hAnsi="Cambria Math"/>
+          </w:rPr>
+          <m:t>Θ</m:t>
         </m:r>
       </m:oMath>
       <w:r>
@@ -5591,22 +5718,68 @@
         </m:r>
       </m:oMath>
       <w:r>
-        <w:t xml:space="preserve"> be the union of all parameters found across </w:t>
-      </w:r>
-      <w:r>
-        <w:t>all</w:t>
-      </w:r>
-      <w:r>
-        <w:t xml:space="preserve"> </w:t>
+        <w:t xml:space="preserve"> be </w:t>
+      </w:r>
+      <w:r>
+        <w:t xml:space="preserve">the </w:t>
+      </w:r>
+      <w:r>
+        <w:t>set</w:t>
+      </w:r>
+      <w:r>
+        <w:t xml:space="preserve"> of all parameters found </w:t>
+      </w:r>
+      <w:r>
+        <w:t>across</w:t>
+      </w:r>
+      <w:r>
+        <w:t xml:space="preserve"> all </w:t>
       </w:r>
       <w:r>
         <w:rPr>
           <w:i/>
         </w:rPr>
-        <w:t>m</w:t>
-      </w:r>
-      <w:r>
-        <w:t xml:space="preserve"> single competitor functions, </w:t>
+        <w:t xml:space="preserve">m </w:t>
+      </w:r>
+      <w:r>
+        <w:t xml:space="preserve">sets </w:t>
+      </w:r>
+      <m:oMath>
+        <m:sSub>
+          <m:sSubPr>
+            <m:ctrlPr>
+              <w:rPr>
+                <w:rFonts w:ascii="Cambria Math" w:hAnsi="Cambria Math"/>
+                <w:i/>
+              </w:rPr>
+            </m:ctrlPr>
+          </m:sSubPr>
+          <m:e>
+            <m:r>
+              <m:rPr>
+                <m:sty m:val="p"/>
+              </m:rPr>
+              <w:rPr>
+                <w:rFonts w:ascii="Cambria Math" w:hAnsi="Cambria Math"/>
+              </w:rPr>
+              <m:t>Ψ</m:t>
+            </m:r>
+          </m:e>
+          <m:sub>
+            <m:r>
+              <w:rPr>
+                <w:rFonts w:ascii="Cambria Math" w:hAnsi="Cambria Math"/>
+              </w:rPr>
+              <m:t>j</m:t>
+            </m:r>
+          </m:sub>
+        </m:sSub>
+      </m:oMath>
+      <w:r>
+        <w:t>:</w:t>
+      </w:r>
+      <w:r>
+        <w:t xml:space="preserve"> </w:t>
       </w:r>
       <m:oMath>
         <m:r>
@@ -5796,11 +5969,11 @@
         </m:r>
       </m:oMath>
       <w:r>
-        <w:t xml:space="preserve">A model is pairwise if </w:t>
+        <w:t xml:space="preserve">A model is </w:t>
       </w:r>
       <w:r>
         <w:lastRenderedPageBreak/>
-        <w:t xml:space="preserve">all parameters in </w:t>
+        <w:t xml:space="preserve">pairwise if all parameters in </w:t>
       </w:r>
       <m:oMath>
         <m:r>
@@ -5863,13 +6036,10 @@
         <w:t xml:space="preserve"> </w:t>
       </w:r>
       <w:r>
-        <w:t xml:space="preserve">By contrast, </w:t>
-      </w:r>
-      <w:r>
         <w:rPr>
           <w:b/>
         </w:rPr>
-        <w:t>m</w:t>
+        <w:t>M</w:t>
       </w:r>
       <w:r>
         <w:rPr>
@@ -5915,7 +6085,19 @@
         <w:rPr>
           <w:b/>
         </w:rPr>
-        <w:t xml:space="preserve">, or more precisely, when </w:t>
+        <w:t>, or more precisely</w:t>
+      </w:r>
+      <w:r>
+        <w:rPr>
+          <w:b/>
+        </w:rPr>
+        <w:t>,</w:t>
+      </w:r>
+      <w:r>
+        <w:rPr>
+          <w:b/>
+        </w:rPr>
+        <w:t xml:space="preserve"> when </w:t>
       </w:r>
       <m:oMath>
         <m:r>
@@ -7054,17 +7236,30 @@
       <w:r>
         <w:t>This abstract representation belies a simple empirical heuristic for determining whether a model has HOIs: in order to parameterize a model with HOIs, the response of the focal species must be measured against density gradients of each competitor separately, as well as against varying combinations of competitors grown together (</w:t>
       </w:r>
-      <w:fldSimple w:instr=" REF _Ref25593206 ">
-        <w:r>
-          <w:t xml:space="preserve">Figure </w:t>
-        </w:r>
-        <w:r>
-          <w:rPr>
-            <w:noProof/>
-          </w:rPr>
-          <w:t>2</w:t>
-        </w:r>
-      </w:fldSimple>
+      <w:r>
+        <w:fldChar w:fldCharType="begin"/>
+      </w:r>
+      <w:r>
+        <w:instrText xml:space="preserve"> REF _Ref25593206 </w:instrText>
+      </w:r>
+      <w:r>
+        <w:fldChar w:fldCharType="separate"/>
+      </w:r>
+      <w:r>
+        <w:t xml:space="preserve">Figure </w:t>
+      </w:r>
+      <w:r>
+        <w:rPr>
+          <w:noProof/>
+        </w:rPr>
+        <w:t>2</w:t>
+      </w:r>
+      <w:r>
+        <w:rPr>
+          <w:noProof/>
+        </w:rPr>
+        <w:fldChar w:fldCharType="end"/>
+      </w:r>
       <w:r>
         <w:t>).</w:t>
       </w:r>
@@ -7081,25 +7276,61 @@
         <w:rPr>
           <w:i/>
         </w:rPr>
-        <w:t>In essence, a model with HOIs includes parameters that an empiricist cannot measure when a</w:t>
+        <w:t xml:space="preserve">In essence, a </w:t>
       </w:r>
       <w:r>
         <w:rPr>
           <w:i/>
         </w:rPr>
-        <w:t xml:space="preserve"> focal individual is being affected by</w:t>
+        <w:t xml:space="preserve">model </w:t>
       </w:r>
       <w:r>
         <w:rPr>
           <w:i/>
         </w:rPr>
-        <w:t xml:space="preserve"> </w:t>
+        <w:t xml:space="preserve">with HOIs includes </w:t>
       </w:r>
       <w:r>
         <w:rPr>
           <w:i/>
         </w:rPr>
-        <w:t xml:space="preserve">only a </w:t>
+        <w:t xml:space="preserve">additional </w:t>
+      </w:r>
+      <w:r>
+        <w:rPr>
+          <w:i/>
+        </w:rPr>
+        <w:t>parameters</w:t>
+      </w:r>
+      <w:r>
+        <w:rPr>
+          <w:i/>
+        </w:rPr>
+        <w:t xml:space="preserve"> that an empiricist cannot measure when </w:t>
+      </w:r>
+      <w:r>
+        <w:rPr>
+          <w:i/>
+        </w:rPr>
+        <w:t>the response of a</w:t>
+      </w:r>
+      <w:r>
+        <w:rPr>
+          <w:i/>
+        </w:rPr>
+        <w:t xml:space="preserve"> focal individual is </w:t>
+      </w:r>
+      <w:r>
+        <w:rPr>
+          <w:i/>
+        </w:rPr>
+        <w:t>measured against</w:t>
+      </w:r>
+      <w:r>
+        <w:rPr>
+          <w:i/>
+        </w:rPr>
+        <w:t xml:space="preserve"> a </w:t>
       </w:r>
       <w:r>
         <w:rPr>
@@ -7218,7 +7449,13 @@
         </m:sSub>
       </m:oMath>
       <w:r>
-        <w:t xml:space="preserve">, rather some form for the multi-competitor model </w:t>
+        <w:t xml:space="preserve">, rather </w:t>
+      </w:r>
+      <w:r>
+        <w:t xml:space="preserve">the </w:t>
+      </w:r>
+      <w:r>
+        <w:t xml:space="preserve">form for the multi-competitor model </w:t>
       </w:r>
       <w:r>
         <w:rPr>
@@ -7442,7 +7679,13 @@
         <w:t xml:space="preserve"> HOIs. </w:t>
       </w:r>
       <w:r>
-        <w:t xml:space="preserve">In general, all models with hard HOIs will be non-linear but not all non-linear models will have hard HOIs. </w:t>
+        <w:t xml:space="preserve">In general, all models with hard HOIs will be non-linear </w:t>
+      </w:r>
+      <w:r>
+        <w:t xml:space="preserve">and have soft HOIs, </w:t>
+      </w:r>
+      <w:r>
+        <w:t xml:space="preserve">but not all non-linear models will have hard HOIs. </w:t>
       </w:r>
       <w:r>
         <w:t xml:space="preserve">This is similar to definitions used in earlier discussions of HOIs based on LV forms of competition </w:t>
@@ -7950,7 +8193,7 @@
                   <w:rPr>
                     <w:rFonts w:ascii="Cambria Math" w:hAnsi="Cambria Math"/>
                   </w:rPr>
-                  <m:t>.</m:t>
+                  <m:t>,</m:t>
                 </m:r>
               </m:oMath>
             </m:oMathPara>
@@ -8014,6 +8257,148 @@
         <w:ind w:firstLine="0"/>
         <w:contextualSpacing/>
       </w:pPr>
+      <w:r>
+        <w:t>where</w:t>
+      </w:r>
+      <m:oMath>
+        <m:r>
+          <w:rPr>
+            <w:rFonts w:ascii="Cambria Math" w:hAnsi="Cambria Math"/>
+          </w:rPr>
+          <m:t xml:space="preserve"> </m:t>
+        </m:r>
+        <m:sSub>
+          <m:sSubPr>
+            <m:ctrlPr>
+              <w:rPr>
+                <w:rFonts w:ascii="Cambria Math" w:hAnsi="Cambria Math"/>
+              </w:rPr>
+            </m:ctrlPr>
+          </m:sSubPr>
+          <m:e>
+            <m:r>
+              <w:rPr>
+                <w:rFonts w:ascii="Cambria Math" w:hAnsi="Cambria Math"/>
+              </w:rPr>
+              <m:t>λ</m:t>
+            </m:r>
+          </m:e>
+          <m:sub>
+            <m:r>
+              <w:rPr>
+                <w:rFonts w:ascii="Cambria Math" w:hAnsi="Cambria Math"/>
+              </w:rPr>
+              <m:t>i</m:t>
+            </m:r>
+          </m:sub>
+        </m:sSub>
+        <m:r>
+          <w:rPr>
+            <w:rFonts w:ascii="Cambria Math" w:hAnsi="Cambria Math"/>
+          </w:rPr>
+          <m:t>, &gt;0</m:t>
+        </m:r>
+      </m:oMath>
+      <w:r>
+        <w:t xml:space="preserve"> is the maximum per capita seed production, </w:t>
+      </w:r>
+      <m:oMath>
+        <m:sSub>
+          <m:sSubPr>
+            <m:ctrlPr>
+              <w:rPr>
+                <w:rFonts w:ascii="Cambria Math" w:hAnsi="Cambria Math"/>
+              </w:rPr>
+            </m:ctrlPr>
+          </m:sSubPr>
+          <m:e>
+            <m:r>
+              <w:rPr>
+                <w:rFonts w:ascii="Cambria Math" w:hAnsi="Cambria Math"/>
+              </w:rPr>
+              <m:t>α</m:t>
+            </m:r>
+          </m:e>
+          <m:sub>
+            <m:r>
+              <w:rPr>
+                <w:rFonts w:ascii="Cambria Math" w:hAnsi="Cambria Math"/>
+              </w:rPr>
+              <m:t>ij</m:t>
+            </m:r>
+          </m:sub>
+        </m:sSub>
+      </m:oMath>
+      <w:r>
+        <w:t xml:space="preserve"> is the per capita effect of species </w:t>
+      </w:r>
+      <m:oMath>
+        <m:r>
+          <w:rPr>
+            <w:rFonts w:ascii="Cambria Math" w:hAnsi="Cambria Math"/>
+          </w:rPr>
+          <m:t>j</m:t>
+        </m:r>
+      </m:oMath>
+      <w:r>
+        <w:t xml:space="preserve"> on </w:t>
+      </w:r>
+      <w:proofErr w:type="spellStart"/>
+      <w:r>
+        <w:t>species</w:t>
+      </w:r>
+      <w:proofErr w:type="spellEnd"/>
+      <w:r>
+        <w:t xml:space="preserve"> </w:t>
+      </w:r>
+      <m:oMath>
+        <m:r>
+          <w:rPr>
+            <w:rFonts w:ascii="Cambria Math" w:hAnsi="Cambria Math"/>
+          </w:rPr>
+          <m:t>i</m:t>
+        </m:r>
+      </m:oMath>
+      <w:r>
+        <w:t xml:space="preserve"> and </w:t>
+      </w:r>
+      <m:oMath>
+        <m:sSub>
+          <m:sSubPr>
+            <m:ctrlPr>
+              <w:rPr>
+                <w:rFonts w:ascii="Cambria Math" w:hAnsi="Cambria Math"/>
+                <w:i/>
+              </w:rPr>
+            </m:ctrlPr>
+          </m:sSubPr>
+          <m:e>
+            <m:r>
+              <w:rPr>
+                <w:rFonts w:ascii="Cambria Math" w:hAnsi="Cambria Math"/>
+              </w:rPr>
+              <m:t>τ</m:t>
+            </m:r>
+          </m:e>
+          <m:sub>
+            <m:r>
+              <w:rPr>
+                <w:rFonts w:ascii="Cambria Math" w:hAnsi="Cambria Math"/>
+              </w:rPr>
+              <m:t>i</m:t>
+            </m:r>
+          </m:sub>
+        </m:sSub>
+        <m:r>
+          <w:rPr>
+            <w:rFonts w:ascii="Cambria Math" w:hAnsi="Cambria Math"/>
+          </w:rPr>
+          <m:t xml:space="preserve">&gt;0 </m:t>
+        </m:r>
+      </m:oMath>
+      <w:r>
+        <w:t xml:space="preserve">allows each focal species to respond differently to the sum of competitor effects. </w:t>
+      </w:r>
       <w:r>
         <w:t xml:space="preserve">This function has the partial derivative </w:t>
       </w:r>
@@ -8325,11 +8710,7 @@
         <w:t>i</w:t>
       </w:r>
       <w:r>
-        <w:t xml:space="preserve"> is a function of the density of all other competitor species. However, as in the LV model, there are no hard HOIs in this model by our definition because all of the parameters in the multi-competitor model are also found in </w:t>
-      </w:r>
-      <w:r>
-        <w:lastRenderedPageBreak/>
-        <w:t xml:space="preserve">the </w:t>
+        <w:t xml:space="preserve"> is a function of the density of all other competitor species. However, as in the LV model, there are no hard HOIs in this model by our definition because all of the parameters in the multi-competitor model are also found in the </w:t>
       </w:r>
       <w:r>
         <w:rPr>
@@ -8342,20 +8723,6 @@
       </w:r>
       <w:r>
         <w:t xml:space="preserve">, i.e. </w:t>
-      </w:r>
-      <m:oMath>
-        <m:r>
-          <m:rPr>
-            <m:sty m:val="p"/>
-          </m:rPr>
-          <w:rPr>
-            <w:rFonts w:ascii="Cambria Math" w:hAnsi="Cambria Math"/>
-          </w:rPr>
-          <m:t>Θ=Φ</m:t>
-        </m:r>
-      </m:oMath>
-      <w:r>
-        <w:t xml:space="preserve">. For instance, for the model above </w:t>
       </w:r>
       <m:oMath>
         <m:r>
@@ -8609,7 +8976,13 @@
         <w:t xml:space="preserve">understanding of </w:t>
       </w:r>
       <w:r>
-        <w:t>multispecies competition</w:t>
+        <w:t xml:space="preserve">competition in </w:t>
+      </w:r>
+      <w:r>
+        <w:t xml:space="preserve">multispecies </w:t>
+      </w:r>
+      <w:r>
+        <w:t>communities</w:t>
       </w:r>
       <w:r>
         <w:t xml:space="preserve">. </w:t>
@@ -8837,6 +9210,7 @@
         <w:t xml:space="preserve">model, the </w:t>
       </w:r>
       <w:r>
+        <w:lastRenderedPageBreak/>
         <w:t>lifetime competitive e</w:t>
       </w:r>
       <w:r>
@@ -8876,19 +9250,24 @@
         <w:t>in the model arguably reflects</w:t>
       </w:r>
       <w:r>
-        <w:t xml:space="preserve"> a quantitative rather than</w:t>
-      </w:r>
-      <w:r>
-        <w:t xml:space="preserve"> a</w:t>
-      </w:r>
-      <w:r>
-        <w:t xml:space="preserve"> </w:t>
+        <w:t xml:space="preserve"> a </w:t>
+      </w:r>
+      <w:r>
+        <w:t>quantitative</w:t>
       </w:r>
       <w:r>
         <w:rPr>
           <w:i/>
         </w:rPr>
-        <w:lastRenderedPageBreak/>
+        <w:t xml:space="preserve"> </w:t>
+      </w:r>
+      <w:r>
+        <w:t>not a</w:t>
+      </w:r>
+      <w:r>
+        <w:t xml:space="preserve"> </w:t>
+      </w:r>
+      <w:r>
         <w:t>qualitative</w:t>
       </w:r>
       <w:r>
@@ -8922,10 +9301,22 @@
         <w:t>In models with hard HOIs, the</w:t>
       </w:r>
       <w:r>
-        <w:t xml:space="preserve"> qualitative, or functional change in the nature of competition can be defined mathematically </w:t>
-      </w:r>
-      <w:r>
-        <w:t xml:space="preserve">by the introduction of parameters in </w:t>
+        <w:t xml:space="preserve"> qualitative, or functional change in the nature of competition </w:t>
+      </w:r>
+      <w:r>
+        <w:t>is</w:t>
+      </w:r>
+      <w:r>
+        <w:t xml:space="preserve"> defined mathematically </w:t>
+      </w:r>
+      <w:r>
+        <w:t>by the introduction of</w:t>
+      </w:r>
+      <w:r>
+        <w:t xml:space="preserve"> additional</w:t>
+      </w:r>
+      <w:r>
+        <w:t xml:space="preserve"> parameters in </w:t>
       </w:r>
       <m:oMath>
         <m:r>
@@ -8971,7 +9362,10 @@
         <w:t xml:space="preserve">Adler and Morris (1994) provide </w:t>
       </w:r>
       <w:r>
-        <w:t xml:space="preserve">another example </w:t>
+        <w:t>another specific</w:t>
+      </w:r>
+      <w:r>
+        <w:t xml:space="preserve"> example </w:t>
       </w:r>
       <w:r>
         <w:t xml:space="preserve">where it is ecologically meaningful to </w:t>
@@ -8992,7 +9386,10 @@
         <w:t xml:space="preserve">describe </w:t>
       </w:r>
       <w:r>
-        <w:t xml:space="preserve">a hypothetical scenario where </w:t>
+        <w:t xml:space="preserve">a hypothetical scenario </w:t>
+      </w:r>
+      <w:r>
+        <w:t xml:space="preserve">in which </w:t>
       </w:r>
       <w:r>
         <w:t>different species</w:t>
@@ -9007,100 +9404,94 @@
         <w:t xml:space="preserve"> for light</w:t>
       </w:r>
       <w:r>
+        <w:t xml:space="preserve"> and</w:t>
+      </w:r>
+      <w:r>
+        <w:t xml:space="preserve"> each species </w:t>
+      </w:r>
+      <w:r>
+        <w:t>simply block</w:t>
+      </w:r>
+      <w:r>
+        <w:t>s</w:t>
+      </w:r>
+      <w:r>
+        <w:t xml:space="preserve"> a proportion of the light </w:t>
+      </w:r>
+      <w:r>
+        <w:t xml:space="preserve">that passes through </w:t>
+      </w:r>
+      <w:r>
+        <w:t>its canopy</w:t>
+      </w:r>
+      <w:r>
+        <w:t>—</w:t>
+      </w:r>
+      <w:r>
+        <w:t>thus taller species reduce the amount of light received by shorter species. In this way, the</w:t>
+      </w:r>
+      <w:r>
+        <w:t xml:space="preserve"> </w:t>
+      </w:r>
+      <w:r>
+        <w:rPr>
+          <w:i/>
+        </w:rPr>
+        <w:t>qualitative</w:t>
+      </w:r>
+      <w:r>
+        <w:t xml:space="preserve"> </w:t>
+      </w:r>
+      <w:r>
+        <w:t xml:space="preserve">nature </w:t>
+      </w:r>
+      <w:r>
+        <w:t xml:space="preserve">of the interaction between a tall species and a shorter one is independent of all other species. </w:t>
+      </w:r>
+      <w:r>
+        <w:t>Nevertheless, th</w:t>
+      </w:r>
+      <w:r>
+        <w:t xml:space="preserve">is </w:t>
+      </w:r>
+      <w:r>
+        <w:t xml:space="preserve">mechanism </w:t>
+      </w:r>
+      <w:r>
+        <w:t xml:space="preserve">of interaction means that the effect of a </w:t>
+      </w:r>
+      <w:r>
+        <w:t xml:space="preserve">taller species on a shorter species </w:t>
+      </w:r>
+      <w:r>
+        <w:t xml:space="preserve">below </w:t>
+      </w:r>
+      <w:r>
+        <w:t xml:space="preserve">it </w:t>
+      </w:r>
+      <w:r>
+        <w:t xml:space="preserve">depends </w:t>
+      </w:r>
+      <w:r>
+        <w:t xml:space="preserve">non-additively </w:t>
+      </w:r>
+      <w:r>
+        <w:t xml:space="preserve">on the density of </w:t>
+      </w:r>
+      <w:r>
+        <w:t xml:space="preserve">other </w:t>
+      </w:r>
+      <w:r>
+        <w:t>competitors with a canopy between the two</w:t>
+      </w:r>
+      <w:r>
         <w:t xml:space="preserve">. </w:t>
       </w:r>
       <w:r>
-        <w:t xml:space="preserve">In their example, each species </w:t>
-      </w:r>
-      <w:r>
-        <w:t>simply block</w:t>
-      </w:r>
-      <w:r>
-        <w:t>s</w:t>
-      </w:r>
-      <w:r>
-        <w:t xml:space="preserve"> a proportion of the light </w:t>
-      </w:r>
-      <w:r>
-        <w:t xml:space="preserve">that passes through </w:t>
-      </w:r>
-      <w:r>
-        <w:t>its canopy</w:t>
-      </w:r>
-      <w:r>
-        <w:t>—</w:t>
-      </w:r>
-      <w:r>
-        <w:t>thus taller species reduce the amount of light received by shorter species. In this way, the</w:t>
-      </w:r>
-      <w:r>
-        <w:t xml:space="preserve"> </w:t>
-      </w:r>
-      <w:r>
-        <w:rPr>
-          <w:i/>
-        </w:rPr>
-        <w:t>qualitative</w:t>
-      </w:r>
-      <w:r>
-        <w:t xml:space="preserve"> </w:t>
-      </w:r>
-      <w:r>
-        <w:t xml:space="preserve">nature </w:t>
-      </w:r>
-      <w:r>
-        <w:t xml:space="preserve">of the interaction between a tall species and a shorter one is independent of all other species. </w:t>
-      </w:r>
-      <w:r>
-        <w:t>Nevertheless, th</w:t>
-      </w:r>
-      <w:r>
-        <w:t xml:space="preserve">is </w:t>
-      </w:r>
-      <w:r>
-        <w:t xml:space="preserve">mechanism </w:t>
-      </w:r>
-      <w:r>
-        <w:t xml:space="preserve">of interaction means that the effect of a </w:t>
-      </w:r>
-      <w:r>
-        <w:t xml:space="preserve">taller species on a shorter species </w:t>
-      </w:r>
-      <w:r>
-        <w:t xml:space="preserve">below </w:t>
-      </w:r>
-      <w:r>
-        <w:t xml:space="preserve">it </w:t>
-      </w:r>
-      <w:r>
-        <w:t xml:space="preserve">depends </w:t>
-      </w:r>
-      <w:r>
-        <w:t xml:space="preserve">non-additively </w:t>
-      </w:r>
-      <w:r>
-        <w:t xml:space="preserve">on the density of </w:t>
-      </w:r>
-      <w:r>
-        <w:t xml:space="preserve">other </w:t>
-      </w:r>
-      <w:r>
-        <w:t>competitors with a canopy between the two</w:t>
-      </w:r>
-      <w:r>
-        <w:t xml:space="preserve">. </w:t>
-      </w:r>
-      <w:r>
-        <w:t xml:space="preserve">As in the </w:t>
-      </w:r>
-      <w:r>
-        <w:t>Hassel</w:t>
-      </w:r>
-      <w:r>
-        <w:t xml:space="preserve"> model, </w:t>
-      </w:r>
-      <w:r>
-        <w:t xml:space="preserve">per capita competition </w:t>
+        <w:t>P</w:t>
+      </w:r>
+      <w:r>
+        <w:t xml:space="preserve">er capita competition </w:t>
       </w:r>
       <w:r>
         <w:t xml:space="preserve">is </w:t>
@@ -9181,6 +9572,7 @@
         <w:contextualSpacing/>
       </w:pPr>
       <w:r>
+        <w:lastRenderedPageBreak/>
         <w:t>Our definition also helps resolve the question of whether single species effects can involve HOIs.</w:t>
       </w:r>
       <w:r>
@@ -9312,11 +9704,7 @@
         <w:t xml:space="preserve"> </w:t>
       </w:r>
       <w:r>
-        <w:t xml:space="preserve">Our definition, does not count these as </w:t>
-      </w:r>
-      <w:r>
-        <w:lastRenderedPageBreak/>
-        <w:t>HOIs, and this agrees</w:t>
+        <w:t>Our definition, does not count these as HOIs, and this agrees</w:t>
       </w:r>
       <w:r>
         <w:t xml:space="preserve"> with</w:t>
@@ -9657,7 +10045,10 @@
         <w:t xml:space="preserve"> rather these additional terms </w:t>
       </w:r>
       <w:r>
-        <w:t>simply allow the</w:t>
+        <w:t xml:space="preserve">simply allow </w:t>
+      </w:r>
+      <w:r>
+        <w:t>an already</w:t>
       </w:r>
       <w:r>
         <w:t xml:space="preserve"> non-linear function</w:t>
@@ -9759,7 +10150,11 @@
         <w:t xml:space="preserve"> our definition would not. </w:t>
       </w:r>
       <w:r>
-        <w:t xml:space="preserve">We believe our definition is more general, it </w:t>
+        <w:t xml:space="preserve">We believe </w:t>
+      </w:r>
+      <w:r>
+        <w:lastRenderedPageBreak/>
+        <w:t xml:space="preserve">our definition is more general, it </w:t>
       </w:r>
       <w:r>
         <w:t>does not depend on the number of competitor species present</w:t>
@@ -9789,7 +10184,6 @@
         <w:contextualSpacing/>
       </w:pPr>
       <w:r>
-        <w:lastRenderedPageBreak/>
         <w:t xml:space="preserve">In the </w:t>
       </w:r>
       <w:r>
@@ -9876,17 +10270,30 @@
       <w:r>
         <w:t xml:space="preserve"> (</w:t>
       </w:r>
-      <w:fldSimple w:instr=" REF _Ref25593216 ">
-        <w:r>
-          <w:t xml:space="preserve">Figure </w:t>
-        </w:r>
-        <w:r>
-          <w:rPr>
-            <w:noProof/>
-          </w:rPr>
-          <w:t>3</w:t>
-        </w:r>
-      </w:fldSimple>
+      <w:r>
+        <w:fldChar w:fldCharType="begin"/>
+      </w:r>
+      <w:r>
+        <w:instrText xml:space="preserve"> REF _Ref25593216 </w:instrText>
+      </w:r>
+      <w:r>
+        <w:fldChar w:fldCharType="separate"/>
+      </w:r>
+      <w:r>
+        <w:t xml:space="preserve">Figure </w:t>
+      </w:r>
+      <w:r>
+        <w:rPr>
+          <w:noProof/>
+        </w:rPr>
+        <w:t>3</w:t>
+      </w:r>
+      <w:r>
+        <w:rPr>
+          <w:noProof/>
+        </w:rPr>
+        <w:fldChar w:fldCharType="end"/>
+      </w:r>
       <w:r>
         <w:t>)</w:t>
       </w:r>
@@ -9934,12 +10341,12 @@
       <w:pPr>
         <w:pStyle w:val="Heading"/>
       </w:pPr>
-      <w:bookmarkStart w:id="1" w:name="defining-higher-order-interactions"/>
-      <w:bookmarkStart w:id="2" w:name="hois-arrising-from-cycles-of-pairwise-co"/>
-      <w:bookmarkStart w:id="3" w:name="hois-in-a-mechanistic-resource-competiti"/>
-      <w:bookmarkEnd w:id="1"/>
+      <w:bookmarkStart w:id="2" w:name="defining-higher-order-interactions"/>
+      <w:bookmarkStart w:id="3" w:name="hois-arrising-from-cycles-of-pairwise-co"/>
+      <w:bookmarkStart w:id="4" w:name="hois-in-a-mechanistic-resource-competiti"/>
       <w:bookmarkEnd w:id="2"/>
       <w:bookmarkEnd w:id="3"/>
+      <w:bookmarkEnd w:id="4"/>
       <w:r>
         <w:t>Simulating a Higher Order Competition Experiment</w:t>
       </w:r>
@@ -10039,22 +10446,39 @@
       <w:r>
         <w:t xml:space="preserve"> (</w:t>
       </w:r>
-      <w:fldSimple w:instr=" REF _Ref25593206 ">
-        <w:r>
-          <w:t xml:space="preserve">Figure </w:t>
-        </w:r>
-        <w:r>
-          <w:rPr>
-            <w:noProof/>
-          </w:rPr>
-          <w:t>2</w:t>
-        </w:r>
-      </w:fldSimple>
+      <w:r>
+        <w:fldChar w:fldCharType="begin"/>
+      </w:r>
+      <w:r>
+        <w:instrText xml:space="preserve"> REF _Ref25593206 </w:instrText>
+      </w:r>
+      <w:r>
+        <w:fldChar w:fldCharType="separate"/>
+      </w:r>
+      <w:r>
+        <w:t xml:space="preserve">Figure </w:t>
+      </w:r>
+      <w:r>
+        <w:rPr>
+          <w:noProof/>
+        </w:rPr>
+        <w:t>2</w:t>
+      </w:r>
+      <w:r>
+        <w:rPr>
+          <w:noProof/>
+        </w:rPr>
+        <w:fldChar w:fldCharType="end"/>
+      </w:r>
       <w:r>
         <w:t>)</w:t>
       </w:r>
       <w:r>
-        <w:t>. The simulation lasts one growing season (200 days).</w:t>
+        <w:t xml:space="preserve">. The simulation lasts one </w:t>
+      </w:r>
+      <w:r>
+        <w:lastRenderedPageBreak/>
+        <w:t>growing season (200 days).</w:t>
       </w:r>
       <w:r>
         <w:t xml:space="preserve"> </w:t>
@@ -10066,11 +10490,7 @@
         <w:t xml:space="preserve">plots with </w:t>
       </w:r>
       <w:r>
-        <w:t xml:space="preserve">densities of 0, 1, 2, 3, 4, 9, 16, 25 or 36 individuals of each </w:t>
-      </w:r>
-      <w:r>
-        <w:lastRenderedPageBreak/>
-        <w:t xml:space="preserve">other competitor species, including intraspecific competition. </w:t>
+        <w:t xml:space="preserve">densities of 0, 1, 2, 3, 4, 9, 16, 25 or 36 individuals of each other competitor species, including intraspecific competition. </w:t>
       </w:r>
       <w:r>
         <w:t>We</w:t>
@@ -10135,17 +10555,30 @@
       <w:r>
         <w:t xml:space="preserve"> (</w:t>
       </w:r>
-      <w:fldSimple w:instr=" REF _Ref25593266 ">
-        <w:r>
-          <w:t xml:space="preserve">Figure S </w:t>
-        </w:r>
-        <w:r>
-          <w:rPr>
-            <w:noProof/>
-          </w:rPr>
-          <w:t>1</w:t>
-        </w:r>
-      </w:fldSimple>
+      <w:r>
+        <w:fldChar w:fldCharType="begin"/>
+      </w:r>
+      <w:r>
+        <w:instrText xml:space="preserve"> REF _Ref25593266 </w:instrText>
+      </w:r>
+      <w:r>
+        <w:fldChar w:fldCharType="separate"/>
+      </w:r>
+      <w:r>
+        <w:t xml:space="preserve">Figure S </w:t>
+      </w:r>
+      <w:r>
+        <w:rPr>
+          <w:noProof/>
+        </w:rPr>
+        <w:t>1</w:t>
+      </w:r>
+      <w:r>
+        <w:rPr>
+          <w:noProof/>
+        </w:rPr>
+        <w:fldChar w:fldCharType="end"/>
+      </w:r>
       <w:r>
         <w:t>)</w:t>
       </w:r>
@@ -10323,17 +10756,30 @@
       <w:r>
         <w:t xml:space="preserve"> (</w:t>
       </w:r>
-      <w:fldSimple w:instr=" REF _Ref25593216 ">
-        <w:r>
-          <w:t xml:space="preserve">Figure </w:t>
-        </w:r>
-        <w:r>
-          <w:rPr>
-            <w:noProof/>
-          </w:rPr>
-          <w:t>3</w:t>
-        </w:r>
-      </w:fldSimple>
+      <w:r>
+        <w:fldChar w:fldCharType="begin"/>
+      </w:r>
+      <w:r>
+        <w:instrText xml:space="preserve"> REF _Ref25593216 </w:instrText>
+      </w:r>
+      <w:r>
+        <w:fldChar w:fldCharType="separate"/>
+      </w:r>
+      <w:r>
+        <w:t xml:space="preserve">Figure </w:t>
+      </w:r>
+      <w:r>
+        <w:rPr>
+          <w:noProof/>
+        </w:rPr>
+        <w:t>3</w:t>
+      </w:r>
+      <w:r>
+        <w:rPr>
+          <w:noProof/>
+        </w:rPr>
+        <w:fldChar w:fldCharType="end"/>
+      </w:r>
       <w:r>
         <w:t>)</w:t>
       </w:r>
@@ -10823,7 +11269,6 @@
         <w:t xml:space="preserve"> </w:t>
       </w:r>
       <w:r>
-        <w:lastRenderedPageBreak/>
         <w:t xml:space="preserve">rates of </w:t>
       </w:r>
       <w:r>
@@ -11037,13 +11482,7 @@
           <w:rPr>
             <w:rFonts w:ascii="Cambria Math" w:hAnsi="Cambria Math"/>
           </w:rPr>
-          <m:t>h</m:t>
-        </m:r>
-        <m:r>
-          <w:rPr>
-            <w:rFonts w:ascii="Cambria Math" w:hAnsi="Cambria Math"/>
-          </w:rPr>
-          <m:t>(R)</m:t>
+          <m:t>h(R)</m:t>
         </m:r>
       </m:oMath>
       <w:r>
@@ -11177,8 +11616,8 @@
         <w:tblLook w:val="04A0" w:firstRow="1" w:lastRow="0" w:firstColumn="1" w:lastColumn="0" w:noHBand="0" w:noVBand="1"/>
       </w:tblPr>
       <w:tblGrid>
-        <w:gridCol w:w="861"/>
-        <w:gridCol w:w="7061"/>
+        <w:gridCol w:w="862"/>
+        <w:gridCol w:w="7060"/>
         <w:gridCol w:w="718"/>
       </w:tblGrid>
       <w:tr>
@@ -11386,7 +11825,7 @@
                           <w:rPr>
                             <w:rFonts w:ascii="Cambria Math" w:hAnsi="Cambria Math"/>
                           </w:rPr>
-                          <m:t>f</m:t>
+                          <m:t>h</m:t>
                         </m:r>
                         <m:d>
                           <m:dPr>
@@ -11468,19 +11907,7 @@
                           <w:rPr>
                             <w:rFonts w:ascii="Cambria Math" w:hAnsi="Cambria Math"/>
                           </w:rPr>
-                          <m:t xml:space="preserve">, </m:t>
-                        </m:r>
-                        <m:r>
-                          <w:rPr>
-                            <w:rFonts w:ascii="Cambria Math" w:hAnsi="Cambria Math"/>
-                          </w:rPr>
-                          <m:t xml:space="preserve"> </m:t>
-                        </m:r>
-                        <m:r>
-                          <w:rPr>
-                            <w:rFonts w:ascii="Cambria Math" w:hAnsi="Cambria Math"/>
-                          </w:rPr>
-                          <m:t>&amp;</m:t>
+                          <m:t>,  &amp;</m:t>
                         </m:r>
                         <m:sSub>
                           <m:sSubPr>
@@ -11659,19 +12086,7 @@
                           <w:rPr>
                             <w:rFonts w:ascii="Cambria Math" w:hAnsi="Cambria Math"/>
                           </w:rPr>
-                          <m:t xml:space="preserve">0, </m:t>
-                        </m:r>
-                        <m:r>
-                          <w:rPr>
-                            <w:rFonts w:ascii="Cambria Math" w:hAnsi="Cambria Math"/>
-                          </w:rPr>
-                          <m:t xml:space="preserve"> </m:t>
-                        </m:r>
-                        <m:r>
-                          <w:rPr>
-                            <w:rFonts w:ascii="Cambria Math" w:hAnsi="Cambria Math"/>
-                          </w:rPr>
-                          <m:t>&amp;</m:t>
+                          <m:t>0,  &amp;</m:t>
                         </m:r>
                         <m:sSub>
                           <m:sSubPr>
@@ -12344,7 +12759,11 @@
         <w:t xml:space="preserve">The rate of </w:t>
       </w:r>
       <w:r>
-        <w:t xml:space="preserve">resource uptake per unit root surface area </w:t>
+        <w:t xml:space="preserve">resource </w:t>
+      </w:r>
+      <w:r>
+        <w:lastRenderedPageBreak/>
+        <w:t xml:space="preserve">uptake per unit root surface area </w:t>
       </w:r>
       <w:r>
         <w:t xml:space="preserve">is dependent on resource concentration following </w:t>
@@ -12557,7 +12976,6 @@
         <w:contextualSpacing/>
       </w:pPr>
       <w:r>
-        <w:lastRenderedPageBreak/>
         <w:tab/>
       </w:r>
       <w:r>
@@ -13341,17 +13759,30 @@
       <w:r>
         <w:t>resource uptake (</w:t>
       </w:r>
-      <w:fldSimple w:instr=" REF _Ref25593290 ">
-        <w:r>
-          <w:t xml:space="preserve">Table S </w:t>
-        </w:r>
-        <w:r>
-          <w:rPr>
-            <w:noProof/>
-          </w:rPr>
-          <w:t>1</w:t>
-        </w:r>
-      </w:fldSimple>
+      <w:r>
+        <w:fldChar w:fldCharType="begin"/>
+      </w:r>
+      <w:r>
+        <w:instrText xml:space="preserve"> REF _Ref25593290 </w:instrText>
+      </w:r>
+      <w:r>
+        <w:fldChar w:fldCharType="separate"/>
+      </w:r>
+      <w:r>
+        <w:t xml:space="preserve">Table S </w:t>
+      </w:r>
+      <w:r>
+        <w:rPr>
+          <w:noProof/>
+        </w:rPr>
+        <w:t>1</w:t>
+      </w:r>
+      <w:r>
+        <w:rPr>
+          <w:noProof/>
+        </w:rPr>
+        <w:fldChar w:fldCharType="end"/>
+      </w:r>
       <w:r>
         <w:t xml:space="preserve">). This difference leads to </w:t>
       </w:r>
@@ -13373,17 +13804,30 @@
       <w:r>
         <w:t>(</w:t>
       </w:r>
-      <w:fldSimple w:instr=" REF _Ref25593216 ">
-        <w:r>
-          <w:t xml:space="preserve">Figure </w:t>
-        </w:r>
-        <w:r>
-          <w:rPr>
-            <w:noProof/>
-          </w:rPr>
-          <w:t>3</w:t>
-        </w:r>
-      </w:fldSimple>
+      <w:r>
+        <w:fldChar w:fldCharType="begin"/>
+      </w:r>
+      <w:r>
+        <w:instrText xml:space="preserve"> REF _Ref25593216 </w:instrText>
+      </w:r>
+      <w:r>
+        <w:fldChar w:fldCharType="separate"/>
+      </w:r>
+      <w:r>
+        <w:t xml:space="preserve">Figure </w:t>
+      </w:r>
+      <w:r>
+        <w:rPr>
+          <w:noProof/>
+        </w:rPr>
+        <w:t>3</w:t>
+      </w:r>
+      <w:r>
+        <w:rPr>
+          <w:noProof/>
+        </w:rPr>
+        <w:fldChar w:fldCharType="end"/>
+      </w:r>
       <w:r>
         <w:t>)</w:t>
       </w:r>
@@ -13537,7 +13981,11 @@
         <w:t xml:space="preserve"> grow </w:t>
       </w:r>
       <w:r>
-        <w:t xml:space="preserve">faster early in the season when </w:t>
+        <w:t xml:space="preserve">faster early in </w:t>
+      </w:r>
+      <w:r>
+        <w:lastRenderedPageBreak/>
+        <w:t xml:space="preserve">the season when </w:t>
       </w:r>
       <w:r>
         <w:t>resource concentrations are</w:t>
@@ -13555,11 +14003,7 @@
         <w:t xml:space="preserve"> </w:t>
       </w:r>
       <w:r>
-        <w:t xml:space="preserve">Thus, we refer to the three species in our </w:t>
-      </w:r>
-      <w:r>
-        <w:lastRenderedPageBreak/>
-        <w:t>simulations</w:t>
+        <w:t>Thus, we refer to the three species in our simulations</w:t>
       </w:r>
       <w:r>
         <w:t xml:space="preserve"> as</w:t>
@@ -13579,17 +14023,30 @@
       <w:r>
         <w:t>(</w:t>
       </w:r>
-      <w:fldSimple w:instr=" REF _Ref25593216 ">
-        <w:r>
-          <w:t xml:space="preserve">Figure </w:t>
-        </w:r>
-        <w:r>
-          <w:rPr>
-            <w:noProof/>
-          </w:rPr>
-          <w:t>3</w:t>
-        </w:r>
-      </w:fldSimple>
+      <w:r>
+        <w:fldChar w:fldCharType="begin"/>
+      </w:r>
+      <w:r>
+        <w:instrText xml:space="preserve"> REF _Ref25593216 </w:instrText>
+      </w:r>
+      <w:r>
+        <w:fldChar w:fldCharType="separate"/>
+      </w:r>
+      <w:r>
+        <w:t xml:space="preserve">Figure </w:t>
+      </w:r>
+      <w:r>
+        <w:rPr>
+          <w:noProof/>
+        </w:rPr>
+        <w:t>3</w:t>
+      </w:r>
+      <w:r>
+        <w:rPr>
+          <w:noProof/>
+        </w:rPr>
+        <w:fldChar w:fldCharType="end"/>
+      </w:r>
       <w:r>
         <w:t xml:space="preserve">). </w:t>
       </w:r>
@@ -13602,8 +14059,8 @@
         <w:spacing w:after="202"/>
         <w:contextualSpacing/>
       </w:pPr>
-      <w:bookmarkStart w:id="4" w:name="response-surface-experiment"/>
-      <w:bookmarkEnd w:id="4"/>
+      <w:bookmarkStart w:id="5" w:name="response-surface-experiment"/>
+      <w:bookmarkEnd w:id="5"/>
       <w:r>
         <w:t xml:space="preserve">We chose parameters that </w:t>
       </w:r>
@@ -13676,17 +14133,30 @@
       <w:r>
         <w:t xml:space="preserve"> the supporting information (</w:t>
       </w:r>
-      <w:fldSimple w:instr=" REF _Ref25593290 ">
-        <w:r>
-          <w:t xml:space="preserve">Table S </w:t>
-        </w:r>
-        <w:r>
-          <w:rPr>
-            <w:noProof/>
-          </w:rPr>
-          <w:t>1</w:t>
-        </w:r>
-      </w:fldSimple>
+      <w:r>
+        <w:fldChar w:fldCharType="begin"/>
+      </w:r>
+      <w:r>
+        <w:instrText xml:space="preserve"> REF _Ref25593290 </w:instrText>
+      </w:r>
+      <w:r>
+        <w:fldChar w:fldCharType="separate"/>
+      </w:r>
+      <w:r>
+        <w:t xml:space="preserve">Table S </w:t>
+      </w:r>
+      <w:r>
+        <w:rPr>
+          <w:noProof/>
+        </w:rPr>
+        <w:t>1</w:t>
+      </w:r>
+      <w:r>
+        <w:rPr>
+          <w:noProof/>
+        </w:rPr>
+        <w:fldChar w:fldCharType="end"/>
+      </w:r>
       <w:r>
         <w:t xml:space="preserve">). </w:t>
       </w:r>
@@ -13776,8 +14246,8 @@
       <w:pPr>
         <w:pStyle w:val="Heading2"/>
       </w:pPr>
-      <w:bookmarkStart w:id="5" w:name="phenomenological-annual-plant-model"/>
-      <w:bookmarkEnd w:id="5"/>
+      <w:bookmarkStart w:id="6" w:name="phenomenological-annual-plant-model"/>
+      <w:bookmarkEnd w:id="6"/>
       <w:r>
         <w:t>Phenomenological annual plant model</w:t>
       </w:r>
@@ -13857,165 +14327,10 @@
         <w:t xml:space="preserve">pairwise </w:t>
       </w:r>
       <w:r>
-        <w:t>competition well. In the Hassel model</w:t>
-      </w:r>
-      <m:oMath>
-        <m:r>
-          <w:rPr>
-            <w:rFonts w:ascii="Cambria Math" w:hAnsi="Cambria Math"/>
-          </w:rPr>
-          <m:t xml:space="preserve">, </m:t>
-        </m:r>
-        <m:sSub>
-          <m:sSubPr>
-            <m:ctrlPr>
-              <w:rPr>
-                <w:rFonts w:ascii="Cambria Math" w:hAnsi="Cambria Math"/>
-              </w:rPr>
-            </m:ctrlPr>
-          </m:sSubPr>
-          <m:e>
-            <m:r>
-              <w:rPr>
-                <w:rFonts w:ascii="Cambria Math" w:hAnsi="Cambria Math"/>
-              </w:rPr>
-              <m:t>λ</m:t>
-            </m:r>
-          </m:e>
-          <m:sub>
-            <m:r>
-              <w:rPr>
-                <w:rFonts w:ascii="Cambria Math" w:hAnsi="Cambria Math"/>
-              </w:rPr>
-              <m:t>i</m:t>
-            </m:r>
-          </m:sub>
-        </m:sSub>
-        <m:r>
-          <w:rPr>
-            <w:rFonts w:ascii="Cambria Math" w:hAnsi="Cambria Math"/>
-          </w:rPr>
-          <m:t>, &gt;0</m:t>
-        </m:r>
-      </m:oMath>
-      <w:r>
-        <w:t xml:space="preserve"> </w:t>
-      </w:r>
-      <w:r>
-        <w:t>is the</w:t>
-      </w:r>
-      <w:r>
-        <w:t xml:space="preserve"> </w:t>
-      </w:r>
-      <w:r>
-        <w:t xml:space="preserve">maximum </w:t>
-      </w:r>
-      <w:r>
-        <w:t xml:space="preserve">per capita </w:t>
-      </w:r>
-      <w:r>
-        <w:t>seed production</w:t>
-      </w:r>
-      <w:r>
-        <w:t xml:space="preserve">, </w:t>
-      </w:r>
-      <m:oMath>
-        <m:sSub>
-          <m:sSubPr>
-            <m:ctrlPr>
-              <w:rPr>
-                <w:rFonts w:ascii="Cambria Math" w:hAnsi="Cambria Math"/>
-              </w:rPr>
-            </m:ctrlPr>
-          </m:sSubPr>
-          <m:e>
-            <m:r>
-              <w:rPr>
-                <w:rFonts w:ascii="Cambria Math" w:hAnsi="Cambria Math"/>
-              </w:rPr>
-              <m:t>α</m:t>
-            </m:r>
-          </m:e>
-          <m:sub>
-            <m:r>
-              <w:rPr>
-                <w:rFonts w:ascii="Cambria Math" w:hAnsi="Cambria Math"/>
-              </w:rPr>
-              <m:t>ij</m:t>
-            </m:r>
-          </m:sub>
-        </m:sSub>
-      </m:oMath>
-      <w:r>
-        <w:t xml:space="preserve"> is the per capita effect of species </w:t>
-      </w:r>
-      <m:oMath>
-        <m:r>
-          <w:rPr>
-            <w:rFonts w:ascii="Cambria Math" w:hAnsi="Cambria Math"/>
-          </w:rPr>
-          <m:t>j</m:t>
-        </m:r>
-      </m:oMath>
-      <w:r>
-        <w:t xml:space="preserve"> on </w:t>
-      </w:r>
-      <w:r>
-        <w:t xml:space="preserve">species </w:t>
-      </w:r>
-      <m:oMath>
-        <m:r>
-          <w:rPr>
-            <w:rFonts w:ascii="Cambria Math" w:hAnsi="Cambria Math"/>
-          </w:rPr>
-          <m:t>i</m:t>
-        </m:r>
-      </m:oMath>
-      <w:r>
-        <w:t xml:space="preserve"> and</w:t>
-      </w:r>
-      <w:r>
-        <w:t xml:space="preserve"> the exponent on the denominator,</w:t>
-      </w:r>
-      <w:r>
-        <w:t xml:space="preserve"> </w:t>
-      </w:r>
-      <m:oMath>
-        <m:sSub>
-          <m:sSubPr>
-            <m:ctrlPr>
-              <w:rPr>
-                <w:rFonts w:ascii="Cambria Math" w:hAnsi="Cambria Math"/>
-                <w:i/>
-              </w:rPr>
-            </m:ctrlPr>
-          </m:sSubPr>
-          <m:e>
-            <m:r>
-              <w:rPr>
-                <w:rFonts w:ascii="Cambria Math" w:hAnsi="Cambria Math"/>
-              </w:rPr>
-              <m:t>τ</m:t>
-            </m:r>
-          </m:e>
-          <m:sub>
-            <m:r>
-              <w:rPr>
-                <w:rFonts w:ascii="Cambria Math" w:hAnsi="Cambria Math"/>
-              </w:rPr>
-              <m:t>i</m:t>
-            </m:r>
-          </m:sub>
-        </m:sSub>
-        <m:r>
-          <w:rPr>
-            <w:rFonts w:ascii="Cambria Math" w:hAnsi="Cambria Math"/>
-          </w:rPr>
-          <m:t xml:space="preserve">&gt;0, </m:t>
-        </m:r>
-      </m:oMath>
-      <w:r>
-        <w:t>allows each focal species to respond differently to the sum of competitor effects. W</w:t>
+        <w:t xml:space="preserve">competition well. </w:t>
+      </w:r>
+      <w:r>
+        <w:t>W</w:t>
       </w:r>
       <w:r>
         <w:t xml:space="preserve">e specified an HOI version of the Hassel model as follows, </w:t>
@@ -15541,8 +15856,8 @@
       <w:pPr>
         <w:pStyle w:val="Heading"/>
       </w:pPr>
-      <w:bookmarkStart w:id="6" w:name="model-fits"/>
-      <w:bookmarkEnd w:id="6"/>
+      <w:bookmarkStart w:id="7" w:name="model-fits"/>
+      <w:bookmarkEnd w:id="7"/>
       <w:r>
         <w:t>Results</w:t>
       </w:r>
@@ -15570,17 +15885,30 @@
       <w:r>
         <w:t>data accurately (</w:t>
       </w:r>
-      <w:fldSimple w:instr=" REF _Ref25593310 ">
-        <w:r>
-          <w:t xml:space="preserve">Figure </w:t>
-        </w:r>
-        <w:r>
-          <w:rPr>
-            <w:noProof/>
-          </w:rPr>
-          <w:t>4</w:t>
-        </w:r>
-      </w:fldSimple>
+      <w:r>
+        <w:fldChar w:fldCharType="begin"/>
+      </w:r>
+      <w:r>
+        <w:instrText xml:space="preserve"> REF _Ref25593310 </w:instrText>
+      </w:r>
+      <w:r>
+        <w:fldChar w:fldCharType="separate"/>
+      </w:r>
+      <w:r>
+        <w:t xml:space="preserve">Figure </w:t>
+      </w:r>
+      <w:r>
+        <w:rPr>
+          <w:noProof/>
+        </w:rPr>
+        <w:t>4</w:t>
+      </w:r>
+      <w:r>
+        <w:rPr>
+          <w:noProof/>
+        </w:rPr>
+        <w:fldChar w:fldCharType="end"/>
+      </w:r>
       <w:r>
         <w:t xml:space="preserve">). </w:t>
       </w:r>
@@ -15593,17 +15921,30 @@
       <w:r>
         <w:t>(</w:t>
       </w:r>
-      <w:fldSimple w:instr=" REF _Ref25593653 ">
-        <w:r>
-          <w:t xml:space="preserve">Figure </w:t>
-        </w:r>
-        <w:r>
-          <w:rPr>
-            <w:noProof/>
-          </w:rPr>
-          <w:t>5</w:t>
-        </w:r>
-      </w:fldSimple>
+      <w:r>
+        <w:fldChar w:fldCharType="begin"/>
+      </w:r>
+      <w:r>
+        <w:instrText xml:space="preserve"> REF _Ref25593653 </w:instrText>
+      </w:r>
+      <w:r>
+        <w:fldChar w:fldCharType="separate"/>
+      </w:r>
+      <w:r>
+        <w:t xml:space="preserve">Figure </w:t>
+      </w:r>
+      <w:r>
+        <w:rPr>
+          <w:noProof/>
+        </w:rPr>
+        <w:t>5</w:t>
+      </w:r>
+      <w:r>
+        <w:rPr>
+          <w:noProof/>
+        </w:rPr>
+        <w:fldChar w:fldCharType="end"/>
+      </w:r>
       <w:r>
         <w:t>)</w:t>
       </w:r>
@@ -15626,17 +15967,30 @@
       <w:r>
         <w:t>the HOI showed more or less equivalent fits to the data with only a slight decrease in RMSE for the HOI model (</w:t>
       </w:r>
-      <w:fldSimple w:instr=" REF _Ref25593653 ">
-        <w:r>
-          <w:t xml:space="preserve">Figure </w:t>
-        </w:r>
-        <w:r>
-          <w:rPr>
-            <w:noProof/>
-          </w:rPr>
-          <w:t>5</w:t>
-        </w:r>
-      </w:fldSimple>
+      <w:r>
+        <w:fldChar w:fldCharType="begin"/>
+      </w:r>
+      <w:r>
+        <w:instrText xml:space="preserve"> REF _Ref25593653 </w:instrText>
+      </w:r>
+      <w:r>
+        <w:fldChar w:fldCharType="separate"/>
+      </w:r>
+      <w:r>
+        <w:t xml:space="preserve">Figure </w:t>
+      </w:r>
+      <w:r>
+        <w:rPr>
+          <w:noProof/>
+        </w:rPr>
+        <w:t>5</w:t>
+      </w:r>
+      <w:r>
+        <w:rPr>
+          <w:noProof/>
+        </w:rPr>
+        <w:fldChar w:fldCharType="end"/>
+      </w:r>
       <w:r>
         <w:t>A&amp;G).</w:t>
       </w:r>
@@ -15658,17 +16012,30 @@
       <w:r>
         <w:t>Hassel model (</w:t>
       </w:r>
-      <w:fldSimple w:instr=" REF _Ref25593653 ">
-        <w:r>
-          <w:t xml:space="preserve">Figure </w:t>
-        </w:r>
-        <w:r>
-          <w:rPr>
-            <w:noProof/>
-          </w:rPr>
-          <w:t>5</w:t>
-        </w:r>
-      </w:fldSimple>
+      <w:r>
+        <w:fldChar w:fldCharType="begin"/>
+      </w:r>
+      <w:r>
+        <w:instrText xml:space="preserve"> REF _Ref25593653 </w:instrText>
+      </w:r>
+      <w:r>
+        <w:fldChar w:fldCharType="separate"/>
+      </w:r>
+      <w:r>
+        <w:t xml:space="preserve">Figure </w:t>
+      </w:r>
+      <w:r>
+        <w:rPr>
+          <w:noProof/>
+        </w:rPr>
+        <w:t>5</w:t>
+      </w:r>
+      <w:r>
+        <w:rPr>
+          <w:noProof/>
+        </w:rPr>
+        <w:fldChar w:fldCharType="end"/>
+      </w:r>
       <w:r>
         <w:t xml:space="preserve"> B-I</w:t>
       </w:r>
@@ -15702,17 +16069,30 @@
       <w:r>
         <w:t xml:space="preserve"> (</w:t>
       </w:r>
-      <w:fldSimple w:instr=" REF _Ref25593718 ">
-        <w:r>
-          <w:t xml:space="preserve">Figure S </w:t>
-        </w:r>
-        <w:r>
-          <w:rPr>
-            <w:noProof/>
-          </w:rPr>
-          <w:t>2</w:t>
-        </w:r>
-      </w:fldSimple>
+      <w:r>
+        <w:fldChar w:fldCharType="begin"/>
+      </w:r>
+      <w:r>
+        <w:instrText xml:space="preserve"> REF _Ref25593718 </w:instrText>
+      </w:r>
+      <w:r>
+        <w:fldChar w:fldCharType="separate"/>
+      </w:r>
+      <w:r>
+        <w:t xml:space="preserve">Figure S </w:t>
+      </w:r>
+      <w:r>
+        <w:rPr>
+          <w:noProof/>
+        </w:rPr>
+        <w:t>2</w:t>
+      </w:r>
+      <w:r>
+        <w:rPr>
+          <w:noProof/>
+        </w:rPr>
+        <w:fldChar w:fldCharType="end"/>
+      </w:r>
       <w:r>
         <w:t>).</w:t>
       </w:r>
@@ -15802,17 +16182,30 @@
       <w:r>
         <w:t xml:space="preserve"> (</w:t>
       </w:r>
-      <w:fldSimple w:instr=" REF _Ref25593663 ">
-        <w:r>
-          <w:t xml:space="preserve">Figure </w:t>
-        </w:r>
-        <w:r>
-          <w:rPr>
-            <w:noProof/>
-          </w:rPr>
-          <w:t>6</w:t>
-        </w:r>
-      </w:fldSimple>
+      <w:r>
+        <w:fldChar w:fldCharType="begin"/>
+      </w:r>
+      <w:r>
+        <w:instrText xml:space="preserve"> REF _Ref25593663 </w:instrText>
+      </w:r>
+      <w:r>
+        <w:fldChar w:fldCharType="separate"/>
+      </w:r>
+      <w:r>
+        <w:t xml:space="preserve">Figure </w:t>
+      </w:r>
+      <w:r>
+        <w:rPr>
+          <w:noProof/>
+        </w:rPr>
+        <w:t>6</w:t>
+      </w:r>
+      <w:r>
+        <w:rPr>
+          <w:noProof/>
+        </w:rPr>
+        <w:fldChar w:fldCharType="end"/>
+      </w:r>
       <w:r>
         <w:t xml:space="preserve">). </w:t>
       </w:r>
@@ -15843,17 +16236,30 @@
       <w:r>
         <w:t>the early season species (</w:t>
       </w:r>
-      <w:fldSimple w:instr=" REF _Ref25593663 ">
-        <w:r>
-          <w:t xml:space="preserve">Figure </w:t>
-        </w:r>
-        <w:r>
-          <w:rPr>
-            <w:noProof/>
-          </w:rPr>
-          <w:t>6</w:t>
-        </w:r>
-      </w:fldSimple>
+      <w:r>
+        <w:fldChar w:fldCharType="begin"/>
+      </w:r>
+      <w:r>
+        <w:instrText xml:space="preserve"> REF _Ref25593663 </w:instrText>
+      </w:r>
+      <w:r>
+        <w:fldChar w:fldCharType="separate"/>
+      </w:r>
+      <w:r>
+        <w:t xml:space="preserve">Figure </w:t>
+      </w:r>
+      <w:r>
+        <w:rPr>
+          <w:noProof/>
+        </w:rPr>
+        <w:t>6</w:t>
+      </w:r>
+      <w:r>
+        <w:rPr>
+          <w:noProof/>
+        </w:rPr>
+        <w:fldChar w:fldCharType="end"/>
+      </w:r>
       <w:r>
         <w:t>).</w:t>
       </w:r>
@@ -15905,17 +16311,30 @@
       <w:r>
         <w:t>model (</w:t>
       </w:r>
-      <w:fldSimple w:instr=" REF _Ref25593653 ">
-        <w:r>
-          <w:t xml:space="preserve">Figure </w:t>
-        </w:r>
-        <w:r>
-          <w:rPr>
-            <w:noProof/>
-          </w:rPr>
-          <w:t>5</w:t>
-        </w:r>
-      </w:fldSimple>
+      <w:r>
+        <w:fldChar w:fldCharType="begin"/>
+      </w:r>
+      <w:r>
+        <w:instrText xml:space="preserve"> REF _Ref25593653 </w:instrText>
+      </w:r>
+      <w:r>
+        <w:fldChar w:fldCharType="separate"/>
+      </w:r>
+      <w:r>
+        <w:t xml:space="preserve">Figure </w:t>
+      </w:r>
+      <w:r>
+        <w:rPr>
+          <w:noProof/>
+        </w:rPr>
+        <w:t>5</w:t>
+      </w:r>
+      <w:r>
+        <w:rPr>
+          <w:noProof/>
+        </w:rPr>
+        <w:fldChar w:fldCharType="end"/>
+      </w:r>
       <w:r>
         <w:t>).</w:t>
       </w:r>
@@ -15958,17 +16377,30 @@
       <w:r>
         <w:t xml:space="preserve"> (</w:t>
       </w:r>
-      <w:fldSimple w:instr=" REF _Ref25593663 ">
-        <w:r>
-          <w:t xml:space="preserve">Figure </w:t>
-        </w:r>
-        <w:r>
-          <w:rPr>
-            <w:noProof/>
-          </w:rPr>
-          <w:t>6</w:t>
-        </w:r>
-      </w:fldSimple>
+      <w:r>
+        <w:fldChar w:fldCharType="begin"/>
+      </w:r>
+      <w:r>
+        <w:instrText xml:space="preserve"> REF _Ref25593663 </w:instrText>
+      </w:r>
+      <w:r>
+        <w:fldChar w:fldCharType="separate"/>
+      </w:r>
+      <w:r>
+        <w:t xml:space="preserve">Figure </w:t>
+      </w:r>
+      <w:r>
+        <w:rPr>
+          <w:noProof/>
+        </w:rPr>
+        <w:t>6</w:t>
+      </w:r>
+      <w:r>
+        <w:rPr>
+          <w:noProof/>
+        </w:rPr>
+        <w:fldChar w:fldCharType="end"/>
+      </w:r>
       <w:r>
         <w:t>)</w:t>
       </w:r>
@@ -16050,17 +16482,30 @@
       <w:r>
         <w:t>on the late-season species (</w:t>
       </w:r>
-      <w:fldSimple w:instr=" REF _Ref25593663 ">
-        <w:r>
-          <w:t xml:space="preserve">Figure </w:t>
-        </w:r>
-        <w:r>
-          <w:rPr>
-            <w:noProof/>
-          </w:rPr>
-          <w:t>6</w:t>
-        </w:r>
-      </w:fldSimple>
+      <w:r>
+        <w:fldChar w:fldCharType="begin"/>
+      </w:r>
+      <w:r>
+        <w:instrText xml:space="preserve"> REF _Ref25593663 </w:instrText>
+      </w:r>
+      <w:r>
+        <w:fldChar w:fldCharType="separate"/>
+      </w:r>
+      <w:r>
+        <w:t xml:space="preserve">Figure </w:t>
+      </w:r>
+      <w:r>
+        <w:rPr>
+          <w:noProof/>
+        </w:rPr>
+        <w:t>6</w:t>
+      </w:r>
+      <w:r>
+        <w:rPr>
+          <w:noProof/>
+        </w:rPr>
+        <w:fldChar w:fldCharType="end"/>
+      </w:r>
       <w:r>
         <w:t>F</w:t>
       </w:r>
@@ -16091,17 +16536,30 @@
       <w:r>
         <w:t xml:space="preserve"> (</w:t>
       </w:r>
-      <w:fldSimple w:instr=" REF _Ref25593663 ">
-        <w:r>
-          <w:t xml:space="preserve">Figure </w:t>
-        </w:r>
-        <w:r>
-          <w:rPr>
-            <w:noProof/>
-          </w:rPr>
-          <w:t>6</w:t>
-        </w:r>
-      </w:fldSimple>
+      <w:r>
+        <w:fldChar w:fldCharType="begin"/>
+      </w:r>
+      <w:r>
+        <w:instrText xml:space="preserve"> REF _Ref25593663 </w:instrText>
+      </w:r>
+      <w:r>
+        <w:fldChar w:fldCharType="separate"/>
+      </w:r>
+      <w:r>
+        <w:t xml:space="preserve">Figure </w:t>
+      </w:r>
+      <w:r>
+        <w:rPr>
+          <w:noProof/>
+        </w:rPr>
+        <w:t>6</w:t>
+      </w:r>
+      <w:r>
+        <w:rPr>
+          <w:noProof/>
+        </w:rPr>
+        <w:fldChar w:fldCharType="end"/>
+      </w:r>
       <w:r>
         <w:t>E).</w:t>
       </w:r>
@@ -16127,17 +16585,30 @@
         <w:lastRenderedPageBreak/>
         <w:t>model (</w:t>
       </w:r>
-      <w:fldSimple w:instr=" REF _Ref25593653 ">
-        <w:r>
-          <w:t xml:space="preserve">Figure </w:t>
-        </w:r>
-        <w:r>
-          <w:rPr>
-            <w:noProof/>
-          </w:rPr>
-          <w:t>5</w:t>
-        </w:r>
-      </w:fldSimple>
+      <w:r>
+        <w:fldChar w:fldCharType="begin"/>
+      </w:r>
+      <w:r>
+        <w:instrText xml:space="preserve"> REF _Ref25593653 </w:instrText>
+      </w:r>
+      <w:r>
+        <w:fldChar w:fldCharType="separate"/>
+      </w:r>
+      <w:r>
+        <w:t xml:space="preserve">Figure </w:t>
+      </w:r>
+      <w:r>
+        <w:rPr>
+          <w:noProof/>
+        </w:rPr>
+        <w:t>5</w:t>
+      </w:r>
+      <w:r>
+        <w:rPr>
+          <w:noProof/>
+        </w:rPr>
+        <w:fldChar w:fldCharType="end"/>
+      </w:r>
       <w:r>
         <w:t>A&amp;G</w:t>
       </w:r>
@@ -16153,17 +16624,30 @@
       <w:r>
         <w:t xml:space="preserve"> HOI coefficients were small (</w:t>
       </w:r>
-      <w:fldSimple w:instr=" REF _Ref25593663 ">
-        <w:r>
-          <w:t xml:space="preserve">Figure </w:t>
-        </w:r>
-        <w:r>
-          <w:rPr>
-            <w:noProof/>
-          </w:rPr>
-          <w:t>6</w:t>
-        </w:r>
-      </w:fldSimple>
+      <w:r>
+        <w:fldChar w:fldCharType="begin"/>
+      </w:r>
+      <w:r>
+        <w:instrText xml:space="preserve"> REF _Ref25593663 </w:instrText>
+      </w:r>
+      <w:r>
+        <w:fldChar w:fldCharType="separate"/>
+      </w:r>
+      <w:r>
+        <w:t xml:space="preserve">Figure </w:t>
+      </w:r>
+      <w:r>
+        <w:rPr>
+          <w:noProof/>
+        </w:rPr>
+        <w:t>6</w:t>
+      </w:r>
+      <w:r>
+        <w:rPr>
+          <w:noProof/>
+        </w:rPr>
+        <w:fldChar w:fldCharType="end"/>
+      </w:r>
       <w:r>
         <w:t>D</w:t>
       </w:r>
@@ -16194,17 +16678,30 @@
       <w:r>
         <w:t>grow, they draw down resource concentrations (</w:t>
       </w:r>
-      <w:fldSimple w:instr=" REF _Ref25593266 ">
-        <w:r>
-          <w:t xml:space="preserve">Figure S </w:t>
-        </w:r>
-        <w:r>
-          <w:rPr>
-            <w:noProof/>
-          </w:rPr>
-          <w:t>1</w:t>
-        </w:r>
-      </w:fldSimple>
+      <w:r>
+        <w:fldChar w:fldCharType="begin"/>
+      </w:r>
+      <w:r>
+        <w:instrText xml:space="preserve"> REF _Ref25593266 </w:instrText>
+      </w:r>
+      <w:r>
+        <w:fldChar w:fldCharType="separate"/>
+      </w:r>
+      <w:r>
+        <w:t xml:space="preserve">Figure S </w:t>
+      </w:r>
+      <w:r>
+        <w:rPr>
+          <w:noProof/>
+        </w:rPr>
+        <w:t>1</w:t>
+      </w:r>
+      <w:r>
+        <w:rPr>
+          <w:noProof/>
+        </w:rPr>
+        <w:fldChar w:fldCharType="end"/>
+      </w:r>
       <w:r>
         <w:t>)</w:t>
       </w:r>
@@ -16295,17 +16792,30 @@
       <w:r>
         <w:t>(</w:t>
       </w:r>
-      <w:fldSimple w:instr=" REF _Ref25593216 ">
-        <w:r>
-          <w:t xml:space="preserve">Figure </w:t>
-        </w:r>
-        <w:r>
-          <w:rPr>
-            <w:noProof/>
-          </w:rPr>
-          <w:t>3</w:t>
-        </w:r>
-      </w:fldSimple>
+      <w:r>
+        <w:fldChar w:fldCharType="begin"/>
+      </w:r>
+      <w:r>
+        <w:instrText xml:space="preserve"> REF _Ref25593216 </w:instrText>
+      </w:r>
+      <w:r>
+        <w:fldChar w:fldCharType="separate"/>
+      </w:r>
+      <w:r>
+        <w:t xml:space="preserve">Figure </w:t>
+      </w:r>
+      <w:r>
+        <w:rPr>
+          <w:noProof/>
+        </w:rPr>
+        <w:t>3</w:t>
+      </w:r>
+      <w:r>
+        <w:rPr>
+          <w:noProof/>
+        </w:rPr>
+        <w:fldChar w:fldCharType="end"/>
+      </w:r>
       <w:r>
         <w:t>A—blue line</w:t>
       </w:r>
@@ -16318,17 +16828,30 @@
       <w:r>
         <w:t>In contrast, the mid-season species has a stronger effect on the early season species because it grows faster during the same period (</w:t>
       </w:r>
-      <w:fldSimple w:instr=" REF _Ref25593216 ">
-        <w:r>
-          <w:t xml:space="preserve">Figure </w:t>
-        </w:r>
-        <w:r>
-          <w:rPr>
-            <w:noProof/>
-          </w:rPr>
-          <w:t>3</w:t>
-        </w:r>
-      </w:fldSimple>
+      <w:r>
+        <w:fldChar w:fldCharType="begin"/>
+      </w:r>
+      <w:r>
+        <w:instrText xml:space="preserve"> REF _Ref25593216 </w:instrText>
+      </w:r>
+      <w:r>
+        <w:fldChar w:fldCharType="separate"/>
+      </w:r>
+      <w:r>
+        <w:t xml:space="preserve">Figure </w:t>
+      </w:r>
+      <w:r>
+        <w:rPr>
+          <w:noProof/>
+        </w:rPr>
+        <w:t>3</w:t>
+      </w:r>
+      <w:r>
+        <w:rPr>
+          <w:noProof/>
+        </w:rPr>
+        <w:fldChar w:fldCharType="end"/>
+      </w:r>
       <w:r>
         <w:t>—red line</w:t>
       </w:r>
@@ -16359,17 +16882,30 @@
       <w:r>
         <w:t xml:space="preserve"> (</w:t>
       </w:r>
-      <w:fldSimple w:instr=" REF _Ref25593216 ">
-        <w:r>
-          <w:t xml:space="preserve">Figure </w:t>
-        </w:r>
-        <w:r>
-          <w:rPr>
-            <w:noProof/>
-          </w:rPr>
-          <w:t>3</w:t>
-        </w:r>
-      </w:fldSimple>
+      <w:r>
+        <w:fldChar w:fldCharType="begin"/>
+      </w:r>
+      <w:r>
+        <w:instrText xml:space="preserve"> REF _Ref25593216 </w:instrText>
+      </w:r>
+      <w:r>
+        <w:fldChar w:fldCharType="separate"/>
+      </w:r>
+      <w:r>
+        <w:t xml:space="preserve">Figure </w:t>
+      </w:r>
+      <w:r>
+        <w:rPr>
+          <w:noProof/>
+        </w:rPr>
+        <w:t>3</w:t>
+      </w:r>
+      <w:r>
+        <w:rPr>
+          <w:noProof/>
+        </w:rPr>
+        <w:fldChar w:fldCharType="end"/>
+      </w:r>
       <w:r>
         <w:t>—black line</w:t>
       </w:r>
@@ -16463,17 +16999,30 @@
       <w:r>
         <w:t xml:space="preserve"> (</w:t>
       </w:r>
-      <w:fldSimple w:instr=" REF _Ref25593216 ">
-        <w:r>
-          <w:t xml:space="preserve">Figure </w:t>
-        </w:r>
-        <w:r>
-          <w:rPr>
-            <w:noProof/>
-          </w:rPr>
-          <w:t>3</w:t>
-        </w:r>
-      </w:fldSimple>
+      <w:r>
+        <w:fldChar w:fldCharType="begin"/>
+      </w:r>
+      <w:r>
+        <w:instrText xml:space="preserve"> REF _Ref25593216 </w:instrText>
+      </w:r>
+      <w:r>
+        <w:fldChar w:fldCharType="separate"/>
+      </w:r>
+      <w:r>
+        <w:t xml:space="preserve">Figure </w:t>
+      </w:r>
+      <w:r>
+        <w:rPr>
+          <w:noProof/>
+        </w:rPr>
+        <w:t>3</w:t>
+      </w:r>
+      <w:r>
+        <w:rPr>
+          <w:noProof/>
+        </w:rPr>
+        <w:fldChar w:fldCharType="end"/>
+      </w:r>
       <w:r>
         <w:t>)</w:t>
       </w:r>
@@ -16493,17 +17042,30 @@
       <w:r>
         <w:t>(</w:t>
       </w:r>
-      <w:fldSimple w:instr=" REF _Ref25593663 ">
-        <w:r>
-          <w:t xml:space="preserve">Figure </w:t>
-        </w:r>
-        <w:r>
-          <w:rPr>
-            <w:noProof/>
-          </w:rPr>
-          <w:t>6</w:t>
-        </w:r>
-      </w:fldSimple>
+      <w:r>
+        <w:fldChar w:fldCharType="begin"/>
+      </w:r>
+      <w:r>
+        <w:instrText xml:space="preserve"> REF _Ref25593663 </w:instrText>
+      </w:r>
+      <w:r>
+        <w:fldChar w:fldCharType="separate"/>
+      </w:r>
+      <w:r>
+        <w:t xml:space="preserve">Figure </w:t>
+      </w:r>
+      <w:r>
+        <w:rPr>
+          <w:noProof/>
+        </w:rPr>
+        <w:t>6</w:t>
+      </w:r>
+      <w:r>
+        <w:rPr>
+          <w:noProof/>
+        </w:rPr>
+        <w:fldChar w:fldCharType="end"/>
+      </w:r>
       <w:r>
         <w:t>E&amp;F</w:t>
       </w:r>
@@ -16567,17 +17129,30 @@
       <w:r>
         <w:t>(</w:t>
       </w:r>
-      <w:fldSimple w:instr=" REF _Ref25593663 ">
-        <w:r>
-          <w:t xml:space="preserve">Figure </w:t>
-        </w:r>
-        <w:r>
-          <w:rPr>
-            <w:noProof/>
-          </w:rPr>
-          <w:t>6</w:t>
-        </w:r>
-      </w:fldSimple>
+      <w:r>
+        <w:fldChar w:fldCharType="begin"/>
+      </w:r>
+      <w:r>
+        <w:instrText xml:space="preserve"> REF _Ref25593663 </w:instrText>
+      </w:r>
+      <w:r>
+        <w:fldChar w:fldCharType="separate"/>
+      </w:r>
+      <w:r>
+        <w:t xml:space="preserve">Figure </w:t>
+      </w:r>
+      <w:r>
+        <w:rPr>
+          <w:noProof/>
+        </w:rPr>
+        <w:t>6</w:t>
+      </w:r>
+      <w:r>
+        <w:rPr>
+          <w:noProof/>
+        </w:rPr>
+        <w:fldChar w:fldCharType="end"/>
+      </w:r>
       <w:r>
         <w:t>D</w:t>
       </w:r>
@@ -17831,17 +18406,30 @@
       <w:r>
         <w:t xml:space="preserve"> (</w:t>
       </w:r>
-      <w:fldSimple w:instr=" REF _Ref25593216 ">
-        <w:r>
-          <w:t xml:space="preserve">Figure </w:t>
-        </w:r>
-        <w:r>
-          <w:rPr>
-            <w:noProof/>
-          </w:rPr>
-          <w:t>3</w:t>
-        </w:r>
-      </w:fldSimple>
+      <w:r>
+        <w:fldChar w:fldCharType="begin"/>
+      </w:r>
+      <w:r>
+        <w:instrText xml:space="preserve"> REF _Ref25593216 </w:instrText>
+      </w:r>
+      <w:r>
+        <w:fldChar w:fldCharType="separate"/>
+      </w:r>
+      <w:r>
+        <w:t xml:space="preserve">Figure </w:t>
+      </w:r>
+      <w:r>
+        <w:rPr>
+          <w:noProof/>
+        </w:rPr>
+        <w:t>3</w:t>
+      </w:r>
+      <w:r>
+        <w:rPr>
+          <w:noProof/>
+        </w:rPr>
+        <w:fldChar w:fldCharType="end"/>
+      </w:r>
       <w:r>
         <w:t>)</w:t>
       </w:r>
@@ -18045,10 +18633,10 @@
       <w:pPr>
         <w:pStyle w:val="Heading"/>
       </w:pPr>
-      <w:bookmarkStart w:id="7" w:name="discussion"/>
-      <w:bookmarkStart w:id="8" w:name="conclusionssummary"/>
-      <w:bookmarkEnd w:id="7"/>
+      <w:bookmarkStart w:id="8" w:name="discussion"/>
+      <w:bookmarkStart w:id="9" w:name="conclusionssummary"/>
       <w:bookmarkEnd w:id="8"/>
+      <w:bookmarkEnd w:id="9"/>
       <w:r>
         <w:t>Conclusion</w:t>
       </w:r>
@@ -18172,8 +18760,8 @@
       <w:pPr>
         <w:pStyle w:val="Heading"/>
       </w:pPr>
-      <w:bookmarkStart w:id="9" w:name="acknowledgments"/>
-      <w:bookmarkEnd w:id="9"/>
+      <w:bookmarkStart w:id="10" w:name="acknowledgments"/>
+      <w:bookmarkEnd w:id="10"/>
       <w:r>
         <w:t>Acknowledgments</w:t>
       </w:r>
@@ -18182,8 +18770,8 @@
       <w:pPr>
         <w:ind w:firstLine="0"/>
       </w:pPr>
-      <w:bookmarkStart w:id="10" w:name="references"/>
-      <w:bookmarkEnd w:id="10"/>
+      <w:bookmarkStart w:id="11" w:name="references"/>
+      <w:bookmarkEnd w:id="11"/>
       <w:r>
         <w:t xml:space="preserve">We wish to thank Joanna Shih for providing the botanical line drawings. Gaurav Kandlikar, </w:t>
       </w:r>
@@ -18248,31 +18836,7 @@
         <w:pStyle w:val="Bibliography"/>
       </w:pPr>
       <w:r>
-        <w:t xml:space="preserve">Aronson, J., J. </w:t>
-      </w:r>
-      <w:proofErr w:type="spellStart"/>
-      <w:r>
-        <w:t>Kigel</w:t>
-      </w:r>
-      <w:proofErr w:type="spellEnd"/>
-      <w:r>
-        <w:t xml:space="preserve">, A. </w:t>
-      </w:r>
-      <w:proofErr w:type="spellStart"/>
-      <w:r>
-        <w:t>Shmida</w:t>
-      </w:r>
-      <w:proofErr w:type="spellEnd"/>
-      <w:r>
-        <w:t xml:space="preserve">, and J. Klein. 1992. Adaptive phenology of desert and Mediterranean populations of annual plants grown with and without water stress. </w:t>
-      </w:r>
-      <w:proofErr w:type="spellStart"/>
-      <w:r>
-        <w:t>Oecologia</w:t>
-      </w:r>
-      <w:proofErr w:type="spellEnd"/>
-      <w:r>
-        <w:t xml:space="preserve"> 89:17–26.</w:t>
+        <w:t>Aronson, J., J. Kigel, A. Shmida, and J. Klein. 1992. Adaptive phenology of desert and Mediterranean populations of annual plants grown with and without water stress. Oecologia 89:17–26.</w:t>
       </w:r>
     </w:p>
     <w:p>
@@ -18288,31 +18852,7 @@
         <w:pStyle w:val="Bibliography"/>
       </w:pPr>
       <w:r>
-        <w:t xml:space="preserve">Bennett, J. A., K. </w:t>
-      </w:r>
-      <w:proofErr w:type="spellStart"/>
-      <w:r>
-        <w:t>Riibak</w:t>
-      </w:r>
-      <w:proofErr w:type="spellEnd"/>
-      <w:r>
-        <w:t xml:space="preserve">, R. </w:t>
-      </w:r>
-      <w:proofErr w:type="spellStart"/>
-      <w:r>
-        <w:t>Tamme</w:t>
-      </w:r>
-      <w:proofErr w:type="spellEnd"/>
-      <w:r>
-        <w:t xml:space="preserve">, R. J. Lewis, and M. </w:t>
-      </w:r>
-      <w:proofErr w:type="spellStart"/>
-      <w:r>
-        <w:t>Pärtel</w:t>
-      </w:r>
-      <w:proofErr w:type="spellEnd"/>
-      <w:r>
-        <w:t>. 2016. The reciprocal relationship between competition and intraspecific trait variation. Journal of Ecology 104:1410–1420.</w:t>
+        <w:t>Bennett, J. A., K. Riibak, R. Tamme, R. J. Lewis, and M. Pärtel. 2016. The reciprocal relationship between competition and intraspecific trait variation. Journal of Ecology 104:1410–1420.</w:t>
       </w:r>
     </w:p>
     <w:p>
@@ -18327,37 +18867,8 @@
       <w:pPr>
         <w:pStyle w:val="Bibliography"/>
       </w:pPr>
-      <w:proofErr w:type="spellStart"/>
-      <w:r>
-        <w:t>Birouste</w:t>
-      </w:r>
-      <w:proofErr w:type="spellEnd"/>
-      <w:r>
-        <w:t>, M., E. Zamora-</w:t>
-      </w:r>
-      <w:proofErr w:type="spellStart"/>
-      <w:r>
-        <w:t>Ledezma</w:t>
-      </w:r>
-      <w:proofErr w:type="spellEnd"/>
-      <w:r>
-        <w:t xml:space="preserve">, C. </w:t>
-      </w:r>
-      <w:proofErr w:type="spellStart"/>
-      <w:r>
-        <w:t>Bossard</w:t>
-      </w:r>
-      <w:proofErr w:type="spellEnd"/>
-      <w:r>
-        <w:t xml:space="preserve">, I. M. Pérez-Ramos, and C. </w:t>
-      </w:r>
-      <w:proofErr w:type="spellStart"/>
-      <w:r>
-        <w:t>Roumet</w:t>
-      </w:r>
-      <w:proofErr w:type="spellEnd"/>
-      <w:r>
-        <w:t>. 2014. Measurement of fine root tissue density: a comparison of three methods reveals the potential of root dry matter content. Plant and Soil 374:299–313.</w:t>
+      <w:r>
+        <w:t>Birouste, M., E. Zamora-Ledezma, C. Bossard, I. M. Pérez-Ramos, and C. Roumet. 2014. Measurement of fine root tissue density: a comparison of three methods reveals the potential of root dry matter content. Plant and Soil 374:299–313.</w:t>
       </w:r>
     </w:p>
     <w:p>
@@ -18390,100 +18901,15 @@
         <w:pStyle w:val="Bibliography"/>
       </w:pPr>
       <w:r>
-        <w:t xml:space="preserve">Conti, L., S. Block, M. </w:t>
-      </w:r>
-      <w:proofErr w:type="spellStart"/>
-      <w:r>
-        <w:t>Parepa</w:t>
-      </w:r>
-      <w:proofErr w:type="spellEnd"/>
-      <w:r>
-        <w:t xml:space="preserve">, T. </w:t>
-      </w:r>
-      <w:proofErr w:type="spellStart"/>
-      <w:r>
-        <w:t>Münkemüller</w:t>
-      </w:r>
-      <w:proofErr w:type="spellEnd"/>
-      <w:r>
-        <w:t xml:space="preserve">, W. </w:t>
-      </w:r>
-      <w:proofErr w:type="spellStart"/>
-      <w:r>
-        <w:t>Thuiller</w:t>
-      </w:r>
-      <w:proofErr w:type="spellEnd"/>
-      <w:r>
-        <w:t xml:space="preserve">, A. T. R. Acosta, M. van </w:t>
-      </w:r>
-      <w:proofErr w:type="spellStart"/>
-      <w:r>
-        <w:t>Kleunen</w:t>
-      </w:r>
-      <w:proofErr w:type="spellEnd"/>
-      <w:r>
-        <w:t xml:space="preserve">, S. </w:t>
-      </w:r>
-      <w:proofErr w:type="spellStart"/>
-      <w:r>
-        <w:t>Dullinger</w:t>
-      </w:r>
-      <w:proofErr w:type="spellEnd"/>
-      <w:r>
-        <w:t xml:space="preserve">, F. </w:t>
-      </w:r>
-      <w:proofErr w:type="spellStart"/>
-      <w:r>
-        <w:t>Essl</w:t>
-      </w:r>
-      <w:proofErr w:type="spellEnd"/>
-      <w:r>
-        <w:t xml:space="preserve">, I. </w:t>
-      </w:r>
-      <w:proofErr w:type="spellStart"/>
-      <w:r>
-        <w:t>Dullinger</w:t>
-      </w:r>
-      <w:proofErr w:type="spellEnd"/>
-      <w:r>
-        <w:t xml:space="preserve">, D. Moser, G. </w:t>
-      </w:r>
-      <w:proofErr w:type="spellStart"/>
-      <w:r>
-        <w:t>Klonner</w:t>
-      </w:r>
-      <w:proofErr w:type="spellEnd"/>
-      <w:r>
-        <w:t xml:space="preserve">, O. </w:t>
-      </w:r>
-      <w:proofErr w:type="spellStart"/>
-      <w:r>
-        <w:t>Bossdorf</w:t>
-      </w:r>
-      <w:proofErr w:type="spellEnd"/>
-      <w:r>
-        <w:t xml:space="preserve">, and M. </w:t>
-      </w:r>
-      <w:proofErr w:type="spellStart"/>
-      <w:r>
-        <w:t>Carboni</w:t>
-      </w:r>
-      <w:proofErr w:type="spellEnd"/>
-      <w:r>
-        <w:t>. 2018. Functional trait differences and trait plasticity mediate biotic resistance to potential plant invaders. Journal of Ecology 106:1607–1620.</w:t>
+        <w:t>Conti, L., S. Block, M. Parepa, T. Münkemüller, W. Thuiller, A. T. R. Acosta, M. van Kleunen, S. Dullinger, F. Essl, I. Dullinger, D. Moser, G. Klonner, O. Bossdorf, and M. Carboni. 2018. Functional trait differences and trait plasticity mediate biotic resistance to potential plant invaders. Journal of Ecology 106:1607–1620.</w:t>
       </w:r>
     </w:p>
     <w:p>
       <w:pPr>
         <w:pStyle w:val="Bibliography"/>
       </w:pPr>
-      <w:proofErr w:type="spellStart"/>
-      <w:r>
-        <w:t>Dybzinski</w:t>
-      </w:r>
-      <w:proofErr w:type="spellEnd"/>
-      <w:r>
-        <w:t>, R., and D. Tilman. 2007. Resource Use Patterns Predict Long</w:t>
+      <w:r>
+        <w:t>Dybzinski, R., and D. Tilman. 2007. Resource Use Patterns Predict Long</w:t>
       </w:r>
       <w:r>
         <w:rPr>
@@ -18508,31 +18934,7 @@
         <w:pStyle w:val="Bibliography"/>
       </w:pPr>
       <w:r>
-        <w:t xml:space="preserve">Grilli, J., G. </w:t>
-      </w:r>
-      <w:proofErr w:type="spellStart"/>
-      <w:r>
-        <w:t>Barabás</w:t>
-      </w:r>
-      <w:proofErr w:type="spellEnd"/>
-      <w:r>
-        <w:t xml:space="preserve">, M. J. </w:t>
-      </w:r>
-      <w:proofErr w:type="spellStart"/>
-      <w:r>
-        <w:t>Michalska</w:t>
-      </w:r>
-      <w:proofErr w:type="spellEnd"/>
-      <w:r>
-        <w:t xml:space="preserve">-Smith, and S. </w:t>
-      </w:r>
-      <w:proofErr w:type="spellStart"/>
-      <w:r>
-        <w:t>Allesina</w:t>
-      </w:r>
-      <w:proofErr w:type="spellEnd"/>
-      <w:r>
-        <w:t>. 2017. Higher-order interactions stabilize dynamics in competitive network models. Nature 548:210–213.</w:t>
+        <w:t>Grilli, J., G. Barabás, M. J. Michalska-Smith, and S. Allesina. 2017. Higher-order interactions stabilize dynamics in competitive network models. Nature 548:210–213.</w:t>
       </w:r>
     </w:p>
     <w:p>
@@ -18540,31 +18942,7 @@
         <w:pStyle w:val="Bibliography"/>
       </w:pPr>
       <w:r>
-        <w:t xml:space="preserve">Hairston, N. G., J. D. Allan, R. K. Colwell, D. J. </w:t>
-      </w:r>
-      <w:proofErr w:type="spellStart"/>
-      <w:r>
-        <w:t>Futuyma</w:t>
-      </w:r>
-      <w:proofErr w:type="spellEnd"/>
-      <w:r>
-        <w:t xml:space="preserve">, J. Howell, M. D. </w:t>
-      </w:r>
-      <w:proofErr w:type="spellStart"/>
-      <w:r>
-        <w:t>Lubin</w:t>
-      </w:r>
-      <w:proofErr w:type="spellEnd"/>
-      <w:r>
-        <w:t xml:space="preserve">, J. Mathias, and J. H. </w:t>
-      </w:r>
-      <w:proofErr w:type="spellStart"/>
-      <w:r>
-        <w:t>Vandermeer</w:t>
-      </w:r>
-      <w:proofErr w:type="spellEnd"/>
-      <w:r>
-        <w:t>. 1968. The Relationship between Species Diversity and Stability: An Experimental Approach with Protozoa and Bacteria. Ecology 49:1091–1101.</w:t>
+        <w:t>Hairston, N. G., J. D. Allan, R. K. Colwell, D. J. Futuyma, J. Howell, M. D. Lubin, J. Mathias, and J. H. Vandermeer. 1968. The Relationship between Species Diversity and Stability: An Experimental Approach with Protozoa and Bacteria. Ecology 49:1091–1101.</w:t>
       </w:r>
     </w:p>
     <w:p>
@@ -18572,15 +18950,7 @@
         <w:pStyle w:val="Bibliography"/>
       </w:pPr>
       <w:r>
-        <w:t xml:space="preserve">Hassell, M. P., and H. N. </w:t>
-      </w:r>
-      <w:proofErr w:type="spellStart"/>
-      <w:r>
-        <w:t>Comins</w:t>
-      </w:r>
-      <w:proofErr w:type="spellEnd"/>
-      <w:r>
-        <w:t>. 1976. Discrete time models for two-species competition. Theoretical Population Biology 9:202–221.</w:t>
+        <w:t>Hassell, M. P., and H. N. Comins. 1976. Discrete time models for two-species competition. Theoretical Population Biology 9:202–221.</w:t>
       </w:r>
     </w:p>
     <w:p>
@@ -18595,14 +18965,9 @@
       <w:pPr>
         <w:pStyle w:val="Bibliography"/>
       </w:pPr>
-      <w:proofErr w:type="spellStart"/>
       <w:r>
         <w:lastRenderedPageBreak/>
-        <w:t>Kooijman</w:t>
-      </w:r>
-      <w:proofErr w:type="spellEnd"/>
-      <w:r>
-        <w:t>, S. A. L. M. 1986. Energy budgets can explain body size relations. Journal of Theoretical Biology 121:269–282.</w:t>
+        <w:t>Kooijman, S. A. L. M. 1986. Energy budgets can explain body size relations. Journal of Theoretical Biology 121:269–282.</w:t>
       </w:r>
     </w:p>
     <w:p>
@@ -18610,23 +18975,7 @@
         <w:pStyle w:val="Bibliography"/>
       </w:pPr>
       <w:r>
-        <w:t xml:space="preserve">Letten, A. D., P.-J. </w:t>
-      </w:r>
-      <w:proofErr w:type="spellStart"/>
-      <w:r>
-        <w:t>Ke</w:t>
-      </w:r>
-      <w:proofErr w:type="spellEnd"/>
-      <w:r>
-        <w:t xml:space="preserve">, and T. </w:t>
-      </w:r>
-      <w:proofErr w:type="spellStart"/>
-      <w:r>
-        <w:t>Fukami</w:t>
-      </w:r>
-      <w:proofErr w:type="spellEnd"/>
-      <w:r>
-        <w:t>. 2017. Linking modern coexistence theory and contemporary niche theory. Ecological Monographs 87:161–177.</w:t>
+        <w:t>Letten, A. D., P.-J. Ke, and T. Fukami. 2017. Linking modern coexistence theory and contemporary niche theory. Ecological Monographs 87:161–177.</w:t>
       </w:r>
     </w:p>
     <w:p>
@@ -18642,23 +18991,7 @@
         <w:pStyle w:val="Bibliography"/>
       </w:pPr>
       <w:r>
-        <w:t xml:space="preserve">Levine, J. M., J. </w:t>
-      </w:r>
-      <w:proofErr w:type="spellStart"/>
-      <w:r>
-        <w:t>Bascompte</w:t>
-      </w:r>
-      <w:proofErr w:type="spellEnd"/>
-      <w:r>
-        <w:t xml:space="preserve">, P. B. Adler, and S. </w:t>
-      </w:r>
-      <w:proofErr w:type="spellStart"/>
-      <w:r>
-        <w:t>Allesina</w:t>
-      </w:r>
-      <w:proofErr w:type="spellEnd"/>
-      <w:r>
-        <w:t>. 2017. Beyond pairwise mechanisms of species coexistence in complex communities. Nature 546:56–64.</w:t>
+        <w:t>Levine, J. M., J. Bascompte, P. B. Adler, and S. Allesina. 2017. Beyond pairwise mechanisms of species coexistence in complex communities. Nature 546:56–64.</w:t>
       </w:r>
     </w:p>
     <w:p>
@@ -18673,29 +19006,8 @@
       <w:pPr>
         <w:pStyle w:val="Bibliography"/>
       </w:pPr>
-      <w:proofErr w:type="spellStart"/>
-      <w:r>
-        <w:t>Meszéna</w:t>
-      </w:r>
-      <w:proofErr w:type="spellEnd"/>
-      <w:r>
-        <w:t xml:space="preserve">, G., M. </w:t>
-      </w:r>
-      <w:proofErr w:type="spellStart"/>
-      <w:r>
-        <w:t>Gyllenberg</w:t>
-      </w:r>
-      <w:proofErr w:type="spellEnd"/>
-      <w:r>
-        <w:t xml:space="preserve">, L. </w:t>
-      </w:r>
-      <w:proofErr w:type="spellStart"/>
-      <w:r>
-        <w:t>Pásztor</w:t>
-      </w:r>
-      <w:proofErr w:type="spellEnd"/>
-      <w:r>
-        <w:t>, and J. A. J. Metz. 2006. Competitive exclusion and limiting similarity: A unified theory. Theoretical Population Biology 69:68–87.</w:t>
+      <w:r>
+        <w:t>Meszéna, G., M. Gyllenberg, L. Pásztor, and J. A. J. Metz. 2006. Competitive exclusion and limiting similarity: A unified theory. Theoretical Population Biology 69:68–87.</w:t>
       </w:r>
     </w:p>
     <w:p>
@@ -18718,21 +19030,8 @@
       <w:pPr>
         <w:pStyle w:val="Bibliography"/>
       </w:pPr>
-      <w:proofErr w:type="spellStart"/>
-      <w:r>
-        <w:t>O’Dwyer</w:t>
-      </w:r>
-      <w:proofErr w:type="spellEnd"/>
-      <w:r>
-        <w:t>, J. P. 2018. Whence Lotka-</w:t>
-      </w:r>
-      <w:proofErr w:type="gramStart"/>
-      <w:r>
-        <w:t>Volterra?:</w:t>
-      </w:r>
-      <w:proofErr w:type="gramEnd"/>
-      <w:r>
-        <w:t xml:space="preserve"> Conservation laws and integrable systems in ecology. Theoretical Ecology.</w:t>
+      <w:r>
+        <w:t>O’Dwyer, J. P. 2018. Whence Lotka-Volterra?: Conservation laws and integrable systems in ecology. Theoretical Ecology.</w:t>
       </w:r>
     </w:p>
     <w:p>
@@ -18764,50 +19063,16 @@
       <w:pPr>
         <w:pStyle w:val="Bibliography"/>
       </w:pPr>
-      <w:proofErr w:type="spellStart"/>
-      <w:r>
-        <w:t>Tjoelker</w:t>
-      </w:r>
-      <w:proofErr w:type="spellEnd"/>
-      <w:r>
-        <w:t xml:space="preserve">, M. G., J. M. </w:t>
-      </w:r>
-      <w:proofErr w:type="spellStart"/>
-      <w:r>
-        <w:t>Craine</w:t>
-      </w:r>
-      <w:proofErr w:type="spellEnd"/>
-      <w:r>
-        <w:t xml:space="preserve">, D. </w:t>
-      </w:r>
-      <w:proofErr w:type="spellStart"/>
-      <w:r>
-        <w:t>Wedin</w:t>
-      </w:r>
-      <w:proofErr w:type="spellEnd"/>
-      <w:r>
-        <w:t xml:space="preserve">, P. B. Reich, and D. Tilman. 2005. Linking leaf and root trait syndromes among 39 grassland and savannah species. New </w:t>
-      </w:r>
-      <w:proofErr w:type="spellStart"/>
-      <w:r>
-        <w:t>Phytologist</w:t>
-      </w:r>
-      <w:proofErr w:type="spellEnd"/>
-      <w:r>
-        <w:t xml:space="preserve"> 167:493–508.</w:t>
+      <w:r>
+        <w:t>Tjoelker, M. G., J. M. Craine, D. Wedin, P. B. Reich, and D. Tilman. 2005. Linking leaf and root trait syndromes among 39 grassland and savannah species. New Phytologist 167:493–508.</w:t>
       </w:r>
     </w:p>
     <w:p>
       <w:pPr>
         <w:pStyle w:val="Bibliography"/>
       </w:pPr>
-      <w:proofErr w:type="spellStart"/>
-      <w:r>
-        <w:t>Vandermeer</w:t>
-      </w:r>
-      <w:proofErr w:type="spellEnd"/>
-      <w:r>
-        <w:t>, J. H. 1969. The Competitive Structure of Communities: An Experimental Approach with Protozoa. Ecology 50:362–371.</w:t>
+      <w:r>
+        <w:t>Vandermeer, J. H. 1969. The Competitive Structure of Communities: An Experimental Approach with Protozoa. Ecology 50:362–371.</w:t>
       </w:r>
     </w:p>
     <w:p>
@@ -18893,7 +19158,7 @@
       <w:pPr>
         <w:pStyle w:val="Caption"/>
       </w:pPr>
-      <w:bookmarkStart w:id="11" w:name="_Ref25593121"/>
+      <w:bookmarkStart w:id="12" w:name="_Ref25593121"/>
       <w:r>
         <w:t xml:space="preserve">Figure </w:t>
       </w:r>
@@ -18933,7 +19198,7 @@
         </w:rPr>
         <w:fldChar w:fldCharType="end"/>
       </w:r>
-      <w:bookmarkEnd w:id="11"/>
+      <w:bookmarkEnd w:id="12"/>
       <w:r>
         <w:t xml:space="preserve">. </w:t>
       </w:r>
@@ -19260,19 +19525,32 @@
         <w:pStyle w:val="Caption"/>
         <w:jc w:val="both"/>
       </w:pPr>
-      <w:bookmarkStart w:id="12" w:name="_Ref25593206"/>
+      <w:bookmarkStart w:id="13" w:name="_Ref25593206"/>
       <w:r>
         <w:t xml:space="preserve">Figure </w:t>
       </w:r>
-      <w:fldSimple w:instr=" SEQ Figure \* ARABIC ">
-        <w:r>
-          <w:rPr>
-            <w:noProof/>
-          </w:rPr>
-          <w:t>2</w:t>
-        </w:r>
-      </w:fldSimple>
-      <w:bookmarkEnd w:id="12"/>
+      <w:r>
+        <w:fldChar w:fldCharType="begin"/>
+      </w:r>
+      <w:r>
+        <w:instrText xml:space="preserve"> SEQ Figure \* ARABIC </w:instrText>
+      </w:r>
+      <w:r>
+        <w:fldChar w:fldCharType="separate"/>
+      </w:r>
+      <w:r>
+        <w:rPr>
+          <w:noProof/>
+        </w:rPr>
+        <w:t>2</w:t>
+      </w:r>
+      <w:r>
+        <w:rPr>
+          <w:noProof/>
+        </w:rPr>
+        <w:fldChar w:fldCharType="end"/>
+      </w:r>
+      <w:bookmarkEnd w:id="13"/>
       <w:r>
         <w:t xml:space="preserve"> Schematic of orthogonal competition experiment required to detect higher order interactions.</w:t>
       </w:r>
@@ -19364,7 +19642,7 @@
       <w:pPr>
         <w:pStyle w:val="figcaption"/>
       </w:pPr>
-      <w:bookmarkStart w:id="13" w:name="_Ref25593216"/>
+      <w:bookmarkStart w:id="14" w:name="_Ref25593216"/>
       <w:r>
         <w:t xml:space="preserve">Figure </w:t>
       </w:r>
@@ -19398,7 +19676,7 @@
         </w:rPr>
         <w:fldChar w:fldCharType="end"/>
       </w:r>
-      <w:bookmarkEnd w:id="13"/>
+      <w:bookmarkEnd w:id="14"/>
       <w:r>
         <w:t>. Example time course of A) annual plant growth and B) resource concentration during a single simulated growing season.</w:t>
       </w:r>
@@ -19480,7 +19758,7 @@
       <w:pPr>
         <w:pStyle w:val="Caption"/>
       </w:pPr>
-      <w:bookmarkStart w:id="14" w:name="_Ref25593310"/>
+      <w:bookmarkStart w:id="15" w:name="_Ref25593310"/>
       <w:r>
         <w:t xml:space="preserve">Figure </w:t>
       </w:r>
@@ -19514,7 +19792,7 @@
         </w:rPr>
         <w:fldChar w:fldCharType="end"/>
       </w:r>
-      <w:bookmarkEnd w:id="14"/>
+      <w:bookmarkEnd w:id="15"/>
       <w:r>
         <w:t xml:space="preserve">. Simulated per capita seed production of the A) early, B) middle and C) late season species in response to a single competitor species at a time. Competitor density is shown on the x-axis. Colors and shapes indicate the identity of the competitor species. Open circles show the per capita seed production of each focal species in the absence of any competitors. The solid line shows the fit of the Hassel model. </w:t>
       </w:r>
@@ -19578,7 +19856,7 @@
       <w:pPr>
         <w:pStyle w:val="Caption"/>
       </w:pPr>
-      <w:bookmarkStart w:id="15" w:name="_Ref25593653"/>
+      <w:bookmarkStart w:id="16" w:name="_Ref25593653"/>
       <w:r>
         <w:t xml:space="preserve">Figure </w:t>
       </w:r>
@@ -19612,7 +19890,7 @@
         </w:rPr>
         <w:fldChar w:fldCharType="end"/>
       </w:r>
-      <w:bookmarkEnd w:id="15"/>
+      <w:bookmarkEnd w:id="16"/>
       <w:r>
         <w:t>. Comparison of the Hassel, multiplicative (</w:t>
       </w:r>
@@ -19733,7 +20011,7 @@
       <w:pPr>
         <w:pStyle w:val="Caption"/>
       </w:pPr>
-      <w:bookmarkStart w:id="16" w:name="_Ref25593663"/>
+      <w:bookmarkStart w:id="17" w:name="_Ref25593663"/>
       <w:r>
         <w:t xml:space="preserve">Figure </w:t>
       </w:r>
@@ -19767,7 +20045,7 @@
         </w:rPr>
         <w:fldChar w:fldCharType="end"/>
       </w:r>
-      <w:bookmarkEnd w:id="16"/>
+      <w:bookmarkEnd w:id="17"/>
       <w:r>
         <w:t>. Interaction coefficients for each of focal species from the HOI model.</w:t>
       </w:r>
@@ -19804,7 +20082,7 @@
         <w:pStyle w:val="Caption"/>
         <w:keepNext/>
       </w:pPr>
-      <w:bookmarkStart w:id="17" w:name="_Ref25593290"/>
+      <w:bookmarkStart w:id="18" w:name="_Ref25593290"/>
       <w:r>
         <w:t xml:space="preserve">Table S </w:t>
       </w:r>
@@ -19838,7 +20116,7 @@
         </w:rPr>
         <w:fldChar w:fldCharType="end"/>
       </w:r>
-      <w:bookmarkEnd w:id="17"/>
+      <w:bookmarkEnd w:id="18"/>
       <w:r>
         <w:t xml:space="preserve"> </w:t>
       </w:r>
@@ -22472,19 +22750,32 @@
       <w:pPr>
         <w:pStyle w:val="Caption"/>
       </w:pPr>
-      <w:bookmarkStart w:id="18" w:name="_Ref25593266"/>
+      <w:bookmarkStart w:id="19" w:name="_Ref25593266"/>
       <w:r>
         <w:t xml:space="preserve">Figure S </w:t>
       </w:r>
-      <w:fldSimple w:instr=" SEQ Figure_S \* ARABIC ">
-        <w:r>
-          <w:rPr>
-            <w:noProof/>
-          </w:rPr>
-          <w:t>1</w:t>
-        </w:r>
-      </w:fldSimple>
-      <w:bookmarkEnd w:id="18"/>
+      <w:r>
+        <w:fldChar w:fldCharType="begin"/>
+      </w:r>
+      <w:r>
+        <w:instrText xml:space="preserve"> SEQ Figure_S \* ARABIC </w:instrText>
+      </w:r>
+      <w:r>
+        <w:fldChar w:fldCharType="separate"/>
+      </w:r>
+      <w:r>
+        <w:rPr>
+          <w:noProof/>
+        </w:rPr>
+        <w:t>1</w:t>
+      </w:r>
+      <w:r>
+        <w:rPr>
+          <w:noProof/>
+        </w:rPr>
+        <w:fldChar w:fldCharType="end"/>
+      </w:r>
+      <w:bookmarkEnd w:id="19"/>
       <w:r>
         <w:t xml:space="preserve"> Diagram schematic of annual plant growth model used in simulation.</w:t>
       </w:r>
@@ -22492,12 +22783,7 @@
         <w:t xml:space="preserve"> </w:t>
       </w:r>
       <w:r>
-        <w:t>A) in the model each individual plant start as a seed</w:t>
-      </w:r>
-      <w:bookmarkStart w:id="19" w:name="_GoBack"/>
-      <w:bookmarkEnd w:id="19"/>
-      <w:r>
-        <w:t>, grows over the course of a single growing season.</w:t>
+        <w:t>A) in the model each individual plant start as a seed, grows over the course of a single growing season.</w:t>
       </w:r>
       <w:r>
         <w:t xml:space="preserve"> </w:t>
@@ -26206,14 +26492,27 @@
       <w:r>
         <w:t xml:space="preserve">Figure A </w:t>
       </w:r>
-      <w:fldSimple w:instr=" SEQ Figure_A \* ARABIC ">
-        <w:r>
-          <w:rPr>
-            <w:noProof/>
-          </w:rPr>
-          <w:t>1</w:t>
-        </w:r>
-      </w:fldSimple>
+      <w:r>
+        <w:fldChar w:fldCharType="begin"/>
+      </w:r>
+      <w:r>
+        <w:instrText xml:space="preserve"> SEQ Figure_A \* ARABIC </w:instrText>
+      </w:r>
+      <w:r>
+        <w:fldChar w:fldCharType="separate"/>
+      </w:r>
+      <w:r>
+        <w:rPr>
+          <w:noProof/>
+        </w:rPr>
+        <w:t>1</w:t>
+      </w:r>
+      <w:r>
+        <w:rPr>
+          <w:noProof/>
+        </w:rPr>
+        <w:fldChar w:fldCharType="end"/>
+      </w:r>
       <w:r>
         <w:t>. Colored points show the value of functional traits, root density and tissue loss rate, for each of the three species in each of the five simulation scenarios (A-E).</w:t>
       </w:r>
@@ -29044,7 +29343,7 @@
 </file>
 
 <file path=customXml/itemProps1.xml><?xml version="1.0" encoding="utf-8"?>
-<ds:datastoreItem xmlns:ds="http://schemas.openxmlformats.org/officeDocument/2006/customXml" ds:itemID="{DDF2CF2E-5826-494C-AC12-AE774335425F}">
+<ds:datastoreItem xmlns:ds="http://schemas.openxmlformats.org/officeDocument/2006/customXml" ds:itemID="{6CF536B0-0893-2E4A-926D-F6DFB3AE2A0C}">
   <ds:schemaRefs>
     <ds:schemaRef ds:uri="http://schemas.openxmlformats.org/officeDocument/2006/bibliography"/>
   </ds:schemaRefs>

</xml_diff>

<commit_message>
Minor revisions to cover letter and manuscript
</commit_message>
<xml_diff>
--- a/manuscript/higher_order_interactions_revision.docx
+++ b/manuscript/higher_order_interactions_revision.docx
@@ -126,10 +126,13 @@
         <w:t>2</w:t>
       </w:r>
       <w:r>
-        <w:t xml:space="preserve">Institute of Integrative Biology, </w:t>
-      </w:r>
-      <w:r>
-        <w:t>ETH Zurich, Switzerland</w:t>
+        <w:t>Department of Ecology and Evolutionary Biology</w:t>
+      </w:r>
+      <w:r>
+        <w:t xml:space="preserve">, </w:t>
+      </w:r>
+      <w:r>
+        <w:t>Princeton University</w:t>
       </w:r>
     </w:p>
     <w:p>
@@ -353,8 +356,6 @@
       <w:r>
         <w:t xml:space="preserve"> (zip file)</w:t>
       </w:r>
-      <w:bookmarkStart w:id="0" w:name="_GoBack"/>
-      <w:bookmarkEnd w:id="0"/>
       <w:r>
         <w:br w:type="page"/>
       </w:r>
@@ -363,8 +364,8 @@
       <w:pPr>
         <w:pStyle w:val="Heading"/>
       </w:pPr>
-      <w:bookmarkStart w:id="1" w:name="abstract"/>
-      <w:bookmarkEnd w:id="1"/>
+      <w:bookmarkStart w:id="0" w:name="abstract"/>
+      <w:bookmarkEnd w:id="0"/>
       <w:r>
         <w:lastRenderedPageBreak/>
         <w:t>Abstract</w:t>
@@ -493,13 +494,31 @@
         <w:t>We</w:t>
       </w:r>
       <w:r>
-        <w:t xml:space="preserve"> also provide thorough discussion of how our definition compares with other </w:t>
+        <w:t xml:space="preserve"> also provide thorough discussion of how our definition compares with </w:t>
+      </w:r>
+      <w:r>
+        <w:t>previous</w:t>
+      </w:r>
+      <w:r>
+        <w:t xml:space="preserve"> </w:t>
       </w:r>
       <w:r>
         <w:t>definition</w:t>
       </w:r>
       <w:r>
-        <w:t>s in the literature</w:t>
+        <w:t>s</w:t>
+      </w:r>
+      <w:r>
+        <w:t xml:space="preserve"> of HOIs and interaction modification</w:t>
+      </w:r>
+      <w:r>
+        <w:t xml:space="preserve"> </w:t>
+      </w:r>
+      <w:r>
+        <w:t xml:space="preserve">in </w:t>
+      </w:r>
+      <w:r>
+        <w:t>the literature</w:t>
       </w:r>
       <w:r>
         <w:t xml:space="preserve">. </w:t>
@@ -1382,10 +1401,10 @@
         <w:contextualSpacing/>
       </w:pPr>
       <w:r>
-        <w:t xml:space="preserve">Here, </w:t>
-      </w:r>
-      <w:r>
-        <w:t xml:space="preserve">we </w:t>
+        <w:t>W</w:t>
+      </w:r>
+      <w:r>
+        <w:t xml:space="preserve">e </w:t>
       </w:r>
       <w:r>
         <w:t xml:space="preserve">provide a general definition for HOIs </w:t>
@@ -1397,7 +1416,7 @@
         <w:t xml:space="preserve">that </w:t>
       </w:r>
       <w:r>
-        <w:t xml:space="preserve">accurately distinguishes HOIs from related phenomena such as non-linear density dependence and indirect effects. </w:t>
+        <w:t xml:space="preserve">distinguishes HOIs from related phenomena such as non-linear density dependence and indirect effects. </w:t>
       </w:r>
       <w:r>
         <w:t xml:space="preserve">In the second part of the paper, we use a simulation </w:t>
@@ -1491,11 +1510,11 @@
     </w:p>
     <w:p>
       <w:pPr>
-        <w:spacing w:after="202"/>
-        <w:contextualSpacing/>
+        <w:rPr>
+          <w:i/>
+        </w:rPr>
       </w:pPr>
       <w:r>
-        <w:lastRenderedPageBreak/>
         <w:t xml:space="preserve">For the </w:t>
       </w:r>
       <w:r>
@@ -2748,17 +2767,30 @@
       <w:r>
         <w:t>(</w:t>
       </w:r>
-      <w:fldSimple w:instr=" REF _Ref25593121 ">
-        <w:r>
-          <w:t xml:space="preserve">Figure </w:t>
-        </w:r>
-        <w:r>
-          <w:rPr>
-            <w:noProof/>
-          </w:rPr>
-          <w:t>1</w:t>
-        </w:r>
-      </w:fldSimple>
+      <w:r>
+        <w:fldChar w:fldCharType="begin"/>
+      </w:r>
+      <w:r>
+        <w:instrText xml:space="preserve"> REF _Ref25593121 </w:instrText>
+      </w:r>
+      <w:r>
+        <w:fldChar w:fldCharType="separate"/>
+      </w:r>
+      <w:r>
+        <w:t xml:space="preserve">Figure </w:t>
+      </w:r>
+      <w:r>
+        <w:rPr>
+          <w:noProof/>
+        </w:rPr>
+        <w:t>1</w:t>
+      </w:r>
+      <w:r>
+        <w:rPr>
+          <w:noProof/>
+        </w:rPr>
+        <w:fldChar w:fldCharType="end"/>
+      </w:r>
       <w:r>
         <w:t>A)</w:t>
       </w:r>
@@ -2805,11 +2837,7 @@
         <w:t>hen the effect</w:t>
       </w:r>
       <w:r>
-        <w:t xml:space="preserve"> of one competitor species is </w:t>
-      </w:r>
-      <w:r>
-        <w:lastRenderedPageBreak/>
-        <w:t>modified by the density of another competitor species</w:t>
+        <w:t xml:space="preserve"> of one competitor species is modified by the density of another competitor species</w:t>
       </w:r>
       <w:r>
         <w:t xml:space="preserve"> </w:t>
@@ -2939,6 +2967,7 @@
         <w:t xml:space="preserve"> </w:t>
       </w:r>
       <w:r>
+        <w:lastRenderedPageBreak/>
         <w:t>For instance, i</w:t>
       </w:r>
       <w:r>
@@ -3749,17 +3778,30 @@
       <w:r>
         <w:t>(</w:t>
       </w:r>
-      <w:fldSimple w:instr=" REF _Ref25593121 ">
-        <w:r>
-          <w:t xml:space="preserve">Figure </w:t>
-        </w:r>
-        <w:r>
-          <w:rPr>
-            <w:noProof/>
-          </w:rPr>
-          <w:t>1</w:t>
-        </w:r>
-      </w:fldSimple>
+      <w:r>
+        <w:fldChar w:fldCharType="begin"/>
+      </w:r>
+      <w:r>
+        <w:instrText xml:space="preserve"> REF _Ref25593121 </w:instrText>
+      </w:r>
+      <w:r>
+        <w:fldChar w:fldCharType="separate"/>
+      </w:r>
+      <w:r>
+        <w:t xml:space="preserve">Figure </w:t>
+      </w:r>
+      <w:r>
+        <w:rPr>
+          <w:noProof/>
+        </w:rPr>
+        <w:t>1</w:t>
+      </w:r>
+      <w:r>
+        <w:rPr>
+          <w:noProof/>
+        </w:rPr>
+        <w:fldChar w:fldCharType="end"/>
+      </w:r>
       <w:r>
         <w:t>B</w:t>
       </w:r>
@@ -4536,17 +4578,30 @@
       <w:r>
         <w:t>(</w:t>
       </w:r>
-      <w:fldSimple w:instr=" REF _Ref25593121 ">
-        <w:r>
-          <w:t xml:space="preserve">Figure </w:t>
-        </w:r>
-        <w:r>
-          <w:rPr>
-            <w:noProof/>
-          </w:rPr>
-          <w:t>1</w:t>
-        </w:r>
-      </w:fldSimple>
+      <w:r>
+        <w:fldChar w:fldCharType="begin"/>
+      </w:r>
+      <w:r>
+        <w:instrText xml:space="preserve"> REF _Ref25593121 </w:instrText>
+      </w:r>
+      <w:r>
+        <w:fldChar w:fldCharType="separate"/>
+      </w:r>
+      <w:r>
+        <w:t xml:space="preserve">Figure </w:t>
+      </w:r>
+      <w:r>
+        <w:rPr>
+          <w:noProof/>
+        </w:rPr>
+        <w:t>1</w:t>
+      </w:r>
+      <w:r>
+        <w:rPr>
+          <w:noProof/>
+        </w:rPr>
+        <w:fldChar w:fldCharType="end"/>
+      </w:r>
       <w:r>
         <w:t>B</w:t>
       </w:r>
@@ -4562,7 +4617,6 @@
         <w:pStyle w:val="Heading2"/>
       </w:pPr>
       <w:r>
-        <w:lastRenderedPageBreak/>
         <w:t>A</w:t>
       </w:r>
       <w:r>
@@ -4608,7 +4662,11 @@
         <w:t xml:space="preserve">definition for HOIs that </w:t>
       </w:r>
       <w:r>
-        <w:t>captures this idea and which</w:t>
+        <w:t xml:space="preserve">captures </w:t>
+      </w:r>
+      <w:r>
+        <w:lastRenderedPageBreak/>
+        <w:t>this idea and which</w:t>
       </w:r>
       <w:r>
         <w:t xml:space="preserve"> </w:t>
@@ -5936,11 +5994,7 @@
         </m:r>
       </m:oMath>
       <w:r>
-        <w:t xml:space="preserve">A model is </w:t>
-      </w:r>
-      <w:r>
-        <w:lastRenderedPageBreak/>
-        <w:t xml:space="preserve">pairwise if all parameters in </w:t>
+        <w:t xml:space="preserve">A model is pairwise if all parameters in </w:t>
       </w:r>
       <m:oMath>
         <m:r>
@@ -6156,7 +6210,11 @@
         </m:r>
       </m:oMath>
       <w:r>
-        <w:t xml:space="preserve"> be the set of parameters in </w:t>
+        <w:t xml:space="preserve"> </w:t>
+      </w:r>
+      <w:r>
+        <w:lastRenderedPageBreak/>
+        <w:t xml:space="preserve">be the set of parameters in </w:t>
       </w:r>
       <m:oMath>
         <m:r>
@@ -7203,17 +7261,30 @@
       <w:r>
         <w:t>This abstract representation belies a simple empirical heuristic for determining whether a model has HOIs: in order to parameterize a model with HOIs, the response of the focal species must be measured against density gradients of each competitor separately, as well as against varying combinations of competitors grown together (</w:t>
       </w:r>
-      <w:fldSimple w:instr=" REF _Ref25593206 ">
-        <w:r>
-          <w:t xml:space="preserve">Figure </w:t>
-        </w:r>
-        <w:r>
-          <w:rPr>
-            <w:noProof/>
-          </w:rPr>
-          <w:t>2</w:t>
-        </w:r>
-      </w:fldSimple>
+      <w:r>
+        <w:fldChar w:fldCharType="begin"/>
+      </w:r>
+      <w:r>
+        <w:instrText xml:space="preserve"> REF _Ref25593206 </w:instrText>
+      </w:r>
+      <w:r>
+        <w:fldChar w:fldCharType="separate"/>
+      </w:r>
+      <w:r>
+        <w:t xml:space="preserve">Figure </w:t>
+      </w:r>
+      <w:r>
+        <w:rPr>
+          <w:noProof/>
+        </w:rPr>
+        <w:t>2</w:t>
+      </w:r>
+      <w:r>
+        <w:rPr>
+          <w:noProof/>
+        </w:rPr>
+        <w:fldChar w:fldCharType="end"/>
+      </w:r>
       <w:r>
         <w:t>).</w:t>
       </w:r>
@@ -7461,44 +7532,47 @@
         <w:contextualSpacing/>
       </w:pPr>
       <w:r>
+        <w:t xml:space="preserve">We refer to the type of HOIs captured by our definition above as </w:t>
+      </w:r>
+      <w:r>
+        <w:rPr>
+          <w:i/>
+        </w:rPr>
+        <w:t>hard HOI</w:t>
+      </w:r>
+      <w:r>
+        <w:rPr>
+          <w:i/>
+        </w:rPr>
+        <w:t>s</w:t>
+      </w:r>
+      <w:r>
+        <w:t xml:space="preserve"> and contrast them with the</w:t>
+      </w:r>
+      <w:r>
+        <w:t xml:space="preserve"> wider </w:t>
+      </w:r>
+      <w:r>
+        <w:t>phenomenon of non-</w:t>
+      </w:r>
+      <w:r>
+        <w:t>linear</w:t>
+      </w:r>
+      <w:r>
+        <w:t xml:space="preserve"> density dependence which produces what we term </w:t>
+      </w:r>
+      <w:r>
+        <w:rPr>
+          <w:i/>
+        </w:rPr>
+        <w:t>soft HOI</w:t>
+      </w:r>
+      <w:r>
+        <w:t xml:space="preserve">s. A general test for soft HOIs is to take the partial </w:t>
+      </w:r>
+      <w:r>
         <w:lastRenderedPageBreak/>
-        <w:t xml:space="preserve">We refer to the type of HOIs captured by our definition above as </w:t>
-      </w:r>
-      <w:r>
-        <w:rPr>
-          <w:i/>
-        </w:rPr>
-        <w:t>hard HOI</w:t>
-      </w:r>
-      <w:r>
-        <w:rPr>
-          <w:i/>
-        </w:rPr>
-        <w:t>s</w:t>
-      </w:r>
-      <w:r>
-        <w:t xml:space="preserve"> and contrast them with the</w:t>
-      </w:r>
-      <w:r>
-        <w:t xml:space="preserve"> wider </w:t>
-      </w:r>
-      <w:r>
-        <w:t>phenomenon of non-</w:t>
-      </w:r>
-      <w:r>
-        <w:t>linear</w:t>
-      </w:r>
-      <w:r>
-        <w:t xml:space="preserve"> density dependence which produces what we term </w:t>
-      </w:r>
-      <w:r>
-        <w:rPr>
-          <w:i/>
-        </w:rPr>
-        <w:t>soft HOI</w:t>
-      </w:r>
-      <w:r>
-        <w:t xml:space="preserve">s. A general test for soft HOIs is to take the partial derivative of the competition function, </w:t>
+        <w:t xml:space="preserve">derivative of the competition function, </w:t>
       </w:r>
       <w:r>
         <w:rPr>
@@ -8656,7 +8730,11 @@
         <w:t>i</w:t>
       </w:r>
       <w:r>
-        <w:t xml:space="preserve"> is a function of the density of all other competitor species. However, as in the LV model, there are no hard HOIs in this model by our definition because all of the parameters in the multi-competitor model are also found in the </w:t>
+        <w:t xml:space="preserve"> is a function of the density of all other competitor species. However, as in the LV model, there are no hard HOIs in this model by our definition because all of the parameters in the multi-competitor </w:t>
+      </w:r>
+      <w:r>
+        <w:lastRenderedPageBreak/>
+        <w:t xml:space="preserve">model are also found in the </w:t>
       </w:r>
       <w:r>
         <w:rPr>
@@ -9156,68 +9234,71 @@
         <w:t xml:space="preserve">model, the </w:t>
       </w:r>
       <w:r>
+        <w:t>lifetime competitive e</w:t>
+      </w:r>
+      <w:r>
+        <w:t>ffect of each individual declines with competitor density</w:t>
+      </w:r>
+      <w:r>
+        <w:t xml:space="preserve"> because each </w:t>
+      </w:r>
+      <w:r>
+        <w:t>individual</w:t>
+      </w:r>
+      <w:r>
+        <w:t xml:space="preserve"> </w:t>
+      </w:r>
+      <w:r>
+        <w:t>competitor is smaller and thus has less of a</w:t>
+      </w:r>
+      <w:r>
+        <w:t>n effect on the focal species</w:t>
+      </w:r>
+      <w:r>
+        <w:t>.</w:t>
+      </w:r>
+      <w:r>
+        <w:t xml:space="preserve"> Thus, </w:t>
+      </w:r>
+      <w:r>
+        <w:t>the non-linear</w:t>
+      </w:r>
+      <w:r>
+        <w:t>ity</w:t>
+      </w:r>
+      <w:r>
+        <w:t xml:space="preserve"> </w:t>
+      </w:r>
+      <w:r>
+        <w:t>in the model arguably reflects</w:t>
+      </w:r>
+      <w:r>
+        <w:t xml:space="preserve"> a </w:t>
+      </w:r>
+      <w:r>
+        <w:t>quantitative</w:t>
+      </w:r>
+      <w:r>
+        <w:rPr>
+          <w:i/>
+        </w:rPr>
+        <w:t xml:space="preserve"> </w:t>
+      </w:r>
+      <w:r>
+        <w:t>not a</w:t>
+      </w:r>
+      <w:r>
+        <w:t xml:space="preserve"> </w:t>
+      </w:r>
+      <w:r>
+        <w:t>qualitative</w:t>
+      </w:r>
+      <w:r>
+        <w:t xml:space="preserve"> </w:t>
+      </w:r>
+      <w:r>
         <w:lastRenderedPageBreak/>
-        <w:t>lifetime competitive e</w:t>
-      </w:r>
-      <w:r>
-        <w:t>ffect of each individual declines with competitor density</w:t>
-      </w:r>
-      <w:r>
-        <w:t xml:space="preserve"> because each </w:t>
-      </w:r>
-      <w:r>
-        <w:t>individual</w:t>
-      </w:r>
-      <w:r>
-        <w:t xml:space="preserve"> </w:t>
-      </w:r>
-      <w:r>
-        <w:t>competitor is smaller and thus has less of a</w:t>
-      </w:r>
-      <w:r>
-        <w:t>n effect on the focal species</w:t>
-      </w:r>
-      <w:r>
-        <w:t>.</w:t>
-      </w:r>
-      <w:r>
-        <w:t xml:space="preserve"> Thus, </w:t>
-      </w:r>
-      <w:r>
-        <w:t>the non-linear</w:t>
-      </w:r>
-      <w:r>
-        <w:t>ity</w:t>
-      </w:r>
-      <w:r>
-        <w:t xml:space="preserve"> </w:t>
-      </w:r>
-      <w:r>
-        <w:t>in the model arguably reflects</w:t>
-      </w:r>
-      <w:r>
-        <w:t xml:space="preserve"> a </w:t>
-      </w:r>
-      <w:r>
-        <w:t>quantitative</w:t>
-      </w:r>
-      <w:r>
-        <w:rPr>
-          <w:i/>
-        </w:rPr>
-        <w:t xml:space="preserve"> </w:t>
-      </w:r>
-      <w:r>
-        <w:t>not a</w:t>
-      </w:r>
-      <w:r>
-        <w:t xml:space="preserve"> </w:t>
-      </w:r>
-      <w:r>
-        <w:t>qualitative</w:t>
-      </w:r>
-      <w:r>
-        <w:t xml:space="preserve"> change</w:t>
+        <w:t>change</w:t>
       </w:r>
       <w:r>
         <w:t xml:space="preserve"> </w:t>
@@ -9518,7 +9599,6 @@
         <w:contextualSpacing/>
       </w:pPr>
       <w:r>
-        <w:lastRenderedPageBreak/>
         <w:t>Our definition also helps resolve the question of whether single species effects can involve HOIs.</w:t>
       </w:r>
       <w:r>
@@ -9650,7 +9730,11 @@
         <w:t xml:space="preserve"> </w:t>
       </w:r>
       <w:r>
-        <w:t>Our definition, does not count these as HOIs, and this agrees</w:t>
+        <w:t xml:space="preserve">Our definition, does not count these as </w:t>
+      </w:r>
+      <w:r>
+        <w:lastRenderedPageBreak/>
+        <w:t>HOIs, and this agrees</w:t>
       </w:r>
       <w:r>
         <w:t xml:space="preserve"> with</w:t>
@@ -10096,11 +10180,7 @@
         <w:t xml:space="preserve"> our definition would not. </w:t>
       </w:r>
       <w:r>
-        <w:t xml:space="preserve">We believe </w:t>
-      </w:r>
-      <w:r>
-        <w:lastRenderedPageBreak/>
-        <w:t xml:space="preserve">our definition is more general, it </w:t>
+        <w:t xml:space="preserve">We believe our definition is more general, it </w:t>
       </w:r>
       <w:r>
         <w:t>does not depend on the number of competitor species present</w:t>
@@ -10130,6 +10210,7 @@
         <w:contextualSpacing/>
       </w:pPr>
       <w:r>
+        <w:lastRenderedPageBreak/>
         <w:t xml:space="preserve">In the </w:t>
       </w:r>
       <w:r>
@@ -10216,17 +10297,30 @@
       <w:r>
         <w:t xml:space="preserve"> (</w:t>
       </w:r>
-      <w:fldSimple w:instr=" REF _Ref25593216 ">
-        <w:r>
-          <w:t xml:space="preserve">Figure </w:t>
-        </w:r>
-        <w:r>
-          <w:rPr>
-            <w:noProof/>
-          </w:rPr>
-          <w:t>3</w:t>
-        </w:r>
-      </w:fldSimple>
+      <w:r>
+        <w:fldChar w:fldCharType="begin"/>
+      </w:r>
+      <w:r>
+        <w:instrText xml:space="preserve"> REF _Ref25593216 </w:instrText>
+      </w:r>
+      <w:r>
+        <w:fldChar w:fldCharType="separate"/>
+      </w:r>
+      <w:r>
+        <w:t xml:space="preserve">Figure </w:t>
+      </w:r>
+      <w:r>
+        <w:rPr>
+          <w:noProof/>
+        </w:rPr>
+        <w:t>3</w:t>
+      </w:r>
+      <w:r>
+        <w:rPr>
+          <w:noProof/>
+        </w:rPr>
+        <w:fldChar w:fldCharType="end"/>
+      </w:r>
       <w:r>
         <w:t>)</w:t>
       </w:r>
@@ -10274,12 +10368,12 @@
       <w:pPr>
         <w:pStyle w:val="Heading"/>
       </w:pPr>
-      <w:bookmarkStart w:id="2" w:name="defining-higher-order-interactions"/>
-      <w:bookmarkStart w:id="3" w:name="hois-arrising-from-cycles-of-pairwise-co"/>
-      <w:bookmarkStart w:id="4" w:name="hois-in-a-mechanistic-resource-competiti"/>
+      <w:bookmarkStart w:id="1" w:name="defining-higher-order-interactions"/>
+      <w:bookmarkStart w:id="2" w:name="hois-arrising-from-cycles-of-pairwise-co"/>
+      <w:bookmarkStart w:id="3" w:name="hois-in-a-mechanistic-resource-competiti"/>
+      <w:bookmarkEnd w:id="1"/>
       <w:bookmarkEnd w:id="2"/>
       <w:bookmarkEnd w:id="3"/>
-      <w:bookmarkEnd w:id="4"/>
       <w:r>
         <w:t>Simulating a Higher Order Competition Experiment</w:t>
       </w:r>
@@ -10379,38 +10473,51 @@
       <w:r>
         <w:t xml:space="preserve"> (</w:t>
       </w:r>
-      <w:fldSimple w:instr=" REF _Ref25593206 ">
-        <w:r>
-          <w:t xml:space="preserve">Figure </w:t>
-        </w:r>
-        <w:r>
-          <w:rPr>
-            <w:noProof/>
-          </w:rPr>
-          <w:t>2</w:t>
-        </w:r>
-      </w:fldSimple>
+      <w:r>
+        <w:fldChar w:fldCharType="begin"/>
+      </w:r>
+      <w:r>
+        <w:instrText xml:space="preserve"> REF _Ref25593206 </w:instrText>
+      </w:r>
+      <w:r>
+        <w:fldChar w:fldCharType="separate"/>
+      </w:r>
+      <w:r>
+        <w:t xml:space="preserve">Figure </w:t>
+      </w:r>
+      <w:r>
+        <w:rPr>
+          <w:noProof/>
+        </w:rPr>
+        <w:t>2</w:t>
+      </w:r>
+      <w:r>
+        <w:rPr>
+          <w:noProof/>
+        </w:rPr>
+        <w:fldChar w:fldCharType="end"/>
+      </w:r>
       <w:r>
         <w:t>)</w:t>
       </w:r>
       <w:r>
-        <w:t xml:space="preserve">. The simulation lasts one </w:t>
+        <w:t>. The simulation lasts one growing season (200 days).</w:t>
+      </w:r>
+      <w:r>
+        <w:t xml:space="preserve"> </w:t>
+      </w:r>
+      <w:r>
+        <w:t xml:space="preserve">After the simulation ends, we find the per capita seed output of each focal individual and record this as a measure of performance. We quantified performance in </w:t>
+      </w:r>
+      <w:r>
+        <w:t xml:space="preserve">plots with </w:t>
+      </w:r>
+      <w:r>
+        <w:t xml:space="preserve">densities of 0, 1, 2, 3, 4, 9, 16, 25 or 36 individuals of each </w:t>
       </w:r>
       <w:r>
         <w:lastRenderedPageBreak/>
-        <w:t>growing season (200 days).</w:t>
-      </w:r>
-      <w:r>
-        <w:t xml:space="preserve"> </w:t>
-      </w:r>
-      <w:r>
-        <w:t xml:space="preserve">After the simulation ends, we find the per capita seed output of each focal individual and record this as a measure of performance. We quantified performance in </w:t>
-      </w:r>
-      <w:r>
-        <w:t xml:space="preserve">plots with </w:t>
-      </w:r>
-      <w:r>
-        <w:t xml:space="preserve">densities of 0, 1, 2, 3, 4, 9, 16, 25 or 36 individuals of each other competitor species, including intraspecific competition. </w:t>
+        <w:t xml:space="preserve">other competitor species, including intraspecific competition. </w:t>
       </w:r>
       <w:r>
         <w:t>We</w:t>
@@ -10475,17 +10582,30 @@
       <w:r>
         <w:t xml:space="preserve"> (</w:t>
       </w:r>
-      <w:fldSimple w:instr=" REF _Ref25593266 ">
-        <w:r>
-          <w:t xml:space="preserve">Figure S </w:t>
-        </w:r>
-        <w:r>
-          <w:rPr>
-            <w:noProof/>
-          </w:rPr>
-          <w:t>1</w:t>
-        </w:r>
-      </w:fldSimple>
+      <w:r>
+        <w:fldChar w:fldCharType="begin"/>
+      </w:r>
+      <w:r>
+        <w:instrText xml:space="preserve"> REF _Ref25593266 </w:instrText>
+      </w:r>
+      <w:r>
+        <w:fldChar w:fldCharType="separate"/>
+      </w:r>
+      <w:r>
+        <w:t xml:space="preserve">Figure S </w:t>
+      </w:r>
+      <w:r>
+        <w:rPr>
+          <w:noProof/>
+        </w:rPr>
+        <w:t>1</w:t>
+      </w:r>
+      <w:r>
+        <w:rPr>
+          <w:noProof/>
+        </w:rPr>
+        <w:fldChar w:fldCharType="end"/>
+      </w:r>
       <w:r>
         <w:t>)</w:t>
       </w:r>
@@ -10663,17 +10783,30 @@
       <w:r>
         <w:t xml:space="preserve"> (</w:t>
       </w:r>
-      <w:fldSimple w:instr=" REF _Ref25593216 ">
-        <w:r>
-          <w:t xml:space="preserve">Figure </w:t>
-        </w:r>
-        <w:r>
-          <w:rPr>
-            <w:noProof/>
-          </w:rPr>
-          <w:t>3</w:t>
-        </w:r>
-      </w:fldSimple>
+      <w:r>
+        <w:fldChar w:fldCharType="begin"/>
+      </w:r>
+      <w:r>
+        <w:instrText xml:space="preserve"> REF _Ref25593216 </w:instrText>
+      </w:r>
+      <w:r>
+        <w:fldChar w:fldCharType="separate"/>
+      </w:r>
+      <w:r>
+        <w:t xml:space="preserve">Figure </w:t>
+      </w:r>
+      <w:r>
+        <w:rPr>
+          <w:noProof/>
+        </w:rPr>
+        <w:t>3</w:t>
+      </w:r>
+      <w:r>
+        <w:rPr>
+          <w:noProof/>
+        </w:rPr>
+        <w:fldChar w:fldCharType="end"/>
+      </w:r>
       <w:r>
         <w:t>)</w:t>
       </w:r>
@@ -11163,6 +11296,7 @@
         <w:t xml:space="preserve"> </w:t>
       </w:r>
       <w:r>
+        <w:lastRenderedPageBreak/>
         <w:t xml:space="preserve">rates of </w:t>
       </w:r>
       <w:r>
@@ -12653,11 +12787,7 @@
         <w:t xml:space="preserve">The rate of </w:t>
       </w:r>
       <w:r>
-        <w:t xml:space="preserve">resource </w:t>
-      </w:r>
-      <w:r>
-        <w:lastRenderedPageBreak/>
-        <w:t xml:space="preserve">uptake per unit root surface area </w:t>
+        <w:t xml:space="preserve">resource uptake per unit root surface area </w:t>
       </w:r>
       <w:r>
         <w:t xml:space="preserve">is dependent on resource concentration following </w:t>
@@ -12870,6 +13000,7 @@
         <w:contextualSpacing/>
       </w:pPr>
       <w:r>
+        <w:lastRenderedPageBreak/>
         <w:tab/>
       </w:r>
       <w:r>
@@ -13653,17 +13784,30 @@
       <w:r>
         <w:t>resource uptake (</w:t>
       </w:r>
-      <w:fldSimple w:instr=" REF _Ref25593290 ">
-        <w:r>
-          <w:t xml:space="preserve">Table S </w:t>
-        </w:r>
-        <w:r>
-          <w:rPr>
-            <w:noProof/>
-          </w:rPr>
-          <w:t>1</w:t>
-        </w:r>
-      </w:fldSimple>
+      <w:r>
+        <w:fldChar w:fldCharType="begin"/>
+      </w:r>
+      <w:r>
+        <w:instrText xml:space="preserve"> REF _Ref25593290 </w:instrText>
+      </w:r>
+      <w:r>
+        <w:fldChar w:fldCharType="separate"/>
+      </w:r>
+      <w:r>
+        <w:t xml:space="preserve">Table S </w:t>
+      </w:r>
+      <w:r>
+        <w:rPr>
+          <w:noProof/>
+        </w:rPr>
+        <w:t>1</w:t>
+      </w:r>
+      <w:r>
+        <w:rPr>
+          <w:noProof/>
+        </w:rPr>
+        <w:fldChar w:fldCharType="end"/>
+      </w:r>
       <w:r>
         <w:t xml:space="preserve">). This difference leads to </w:t>
       </w:r>
@@ -13685,17 +13829,33 @@
       <w:r>
         <w:t>(</w:t>
       </w:r>
-      <w:fldSimple w:instr=" REF _Ref25593216 ">
-        <w:r>
-          <w:t xml:space="preserve">Figure </w:t>
-        </w:r>
-        <w:r>
-          <w:rPr>
-            <w:noProof/>
-          </w:rPr>
-          <w:t>3</w:t>
-        </w:r>
-      </w:fldSimple>
+      <w:r>
+        <w:fldChar w:fldCharType="begin"/>
+      </w:r>
+      <w:r>
+        <w:instrText xml:space="preserve"> REF </w:instrText>
+      </w:r>
+      <w:r>
+        <w:instrText xml:space="preserve">_Ref25593216 </w:instrText>
+      </w:r>
+      <w:r>
+        <w:fldChar w:fldCharType="separate"/>
+      </w:r>
+      <w:r>
+        <w:t xml:space="preserve">Figure </w:t>
+      </w:r>
+      <w:r>
+        <w:rPr>
+          <w:noProof/>
+        </w:rPr>
+        <w:t>3</w:t>
+      </w:r>
+      <w:r>
+        <w:rPr>
+          <w:noProof/>
+        </w:rPr>
+        <w:fldChar w:fldCharType="end"/>
+      </w:r>
       <w:r>
         <w:t>)</w:t>
       </w:r>
@@ -13849,29 +14009,29 @@
         <w:t xml:space="preserve"> grow </w:t>
       </w:r>
       <w:r>
-        <w:t xml:space="preserve">faster early in </w:t>
+        <w:t xml:space="preserve">faster early in the season when </w:t>
+      </w:r>
+      <w:r>
+        <w:t>resource concentrations are</w:t>
+      </w:r>
+      <w:r>
+        <w:t xml:space="preserve"> high. In contrast, species with denser roots </w:t>
+      </w:r>
+      <w:r>
+        <w:t xml:space="preserve">but lower rates of tissue loss and respiration </w:t>
+      </w:r>
+      <w:r>
+        <w:t>grow more slowly but continue growing later into the season as resource availability declines.</w:t>
+      </w:r>
+      <w:r>
+        <w:t xml:space="preserve"> </w:t>
+      </w:r>
+      <w:r>
+        <w:t xml:space="preserve">Thus, we refer to the three species in our </w:t>
       </w:r>
       <w:r>
         <w:lastRenderedPageBreak/>
-        <w:t xml:space="preserve">the season when </w:t>
-      </w:r>
-      <w:r>
-        <w:t>resource concentrations are</w:t>
-      </w:r>
-      <w:r>
-        <w:t xml:space="preserve"> high. In contrast, species with denser roots </w:t>
-      </w:r>
-      <w:r>
-        <w:t xml:space="preserve">but lower rates of tissue loss and respiration </w:t>
-      </w:r>
-      <w:r>
-        <w:t>grow more slowly but continue growing later into the season as resource availability declines.</w:t>
-      </w:r>
-      <w:r>
-        <w:t xml:space="preserve"> </w:t>
-      </w:r>
-      <w:r>
-        <w:t>Thus, we refer to the three species in our simulations</w:t>
+        <w:t>simulations</w:t>
       </w:r>
       <w:r>
         <w:t xml:space="preserve"> as</w:t>
@@ -13891,17 +14051,33 @@
       <w:r>
         <w:t>(</w:t>
       </w:r>
-      <w:fldSimple w:instr=" REF _Ref25593216 ">
-        <w:r>
-          <w:t xml:space="preserve">Figure </w:t>
-        </w:r>
-        <w:r>
-          <w:rPr>
-            <w:noProof/>
-          </w:rPr>
-          <w:t>3</w:t>
-        </w:r>
-      </w:fldSimple>
+      <w:r>
+        <w:fldChar w:fldCharType="begin"/>
+      </w:r>
+      <w:r>
+        <w:instrText xml:space="preserve"> R</w:instrText>
+      </w:r>
+      <w:r>
+        <w:instrText xml:space="preserve">EF _Ref25593216 </w:instrText>
+      </w:r>
+      <w:r>
+        <w:fldChar w:fldCharType="separate"/>
+      </w:r>
+      <w:r>
+        <w:t xml:space="preserve">Figure </w:t>
+      </w:r>
+      <w:r>
+        <w:rPr>
+          <w:noProof/>
+        </w:rPr>
+        <w:t>3</w:t>
+      </w:r>
+      <w:r>
+        <w:rPr>
+          <w:noProof/>
+        </w:rPr>
+        <w:fldChar w:fldCharType="end"/>
+      </w:r>
       <w:r>
         <w:t xml:space="preserve">). </w:t>
       </w:r>
@@ -13914,171 +14090,198 @@
         <w:spacing w:after="202"/>
         <w:contextualSpacing/>
       </w:pPr>
-      <w:bookmarkStart w:id="5" w:name="response-surface-experiment"/>
+      <w:bookmarkStart w:id="4" w:name="response-surface-experiment"/>
+      <w:bookmarkEnd w:id="4"/>
+      <w:r>
+        <w:t xml:space="preserve">We chose parameters that </w:t>
+      </w:r>
+      <w:r>
+        <w:t>produced</w:t>
+      </w:r>
+      <w:r>
+        <w:t xml:space="preserve"> growth and phenology</w:t>
+      </w:r>
+      <w:r>
+        <w:t xml:space="preserve"> patterns</w:t>
+      </w:r>
+      <w:r>
+        <w:t xml:space="preserve"> qualitatively </w:t>
+      </w:r>
+      <w:r>
+        <w:t xml:space="preserve">similar to </w:t>
+      </w:r>
+      <w:r>
+        <w:t xml:space="preserve">biomass accumulation curves </w:t>
+      </w:r>
+      <w:r>
+        <w:t>observed in</w:t>
+      </w:r>
+      <w:r>
+        <w:t xml:space="preserve"> </w:t>
+      </w:r>
+      <w:r>
+        <w:t xml:space="preserve">annual </w:t>
+      </w:r>
+      <w:r>
+        <w:t xml:space="preserve">plant </w:t>
+      </w:r>
+      <w:r>
+        <w:t xml:space="preserve">communities </w:t>
+      </w:r>
+      <w:r>
+        <w:fldChar w:fldCharType="begin"/>
+      </w:r>
+      <w:r>
+        <w:instrText xml:space="preserve"> ADDIN ZOTERO_ITEM CSL_CITATION {"citationID":"N3d7Fw52","properties":{"formattedCitation":"(Godoy and Levine 2014)","plainCitation":"(Godoy and Levine 2014)","noteIndex":0},"citationItems":[{"id":8002,"uris":["http://zotero.org/users/688880/items/TE2BPDAI"],"uri":["http://zotero.org/users/688880/items/TE2BPDAI"],"itemData":{"id":8002,"type":"article-journal","title":"Phenology effects on invasion success: insights from coupling field experiments to coexistence theory","container-title":"Ecology","page":"726-736","volume":"95","issue":"3","source":"Wiley Online Library","abstract":"Ecologists have identified a growing number of functional traits that promote invasion. However, whether trait differences between exotic and native species promote invasion success by enhancing niche differences or giving invaders competitive advantages is poorly understood. We explored the mechanisms by which phenology determines invasion success in a California annual plant community by quantifying how the seasonal timing of growth relates to niche differences that stabilize coexistence, and the competitive ability differences that drive dominance and exclusion. We parameterized models of community dynamics from experimentally assembled annual communities in which exotic plants displayed earlier, coincident, or later phenology than native residents. Using recent theoretical advances from the coexistence literature, we found that differences in phenology promote stabilizing niche differences between exotic and native species. However, phenology was more strongly related to competitive ability differences, allowing later invaders to outcompete earlier native competitors and native residents to outcompete earlier invaders in field experiments. Few of these insights could be inferred by comparing the competitive outcomes across invaders, highlighting the need to quantify niche and competitive ability differences when disentangling how species differences drive invasion success.","DOI":"10.1890/13-1157.1","ISSN":"1939-9170","title-short":"Phenology effects on invasion success","language":"en","author":[{"family":"Godoy","given":"Oscar"},{"family":"Levine","given":"Jonathan M."}],"issued":{"date-parts":[["2014"]]}}}],"schema":"https://github.com/citation-style-language/schema/raw/master/csl-citation.json"} </w:instrText>
+      </w:r>
+      <w:r>
+        <w:fldChar w:fldCharType="separate"/>
+      </w:r>
+      <w:r>
+        <w:rPr>
+          <w:noProof/>
+        </w:rPr>
+        <w:t>(Godoy and Levine 2014)</w:t>
+      </w:r>
+      <w:r>
+        <w:fldChar w:fldCharType="end"/>
+      </w:r>
+      <w:r>
+        <w:t xml:space="preserve">. </w:t>
+      </w:r>
+      <w:r>
+        <w:t xml:space="preserve">A </w:t>
+      </w:r>
+      <w:r>
+        <w:t xml:space="preserve">table of </w:t>
+      </w:r>
+      <w:r>
+        <w:t xml:space="preserve">parameter values for the simulations </w:t>
+      </w:r>
+      <w:r>
+        <w:t>are provided in</w:t>
+      </w:r>
+      <w:r>
+        <w:t xml:space="preserve"> the supporting information (</w:t>
+      </w:r>
+      <w:r>
+        <w:fldChar w:fldCharType="begin"/>
+      </w:r>
+      <w:r>
+        <w:instrText xml:space="preserve"> REF _Ref25593290 </w:instrText>
+      </w:r>
+      <w:r>
+        <w:fldChar w:fldCharType="separate"/>
+      </w:r>
+      <w:r>
+        <w:t xml:space="preserve">Table S </w:t>
+      </w:r>
+      <w:r>
+        <w:rPr>
+          <w:noProof/>
+        </w:rPr>
+        <w:t>1</w:t>
+      </w:r>
+      <w:r>
+        <w:rPr>
+          <w:noProof/>
+        </w:rPr>
+        <w:fldChar w:fldCharType="end"/>
+      </w:r>
+      <w:r>
+        <w:t xml:space="preserve">). </w:t>
+      </w:r>
+      <w:r>
+        <w:t>We simulate</w:t>
+      </w:r>
+      <w:r>
+        <w:t>d</w:t>
+      </w:r>
+      <w:r>
+        <w:t xml:space="preserve"> growth and resource dynamics by solving</w:t>
+      </w:r>
+      <w:r>
+        <w:t xml:space="preserve"> equations</w:t>
+      </w:r>
+      <w:r>
+        <w:t xml:space="preserve"> (</w:t>
+      </w:r>
+      <w:r>
+        <w:t>6</w:t>
+      </w:r>
+      <w:r>
+        <w:t>) and (</w:t>
+      </w:r>
+      <w:r>
+        <w:t>7</w:t>
+      </w:r>
+      <w:r>
+        <w:t xml:space="preserve">) </w:t>
+      </w:r>
+      <w:r>
+        <w:t xml:space="preserve">with </w:t>
+      </w:r>
+      <w:r>
+        <w:t xml:space="preserve">the package </w:t>
+      </w:r>
+      <w:r>
+        <w:rPr>
+          <w:rFonts w:ascii="Lucida Console" w:hAnsi="Lucida Console" w:cs="Arial"/>
+        </w:rPr>
+        <w:t>desolve</w:t>
+      </w:r>
+      <w:r>
+        <w:t xml:space="preserve"> in the statistical program </w:t>
+      </w:r>
+      <w:r>
+        <w:rPr>
+          <w:rFonts w:cs="Times New Roman"/>
+        </w:rPr>
+        <w:t xml:space="preserve">R </w:t>
+      </w:r>
+      <w:r>
+        <w:rPr>
+          <w:rFonts w:cs="Times New Roman"/>
+        </w:rPr>
+        <w:fldChar w:fldCharType="begin"/>
+      </w:r>
+      <w:r>
+        <w:rPr>
+          <w:rFonts w:cs="Times New Roman"/>
+        </w:rPr>
+        <w:instrText xml:space="preserve"> ADDIN ZOTERO_ITEM CSL_CITATION {"citationID":"wGnLemQR","properties":{"formattedCitation":"(R Core Team 2015)","plainCitation":"(R Core Team 2015)","noteIndex":0},"citationItems":[{"id":106,"uris":["http://zotero.org/users/688880/items/T2P37MVD"],"uri":["http://zotero.org/users/688880/items/T2P37MVD"],"itemData":{"id":106,"type":"book","title":"R: A Language and Environment for Statistical Computing","publisher":"R Foundation for Statistical Computing","publisher-place":"Vienna, Austria","event-place":"Vienna, Austria","URL":"https://www.R-project.org/","author":[{"literal":"R Core Team"}],"issued":{"date-parts":[["2015"]]}}}],"schema":"https://github.com/citation-style-language/schema/raw/master/csl-citation.json"} </w:instrText>
+      </w:r>
+      <w:r>
+        <w:rPr>
+          <w:rFonts w:cs="Times New Roman"/>
+        </w:rPr>
+        <w:fldChar w:fldCharType="separate"/>
+      </w:r>
+      <w:r>
+        <w:rPr>
+          <w:rFonts w:cs="Times New Roman"/>
+        </w:rPr>
+        <w:t xml:space="preserve">(R </w:t>
+      </w:r>
+      <w:bookmarkStart w:id="5" w:name="_GoBack"/>
       <w:bookmarkEnd w:id="5"/>
       <w:r>
-        <w:t xml:space="preserve">We chose parameters that </w:t>
-      </w:r>
-      <w:r>
-        <w:t>produced</w:t>
-      </w:r>
-      <w:r>
-        <w:t xml:space="preserve"> growth and phenology</w:t>
-      </w:r>
-      <w:r>
-        <w:t xml:space="preserve"> patterns</w:t>
-      </w:r>
-      <w:r>
-        <w:t xml:space="preserve"> qualitatively </w:t>
-      </w:r>
-      <w:r>
-        <w:t xml:space="preserve">similar to </w:t>
-      </w:r>
-      <w:r>
-        <w:t xml:space="preserve">biomass accumulation curves </w:t>
-      </w:r>
-      <w:r>
-        <w:t>observed in</w:t>
-      </w:r>
-      <w:r>
-        <w:t xml:space="preserve"> </w:t>
-      </w:r>
-      <w:r>
-        <w:t xml:space="preserve">annual </w:t>
-      </w:r>
-      <w:r>
-        <w:t xml:space="preserve">plant </w:t>
-      </w:r>
-      <w:r>
-        <w:t xml:space="preserve">communities </w:t>
-      </w:r>
-      <w:r>
-        <w:fldChar w:fldCharType="begin"/>
-      </w:r>
-      <w:r>
-        <w:instrText xml:space="preserve"> ADDIN ZOTERO_ITEM CSL_CITATION {"citationID":"N3d7Fw52","properties":{"formattedCitation":"(Godoy and Levine 2014)","plainCitation":"(Godoy and Levine 2014)","noteIndex":0},"citationItems":[{"id":8002,"uris":["http://zotero.org/users/688880/items/TE2BPDAI"],"uri":["http://zotero.org/users/688880/items/TE2BPDAI"],"itemData":{"id":8002,"type":"article-journal","title":"Phenology effects on invasion success: insights from coupling field experiments to coexistence theory","container-title":"Ecology","page":"726-736","volume":"95","issue":"3","source":"Wiley Online Library","abstract":"Ecologists have identified a growing number of functional traits that promote invasion. However, whether trait differences between exotic and native species promote invasion success by enhancing niche differences or giving invaders competitive advantages is poorly understood. We explored the mechanisms by which phenology determines invasion success in a California annual plant community by quantifying how the seasonal timing of growth relates to niche differences that stabilize coexistence, and the competitive ability differences that drive dominance and exclusion. We parameterized models of community dynamics from experimentally assembled annual communities in which exotic plants displayed earlier, coincident, or later phenology than native residents. Using recent theoretical advances from the coexistence literature, we found that differences in phenology promote stabilizing niche differences between exotic and native species. However, phenology was more strongly related to competitive ability differences, allowing later invaders to outcompete earlier native competitors and native residents to outcompete earlier invaders in field experiments. Few of these insights could be inferred by comparing the competitive outcomes across invaders, highlighting the need to quantify niche and competitive ability differences when disentangling how species differences drive invasion success.","DOI":"10.1890/13-1157.1","ISSN":"1939-9170","title-short":"Phenology effects on invasion success","language":"en","author":[{"family":"Godoy","given":"Oscar"},{"family":"Levine","given":"Jonathan M."}],"issued":{"date-parts":[["2014"]]}}}],"schema":"https://github.com/citation-style-language/schema/raw/master/csl-citation.json"} </w:instrText>
-      </w:r>
-      <w:r>
-        <w:fldChar w:fldCharType="separate"/>
-      </w:r>
-      <w:r>
-        <w:rPr>
-          <w:noProof/>
-        </w:rPr>
-        <w:t>(Godoy and Levine 2014)</w:t>
-      </w:r>
-      <w:r>
+        <w:rPr>
+          <w:rFonts w:cs="Times New Roman"/>
+        </w:rPr>
+        <w:t>Core Team 2015)</w:t>
+      </w:r>
+      <w:r>
+        <w:rPr>
+          <w:rFonts w:cs="Times New Roman"/>
+        </w:rPr>
         <w:fldChar w:fldCharType="end"/>
       </w:r>
       <w:r>
-        <w:t xml:space="preserve">. </w:t>
-      </w:r>
-      <w:r>
-        <w:t xml:space="preserve">A </w:t>
-      </w:r>
-      <w:r>
-        <w:t xml:space="preserve">table of </w:t>
-      </w:r>
-      <w:r>
-        <w:t xml:space="preserve">parameter values for the simulations </w:t>
-      </w:r>
-      <w:r>
-        <w:t>are provided in</w:t>
-      </w:r>
-      <w:r>
-        <w:t xml:space="preserve"> the supporting information (</w:t>
-      </w:r>
-      <w:fldSimple w:instr=" REF _Ref25593290 ">
-        <w:r>
-          <w:t xml:space="preserve">Table S </w:t>
-        </w:r>
-        <w:r>
-          <w:rPr>
-            <w:noProof/>
-          </w:rPr>
-          <w:t>1</w:t>
-        </w:r>
-      </w:fldSimple>
-      <w:r>
-        <w:t xml:space="preserve">). </w:t>
-      </w:r>
-      <w:r>
-        <w:t>We simulate</w:t>
-      </w:r>
-      <w:r>
-        <w:t>d</w:t>
-      </w:r>
-      <w:r>
-        <w:t xml:space="preserve"> growth and resource dynamics by solving</w:t>
-      </w:r>
-      <w:r>
-        <w:t xml:space="preserve"> equations</w:t>
-      </w:r>
-      <w:r>
-        <w:t xml:space="preserve"> (</w:t>
-      </w:r>
-      <w:r>
-        <w:t>6</w:t>
-      </w:r>
-      <w:r>
-        <w:t>) and (</w:t>
-      </w:r>
-      <w:r>
-        <w:t>7</w:t>
-      </w:r>
-      <w:r>
-        <w:t xml:space="preserve">) </w:t>
-      </w:r>
-      <w:r>
-        <w:t xml:space="preserve">with </w:t>
-      </w:r>
-      <w:r>
-        <w:t xml:space="preserve">the package </w:t>
-      </w:r>
-      <w:r>
-        <w:rPr>
-          <w:rFonts w:ascii="Lucida Console" w:hAnsi="Lucida Console" w:cs="Arial"/>
-        </w:rPr>
-        <w:t>desolve</w:t>
-      </w:r>
-      <w:r>
-        <w:t xml:space="preserve"> in the statistical program </w:t>
-      </w:r>
-      <w:r>
-        <w:rPr>
-          <w:rFonts w:cs="Times New Roman"/>
-        </w:rPr>
-        <w:t xml:space="preserve">R </w:t>
-      </w:r>
-      <w:r>
-        <w:rPr>
-          <w:rFonts w:cs="Times New Roman"/>
-        </w:rPr>
-        <w:fldChar w:fldCharType="begin"/>
-      </w:r>
-      <w:r>
-        <w:rPr>
-          <w:rFonts w:cs="Times New Roman"/>
-        </w:rPr>
-        <w:instrText xml:space="preserve"> ADDIN ZOTERO_ITEM CSL_CITATION {"citationID":"wGnLemQR","properties":{"formattedCitation":"(R Core Team 2015)","plainCitation":"(R Core Team 2015)","noteIndex":0},"citationItems":[{"id":106,"uris":["http://zotero.org/users/688880/items/T2P37MVD"],"uri":["http://zotero.org/users/688880/items/T2P37MVD"],"itemData":{"id":106,"type":"book","title":"R: A Language and Environment for Statistical Computing","publisher":"R Foundation for Statistical Computing","publisher-place":"Vienna, Austria","event-place":"Vienna, Austria","URL":"https://www.R-project.org/","author":[{"literal":"R Core Team"}],"issued":{"date-parts":[["2015"]]}}}],"schema":"https://github.com/citation-style-language/schema/raw/master/csl-citation.json"} </w:instrText>
-      </w:r>
-      <w:r>
-        <w:rPr>
-          <w:rFonts w:cs="Times New Roman"/>
-        </w:rPr>
-        <w:fldChar w:fldCharType="separate"/>
-      </w:r>
-      <w:r>
-        <w:rPr>
-          <w:rFonts w:cs="Times New Roman"/>
-        </w:rPr>
-        <w:t>(R Core Team 2015)</w:t>
-      </w:r>
-      <w:r>
-        <w:rPr>
-          <w:rFonts w:cs="Times New Roman"/>
-        </w:rPr>
-        <w:fldChar w:fldCharType="end"/>
+        <w:t>.</w:t>
+      </w:r>
+      <w:r>
+        <w:t xml:space="preserve"> Code to reproduce analyses is available in a zip file</w:t>
       </w:r>
       <w:r>
         <w:t xml:space="preserve">. </w:t>
@@ -14920,7 +15123,6 @@
         <w:contextualSpacing/>
       </w:pPr>
       <w:r>
-        <w:lastRenderedPageBreak/>
         <w:tab/>
         <w:t>Finally, we also considered a pairwise multiplicative</w:t>
       </w:r>
@@ -15727,17 +15929,30 @@
       <w:r>
         <w:t>data accurately (</w:t>
       </w:r>
-      <w:fldSimple w:instr=" REF _Ref25593310 ">
-        <w:r>
-          <w:t xml:space="preserve">Figure </w:t>
-        </w:r>
-        <w:r>
-          <w:rPr>
-            <w:noProof/>
-          </w:rPr>
-          <w:t>4</w:t>
-        </w:r>
-      </w:fldSimple>
+      <w:r>
+        <w:fldChar w:fldCharType="begin"/>
+      </w:r>
+      <w:r>
+        <w:instrText xml:space="preserve"> REF _Ref25593310 </w:instrText>
+      </w:r>
+      <w:r>
+        <w:fldChar w:fldCharType="separate"/>
+      </w:r>
+      <w:r>
+        <w:t xml:space="preserve">Figure </w:t>
+      </w:r>
+      <w:r>
+        <w:rPr>
+          <w:noProof/>
+        </w:rPr>
+        <w:t>4</w:t>
+      </w:r>
+      <w:r>
+        <w:rPr>
+          <w:noProof/>
+        </w:rPr>
+        <w:fldChar w:fldCharType="end"/>
+      </w:r>
       <w:r>
         <w:t xml:space="preserve">). </w:t>
       </w:r>
@@ -15750,17 +15965,30 @@
       <w:r>
         <w:t>(</w:t>
       </w:r>
-      <w:fldSimple w:instr=" REF _Ref25593653 ">
-        <w:r>
-          <w:t xml:space="preserve">Figure </w:t>
-        </w:r>
-        <w:r>
-          <w:rPr>
-            <w:noProof/>
-          </w:rPr>
-          <w:t>5</w:t>
-        </w:r>
-      </w:fldSimple>
+      <w:r>
+        <w:fldChar w:fldCharType="begin"/>
+      </w:r>
+      <w:r>
+        <w:instrText xml:space="preserve"> REF _Ref25593653 </w:instrText>
+      </w:r>
+      <w:r>
+        <w:fldChar w:fldCharType="separate"/>
+      </w:r>
+      <w:r>
+        <w:t xml:space="preserve">Figure </w:t>
+      </w:r>
+      <w:r>
+        <w:rPr>
+          <w:noProof/>
+        </w:rPr>
+        <w:t>5</w:t>
+      </w:r>
+      <w:r>
+        <w:rPr>
+          <w:noProof/>
+        </w:rPr>
+        <w:fldChar w:fldCharType="end"/>
+      </w:r>
       <w:r>
         <w:t>)</w:t>
       </w:r>
@@ -15774,26 +16002,39 @@
         <w:t xml:space="preserve">For the early season species, the Hassel model </w:t>
       </w:r>
       <w:r>
-        <w:t xml:space="preserve">with and </w:t>
+        <w:t xml:space="preserve">with and without </w:t>
+      </w:r>
+      <w:r>
+        <w:t xml:space="preserve">the HOI showed more or less equivalent fits to the data with only a slight </w:t>
       </w:r>
       <w:r>
         <w:lastRenderedPageBreak/>
-        <w:t xml:space="preserve">without </w:t>
-      </w:r>
-      <w:r>
-        <w:t>the HOI showed more or less equivalent fits to the data with only a slight decrease in RMSE for the HOI model (</w:t>
-      </w:r>
-      <w:fldSimple w:instr=" REF _Ref25593653 ">
-        <w:r>
-          <w:t xml:space="preserve">Figure </w:t>
-        </w:r>
-        <w:r>
-          <w:rPr>
-            <w:noProof/>
-          </w:rPr>
-          <w:t>5</w:t>
-        </w:r>
-      </w:fldSimple>
+        <w:t>decrease in RMSE for the HOI model (</w:t>
+      </w:r>
+      <w:r>
+        <w:fldChar w:fldCharType="begin"/>
+      </w:r>
+      <w:r>
+        <w:instrText xml:space="preserve"> REF _Ref25593653 </w:instrText>
+      </w:r>
+      <w:r>
+        <w:fldChar w:fldCharType="separate"/>
+      </w:r>
+      <w:r>
+        <w:t xml:space="preserve">Figure </w:t>
+      </w:r>
+      <w:r>
+        <w:rPr>
+          <w:noProof/>
+        </w:rPr>
+        <w:t>5</w:t>
+      </w:r>
+      <w:r>
+        <w:rPr>
+          <w:noProof/>
+        </w:rPr>
+        <w:fldChar w:fldCharType="end"/>
+      </w:r>
       <w:r>
         <w:t>A&amp;G).</w:t>
       </w:r>
@@ -15815,17 +16056,30 @@
       <w:r>
         <w:t>Hassel model (</w:t>
       </w:r>
-      <w:fldSimple w:instr=" REF _Ref25593653 ">
-        <w:r>
-          <w:t xml:space="preserve">Figure </w:t>
-        </w:r>
-        <w:r>
-          <w:rPr>
-            <w:noProof/>
-          </w:rPr>
-          <w:t>5</w:t>
-        </w:r>
-      </w:fldSimple>
+      <w:r>
+        <w:fldChar w:fldCharType="begin"/>
+      </w:r>
+      <w:r>
+        <w:instrText xml:space="preserve"> REF _Ref25593653 </w:instrText>
+      </w:r>
+      <w:r>
+        <w:fldChar w:fldCharType="separate"/>
+      </w:r>
+      <w:r>
+        <w:t xml:space="preserve">Figure </w:t>
+      </w:r>
+      <w:r>
+        <w:rPr>
+          <w:noProof/>
+        </w:rPr>
+        <w:t>5</w:t>
+      </w:r>
+      <w:r>
+        <w:rPr>
+          <w:noProof/>
+        </w:rPr>
+        <w:fldChar w:fldCharType="end"/>
+      </w:r>
       <w:r>
         <w:t xml:space="preserve"> B-I</w:t>
       </w:r>
@@ -15859,17 +16113,30 @@
       <w:r>
         <w:t xml:space="preserve"> (</w:t>
       </w:r>
-      <w:fldSimple w:instr=" REF _Ref25593718 ">
-        <w:r>
-          <w:t xml:space="preserve">Figure S </w:t>
-        </w:r>
-        <w:r>
-          <w:rPr>
-            <w:noProof/>
-          </w:rPr>
-          <w:t>2</w:t>
-        </w:r>
-      </w:fldSimple>
+      <w:r>
+        <w:fldChar w:fldCharType="begin"/>
+      </w:r>
+      <w:r>
+        <w:instrText xml:space="preserve"> REF _Ref25593718 </w:instrText>
+      </w:r>
+      <w:r>
+        <w:fldChar w:fldCharType="separate"/>
+      </w:r>
+      <w:r>
+        <w:t xml:space="preserve">Figure S </w:t>
+      </w:r>
+      <w:r>
+        <w:rPr>
+          <w:noProof/>
+        </w:rPr>
+        <w:t>2</w:t>
+      </w:r>
+      <w:r>
+        <w:rPr>
+          <w:noProof/>
+        </w:rPr>
+        <w:fldChar w:fldCharType="end"/>
+      </w:r>
       <w:r>
         <w:t>).</w:t>
       </w:r>
@@ -15959,17 +16226,30 @@
       <w:r>
         <w:t xml:space="preserve"> (</w:t>
       </w:r>
-      <w:fldSimple w:instr=" REF _Ref25593663 ">
-        <w:r>
-          <w:t xml:space="preserve">Figure </w:t>
-        </w:r>
-        <w:r>
-          <w:rPr>
-            <w:noProof/>
-          </w:rPr>
-          <w:t>6</w:t>
-        </w:r>
-      </w:fldSimple>
+      <w:r>
+        <w:fldChar w:fldCharType="begin"/>
+      </w:r>
+      <w:r>
+        <w:instrText xml:space="preserve"> REF _Ref25593663 </w:instrText>
+      </w:r>
+      <w:r>
+        <w:fldChar w:fldCharType="separate"/>
+      </w:r>
+      <w:r>
+        <w:t xml:space="preserve">Figure </w:t>
+      </w:r>
+      <w:r>
+        <w:rPr>
+          <w:noProof/>
+        </w:rPr>
+        <w:t>6</w:t>
+      </w:r>
+      <w:r>
+        <w:rPr>
+          <w:noProof/>
+        </w:rPr>
+        <w:fldChar w:fldCharType="end"/>
+      </w:r>
       <w:r>
         <w:t xml:space="preserve">). </w:t>
       </w:r>
@@ -16000,17 +16280,30 @@
       <w:r>
         <w:t>the early season species (</w:t>
       </w:r>
-      <w:fldSimple w:instr=" REF _Ref25593663 ">
-        <w:r>
-          <w:t xml:space="preserve">Figure </w:t>
-        </w:r>
-        <w:r>
-          <w:rPr>
-            <w:noProof/>
-          </w:rPr>
-          <w:t>6</w:t>
-        </w:r>
-      </w:fldSimple>
+      <w:r>
+        <w:fldChar w:fldCharType="begin"/>
+      </w:r>
+      <w:r>
+        <w:instrText xml:space="preserve"> REF _Ref25593663 </w:instrText>
+      </w:r>
+      <w:r>
+        <w:fldChar w:fldCharType="separate"/>
+      </w:r>
+      <w:r>
+        <w:t xml:space="preserve">Figure </w:t>
+      </w:r>
+      <w:r>
+        <w:rPr>
+          <w:noProof/>
+        </w:rPr>
+        <w:t>6</w:t>
+      </w:r>
+      <w:r>
+        <w:rPr>
+          <w:noProof/>
+        </w:rPr>
+        <w:fldChar w:fldCharType="end"/>
+      </w:r>
       <w:r>
         <w:t>).</w:t>
       </w:r>
@@ -16062,17 +16355,30 @@
       <w:r>
         <w:t>model (</w:t>
       </w:r>
-      <w:fldSimple w:instr=" REF _Ref25593653 ">
-        <w:r>
-          <w:t xml:space="preserve">Figure </w:t>
-        </w:r>
-        <w:r>
-          <w:rPr>
-            <w:noProof/>
-          </w:rPr>
-          <w:t>5</w:t>
-        </w:r>
-      </w:fldSimple>
+      <w:r>
+        <w:fldChar w:fldCharType="begin"/>
+      </w:r>
+      <w:r>
+        <w:instrText xml:space="preserve"> REF _Ref25593653 </w:instrText>
+      </w:r>
+      <w:r>
+        <w:fldChar w:fldCharType="separate"/>
+      </w:r>
+      <w:r>
+        <w:t xml:space="preserve">Figure </w:t>
+      </w:r>
+      <w:r>
+        <w:rPr>
+          <w:noProof/>
+        </w:rPr>
+        <w:t>5</w:t>
+      </w:r>
+      <w:r>
+        <w:rPr>
+          <w:noProof/>
+        </w:rPr>
+        <w:fldChar w:fldCharType="end"/>
+      </w:r>
       <w:r>
         <w:t>).</w:t>
       </w:r>
@@ -16115,17 +16421,30 @@
       <w:r>
         <w:t xml:space="preserve"> (</w:t>
       </w:r>
-      <w:fldSimple w:instr=" REF _Ref25593663 ">
-        <w:r>
-          <w:t xml:space="preserve">Figure </w:t>
-        </w:r>
-        <w:r>
-          <w:rPr>
-            <w:noProof/>
-          </w:rPr>
-          <w:t>6</w:t>
-        </w:r>
-      </w:fldSimple>
+      <w:r>
+        <w:fldChar w:fldCharType="begin"/>
+      </w:r>
+      <w:r>
+        <w:instrText xml:space="preserve"> REF _Ref25593663 </w:instrText>
+      </w:r>
+      <w:r>
+        <w:fldChar w:fldCharType="separate"/>
+      </w:r>
+      <w:r>
+        <w:t xml:space="preserve">Figure </w:t>
+      </w:r>
+      <w:r>
+        <w:rPr>
+          <w:noProof/>
+        </w:rPr>
+        <w:t>6</w:t>
+      </w:r>
+      <w:r>
+        <w:rPr>
+          <w:noProof/>
+        </w:rPr>
+        <w:fldChar w:fldCharType="end"/>
+      </w:r>
       <w:r>
         <w:t>)</w:t>
       </w:r>
@@ -16207,17 +16526,30 @@
       <w:r>
         <w:t>on the late-season species (</w:t>
       </w:r>
-      <w:fldSimple w:instr=" REF _Ref25593663 ">
-        <w:r>
-          <w:t xml:space="preserve">Figure </w:t>
-        </w:r>
-        <w:r>
-          <w:rPr>
-            <w:noProof/>
-          </w:rPr>
-          <w:t>6</w:t>
-        </w:r>
-      </w:fldSimple>
+      <w:r>
+        <w:fldChar w:fldCharType="begin"/>
+      </w:r>
+      <w:r>
+        <w:instrText xml:space="preserve"> REF _Ref25593663 </w:instrText>
+      </w:r>
+      <w:r>
+        <w:fldChar w:fldCharType="separate"/>
+      </w:r>
+      <w:r>
+        <w:t xml:space="preserve">Figure </w:t>
+      </w:r>
+      <w:r>
+        <w:rPr>
+          <w:noProof/>
+        </w:rPr>
+        <w:t>6</w:t>
+      </w:r>
+      <w:r>
+        <w:rPr>
+          <w:noProof/>
+        </w:rPr>
+        <w:fldChar w:fldCharType="end"/>
+      </w:r>
       <w:r>
         <w:t>F</w:t>
       </w:r>
@@ -16248,17 +16580,30 @@
       <w:r>
         <w:t xml:space="preserve"> (</w:t>
       </w:r>
-      <w:fldSimple w:instr=" REF _Ref25593663 ">
-        <w:r>
-          <w:t xml:space="preserve">Figure </w:t>
-        </w:r>
-        <w:r>
-          <w:rPr>
-            <w:noProof/>
-          </w:rPr>
-          <w:t>6</w:t>
-        </w:r>
-      </w:fldSimple>
+      <w:r>
+        <w:fldChar w:fldCharType="begin"/>
+      </w:r>
+      <w:r>
+        <w:instrText xml:space="preserve"> REF _Ref25593663 </w:instrText>
+      </w:r>
+      <w:r>
+        <w:fldChar w:fldCharType="separate"/>
+      </w:r>
+      <w:r>
+        <w:t xml:space="preserve">Figure </w:t>
+      </w:r>
+      <w:r>
+        <w:rPr>
+          <w:noProof/>
+        </w:rPr>
+        <w:t>6</w:t>
+      </w:r>
+      <w:r>
+        <w:rPr>
+          <w:noProof/>
+        </w:rPr>
+        <w:fldChar w:fldCharType="end"/>
+      </w:r>
       <w:r>
         <w:t>E).</w:t>
       </w:r>
@@ -16284,17 +16629,30 @@
         <w:lastRenderedPageBreak/>
         <w:t>model (</w:t>
       </w:r>
-      <w:fldSimple w:instr=" REF _Ref25593653 ">
-        <w:r>
-          <w:t xml:space="preserve">Figure </w:t>
-        </w:r>
-        <w:r>
-          <w:rPr>
-            <w:noProof/>
-          </w:rPr>
-          <w:t>5</w:t>
-        </w:r>
-      </w:fldSimple>
+      <w:r>
+        <w:fldChar w:fldCharType="begin"/>
+      </w:r>
+      <w:r>
+        <w:instrText xml:space="preserve"> REF _Ref25593653 </w:instrText>
+      </w:r>
+      <w:r>
+        <w:fldChar w:fldCharType="separate"/>
+      </w:r>
+      <w:r>
+        <w:t xml:space="preserve">Figure </w:t>
+      </w:r>
+      <w:r>
+        <w:rPr>
+          <w:noProof/>
+        </w:rPr>
+        <w:t>5</w:t>
+      </w:r>
+      <w:r>
+        <w:rPr>
+          <w:noProof/>
+        </w:rPr>
+        <w:fldChar w:fldCharType="end"/>
+      </w:r>
       <w:r>
         <w:t>A&amp;G</w:t>
       </w:r>
@@ -16310,17 +16668,30 @@
       <w:r>
         <w:t xml:space="preserve"> HOI coefficients were small (</w:t>
       </w:r>
-      <w:fldSimple w:instr=" REF _Ref25593663 ">
-        <w:r>
-          <w:t xml:space="preserve">Figure </w:t>
-        </w:r>
-        <w:r>
-          <w:rPr>
-            <w:noProof/>
-          </w:rPr>
-          <w:t>6</w:t>
-        </w:r>
-      </w:fldSimple>
+      <w:r>
+        <w:fldChar w:fldCharType="begin"/>
+      </w:r>
+      <w:r>
+        <w:instrText xml:space="preserve"> REF _Ref25593663 </w:instrText>
+      </w:r>
+      <w:r>
+        <w:fldChar w:fldCharType="separate"/>
+      </w:r>
+      <w:r>
+        <w:t xml:space="preserve">Figure </w:t>
+      </w:r>
+      <w:r>
+        <w:rPr>
+          <w:noProof/>
+        </w:rPr>
+        <w:t>6</w:t>
+      </w:r>
+      <w:r>
+        <w:rPr>
+          <w:noProof/>
+        </w:rPr>
+        <w:fldChar w:fldCharType="end"/>
+      </w:r>
       <w:r>
         <w:t>D</w:t>
       </w:r>
@@ -16351,17 +16722,30 @@
       <w:r>
         <w:t>grow, they draw down resource concentrations (</w:t>
       </w:r>
-      <w:fldSimple w:instr=" REF _Ref25593266 ">
-        <w:r>
-          <w:t xml:space="preserve">Figure S </w:t>
-        </w:r>
-        <w:r>
-          <w:rPr>
-            <w:noProof/>
-          </w:rPr>
-          <w:t>1</w:t>
-        </w:r>
-      </w:fldSimple>
+      <w:r>
+        <w:fldChar w:fldCharType="begin"/>
+      </w:r>
+      <w:r>
+        <w:instrText xml:space="preserve"> REF _Ref25593266 </w:instrText>
+      </w:r>
+      <w:r>
+        <w:fldChar w:fldCharType="separate"/>
+      </w:r>
+      <w:r>
+        <w:t xml:space="preserve">Figure S </w:t>
+      </w:r>
+      <w:r>
+        <w:rPr>
+          <w:noProof/>
+        </w:rPr>
+        <w:t>1</w:t>
+      </w:r>
+      <w:r>
+        <w:rPr>
+          <w:noProof/>
+        </w:rPr>
+        <w:fldChar w:fldCharType="end"/>
+      </w:r>
       <w:r>
         <w:t>)</w:t>
       </w:r>
@@ -16452,17 +16836,30 @@
       <w:r>
         <w:t>(</w:t>
       </w:r>
-      <w:fldSimple w:instr=" REF _Ref25593216 ">
-        <w:r>
-          <w:t xml:space="preserve">Figure </w:t>
-        </w:r>
-        <w:r>
-          <w:rPr>
-            <w:noProof/>
-          </w:rPr>
-          <w:t>3</w:t>
-        </w:r>
-      </w:fldSimple>
+      <w:r>
+        <w:fldChar w:fldCharType="begin"/>
+      </w:r>
+      <w:r>
+        <w:instrText xml:space="preserve"> REF _Ref25593216 </w:instrText>
+      </w:r>
+      <w:r>
+        <w:fldChar w:fldCharType="separate"/>
+      </w:r>
+      <w:r>
+        <w:t xml:space="preserve">Figure </w:t>
+      </w:r>
+      <w:r>
+        <w:rPr>
+          <w:noProof/>
+        </w:rPr>
+        <w:t>3</w:t>
+      </w:r>
+      <w:r>
+        <w:rPr>
+          <w:noProof/>
+        </w:rPr>
+        <w:fldChar w:fldCharType="end"/>
+      </w:r>
       <w:r>
         <w:t>A—blue line</w:t>
       </w:r>
@@ -16475,17 +16872,30 @@
       <w:r>
         <w:t>In contrast, the mid-season species has a stronger effect on the early season species because it grows faster during the same period (</w:t>
       </w:r>
-      <w:fldSimple w:instr=" REF _Ref25593216 ">
-        <w:r>
-          <w:t xml:space="preserve">Figure </w:t>
-        </w:r>
-        <w:r>
-          <w:rPr>
-            <w:noProof/>
-          </w:rPr>
-          <w:t>3</w:t>
-        </w:r>
-      </w:fldSimple>
+      <w:r>
+        <w:fldChar w:fldCharType="begin"/>
+      </w:r>
+      <w:r>
+        <w:instrText xml:space="preserve"> REF _Ref25593216 </w:instrText>
+      </w:r>
+      <w:r>
+        <w:fldChar w:fldCharType="separate"/>
+      </w:r>
+      <w:r>
+        <w:t xml:space="preserve">Figure </w:t>
+      </w:r>
+      <w:r>
+        <w:rPr>
+          <w:noProof/>
+        </w:rPr>
+        <w:t>3</w:t>
+      </w:r>
+      <w:r>
+        <w:rPr>
+          <w:noProof/>
+        </w:rPr>
+        <w:fldChar w:fldCharType="end"/>
+      </w:r>
       <w:r>
         <w:t>—red line</w:t>
       </w:r>
@@ -16516,17 +16926,30 @@
       <w:r>
         <w:t xml:space="preserve"> (</w:t>
       </w:r>
-      <w:fldSimple w:instr=" REF _Ref25593216 ">
-        <w:r>
-          <w:t xml:space="preserve">Figure </w:t>
-        </w:r>
-        <w:r>
-          <w:rPr>
-            <w:noProof/>
-          </w:rPr>
-          <w:t>3</w:t>
-        </w:r>
-      </w:fldSimple>
+      <w:r>
+        <w:fldChar w:fldCharType="begin"/>
+      </w:r>
+      <w:r>
+        <w:instrText xml:space="preserve"> REF _Ref25593216 </w:instrText>
+      </w:r>
+      <w:r>
+        <w:fldChar w:fldCharType="separate"/>
+      </w:r>
+      <w:r>
+        <w:t xml:space="preserve">Figure </w:t>
+      </w:r>
+      <w:r>
+        <w:rPr>
+          <w:noProof/>
+        </w:rPr>
+        <w:t>3</w:t>
+      </w:r>
+      <w:r>
+        <w:rPr>
+          <w:noProof/>
+        </w:rPr>
+        <w:fldChar w:fldCharType="end"/>
+      </w:r>
       <w:r>
         <w:t>—black line</w:t>
       </w:r>
@@ -16620,17 +17043,30 @@
       <w:r>
         <w:t xml:space="preserve"> (</w:t>
       </w:r>
-      <w:fldSimple w:instr=" REF _Ref25593216 ">
-        <w:r>
-          <w:t xml:space="preserve">Figure </w:t>
-        </w:r>
-        <w:r>
-          <w:rPr>
-            <w:noProof/>
-          </w:rPr>
-          <w:t>3</w:t>
-        </w:r>
-      </w:fldSimple>
+      <w:r>
+        <w:fldChar w:fldCharType="begin"/>
+      </w:r>
+      <w:r>
+        <w:instrText xml:space="preserve"> REF _Ref25593216 </w:instrText>
+      </w:r>
+      <w:r>
+        <w:fldChar w:fldCharType="separate"/>
+      </w:r>
+      <w:r>
+        <w:t xml:space="preserve">Figure </w:t>
+      </w:r>
+      <w:r>
+        <w:rPr>
+          <w:noProof/>
+        </w:rPr>
+        <w:t>3</w:t>
+      </w:r>
+      <w:r>
+        <w:rPr>
+          <w:noProof/>
+        </w:rPr>
+        <w:fldChar w:fldCharType="end"/>
+      </w:r>
       <w:r>
         <w:t>)</w:t>
       </w:r>
@@ -16650,17 +17086,30 @@
       <w:r>
         <w:t>(</w:t>
       </w:r>
-      <w:fldSimple w:instr=" REF _Ref25593663 ">
-        <w:r>
-          <w:t xml:space="preserve">Figure </w:t>
-        </w:r>
-        <w:r>
-          <w:rPr>
-            <w:noProof/>
-          </w:rPr>
-          <w:t>6</w:t>
-        </w:r>
-      </w:fldSimple>
+      <w:r>
+        <w:fldChar w:fldCharType="begin"/>
+      </w:r>
+      <w:r>
+        <w:instrText xml:space="preserve"> REF _Ref25593663 </w:instrText>
+      </w:r>
+      <w:r>
+        <w:fldChar w:fldCharType="separate"/>
+      </w:r>
+      <w:r>
+        <w:t xml:space="preserve">Figure </w:t>
+      </w:r>
+      <w:r>
+        <w:rPr>
+          <w:noProof/>
+        </w:rPr>
+        <w:t>6</w:t>
+      </w:r>
+      <w:r>
+        <w:rPr>
+          <w:noProof/>
+        </w:rPr>
+        <w:fldChar w:fldCharType="end"/>
+      </w:r>
       <w:r>
         <w:t>E&amp;F</w:t>
       </w:r>
@@ -16724,17 +17173,30 @@
       <w:r>
         <w:t>(</w:t>
       </w:r>
-      <w:fldSimple w:instr=" REF _Ref25593663 ">
-        <w:r>
-          <w:t xml:space="preserve">Figure </w:t>
-        </w:r>
-        <w:r>
-          <w:rPr>
-            <w:noProof/>
-          </w:rPr>
-          <w:t>6</w:t>
-        </w:r>
-      </w:fldSimple>
+      <w:r>
+        <w:fldChar w:fldCharType="begin"/>
+      </w:r>
+      <w:r>
+        <w:instrText xml:space="preserve"> REF _Ref25593663 </w:instrText>
+      </w:r>
+      <w:r>
+        <w:fldChar w:fldCharType="separate"/>
+      </w:r>
+      <w:r>
+        <w:t xml:space="preserve">Figure </w:t>
+      </w:r>
+      <w:r>
+        <w:rPr>
+          <w:noProof/>
+        </w:rPr>
+        <w:t>6</w:t>
+      </w:r>
+      <w:r>
+        <w:rPr>
+          <w:noProof/>
+        </w:rPr>
+        <w:fldChar w:fldCharType="end"/>
+      </w:r>
       <w:r>
         <w:t>D</w:t>
       </w:r>
@@ -17988,17 +18450,30 @@
       <w:r>
         <w:t xml:space="preserve"> (</w:t>
       </w:r>
-      <w:fldSimple w:instr=" REF _Ref25593216 ">
-        <w:r>
-          <w:t xml:space="preserve">Figure </w:t>
-        </w:r>
-        <w:r>
-          <w:rPr>
-            <w:noProof/>
-          </w:rPr>
-          <w:t>3</w:t>
-        </w:r>
-      </w:fldSimple>
+      <w:r>
+        <w:fldChar w:fldCharType="begin"/>
+      </w:r>
+      <w:r>
+        <w:instrText xml:space="preserve"> REF _Ref25593216 </w:instrText>
+      </w:r>
+      <w:r>
+        <w:fldChar w:fldCharType="separate"/>
+      </w:r>
+      <w:r>
+        <w:t xml:space="preserve">Figure </w:t>
+      </w:r>
+      <w:r>
+        <w:rPr>
+          <w:noProof/>
+        </w:rPr>
+        <w:t>3</w:t>
+      </w:r>
+      <w:r>
+        <w:rPr>
+          <w:noProof/>
+        </w:rPr>
+        <w:fldChar w:fldCharType="end"/>
+      </w:r>
       <w:r>
         <w:t>)</w:t>
       </w:r>
@@ -19098,14 +19573,27 @@
       <w:r>
         <w:t xml:space="preserve">Figure </w:t>
       </w:r>
-      <w:fldSimple w:instr=" SEQ Figure \* ARABIC ">
-        <w:r>
-          <w:rPr>
-            <w:noProof/>
-          </w:rPr>
-          <w:t>2</w:t>
-        </w:r>
-      </w:fldSimple>
+      <w:r>
+        <w:fldChar w:fldCharType="begin"/>
+      </w:r>
+      <w:r>
+        <w:instrText xml:space="preserve"> SEQ Figure \* ARABIC </w:instrText>
+      </w:r>
+      <w:r>
+        <w:fldChar w:fldCharType="separate"/>
+      </w:r>
+      <w:r>
+        <w:rPr>
+          <w:noProof/>
+        </w:rPr>
+        <w:t>2</w:t>
+      </w:r>
+      <w:r>
+        <w:rPr>
+          <w:noProof/>
+        </w:rPr>
+        <w:fldChar w:fldCharType="end"/>
+      </w:r>
       <w:bookmarkEnd w:id="13"/>
       <w:r>
         <w:t xml:space="preserve"> Schematic of orthogonal competition experiment required to detect higher order interactions.</w:t>
@@ -22310,14 +22798,27 @@
       <w:r>
         <w:t xml:space="preserve">Figure S </w:t>
       </w:r>
-      <w:fldSimple w:instr=" SEQ Figure_S \* ARABIC ">
-        <w:r>
-          <w:rPr>
-            <w:noProof/>
-          </w:rPr>
-          <w:t>1</w:t>
-        </w:r>
-      </w:fldSimple>
+      <w:r>
+        <w:fldChar w:fldCharType="begin"/>
+      </w:r>
+      <w:r>
+        <w:instrText xml:space="preserve"> SEQ Figure_S \* ARABIC </w:instrText>
+      </w:r>
+      <w:r>
+        <w:fldChar w:fldCharType="separate"/>
+      </w:r>
+      <w:r>
+        <w:rPr>
+          <w:noProof/>
+        </w:rPr>
+        <w:t>1</w:t>
+      </w:r>
+      <w:r>
+        <w:rPr>
+          <w:noProof/>
+        </w:rPr>
+        <w:fldChar w:fldCharType="end"/>
+      </w:r>
       <w:bookmarkEnd w:id="19"/>
       <w:r>
         <w:t xml:space="preserve"> Diagram schematic of annual plant growth model used in simulation.</w:t>
@@ -26035,14 +26536,27 @@
       <w:r>
         <w:t xml:space="preserve">Figure A </w:t>
       </w:r>
-      <w:fldSimple w:instr=" SEQ Figure_A \* ARABIC ">
-        <w:r>
-          <w:rPr>
-            <w:noProof/>
-          </w:rPr>
-          <w:t>1</w:t>
-        </w:r>
-      </w:fldSimple>
+      <w:r>
+        <w:fldChar w:fldCharType="begin"/>
+      </w:r>
+      <w:r>
+        <w:instrText xml:space="preserve"> SEQ Figure_A \* ARABIC </w:instrText>
+      </w:r>
+      <w:r>
+        <w:fldChar w:fldCharType="separate"/>
+      </w:r>
+      <w:r>
+        <w:rPr>
+          <w:noProof/>
+        </w:rPr>
+        <w:t>1</w:t>
+      </w:r>
+      <w:r>
+        <w:rPr>
+          <w:noProof/>
+        </w:rPr>
+        <w:fldChar w:fldCharType="end"/>
+      </w:r>
       <w:r>
         <w:t>. Colored points show the value of functional traits, root density and tissue loss rate, for each of the three species in each of the five simulation scenarios (A-E).</w:t>
       </w:r>
@@ -28547,6 +29061,15 @@
       <w:contextualSpacing/>
     </w:pPr>
   </w:style>
+  <w:style w:type="character" w:styleId="UnresolvedMention">
+    <w:name w:val="Unresolved Mention"/>
+    <w:basedOn w:val="DefaultParagraphFont"/>
+    <w:rsid w:val="00D60D38"/>
+    <w:rPr>
+      <w:color w:val="605E5C"/>
+      <w:shd w:val="clear" w:color="auto" w:fill="E1DFDD"/>
+    </w:rPr>
+  </w:style>
 </w:styles>
 </file>
 
@@ -28873,7 +29396,7 @@
 </file>
 
 <file path=customXml/itemProps1.xml><?xml version="1.0" encoding="utf-8"?>
-<ds:datastoreItem xmlns:ds="http://schemas.openxmlformats.org/officeDocument/2006/customXml" ds:itemID="{A165D991-F391-B14E-8340-A5D468E7F954}">
+<ds:datastoreItem xmlns:ds="http://schemas.openxmlformats.org/officeDocument/2006/customXml" ds:itemID="{1836FDC7-ADAA-BD41-8DB9-3071B330AA78}">
   <ds:schemaRefs>
     <ds:schemaRef ds:uri="http://schemas.openxmlformats.org/officeDocument/2006/bibliography"/>
   </ds:schemaRefs>

</xml_diff>